<commit_message>
iniciando sessão de ciberativismo
</commit_message>
<xml_diff>
--- a/outros/monografia/Monografia.docx
+++ b/outros/monografia/Monografia.docx
@@ -1,6 +1,6 @@
 
 <file path=word/document.xml><?xml version="1.0" encoding="utf-8"?>
-<w:document xmlns:wpc="http://schemas.microsoft.com/office/word/2010/wordprocessingCanvas" xmlns:cx="http://schemas.microsoft.com/office/drawing/2014/chartex" xmlns:cx1="http://schemas.microsoft.com/office/drawing/2015/9/8/chartex" xmlns:cx2="http://schemas.microsoft.com/office/drawing/2015/10/21/chartex" xmlns:cx3="http://schemas.microsoft.com/office/drawing/2016/5/9/chartex" xmlns:cx4="http://schemas.microsoft.com/office/drawing/2016/5/10/chartex" xmlns:cx5="http://schemas.microsoft.com/office/drawing/2016/5/11/chartex" xmlns:cx6="http://schemas.microsoft.com/office/drawing/2016/5/12/chartex" xmlns:cx7="http://schemas.microsoft.com/office/drawing/2016/5/13/chartex" xmlns:cx8="http://schemas.microsoft.com/office/drawing/2016/5/14/chartex" xmlns:mc="http://schemas.openxmlformats.org/markup-compatibility/2006" xmlns:aink="http://schemas.microsoft.com/office/drawing/2016/ink" xmlns:am3d="http://schemas.microsoft.com/office/drawing/2017/model3d" xmlns:o="urn:schemas-microsoft-com:office:office" xmlns:r="http://schemas.openxmlformats.org/officeDocument/2006/relationships" xmlns:m="http://schemas.openxmlformats.org/officeDocument/2006/math" xmlns:v="urn:schemas-microsoft-com:vml" xmlns:wp14="http://schemas.microsoft.com/office/word/2010/wordprocessingDrawing" xmlns:wp="http://schemas.openxmlformats.org/drawingml/2006/wordprocessingDrawing" xmlns:w10="urn:schemas-microsoft-com:office:word" xmlns:w="http://schemas.openxmlformats.org/wordprocessingml/2006/main" xmlns:w14="http://schemas.microsoft.com/office/word/2010/wordml" xmlns:w15="http://schemas.microsoft.com/office/word/2012/wordml" xmlns:w16cid="http://schemas.microsoft.com/office/word/2016/wordml/cid" xmlns:w16se="http://schemas.microsoft.com/office/word/2015/wordml/symex" xmlns:wpg="http://schemas.microsoft.com/office/word/2010/wordprocessingGroup" xmlns:wpi="http://schemas.microsoft.com/office/word/2010/wordprocessingInk" xmlns:wne="http://schemas.microsoft.com/office/word/2006/wordml" xmlns:wps="http://schemas.microsoft.com/office/word/2010/wordprocessingShape" mc:Ignorable="w14 w15 w16se w16cid wp14">
+<w:document xmlns:wpc="http://schemas.microsoft.com/office/word/2010/wordprocessingCanvas" xmlns:cx="http://schemas.microsoft.com/office/drawing/2014/chartex" xmlns:cx1="http://schemas.microsoft.com/office/drawing/2015/9/8/chartex" xmlns:mc="http://schemas.openxmlformats.org/markup-compatibility/2006" xmlns:o="urn:schemas-microsoft-com:office:office" xmlns:r="http://schemas.openxmlformats.org/officeDocument/2006/relationships" xmlns:m="http://schemas.openxmlformats.org/officeDocument/2006/math" xmlns:v="urn:schemas-microsoft-com:vml" xmlns:wp14="http://schemas.microsoft.com/office/word/2010/wordprocessingDrawing" xmlns:wp="http://schemas.openxmlformats.org/drawingml/2006/wordprocessingDrawing" xmlns:w10="urn:schemas-microsoft-com:office:word" xmlns:w="http://schemas.openxmlformats.org/wordprocessingml/2006/main" xmlns:w14="http://schemas.microsoft.com/office/word/2010/wordml" xmlns:w15="http://schemas.microsoft.com/office/word/2012/wordml" xmlns:w16se="http://schemas.microsoft.com/office/word/2015/wordml/symex" xmlns:wpg="http://schemas.microsoft.com/office/word/2010/wordprocessingGroup" xmlns:wpi="http://schemas.microsoft.com/office/word/2010/wordprocessingInk" xmlns:wne="http://schemas.microsoft.com/office/word/2006/wordml" xmlns:wps="http://schemas.microsoft.com/office/word/2010/wordprocessingShape" mc:Ignorable="w14 w15 w16se wp14">
   <w:body>
     <w:p>
       <w:pPr>
@@ -349,7 +349,7 @@
           </mc:Choice>
           <mc:Fallback>
             <w:pict>
-              <v:rect w14:anchorId="35654229" id="Retângulo 1" o:spid="_x0000_s1026" style="position:absolute;margin-left:437.7pt;margin-top:24.35pt;width:25.5pt;height:20.25pt;z-index:251659264;visibility:visible;mso-wrap-style:square;mso-width-percent:0;mso-height-percent:0;mso-wrap-distance-left:9pt;mso-wrap-distance-top:0;mso-wrap-distance-right:9pt;mso-wrap-distance-bottom:0;mso-position-horizontal:absolute;mso-position-horizontal-relative:text;mso-position-vertical:absolute;mso-position-vertical-relative:text;mso-width-percent:0;mso-height-percent:0;mso-width-relative:margin;mso-height-relative:margin;v-text-anchor:middle" o:gfxdata="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" fillcolor="white [3212]" stroked="f" strokeweight="2pt"/>
+              <v:rect w14:anchorId="128BB5D3" id="Retângulo 1" o:spid="_x0000_s1026" style="position:absolute;margin-left:437.7pt;margin-top:24.35pt;width:25.5pt;height:20.25pt;z-index:251659264;visibility:visible;mso-wrap-style:square;mso-width-percent:0;mso-height-percent:0;mso-wrap-distance-left:9pt;mso-wrap-distance-top:0;mso-wrap-distance-right:9pt;mso-wrap-distance-bottom:0;mso-position-horizontal:absolute;mso-position-horizontal-relative:text;mso-position-vertical:absolute;mso-position-vertical-relative:text;mso-width-percent:0;mso-height-percent:0;mso-width-relative:margin;mso-height-relative:margin;v-text-anchor:middle" o:gfxdata="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" fillcolor="white [3212]" stroked="f" strokeweight="2pt"/>
             </w:pict>
           </mc:Fallback>
         </mc:AlternateContent>
@@ -591,25 +591,10 @@
         <w:ind w:left="4253" w:firstLine="0"/>
       </w:pPr>
       <w:r>
-        <w:t xml:space="preserve">Orientador: Prof. </w:t>
-      </w:r>
-      <w:proofErr w:type="spellStart"/>
-      <w:proofErr w:type="gramStart"/>
-      <w:r>
-        <w:t>M.Sc</w:t>
-      </w:r>
-      <w:proofErr w:type="spellEnd"/>
-      <w:proofErr w:type="gramEnd"/>
-      <w:r>
-        <w:t xml:space="preserve"> </w:t>
-      </w:r>
-      <w:proofErr w:type="spellStart"/>
-      <w:r>
-        <w:t>Vanderson</w:t>
-      </w:r>
-      <w:proofErr w:type="spellEnd"/>
-      <w:r>
-        <w:t xml:space="preserve"> José Ildefonso</w:t>
+        <w:t xml:space="preserve">Orientador: Prof. M.Sc </w:t>
+      </w:r>
+      <w:r>
+        <w:t>Vanderson José Ildefonso</w:t>
       </w:r>
       <w:r>
         <w:t xml:space="preserve"> Silva.</w:t>
@@ -728,7 +713,7 @@
           </mc:Choice>
           <mc:Fallback>
             <w:pict>
-              <v:rect w14:anchorId="5D59354C" id="Retângulo 2" o:spid="_x0000_s1026" style="position:absolute;margin-left:436.8pt;margin-top:28.1pt;width:25.5pt;height:20.25pt;z-index:251661312;visibility:visible;mso-wrap-style:square;mso-width-percent:0;mso-height-percent:0;mso-wrap-distance-left:9pt;mso-wrap-distance-top:0;mso-wrap-distance-right:9pt;mso-wrap-distance-bottom:0;mso-position-horizontal:absolute;mso-position-horizontal-relative:text;mso-position-vertical:absolute;mso-position-vertical-relative:text;mso-width-percent:0;mso-height-percent:0;mso-width-relative:margin;mso-height-relative:margin;v-text-anchor:middle" o:gfxdata="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" fillcolor="white [3212]" stroked="f" strokeweight="2pt"/>
+              <v:rect w14:anchorId="49920F8D" id="Retângulo 2" o:spid="_x0000_s1026" style="position:absolute;margin-left:436.8pt;margin-top:28.1pt;width:25.5pt;height:20.25pt;z-index:251661312;visibility:visible;mso-wrap-style:square;mso-width-percent:0;mso-height-percent:0;mso-wrap-distance-left:9pt;mso-wrap-distance-top:0;mso-wrap-distance-right:9pt;mso-wrap-distance-bottom:0;mso-position-horizontal:absolute;mso-position-horizontal-relative:text;mso-position-vertical:absolute;mso-position-vertical-relative:text;mso-width-percent:0;mso-height-percent:0;mso-width-relative:margin;mso-height-relative:margin;v-text-anchor:middle" o:gfxdata="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" fillcolor="white [3212]" stroked="f" strokeweight="2pt"/>
             </w:pict>
           </mc:Fallback>
         </mc:AlternateContent>
@@ -1958,7 +1943,7 @@
           </mc:Choice>
           <mc:Fallback>
             <w:pict>
-              <v:rect w14:anchorId="6BA0B1B7" id="Retângulo 5" o:spid="_x0000_s1026" style="position:absolute;margin-left:439.95pt;margin-top:552.35pt;width:25.5pt;height:20.25pt;z-index:251658240;visibility:visible;mso-wrap-style:square;mso-width-percent:0;mso-height-percent:0;mso-wrap-distance-left:9pt;mso-wrap-distance-top:0;mso-wrap-distance-right:9pt;mso-wrap-distance-bottom:0;mso-position-horizontal:absolute;mso-position-horizontal-relative:text;mso-position-vertical:absolute;mso-position-vertical-relative:text;mso-width-percent:0;mso-height-percent:0;mso-width-relative:margin;mso-height-relative:margin;v-text-anchor:middle" o:gfxdata="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" fillcolor="white [3212]" stroked="f" strokeweight="2pt"/>
+              <v:rect w14:anchorId="119BF809" id="Retângulo 5" o:spid="_x0000_s1026" style="position:absolute;margin-left:439.95pt;margin-top:552.35pt;width:25.5pt;height:20.25pt;z-index:251658240;visibility:visible;mso-wrap-style:square;mso-width-percent:0;mso-height-percent:0;mso-wrap-distance-left:9pt;mso-wrap-distance-top:0;mso-wrap-distance-right:9pt;mso-wrap-distance-bottom:0;mso-position-horizontal:absolute;mso-position-horizontal-relative:text;mso-position-vertical:absolute;mso-position-vertical-relative:text;mso-width-percent:0;mso-height-percent:0;mso-width-relative:margin;mso-height-relative:margin;v-text-anchor:middle" o:gfxdata="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" fillcolor="white [3212]" stroked="f" strokeweight="2pt"/>
             </w:pict>
           </mc:Fallback>
         </mc:AlternateContent>
@@ -1997,15 +1982,7 @@
         <w:t xml:space="preserve">dificuldade </w:t>
       </w:r>
       <w:r>
-        <w:t xml:space="preserve">de doadores na identificação de necessidades das </w:t>
-      </w:r>
-      <w:proofErr w:type="spellStart"/>
-      <w:r>
-        <w:t>Ongs</w:t>
-      </w:r>
-      <w:proofErr w:type="spellEnd"/>
-      <w:r>
-        <w:t xml:space="preserve"> em Colatina</w:t>
+        <w:t>de doadores na identificação de necessidades das Ongs em Colatina</w:t>
       </w:r>
       <w:r>
         <w:t>;</w:t>
@@ -2035,15 +2012,7 @@
         <w:t xml:space="preserve">omo facilitar </w:t>
       </w:r>
       <w:r>
-        <w:t xml:space="preserve">para os doadores, a identificação das necessidades das </w:t>
-      </w:r>
-      <w:proofErr w:type="spellStart"/>
-      <w:r>
-        <w:t>Ongs</w:t>
-      </w:r>
-      <w:proofErr w:type="spellEnd"/>
-      <w:r>
-        <w:t xml:space="preserve"> em Colatina</w:t>
+        <w:t>para os doadores, a identificação das necessidades das Ongs em Colatina</w:t>
       </w:r>
       <w:r>
         <w:t>?</w:t>
@@ -2082,13 +2051,8 @@
         <w:t>colaborativ</w:t>
       </w:r>
       <w:r>
-        <w:t xml:space="preserve">o para cadastro das carências das </w:t>
-      </w:r>
-      <w:proofErr w:type="spellStart"/>
-      <w:r>
-        <w:t>Ongs</w:t>
-      </w:r>
-      <w:proofErr w:type="spellEnd"/>
+        <w:t>o para cadastro das carências das Ongs</w:t>
+      </w:r>
       <w:r>
         <w:t>, então facilitaremos</w:t>
       </w:r>
@@ -2126,13 +2090,8 @@
         <w:t>colaborativ</w:t>
       </w:r>
       <w:r>
-        <w:t xml:space="preserve">o para cadastro das carências das </w:t>
-      </w:r>
-      <w:proofErr w:type="spellStart"/>
-      <w:r>
-        <w:t>Ongs</w:t>
-      </w:r>
-      <w:proofErr w:type="spellEnd"/>
+        <w:t>o para cadastro das carências das Ongs</w:t>
+      </w:r>
       <w:r>
         <w:t>;</w:t>
       </w:r>
@@ -2182,15 +2141,7 @@
         <w:t xml:space="preserve">: </w:t>
       </w:r>
       <w:r>
-        <w:t xml:space="preserve">facilitar para os doadores, a identificação das necessidades das </w:t>
-      </w:r>
-      <w:proofErr w:type="spellStart"/>
-      <w:r>
-        <w:t>Ongs</w:t>
-      </w:r>
-      <w:proofErr w:type="spellEnd"/>
-      <w:r>
-        <w:t xml:space="preserve"> em Colatina</w:t>
+        <w:t>facilitar para os doadores, a identificação das necessidades das Ongs em Colatina</w:t>
       </w:r>
       <w:r>
         <w:t>.</w:t>
@@ -2440,15 +2391,7 @@
         <w:t>s</w:t>
       </w:r>
       <w:r>
-        <w:t xml:space="preserve"> em 1982 por Willian </w:t>
-      </w:r>
-      <w:proofErr w:type="spellStart"/>
-      <w:r>
-        <w:t>Gibison</w:t>
-      </w:r>
-      <w:proofErr w:type="spellEnd"/>
-      <w:r>
-        <w:t xml:space="preserve"> como “ciberespaço</w:t>
+        <w:t xml:space="preserve"> em 1982 por Willian Gibison como “ciberespaço</w:t>
       </w:r>
       <w:r>
         <w:t>s</w:t>
@@ -2508,13 +2451,8 @@
         <w:t xml:space="preserve"> a junção de</w:t>
       </w:r>
       <w:r>
-        <w:t xml:space="preserve"> dois termos: “</w:t>
-      </w:r>
-      <w:proofErr w:type="spellStart"/>
-      <w:r>
-        <w:t>groupware</w:t>
-      </w:r>
-      <w:proofErr w:type="spellEnd"/>
+        <w:t xml:space="preserve"> dois termos: “groupware</w:t>
+      </w:r>
       <w:r>
         <w:rPr>
           <w:rStyle w:val="Refdenotaderodap"/>
@@ -2531,31 +2469,7 @@
         <w:footnoteReference w:id="2"/>
       </w:r>
       <w:r>
-        <w:t xml:space="preserve">” (Computer </w:t>
-      </w:r>
-      <w:proofErr w:type="spellStart"/>
-      <w:r>
-        <w:t>Supported</w:t>
-      </w:r>
-      <w:proofErr w:type="spellEnd"/>
-      <w:r>
-        <w:t xml:space="preserve"> </w:t>
-      </w:r>
-      <w:proofErr w:type="spellStart"/>
-      <w:r>
-        <w:t>Cooperative</w:t>
-      </w:r>
-      <w:proofErr w:type="spellEnd"/>
-      <w:r>
-        <w:t xml:space="preserve"> </w:t>
-      </w:r>
-      <w:proofErr w:type="spellStart"/>
-      <w:r>
-        <w:t>Work</w:t>
-      </w:r>
-      <w:proofErr w:type="spellEnd"/>
-      <w:r>
-        <w:t>)</w:t>
+        <w:t>” (Computer Supported Cooperative Work)</w:t>
       </w:r>
       <w:r>
         <w:t>. A</w:t>
@@ -2702,15 +2616,7 @@
     </w:p>
     <w:p>
       <w:r>
-        <w:t xml:space="preserve">Seguindo essas características, o presente projeto tem como foco, criar um sistema colaborativo, entendendo as necessidades e dificuldades dos doadores na cidade de Colatina e das </w:t>
-      </w:r>
-      <w:proofErr w:type="spellStart"/>
-      <w:r>
-        <w:t>Ongs</w:t>
-      </w:r>
-      <w:proofErr w:type="spellEnd"/>
-      <w:r>
-        <w:t>. O resultado a ser obtido será uma de interesse de ambos.</w:t>
+        <w:t>Seguindo essas características, o presente projeto tem como foco, criar um sistema colaborativo, entendendo as necessidades e dificuldades dos doadores na cidade de Colatina e das Ongs. O resultado a ser obtido será uma de interesse de ambos.</w:t>
       </w:r>
     </w:p>
     <w:p>
@@ -2721,15 +2627,7 @@
       </w:pPr>
       <w:r>
         <w:lastRenderedPageBreak/>
-        <w:t xml:space="preserve">O sistema a ser desenvolvido terá informações concretas em tempo real, facilitando a transação de doações, sendo este o objetivo em comum de doadores e </w:t>
-      </w:r>
-      <w:proofErr w:type="spellStart"/>
-      <w:r>
-        <w:t>Ongs</w:t>
-      </w:r>
-      <w:proofErr w:type="spellEnd"/>
-      <w:r>
-        <w:t>.</w:t>
+        <w:t>O sistema a ser desenvolvido terá informações concretas em tempo real, facilitando a transação de doações, sendo este o objetivo em comum de doadores e Ongs.</w:t>
       </w:r>
     </w:p>
     <w:p>
@@ -2796,40 +2694,38 @@
       <w:r>
         <w:t>O presente projeto faz parte desse novo grupo por se tratar de uma comunidade virtual.</w:t>
       </w:r>
-      <w:bookmarkStart w:id="9" w:name="_GoBack"/>
+    </w:p>
+    <w:p>
+      <w:r>
+        <w:t xml:space="preserve">O tópico é dividido em três </w:t>
+      </w:r>
+      <w:r>
+        <w:t>sub</w:t>
+      </w:r>
+      <w:r>
+        <w:t>tópicos</w:t>
+      </w:r>
+      <w:r>
+        <w:t>: evolução do conceito de comunidades; comunidades virtuais; Conclusão</w:t>
+      </w:r>
+      <w:r>
+        <w:t>.</w:t>
+      </w:r>
+    </w:p>
+    <w:p>
+      <w:pPr>
+        <w:pStyle w:val="Ttulo3"/>
+      </w:pPr>
+      <w:bookmarkStart w:id="9" w:name="_Ref497664925"/>
+      <w:bookmarkStart w:id="10" w:name="_Toc497931876"/>
+      <w:r>
+        <w:t>Evolução do conceito de comun</w:t>
+      </w:r>
+      <w:r>
+        <w:t>idades</w:t>
+      </w:r>
       <w:bookmarkEnd w:id="9"/>
-    </w:p>
-    <w:p>
-      <w:r>
-        <w:t xml:space="preserve">O tópico é dividido em três </w:t>
-      </w:r>
-      <w:r>
-        <w:t>sub</w:t>
-      </w:r>
-      <w:r>
-        <w:t>tópicos</w:t>
-      </w:r>
-      <w:r>
-        <w:t>: evolução do conceito de comunidades; comunidades virtuais; Conclusão</w:t>
-      </w:r>
-      <w:r>
-        <w:t>.</w:t>
-      </w:r>
-    </w:p>
-    <w:p>
-      <w:pPr>
-        <w:pStyle w:val="Ttulo3"/>
-      </w:pPr>
-      <w:bookmarkStart w:id="10" w:name="_Ref497664925"/>
-      <w:bookmarkStart w:id="11" w:name="_Toc497931876"/>
-      <w:r>
-        <w:t>Evolução do conceito de comun</w:t>
-      </w:r>
-      <w:r>
-        <w:t>idades</w:t>
-      </w:r>
       <w:bookmarkEnd w:id="10"/>
-      <w:bookmarkEnd w:id="11"/>
     </w:p>
     <w:p>
       <w:r>
@@ -2939,15 +2835,7 @@
         <w:pStyle w:val="CitDirt4linhas"/>
       </w:pPr>
       <w:r>
-        <w:t xml:space="preserve">O conceito de comunidade tem evoluído. É costumeiramente usado para descrever um conjunto de pessoas em uma determinada área geográfica. Também inclui a </w:t>
-      </w:r>
-      <w:proofErr w:type="spellStart"/>
-      <w:r>
-        <w:t>idéia</w:t>
-      </w:r>
-      <w:proofErr w:type="spellEnd"/>
-      <w:r>
-        <w:t xml:space="preserve"> de que esse conjunto possui uma estrutura social. Isto é, existe algum tipo de relacionamento entre essas pessoas. Além disso, pode existir um espírito compartilhado entre os membros da comunidade e um sentimento de pertencer ao grupo.</w:t>
+        <w:t>O conceito de comunidade tem evoluído. É costumeiramente usado para descrever um conjunto de pessoas em uma determinada área geográfica. Também inclui a idéia de que esse conjunto possui uma estrutura social. Isto é, existe algum tipo de relacionamento entre essas pessoas. Além disso, pode existir um espírito compartilhado entre os membros da comunidade e um sentimento de pertencer ao grupo.</w:t>
       </w:r>
     </w:p>
     <w:p/>
@@ -2986,15 +2874,7 @@
         <w:t xml:space="preserve"> explica que com a evolução da sociedade </w:t>
       </w:r>
       <w:r>
-        <w:t xml:space="preserve">a </w:t>
-      </w:r>
-      <w:proofErr w:type="spellStart"/>
-      <w:r>
-        <w:t>idéia</w:t>
-      </w:r>
-      <w:proofErr w:type="spellEnd"/>
-      <w:r>
-        <w:t xml:space="preserve"> de "comunidade"</w:t>
+        <w:t>a idéia de "comunidade"</w:t>
       </w:r>
       <w:r>
         <w:t xml:space="preserve"> </w:t>
@@ -3027,29 +2907,8 @@
         <w:t>, em sua obra “</w:t>
       </w:r>
       <w:r>
-        <w:t xml:space="preserve">The </w:t>
-      </w:r>
-      <w:proofErr w:type="spellStart"/>
-      <w:r>
-        <w:t>Great</w:t>
-      </w:r>
-      <w:proofErr w:type="spellEnd"/>
-      <w:r>
-        <w:t xml:space="preserve"> </w:t>
-      </w:r>
-      <w:proofErr w:type="spellStart"/>
-      <w:r>
-        <w:t>Good</w:t>
-      </w:r>
-      <w:proofErr w:type="spellEnd"/>
-      <w:r>
-        <w:t xml:space="preserve"> </w:t>
-      </w:r>
-      <w:proofErr w:type="spellStart"/>
-      <w:r>
-        <w:t>Place</w:t>
-      </w:r>
-      <w:proofErr w:type="spellEnd"/>
+        <w:t>The Great Good Place</w:t>
+      </w:r>
       <w:r>
         <w:t xml:space="preserve">”, citado por </w:t>
       </w:r>
@@ -3080,118 +2939,76 @@
         </w:sdtContent>
       </w:sdt>
       <w:r>
-        <w:t>, chamava "</w:t>
-      </w:r>
-      <w:proofErr w:type="spellStart"/>
-      <w:r>
-        <w:t>great</w:t>
-      </w:r>
-      <w:proofErr w:type="spellEnd"/>
+        <w:t>, chamava "great good places</w:t>
+      </w:r>
+      <w:r>
+        <w:t xml:space="preserve">". </w:t>
+      </w:r>
+    </w:p>
+    <w:p>
+      <w:r>
+        <w:t>De acordo com</w:t>
+      </w:r>
       <w:r>
         <w:t xml:space="preserve"> </w:t>
       </w:r>
-      <w:proofErr w:type="spellStart"/>
-      <w:r>
-        <w:t>good</w:t>
-      </w:r>
-      <w:proofErr w:type="spellEnd"/>
+      <w:r>
+        <w:t>o autor (</w:t>
+      </w:r>
+      <w:r>
+        <w:t>Ray Oldenburg</w:t>
+      </w:r>
+      <w:r>
+        <w:t>)</w:t>
+      </w:r>
+      <w:r>
+        <w:t xml:space="preserve">, </w:t>
+      </w:r>
+      <w:r>
+        <w:t>existiam</w:t>
+      </w:r>
+      <w:r>
+        <w:t xml:space="preserve"> três importantes </w:t>
+      </w:r>
+      <w:r>
+        <w:t xml:space="preserve">tipo </w:t>
+      </w:r>
+      <w:r>
+        <w:t xml:space="preserve">de </w:t>
+      </w:r>
+      <w:r>
+        <w:t>locais</w:t>
+      </w:r>
       <w:r>
         <w:t xml:space="preserve"> </w:t>
       </w:r>
-      <w:proofErr w:type="spellStart"/>
-      <w:r>
-        <w:t>places</w:t>
-      </w:r>
-      <w:proofErr w:type="spellEnd"/>
-      <w:r>
-        <w:t xml:space="preserve">". </w:t>
-      </w:r>
-    </w:p>
-    <w:p>
-      <w:r>
-        <w:t>De acordo com</w:t>
-      </w:r>
-      <w:r>
-        <w:t xml:space="preserve"> </w:t>
-      </w:r>
-      <w:r>
-        <w:t>o autor (</w:t>
-      </w:r>
-      <w:r>
-        <w:t>Ray Oldenburg</w:t>
-      </w:r>
-      <w:r>
-        <w:t>)</w:t>
+      <w:r>
+        <w:t xml:space="preserve">na </w:t>
+      </w:r>
+      <w:r>
+        <w:t>vida cotidiana</w:t>
+      </w:r>
+      <w:r>
+        <w:t xml:space="preserve"> do homem</w:t>
+      </w:r>
+      <w:r>
+        <w:t xml:space="preserve">: </w:t>
+      </w:r>
+      <w:r>
+        <w:t>sua casa</w:t>
       </w:r>
       <w:r>
         <w:t xml:space="preserve">, </w:t>
       </w:r>
       <w:r>
-        <w:t>existiam</w:t>
-      </w:r>
-      <w:r>
-        <w:t xml:space="preserve"> três importantes </w:t>
-      </w:r>
-      <w:r>
-        <w:t xml:space="preserve">tipo </w:t>
-      </w:r>
-      <w:r>
-        <w:t xml:space="preserve">de </w:t>
-      </w:r>
-      <w:r>
-        <w:t>locais</w:t>
-      </w:r>
-      <w:r>
-        <w:t xml:space="preserve"> </w:t>
-      </w:r>
-      <w:r>
-        <w:t xml:space="preserve">na </w:t>
-      </w:r>
-      <w:r>
-        <w:t>vida cotidiana</w:t>
-      </w:r>
-      <w:r>
-        <w:t xml:space="preserve"> do homem</w:t>
-      </w:r>
-      <w:r>
-        <w:t xml:space="preserve">: </w:t>
-      </w:r>
-      <w:r>
-        <w:t>sua casa</w:t>
-      </w:r>
-      <w:r>
-        <w:t xml:space="preserve">, </w:t>
-      </w:r>
-      <w:r>
         <w:t>seu local de</w:t>
       </w:r>
       <w:r>
         <w:t xml:space="preserve"> trabalho e os "terceiros lugares"</w:t>
       </w:r>
       <w:r>
-        <w:t xml:space="preserve"> ou como já citando anteriormente, "</w:t>
-      </w:r>
-      <w:proofErr w:type="spellStart"/>
-      <w:r>
-        <w:t>great</w:t>
-      </w:r>
-      <w:proofErr w:type="spellEnd"/>
-      <w:r>
-        <w:t xml:space="preserve"> </w:t>
-      </w:r>
-      <w:proofErr w:type="spellStart"/>
-      <w:r>
-        <w:t>good</w:t>
-      </w:r>
-      <w:proofErr w:type="spellEnd"/>
-      <w:r>
-        <w:t xml:space="preserve"> </w:t>
-      </w:r>
-      <w:proofErr w:type="spellStart"/>
-      <w:r>
-        <w:t>places</w:t>
-      </w:r>
-      <w:proofErr w:type="spellEnd"/>
+        <w:t xml:space="preserve"> ou como já citando anteriormente, "great good places</w:t>
+      </w:r>
       <w:r>
         <w:t>"</w:t>
       </w:r>
@@ -3334,13 +3151,8 @@
       <w:r>
         <w:t xml:space="preserve"> cita que </w:t>
       </w:r>
-      <w:proofErr w:type="spellStart"/>
-      <w:r>
-        <w:t>Oldemburg</w:t>
-      </w:r>
-      <w:proofErr w:type="spellEnd"/>
-      <w:r>
-        <w:t xml:space="preserve"> acredita que esse desaparecimento ocorreria por diversas razões, entre elas, a construção padronizada, típica do modernismo, constituía subúrbios e hostilizava o espaço com suas estruturas</w:t>
+      <w:r>
+        <w:t>Oldemburg acredita que esse desaparecimento ocorreria por diversas razões, entre elas, a construção padronizada, típica do modernismo, constituía subúrbios e hostilizava o espaço com suas estruturas</w:t>
       </w:r>
       <w:r>
         <w:t>.</w:t>
@@ -3391,11 +3203,9 @@
       <w:r>
         <w:t xml:space="preserve">descrito por </w:t>
       </w:r>
-      <w:proofErr w:type="spellStart"/>
       <w:r>
         <w:t>Oldemburg</w:t>
       </w:r>
-      <w:proofErr w:type="spellEnd"/>
       <w:r>
         <w:t>,</w:t>
       </w:r>
@@ -3434,14 +3244,14 @@
       <w:pPr>
         <w:pStyle w:val="Ttulo3"/>
       </w:pPr>
-      <w:bookmarkStart w:id="12" w:name="_Toc497931877"/>
+      <w:bookmarkStart w:id="11" w:name="_Toc497931877"/>
       <w:r>
         <w:t>C</w:t>
       </w:r>
       <w:r>
         <w:t>omunidades virtuais</w:t>
       </w:r>
-      <w:bookmarkEnd w:id="12"/>
+      <w:bookmarkEnd w:id="11"/>
     </w:p>
     <w:p>
       <w:r>
@@ -3737,15 +3547,7 @@
         </w:sdtContent>
       </w:sdt>
       <w:r>
-        <w:t xml:space="preserve"> define o termo comunidades virtuais como redes eletrônicas de comunicação interativa </w:t>
-      </w:r>
-      <w:proofErr w:type="spellStart"/>
-      <w:r>
-        <w:t>autodefinida</w:t>
-      </w:r>
-      <w:proofErr w:type="spellEnd"/>
-      <w:r>
-        <w:t xml:space="preserve">, organizadas em torno de um interesse ou finalidade compartilhados. Ainda </w:t>
+        <w:t xml:space="preserve"> define o termo comunidades virtuais como redes eletrônicas de comunicação interativa autodefinida, organizadas em torno de um interesse ou finalidade compartilhados. Ainda </w:t>
       </w:r>
       <w:sdt>
         <w:sdtPr>
@@ -3792,21 +3594,12 @@
           <w:szCs w:val="24"/>
         </w:rPr>
       </w:pPr>
-      <w:proofErr w:type="spellStart"/>
-      <w:r>
-        <w:rPr>
-          <w:rFonts w:cs="Arial"/>
-          <w:szCs w:val="24"/>
-        </w:rPr>
-        <w:t>Rheingold</w:t>
-      </w:r>
-      <w:proofErr w:type="spellEnd"/>
-      <w:r>
-        <w:rPr>
-          <w:rFonts w:cs="Arial"/>
-          <w:szCs w:val="24"/>
-        </w:rPr>
-        <w:t xml:space="preserve"> (1996) citado por </w:t>
+      <w:r>
+        <w:rPr>
+          <w:rFonts w:cs="Arial"/>
+          <w:szCs w:val="24"/>
+        </w:rPr>
+        <w:t xml:space="preserve">Rheingold (1996) citado por </w:t>
       </w:r>
       <w:sdt>
         <w:sdtPr>
@@ -3940,15 +3733,7 @@
       </w:pPr>
       <w:r>
         <w:lastRenderedPageBreak/>
-        <w:t xml:space="preserve">As comunidades virtuais são </w:t>
-      </w:r>
-      <w:proofErr w:type="gramStart"/>
-      <w:r>
-        <w:t>agregados</w:t>
-      </w:r>
-      <w:proofErr w:type="gramEnd"/>
-      <w:r>
-        <w:t xml:space="preserve"> sociais que surgem da Rede [Internet], quando uma quantidade suficiente de gente leva adiante essas discussões públicas durante um tempo suficiente, com suficientes sentimento humanos, para formar redes de relações pessoais no espaço cibernético</w:t>
+        <w:t>As comunidades virtuais são agregados sociais que surgem da Rede [Internet], quando uma quantidade suficiente de gente leva adiante essas discussões públicas durante um tempo suficiente, com suficientes sentimento humanos, para formar redes de relações pessoais no espaço cibernético</w:t>
       </w:r>
       <w:r>
         <w:t>.</w:t>
@@ -4263,30 +4048,14 @@
           <w:rFonts w:cs="Arial"/>
           <w:szCs w:val="24"/>
         </w:rPr>
-        <w:t xml:space="preserve">"virtual </w:t>
-      </w:r>
-      <w:proofErr w:type="spellStart"/>
-      <w:r>
-        <w:rPr>
-          <w:rFonts w:cs="Arial"/>
-          <w:szCs w:val="24"/>
-        </w:rPr>
-        <w:t>settle</w:t>
-      </w:r>
-      <w:r>
-        <w:rPr>
-          <w:rFonts w:cs="Arial"/>
-          <w:szCs w:val="24"/>
-        </w:rPr>
-        <w:t>ment</w:t>
-      </w:r>
-      <w:proofErr w:type="spellEnd"/>
-      <w:r>
-        <w:rPr>
-          <w:rFonts w:cs="Arial"/>
-          <w:szCs w:val="24"/>
-        </w:rPr>
-        <w:t>" (estabelecimento virtual)</w:t>
+        <w:t>"virtual settle</w:t>
+      </w:r>
+      <w:r>
+        <w:rPr>
+          <w:rFonts w:cs="Arial"/>
+          <w:szCs w:val="24"/>
+        </w:rPr>
+        <w:t>ment" (estabelecimento virtual)</w:t>
       </w:r>
       <w:r>
         <w:rPr>
@@ -4336,91 +4105,43 @@
           <w:rFonts w:cs="Arial"/>
           <w:szCs w:val="24"/>
         </w:rPr>
-        <w:t xml:space="preserve">virtual </w:t>
-      </w:r>
-      <w:proofErr w:type="spellStart"/>
-      <w:r>
-        <w:rPr>
-          <w:rFonts w:cs="Arial"/>
-          <w:szCs w:val="24"/>
-        </w:rPr>
-        <w:t>settle</w:t>
-      </w:r>
-      <w:r>
-        <w:rPr>
-          <w:rFonts w:cs="Arial"/>
-          <w:szCs w:val="24"/>
-        </w:rPr>
-        <w:t>ment</w:t>
-      </w:r>
-      <w:proofErr w:type="spellEnd"/>
-      <w:r>
-        <w:rPr>
-          <w:rFonts w:cs="Arial"/>
-          <w:szCs w:val="24"/>
-        </w:rPr>
-        <w:t xml:space="preserve">, em geral sustenta a existência de uma comunidade virtual a ela associada, sendo possível identificar uma comunidade virtual a partir de um </w:t>
-      </w:r>
-      <w:r>
-        <w:rPr>
-          <w:rFonts w:cs="Arial"/>
-          <w:szCs w:val="24"/>
-        </w:rPr>
-        <w:t xml:space="preserve">virtual </w:t>
-      </w:r>
-      <w:proofErr w:type="spellStart"/>
-      <w:r>
-        <w:rPr>
-          <w:rFonts w:cs="Arial"/>
-          <w:szCs w:val="24"/>
-        </w:rPr>
-        <w:t>settle</w:t>
-      </w:r>
-      <w:r>
-        <w:rPr>
-          <w:rFonts w:cs="Arial"/>
-          <w:szCs w:val="24"/>
-        </w:rPr>
-        <w:t>ment</w:t>
-      </w:r>
-      <w:proofErr w:type="spellEnd"/>
-      <w:r>
-        <w:rPr>
-          <w:rFonts w:cs="Arial"/>
-          <w:szCs w:val="24"/>
-        </w:rPr>
-        <w:t>.</w:t>
-      </w:r>
-    </w:p>
-    <w:p>
-      <w:pPr>
-        <w:rPr>
-          <w:rFonts w:cs="Arial"/>
-          <w:szCs w:val="24"/>
-        </w:rPr>
-      </w:pPr>
-      <w:r>
-        <w:rPr>
-          <w:rFonts w:cs="Arial"/>
-          <w:szCs w:val="24"/>
-        </w:rPr>
-        <w:t xml:space="preserve">O virtual </w:t>
-      </w:r>
-      <w:proofErr w:type="spellStart"/>
-      <w:r>
-        <w:rPr>
-          <w:rFonts w:cs="Arial"/>
-          <w:szCs w:val="24"/>
-        </w:rPr>
-        <w:t>settlement</w:t>
-      </w:r>
-      <w:proofErr w:type="spellEnd"/>
-      <w:r>
-        <w:rPr>
-          <w:rFonts w:cs="Arial"/>
-          <w:szCs w:val="24"/>
-        </w:rPr>
-        <w:t xml:space="preserve"> de Jones, trata-se de um ciberespaço que corresponde a um tópico de interesse comum entre os indivíduos que o frequenta, ocorrendo várias interações entre os membros. </w:t>
+        <w:t>virtual settle</w:t>
+      </w:r>
+      <w:r>
+        <w:rPr>
+          <w:rFonts w:cs="Arial"/>
+          <w:szCs w:val="24"/>
+        </w:rPr>
+        <w:t xml:space="preserve">ment, em geral sustenta a existência de uma comunidade virtual a ela associada, sendo possível identificar uma comunidade virtual a partir de um </w:t>
+      </w:r>
+      <w:r>
+        <w:rPr>
+          <w:rFonts w:cs="Arial"/>
+          <w:szCs w:val="24"/>
+        </w:rPr>
+        <w:t>virtual settle</w:t>
+      </w:r>
+      <w:r>
+        <w:rPr>
+          <w:rFonts w:cs="Arial"/>
+          <w:szCs w:val="24"/>
+        </w:rPr>
+        <w:t>ment.</w:t>
+      </w:r>
+    </w:p>
+    <w:p>
+      <w:pPr>
+        <w:rPr>
+          <w:rFonts w:cs="Arial"/>
+          <w:szCs w:val="24"/>
+        </w:rPr>
+      </w:pPr>
+      <w:r>
+        <w:rPr>
+          <w:rFonts w:cs="Arial"/>
+          <w:szCs w:val="24"/>
+        </w:rPr>
+        <w:t xml:space="preserve">O virtual settlement de Jones, trata-se de um ciberespaço que corresponde a um tópico de interesse comum entre os indivíduos que o frequenta, ocorrendo várias interações entre os membros. </w:t>
       </w:r>
       <w:r>
         <w:rPr>
@@ -4644,15 +4365,7 @@
         <w:pStyle w:val="CitDirt4linhas"/>
       </w:pPr>
       <w:r>
-        <w:t xml:space="preserve">A comunidade virtual possui, deste modo, uma base no ciberespaço, um senso de lugar, um </w:t>
-      </w:r>
-      <w:proofErr w:type="spellStart"/>
-      <w:r>
-        <w:t>locus</w:t>
-      </w:r>
-      <w:proofErr w:type="spellEnd"/>
-      <w:r>
-        <w:t xml:space="preserve"> virtual. Este espaço pode ser abstrato, mas é "limitado", seja ele um canal de IRC, um tópico de interesse, uma determinada lista de discussão ou mesmo um determinado MUD. São fronteiras simbólicas, não concretas.</w:t>
+        <w:t>A comunidade virtual possui, deste modo, uma base no ciberespaço, um senso de lugar, um locus virtual. Este espaço pode ser abstrato, mas é "limitado", seja ele um canal de IRC, um tópico de interesse, uma determinada lista de discussão ou mesmo um determinado MUD. São fronteiras simbólicas, não concretas.</w:t>
       </w:r>
     </w:p>
     <w:p>
@@ -4995,11 +4708,11 @@
       <w:pPr>
         <w:pStyle w:val="Ttulo3"/>
       </w:pPr>
-      <w:bookmarkStart w:id="13" w:name="_Toc497931878"/>
+      <w:bookmarkStart w:id="12" w:name="_Toc497931878"/>
       <w:r>
         <w:t>Conclusão</w:t>
       </w:r>
-      <w:bookmarkEnd w:id="13"/>
+      <w:bookmarkEnd w:id="12"/>
     </w:p>
     <w:p>
       <w:r>
@@ -5068,15 +4781,7 @@
     </w:p>
     <w:p>
       <w:r>
-        <w:t xml:space="preserve">O </w:t>
-      </w:r>
-      <w:proofErr w:type="spellStart"/>
-      <w:r>
-        <w:t>cyberespaço</w:t>
-      </w:r>
-      <w:proofErr w:type="spellEnd"/>
-      <w:r>
-        <w:t xml:space="preserve"> contém uma quantidade enorme de comunidades virtuais, fruto da facilidade de </w:t>
+        <w:t xml:space="preserve">O cyberespaço contém uma quantidade enorme de comunidades virtuais, fruto da facilidade de </w:t>
       </w:r>
       <w:r>
         <w:t xml:space="preserve">relacionamento </w:t>
@@ -5240,16 +4945,11 @@
       <w:r>
         <w:t xml:space="preserve">Muitos exemplos que aconteceram atualmente, mostram que a nova sociedade que surgiu no </w:t>
       </w:r>
-      <w:proofErr w:type="spellStart"/>
-      <w:r>
-        <w:t>cyberespaço</w:t>
-      </w:r>
-      <w:proofErr w:type="spellEnd"/>
-      <w:r>
-        <w:t xml:space="preserve"> deve ser levado a sério, a ponto de ser um tema fundamental na agenda de pesquisa da sociedade moderna.</w:t>
-      </w:r>
-      <w:r>
-        <w:t xml:space="preserve"> </w:t>
+      <w:r>
+        <w:t>ciberespaço</w:t>
+      </w:r>
+      <w:r>
+        <w:t xml:space="preserve"> deve ser levado a sério, a ponto de ser um tema fundamental na agenda de pesquisa da sociedade moderna. </w:t>
       </w:r>
       <w:r>
         <w:t xml:space="preserve">Essas </w:t>
@@ -5331,15 +5031,498 @@
       <w:pPr>
         <w:pStyle w:val="Ttulo2"/>
       </w:pPr>
-      <w:bookmarkStart w:id="14" w:name="_Toc497931879"/>
-      <w:r>
-        <w:t>Ativismo Social (Ciberativismo)</w:t>
-      </w:r>
-      <w:bookmarkEnd w:id="14"/>
+      <w:bookmarkStart w:id="13" w:name="_Toc497931879"/>
+      <w:r>
+        <w:t>Ciberativismo</w:t>
+      </w:r>
+      <w:bookmarkEnd w:id="13"/>
+    </w:p>
+    <w:p>
+      <w:r>
+        <w:t>O presente tópico apresenta uma abordagem teórica sobre o tema de ciberativismo. Esse tema é de grande importância para o trabalho, constituindo a base principal dissertativa argumentativa para o projeto.</w:t>
+      </w:r>
+    </w:p>
+    <w:p>
+      <w:r>
+        <w:t xml:space="preserve">O </w:t>
+      </w:r>
+      <w:r>
+        <w:t xml:space="preserve">Ciberativismo </w:t>
+      </w:r>
+      <w:r>
+        <w:t>se trata de</w:t>
+      </w:r>
+      <w:r>
+        <w:t xml:space="preserve"> um</w:t>
+      </w:r>
+      <w:r>
+        <w:t>a</w:t>
+      </w:r>
+      <w:r>
+        <w:t xml:space="preserve"> </w:t>
+      </w:r>
+      <w:r>
+        <w:t>espécie</w:t>
+      </w:r>
+      <w:r>
+        <w:t xml:space="preserve"> de ativismo </w:t>
+      </w:r>
+      <w:r>
+        <w:t>que é praticado</w:t>
+      </w:r>
+      <w:r>
+        <w:t xml:space="preserve"> por</w:t>
+      </w:r>
+      <w:r>
+        <w:t xml:space="preserve"> um grupo de pessoas</w:t>
+      </w:r>
+      <w:r>
+        <w:t xml:space="preserve"> </w:t>
+      </w:r>
+      <w:r>
+        <w:t>em prol d</w:t>
+      </w:r>
+      <w:r>
+        <w:t>a realização, mobilização e divulgação de causas políticas, culturais, sociais ou ambientais</w:t>
+      </w:r>
+      <w:r>
+        <w:t xml:space="preserve">. Para isso, esses grupos </w:t>
+      </w:r>
+      <w:r>
+        <w:t>utilizam</w:t>
+      </w:r>
+      <w:r>
+        <w:t xml:space="preserve"> como ferramenta primordial,</w:t>
+      </w:r>
+      <w:r>
+        <w:t xml:space="preserve"> as redes </w:t>
+      </w:r>
+      <w:r>
+        <w:t>cibernéticas — a Internet.</w:t>
+      </w:r>
+    </w:p>
+    <w:p>
+      <w:r>
+        <w:t xml:space="preserve">O tópico é dividido em três subtópicos: </w:t>
+      </w:r>
+      <w:r>
+        <w:t>situando o conceito de ciberativismo</w:t>
+      </w:r>
+      <w:r>
+        <w:t xml:space="preserve">; </w:t>
+      </w:r>
+      <w:r>
+        <w:t>exemplos atuais</w:t>
+      </w:r>
+      <w:r>
+        <w:t>; Conclusão.</w:t>
+      </w:r>
+    </w:p>
+    <w:p>
+      <w:pPr>
+        <w:pStyle w:val="Ttulo3"/>
+      </w:pPr>
+      <w:bookmarkStart w:id="14" w:name="_GoBack"/>
+      <w:r>
+        <w:t>Conceituando o ciberativismo</w:t>
+      </w:r>
+    </w:p>
+    <w:bookmarkEnd w:id="14"/>
+    <w:p>
+      <w:r>
+        <w:t>Os movimentos sociais e as forma</w:t>
+      </w:r>
+      <w:r>
+        <w:t>s</w:t>
+      </w:r>
+      <w:r>
+        <w:t xml:space="preserve"> de protesto que surgiram após a década de 1990</w:t>
+      </w:r>
+      <w:r>
+        <w:t xml:space="preserve">, têm sido interpretadas, sobretudo após as revoluções de 2011, como algo totalmente novo, isto é, de um modo totalmente diferente de como era antes. Este novo conjunto de práticas de protestos e mobilização ficou marcado pela utilização das novas tecnologias da comunicação e da </w:t>
+      </w:r>
+      <w:r>
+        <w:t>Informação</w:t>
+      </w:r>
+      <w:r>
+        <w:t xml:space="preserve"> (NTICs) pelos novos ciberativistas</w:t>
+      </w:r>
+      <w:r>
+        <w:t xml:space="preserve"> </w:t>
+      </w:r>
+      <w:sdt>
+        <w:sdtPr>
+          <w:id w:val="1202207547"/>
+          <w:citation/>
+        </w:sdtPr>
+        <w:sdtContent>
+          <w:r>
+            <w:fldChar w:fldCharType="begin"/>
+          </w:r>
+          <w:r>
+            <w:instrText xml:space="preserve"> CITATION Alc15 \l 1046 </w:instrText>
+          </w:r>
+          <w:r>
+            <w:fldChar w:fldCharType="separate"/>
+          </w:r>
+          <w:r>
+            <w:rPr>
+              <w:noProof/>
+            </w:rPr>
+            <w:t>(Alcântara, 2015)</w:t>
+          </w:r>
+          <w:r>
+            <w:fldChar w:fldCharType="end"/>
+          </w:r>
+        </w:sdtContent>
+      </w:sdt>
+      <w:r>
+        <w:t>.</w:t>
+      </w:r>
+    </w:p>
+    <w:p>
+      <w:r>
+        <w:t>De acordo com a autora, a sociologia dos movimentos sociais, que é a área de estudo que dedicou especificamente à análise de atores que permitem a forma de expressão social, deu pouca atenção para esses novos meios. Só após a popularização das redes ciberné</w:t>
+      </w:r>
+      <w:r>
+        <w:t>ticas e do surgimento de alguns de alguns acontecimentos ciberativistas, o interesse por esses atores tem aumentado a cada ano.</w:t>
+      </w:r>
+    </w:p>
+    <w:p>
+      <w:r>
+        <w:t xml:space="preserve">Muitos pesquisadores dizem que o ativismo disseminado nas redes cibernéticas é algo intrínseco ao próprio desenvolvimento da internet. </w:t>
+      </w:r>
+    </w:p>
+    <w:p>
+      <w:sdt>
+        <w:sdtPr>
+          <w:id w:val="-1329658321"/>
+          <w:citation/>
+        </w:sdtPr>
+        <w:sdtContent>
+          <w:r>
+            <w:fldChar w:fldCharType="begin"/>
+          </w:r>
+          <w:r>
+            <w:instrText xml:space="preserve"> CITATION Ara12 \l 1046 </w:instrText>
+          </w:r>
+          <w:r>
+            <w:fldChar w:fldCharType="separate"/>
+          </w:r>
+          <w:r>
+            <w:rPr>
+              <w:noProof/>
+            </w:rPr>
+            <w:t>(Araújo, Freitas, &amp; Montardo, 2012)</w:t>
+          </w:r>
+          <w:r>
+            <w:fldChar w:fldCharType="end"/>
+          </w:r>
+        </w:sdtContent>
+      </w:sdt>
+      <w:r>
+        <w:t>,</w:t>
+      </w:r>
+      <w:r>
+        <w:t xml:space="preserve"> </w:t>
+      </w:r>
+      <w:r>
+        <w:t xml:space="preserve">cita o ciberativismo como fenômeno social imanente às redes de comunicações como a internet, construindo uma cronologia que enfatiza a relação entre ambos. Os autores ainda estabelecem quatro fases </w:t>
+      </w:r>
+      <w:r>
+        <w:t>que permitem ver esta simbiose:</w:t>
+      </w:r>
     </w:p>
     <w:p/>
+    <w:p>
+      <w:pPr>
+        <w:pStyle w:val="CitDirt4linhas"/>
+        <w:numPr>
+          <w:ilvl w:val="0"/>
+          <w:numId w:val="17"/>
+        </w:numPr>
+      </w:pPr>
+      <w:r>
+        <w:lastRenderedPageBreak/>
+        <w:t>Surgimento: No espaço de elaboração da internet, o ciberativismo surge como forma de disputa tecnosocial, tencionando a internet a evoluir para uma tecnologia não proprietária.</w:t>
+      </w:r>
+    </w:p>
+    <w:p>
+      <w:pPr>
+        <w:pStyle w:val="CitDirt4linhas"/>
+      </w:pPr>
+    </w:p>
+    <w:p>
+      <w:pPr>
+        <w:pStyle w:val="CitDirt4linhas"/>
+        <w:numPr>
+          <w:ilvl w:val="0"/>
+          <w:numId w:val="17"/>
+        </w:numPr>
+      </w:pPr>
+      <w:r>
+        <w:t>Pré-web: Momento inicial da internet, quando representava apenas um ambiente comunicativo baseado em troca de mensagens de texto. Redes como a PeaceNet são usadas como forma mais eficiente de comunicação entre ativistas distribuídos pelo mundo.</w:t>
+      </w:r>
+    </w:p>
+    <w:p>
+      <w:pPr>
+        <w:pStyle w:val="CitDirt4linhas"/>
+      </w:pPr>
+    </w:p>
+    <w:p>
+      <w:pPr>
+        <w:pStyle w:val="CitDirt4linhas"/>
+        <w:numPr>
+          <w:ilvl w:val="0"/>
+          <w:numId w:val="17"/>
+        </w:numPr>
+      </w:pPr>
+      <w:r>
+        <w:t>Popularização da web: Representa o início e expansão da primeira web. É neste momento que surgem os primeiros sites de apoio a causas ativistas, protestos organizados pela rede, coberturas alternativas e as primeiras ações práticas de Desobediência Civil Eletrônica. Começam a surgir as primeiras ações de hacktivismo, porém ainda eram escassas as plataformas de ação a distância.</w:t>
+      </w:r>
+    </w:p>
+    <w:p>
+      <w:pPr>
+        <w:pStyle w:val="CitDirt4linhas"/>
+      </w:pPr>
+    </w:p>
+    <w:p>
+      <w:pPr>
+        <w:pStyle w:val="CitDirt4linhas"/>
+        <w:numPr>
+          <w:ilvl w:val="0"/>
+          <w:numId w:val="17"/>
+        </w:numPr>
+      </w:pPr>
+      <w:r>
+        <w:t xml:space="preserve">Web 2.0: Com a tendência do surgimento de novas ferramentas que ampliação do caráter interativo da web, o ciberativismo se apropria de blogs e sítios de mídias sociais. Tecnologias móveis facilitam as formas de organização de movimentos através da rede. Porém, ao mesmo tempo, estas ações são imersas em mais mecanismos de controle, que podem ser suplantados por tecnologias do anonimato. </w:t>
+      </w:r>
+      <w:sdt>
+        <w:sdtPr>
+          <w:id w:val="-333148405"/>
+          <w:citation/>
+        </w:sdtPr>
+        <w:sdtContent>
+          <w:r>
+            <w:fldChar w:fldCharType="begin"/>
+          </w:r>
+          <w:r>
+            <w:instrText xml:space="preserve"> CITATION Ara12 \l 1046 </w:instrText>
+          </w:r>
+          <w:r>
+            <w:fldChar w:fldCharType="separate"/>
+          </w:r>
+          <w:r>
+            <w:rPr>
+              <w:noProof/>
+            </w:rPr>
+            <w:t>(Araújo, Freitas, &amp; Montardo, 2012)</w:t>
+          </w:r>
+          <w:r>
+            <w:fldChar w:fldCharType="end"/>
+          </w:r>
+        </w:sdtContent>
+      </w:sdt>
+      <w:r>
+        <w:t>.</w:t>
+      </w:r>
+    </w:p>
     <w:p/>
     <w:p>
+      <w:sdt>
+        <w:sdtPr>
+          <w:id w:val="-280573921"/>
+          <w:citation/>
+        </w:sdtPr>
+        <w:sdtContent>
+          <w:r>
+            <w:fldChar w:fldCharType="begin"/>
+          </w:r>
+          <w:r>
+            <w:instrText xml:space="preserve"> CITATION Sil10 \l 1046 </w:instrText>
+          </w:r>
+          <w:r>
+            <w:fldChar w:fldCharType="separate"/>
+          </w:r>
+          <w:r>
+            <w:rPr>
+              <w:noProof/>
+            </w:rPr>
+            <w:t>(Silveira, 2010)</w:t>
+          </w:r>
+          <w:r>
+            <w:fldChar w:fldCharType="end"/>
+          </w:r>
+        </w:sdtContent>
+      </w:sdt>
+      <w:r>
+        <w:t xml:space="preserve"> </w:t>
+      </w:r>
+      <w:r>
+        <w:t>Entra</w:t>
+      </w:r>
+      <w:r>
+        <w:t xml:space="preserve"> na mesma linha de raciocínio, defendendo a ideia de que o ciberativismo é confundido com a própria evolução da rede mundial de comunicaç</w:t>
+      </w:r>
+      <w:r>
+        <w:t>ão.</w:t>
+      </w:r>
+      <w:r>
+        <w:t xml:space="preserve"> </w:t>
+      </w:r>
+      <w:sdt>
+        <w:sdtPr>
+          <w:id w:val="-2017219020"/>
+          <w:citation/>
+        </w:sdtPr>
+        <w:sdtContent>
+          <w:r>
+            <w:fldChar w:fldCharType="begin"/>
+          </w:r>
+          <w:r>
+            <w:instrText xml:space="preserve"> CITATION Sil10 \l 1046 </w:instrText>
+          </w:r>
+          <w:r>
+            <w:fldChar w:fldCharType="separate"/>
+          </w:r>
+          <w:r>
+            <w:rPr>
+              <w:noProof/>
+            </w:rPr>
+            <w:t>(Silveira, 2010)</w:t>
+          </w:r>
+          <w:r>
+            <w:fldChar w:fldCharType="end"/>
+          </w:r>
+        </w:sdtContent>
+      </w:sdt>
+      <w:r>
+        <w:t xml:space="preserve"> </w:t>
+      </w:r>
+      <w:r>
+        <w:t>Cita</w:t>
+      </w:r>
+      <w:r>
+        <w:t xml:space="preserve"> </w:t>
+      </w:r>
+      <w:r>
+        <w:t xml:space="preserve">que </w:t>
+      </w:r>
+      <w:r>
+        <w:t>esse tipo de manifestação “</w:t>
+      </w:r>
+      <w:r>
+        <w:t>influenciou decisivamente grande parte da dinâmica e das definições sobre os principais protocolos de comunicação utiliz</w:t>
+      </w:r>
+      <w:r>
+        <w:t>ados na conformação da Internet”.</w:t>
+      </w:r>
+    </w:p>
+    <w:p>
+      <w:r>
+        <w:t>(</w:t>
+      </w:r>
+      <w:r>
+        <w:t>Lievrouw</w:t>
+      </w:r>
+      <w:r>
+        <w:t xml:space="preserve"> 2011) citada por </w:t>
+      </w:r>
+      <w:sdt>
+        <w:sdtPr>
+          <w:id w:val="-976299951"/>
+          <w:citation/>
+        </w:sdtPr>
+        <w:sdtContent>
+          <w:r>
+            <w:fldChar w:fldCharType="begin"/>
+          </w:r>
+          <w:r>
+            <w:instrText xml:space="preserve"> CITATION Alc15 \l 1046 </w:instrText>
+          </w:r>
+          <w:r>
+            <w:fldChar w:fldCharType="separate"/>
+          </w:r>
+          <w:r>
+            <w:rPr>
+              <w:noProof/>
+            </w:rPr>
+            <w:t>(Alcântara, 2015)</w:t>
+          </w:r>
+          <w:r>
+            <w:fldChar w:fldCharType="end"/>
+          </w:r>
+        </w:sdtContent>
+      </w:sdt>
+      <w:r>
+        <w:t>,</w:t>
+      </w:r>
+      <w:r>
+        <w:t xml:space="preserve"> investiga </w:t>
+      </w:r>
+      <w:r>
+        <w:t>n</w:t>
+      </w:r>
+      <w:r>
+        <w:t>as características de</w:t>
+      </w:r>
+      <w:r>
+        <w:t>sses novos</w:t>
+      </w:r>
+      <w:r>
+        <w:t xml:space="preserve"> movimentos sociais</w:t>
+      </w:r>
+      <w:r>
+        <w:t>, as raízes político-sociais encontradas</w:t>
+      </w:r>
+      <w:r>
+        <w:t xml:space="preserve"> n</w:t>
+      </w:r>
+      <w:r>
+        <w:t>os movimentos da</w:t>
+      </w:r>
+      <w:r>
+        <w:t xml:space="preserve"> década de 60</w:t>
+      </w:r>
+      <w:r>
+        <w:t>. Para a autora, esses movimentos mantinham forte relação com as NTICs, pelo fato dessas novas tecnologias serem ideais para potencializar as formas de ação e organização.</w:t>
+      </w:r>
+    </w:p>
+    <w:p>
+      <w:r>
+        <w:t>De acordo com a autora, os movimentos sociais anti-guerra, pelos diretos civis, estudantis, ecológicos e feministas</w:t>
+      </w:r>
+      <w:r>
+        <w:t xml:space="preserve"> da década de 60, transformaram a forma de se fazer ativismo. Esses movimentos expuseram pautas simbólicas para o centro das discussões. Para isso utilizaram meios de comunicação para então estabelecer um diálogo com a sociedade civil, e não apenas com o Estado. Assim nascia uma forma de ativismo onde as informações chegavam até os civis de forma direta, sem distorções por parte do governo. Isso permitia aos membros da sociedade ter uma </w:t>
+      </w:r>
+      <w:r>
+        <w:lastRenderedPageBreak/>
+        <w:t xml:space="preserve">visão e opinião própria do tema discutido e difundido. Esses movimentos </w:t>
+      </w:r>
+      <w:r>
+        <w:t xml:space="preserve">trabalhavam em rede, </w:t>
+      </w:r>
+      <w:r>
+        <w:t>agiam de forma</w:t>
+      </w:r>
+      <w:r>
+        <w:t xml:space="preserve"> coletiva e horizontalizada; </w:t>
+      </w:r>
+      <w:r>
+        <w:t>resultando enfim em</w:t>
+      </w:r>
+      <w:r>
+        <w:t xml:space="preserve"> </w:t>
+      </w:r>
+      <w:r>
+        <w:t>uma gama</w:t>
+      </w:r>
+      <w:r>
+        <w:t xml:space="preserve"> de ações não convencionais.</w:t>
+      </w:r>
+      <w:r>
+        <w:t xml:space="preserve"> </w:t>
+      </w:r>
       <w:r>
         <w:br w:type="page"/>
       </w:r>
@@ -5504,7 +5687,7 @@
 </file>
 
 <file path=word/endnotes.xml><?xml version="1.0" encoding="utf-8"?>
-<w:endnotes xmlns:wpc="http://schemas.microsoft.com/office/word/2010/wordprocessingCanvas" xmlns:cx="http://schemas.microsoft.com/office/drawing/2014/chartex" xmlns:cx1="http://schemas.microsoft.com/office/drawing/2015/9/8/chartex" xmlns:cx2="http://schemas.microsoft.com/office/drawing/2015/10/21/chartex" xmlns:cx3="http://schemas.microsoft.com/office/drawing/2016/5/9/chartex" xmlns:cx4="http://schemas.microsoft.com/office/drawing/2016/5/10/chartex" xmlns:cx5="http://schemas.microsoft.com/office/drawing/2016/5/11/chartex" xmlns:cx6="http://schemas.microsoft.com/office/drawing/2016/5/12/chartex" xmlns:cx7="http://schemas.microsoft.com/office/drawing/2016/5/13/chartex" xmlns:cx8="http://schemas.microsoft.com/office/drawing/2016/5/14/chartex" xmlns:mc="http://schemas.openxmlformats.org/markup-compatibility/2006" xmlns:aink="http://schemas.microsoft.com/office/drawing/2016/ink" xmlns:am3d="http://schemas.microsoft.com/office/drawing/2017/model3d" xmlns:o="urn:schemas-microsoft-com:office:office" xmlns:r="http://schemas.openxmlformats.org/officeDocument/2006/relationships" xmlns:m="http://schemas.openxmlformats.org/officeDocument/2006/math" xmlns:v="urn:schemas-microsoft-com:vml" xmlns:wp14="http://schemas.microsoft.com/office/word/2010/wordprocessingDrawing" xmlns:wp="http://schemas.openxmlformats.org/drawingml/2006/wordprocessingDrawing" xmlns:w10="urn:schemas-microsoft-com:office:word" xmlns:w="http://schemas.openxmlformats.org/wordprocessingml/2006/main" xmlns:w14="http://schemas.microsoft.com/office/word/2010/wordml" xmlns:w15="http://schemas.microsoft.com/office/word/2012/wordml" xmlns:w16cid="http://schemas.microsoft.com/office/word/2016/wordml/cid" xmlns:w16se="http://schemas.microsoft.com/office/word/2015/wordml/symex" xmlns:wpg="http://schemas.microsoft.com/office/word/2010/wordprocessingGroup" xmlns:wpi="http://schemas.microsoft.com/office/word/2010/wordprocessingInk" xmlns:wne="http://schemas.microsoft.com/office/word/2006/wordml" xmlns:wps="http://schemas.microsoft.com/office/word/2010/wordprocessingShape" mc:Ignorable="w14 w15 w16se w16cid wp14">
+<w:endnotes xmlns:wpc="http://schemas.microsoft.com/office/word/2010/wordprocessingCanvas" xmlns:cx="http://schemas.microsoft.com/office/drawing/2014/chartex" xmlns:cx1="http://schemas.microsoft.com/office/drawing/2015/9/8/chartex" xmlns:mc="http://schemas.openxmlformats.org/markup-compatibility/2006" xmlns:o="urn:schemas-microsoft-com:office:office" xmlns:r="http://schemas.openxmlformats.org/officeDocument/2006/relationships" xmlns:m="http://schemas.openxmlformats.org/officeDocument/2006/math" xmlns:v="urn:schemas-microsoft-com:vml" xmlns:wp14="http://schemas.microsoft.com/office/word/2010/wordprocessingDrawing" xmlns:wp="http://schemas.openxmlformats.org/drawingml/2006/wordprocessingDrawing" xmlns:w10="urn:schemas-microsoft-com:office:word" xmlns:w="http://schemas.openxmlformats.org/wordprocessingml/2006/main" xmlns:w14="http://schemas.microsoft.com/office/word/2010/wordml" xmlns:w15="http://schemas.microsoft.com/office/word/2012/wordml" xmlns:w16se="http://schemas.microsoft.com/office/word/2015/wordml/symex" xmlns:wpg="http://schemas.microsoft.com/office/word/2010/wordprocessingGroup" xmlns:wpi="http://schemas.microsoft.com/office/word/2010/wordprocessingInk" xmlns:wne="http://schemas.microsoft.com/office/word/2006/wordml" xmlns:wps="http://schemas.microsoft.com/office/word/2010/wordprocessingShape" mc:Ignorable="w14 w15 w16se wp14">
   <w:endnote w:type="separator" w:id="-1">
     <w:p>
       <w:pPr>
@@ -5529,7 +5712,7 @@
 </file>
 
 <file path=word/footer1.xml><?xml version="1.0" encoding="utf-8"?>
-<w:ftr xmlns:wpc="http://schemas.microsoft.com/office/word/2010/wordprocessingCanvas" xmlns:cx="http://schemas.microsoft.com/office/drawing/2014/chartex" xmlns:cx1="http://schemas.microsoft.com/office/drawing/2015/9/8/chartex" xmlns:cx2="http://schemas.microsoft.com/office/drawing/2015/10/21/chartex" xmlns:cx3="http://schemas.microsoft.com/office/drawing/2016/5/9/chartex" xmlns:cx4="http://schemas.microsoft.com/office/drawing/2016/5/10/chartex" xmlns:cx5="http://schemas.microsoft.com/office/drawing/2016/5/11/chartex" xmlns:cx6="http://schemas.microsoft.com/office/drawing/2016/5/12/chartex" xmlns:cx7="http://schemas.microsoft.com/office/drawing/2016/5/13/chartex" xmlns:cx8="http://schemas.microsoft.com/office/drawing/2016/5/14/chartex" xmlns:mc="http://schemas.openxmlformats.org/markup-compatibility/2006" xmlns:aink="http://schemas.microsoft.com/office/drawing/2016/ink" xmlns:am3d="http://schemas.microsoft.com/office/drawing/2017/model3d" xmlns:o="urn:schemas-microsoft-com:office:office" xmlns:r="http://schemas.openxmlformats.org/officeDocument/2006/relationships" xmlns:m="http://schemas.openxmlformats.org/officeDocument/2006/math" xmlns:v="urn:schemas-microsoft-com:vml" xmlns:wp14="http://schemas.microsoft.com/office/word/2010/wordprocessingDrawing" xmlns:wp="http://schemas.openxmlformats.org/drawingml/2006/wordprocessingDrawing" xmlns:w10="urn:schemas-microsoft-com:office:word" xmlns:w="http://schemas.openxmlformats.org/wordprocessingml/2006/main" xmlns:w14="http://schemas.microsoft.com/office/word/2010/wordml" xmlns:w15="http://schemas.microsoft.com/office/word/2012/wordml" xmlns:w16cid="http://schemas.microsoft.com/office/word/2016/wordml/cid" xmlns:w16se="http://schemas.microsoft.com/office/word/2015/wordml/symex" xmlns:wpg="http://schemas.microsoft.com/office/word/2010/wordprocessingGroup" xmlns:wpi="http://schemas.microsoft.com/office/word/2010/wordprocessingInk" xmlns:wne="http://schemas.microsoft.com/office/word/2006/wordml" xmlns:wps="http://schemas.microsoft.com/office/word/2010/wordprocessingShape" mc:Ignorable="w14 w15 w16se w16cid wp14">
+<w:ftr xmlns:wpc="http://schemas.microsoft.com/office/word/2010/wordprocessingCanvas" xmlns:cx="http://schemas.microsoft.com/office/drawing/2014/chartex" xmlns:cx1="http://schemas.microsoft.com/office/drawing/2015/9/8/chartex" xmlns:mc="http://schemas.openxmlformats.org/markup-compatibility/2006" xmlns:o="urn:schemas-microsoft-com:office:office" xmlns:r="http://schemas.openxmlformats.org/officeDocument/2006/relationships" xmlns:m="http://schemas.openxmlformats.org/officeDocument/2006/math" xmlns:v="urn:schemas-microsoft-com:vml" xmlns:wp14="http://schemas.microsoft.com/office/word/2010/wordprocessingDrawing" xmlns:wp="http://schemas.openxmlformats.org/drawingml/2006/wordprocessingDrawing" xmlns:w10="urn:schemas-microsoft-com:office:word" xmlns:w="http://schemas.openxmlformats.org/wordprocessingml/2006/main" xmlns:w14="http://schemas.microsoft.com/office/word/2010/wordml" xmlns:w15="http://schemas.microsoft.com/office/word/2012/wordml" xmlns:w16se="http://schemas.microsoft.com/office/word/2015/wordml/symex" xmlns:wpg="http://schemas.microsoft.com/office/word/2010/wordprocessingGroup" xmlns:wpi="http://schemas.microsoft.com/office/word/2010/wordprocessingInk" xmlns:wne="http://schemas.microsoft.com/office/word/2006/wordml" xmlns:wps="http://schemas.microsoft.com/office/word/2010/wordprocessingShape" mc:Ignorable="w14 w15 w16se wp14">
   <w:sdt>
     <w:sdtPr>
       <w:id w:val="-1841296942"/>
@@ -5557,7 +5740,7 @@
           <w:rPr>
             <w:noProof/>
           </w:rPr>
-          <w:t>21</w:t>
+          <w:t>19</w:t>
         </w:r>
         <w:r>
           <w:fldChar w:fldCharType="end"/>
@@ -5574,7 +5757,7 @@
 </file>
 
 <file path=word/footnotes.xml><?xml version="1.0" encoding="utf-8"?>
-<w:footnotes xmlns:wpc="http://schemas.microsoft.com/office/word/2010/wordprocessingCanvas" xmlns:cx="http://schemas.microsoft.com/office/drawing/2014/chartex" xmlns:cx1="http://schemas.microsoft.com/office/drawing/2015/9/8/chartex" xmlns:cx2="http://schemas.microsoft.com/office/drawing/2015/10/21/chartex" xmlns:cx3="http://schemas.microsoft.com/office/drawing/2016/5/9/chartex" xmlns:cx4="http://schemas.microsoft.com/office/drawing/2016/5/10/chartex" xmlns:cx5="http://schemas.microsoft.com/office/drawing/2016/5/11/chartex" xmlns:cx6="http://schemas.microsoft.com/office/drawing/2016/5/12/chartex" xmlns:cx7="http://schemas.microsoft.com/office/drawing/2016/5/13/chartex" xmlns:cx8="http://schemas.microsoft.com/office/drawing/2016/5/14/chartex" xmlns:mc="http://schemas.openxmlformats.org/markup-compatibility/2006" xmlns:aink="http://schemas.microsoft.com/office/drawing/2016/ink" xmlns:am3d="http://schemas.microsoft.com/office/drawing/2017/model3d" xmlns:o="urn:schemas-microsoft-com:office:office" xmlns:r="http://schemas.openxmlformats.org/officeDocument/2006/relationships" xmlns:m="http://schemas.openxmlformats.org/officeDocument/2006/math" xmlns:v="urn:schemas-microsoft-com:vml" xmlns:wp14="http://schemas.microsoft.com/office/word/2010/wordprocessingDrawing" xmlns:wp="http://schemas.openxmlformats.org/drawingml/2006/wordprocessingDrawing" xmlns:w10="urn:schemas-microsoft-com:office:word" xmlns:w="http://schemas.openxmlformats.org/wordprocessingml/2006/main" xmlns:w14="http://schemas.microsoft.com/office/word/2010/wordml" xmlns:w15="http://schemas.microsoft.com/office/word/2012/wordml" xmlns:w16cid="http://schemas.microsoft.com/office/word/2016/wordml/cid" xmlns:w16se="http://schemas.microsoft.com/office/word/2015/wordml/symex" xmlns:wpg="http://schemas.microsoft.com/office/word/2010/wordprocessingGroup" xmlns:wpi="http://schemas.microsoft.com/office/word/2010/wordprocessingInk" xmlns:wne="http://schemas.microsoft.com/office/word/2006/wordml" xmlns:wps="http://schemas.microsoft.com/office/word/2010/wordprocessingShape" mc:Ignorable="w14 w15 w16se w16cid wp14">
+<w:footnotes xmlns:wpc="http://schemas.microsoft.com/office/word/2010/wordprocessingCanvas" xmlns:cx="http://schemas.microsoft.com/office/drawing/2014/chartex" xmlns:cx1="http://schemas.microsoft.com/office/drawing/2015/9/8/chartex" xmlns:mc="http://schemas.openxmlformats.org/markup-compatibility/2006" xmlns:o="urn:schemas-microsoft-com:office:office" xmlns:r="http://schemas.openxmlformats.org/officeDocument/2006/relationships" xmlns:m="http://schemas.openxmlformats.org/officeDocument/2006/math" xmlns:v="urn:schemas-microsoft-com:vml" xmlns:wp14="http://schemas.microsoft.com/office/word/2010/wordprocessingDrawing" xmlns:wp="http://schemas.openxmlformats.org/drawingml/2006/wordprocessingDrawing" xmlns:w10="urn:schemas-microsoft-com:office:word" xmlns:w="http://schemas.openxmlformats.org/wordprocessingml/2006/main" xmlns:w14="http://schemas.microsoft.com/office/word/2010/wordml" xmlns:w15="http://schemas.microsoft.com/office/word/2012/wordml" xmlns:w16se="http://schemas.microsoft.com/office/word/2015/wordml/symex" xmlns:wpg="http://schemas.microsoft.com/office/word/2010/wordprocessingGroup" xmlns:wpi="http://schemas.microsoft.com/office/word/2010/wordprocessingInk" xmlns:wne="http://schemas.microsoft.com/office/word/2006/wordml" xmlns:wps="http://schemas.microsoft.com/office/word/2010/wordprocessingShape" mc:Ignorable="w14 w15 w16se wp14">
   <w:footnote w:type="separator" w:id="-1">
     <w:p>
       <w:pPr>
@@ -5638,31 +5821,7 @@
         <w:t>ou</w:t>
       </w:r>
       <w:r>
-        <w:t xml:space="preserve"> "Computer </w:t>
-      </w:r>
-      <w:proofErr w:type="spellStart"/>
-      <w:r>
-        <w:t>Supported</w:t>
-      </w:r>
-      <w:proofErr w:type="spellEnd"/>
-      <w:r>
-        <w:t xml:space="preserve"> </w:t>
-      </w:r>
-      <w:proofErr w:type="spellStart"/>
-      <w:r>
-        <w:t>Cooperative</w:t>
-      </w:r>
-      <w:proofErr w:type="spellEnd"/>
-      <w:r>
-        <w:t xml:space="preserve"> </w:t>
-      </w:r>
-      <w:proofErr w:type="spellStart"/>
-      <w:r>
-        <w:t>Work</w:t>
-      </w:r>
-      <w:proofErr w:type="spellEnd"/>
-      <w:r>
-        <w:t>" (trabalho coope</w:t>
+        <w:t xml:space="preserve"> "Computer Supported Cooperative Work" (trabalho coope</w:t>
       </w:r>
       <w:r>
         <w:t>rativo auxiliado por computador</w:t>
@@ -5688,7 +5847,7 @@
 </file>
 
 <file path=word/numbering.xml><?xml version="1.0" encoding="utf-8"?>
-<w:numbering xmlns:wpc="http://schemas.microsoft.com/office/word/2010/wordprocessingCanvas" xmlns:cx="http://schemas.microsoft.com/office/drawing/2014/chartex" xmlns:cx1="http://schemas.microsoft.com/office/drawing/2015/9/8/chartex" xmlns:cx2="http://schemas.microsoft.com/office/drawing/2015/10/21/chartex" xmlns:cx3="http://schemas.microsoft.com/office/drawing/2016/5/9/chartex" xmlns:cx4="http://schemas.microsoft.com/office/drawing/2016/5/10/chartex" xmlns:cx5="http://schemas.microsoft.com/office/drawing/2016/5/11/chartex" xmlns:cx6="http://schemas.microsoft.com/office/drawing/2016/5/12/chartex" xmlns:cx7="http://schemas.microsoft.com/office/drawing/2016/5/13/chartex" xmlns:cx8="http://schemas.microsoft.com/office/drawing/2016/5/14/chartex" xmlns:mc="http://schemas.openxmlformats.org/markup-compatibility/2006" xmlns:aink="http://schemas.microsoft.com/office/drawing/2016/ink" xmlns:am3d="http://schemas.microsoft.com/office/drawing/2017/model3d" xmlns:o="urn:schemas-microsoft-com:office:office" xmlns:r="http://schemas.openxmlformats.org/officeDocument/2006/relationships" xmlns:m="http://schemas.openxmlformats.org/officeDocument/2006/math" xmlns:v="urn:schemas-microsoft-com:vml" xmlns:wp14="http://schemas.microsoft.com/office/word/2010/wordprocessingDrawing" xmlns:wp="http://schemas.openxmlformats.org/drawingml/2006/wordprocessingDrawing" xmlns:w10="urn:schemas-microsoft-com:office:word" xmlns:w="http://schemas.openxmlformats.org/wordprocessingml/2006/main" xmlns:w14="http://schemas.microsoft.com/office/word/2010/wordml" xmlns:w15="http://schemas.microsoft.com/office/word/2012/wordml" xmlns:w16cid="http://schemas.microsoft.com/office/word/2016/wordml/cid" xmlns:w16se="http://schemas.microsoft.com/office/word/2015/wordml/symex" xmlns:wpg="http://schemas.microsoft.com/office/word/2010/wordprocessingGroup" xmlns:wpi="http://schemas.microsoft.com/office/word/2010/wordprocessingInk" xmlns:wne="http://schemas.microsoft.com/office/word/2006/wordml" xmlns:wps="http://schemas.microsoft.com/office/word/2010/wordprocessingShape" mc:Ignorable="w14 w15 w16se w16cid wp14">
+<w:numbering xmlns:wpc="http://schemas.microsoft.com/office/word/2010/wordprocessingCanvas" xmlns:cx="http://schemas.microsoft.com/office/drawing/2014/chartex" xmlns:cx1="http://schemas.microsoft.com/office/drawing/2015/9/8/chartex" xmlns:mc="http://schemas.openxmlformats.org/markup-compatibility/2006" xmlns:o="urn:schemas-microsoft-com:office:office" xmlns:r="http://schemas.openxmlformats.org/officeDocument/2006/relationships" xmlns:m="http://schemas.openxmlformats.org/officeDocument/2006/math" xmlns:v="urn:schemas-microsoft-com:vml" xmlns:wp14="http://schemas.microsoft.com/office/word/2010/wordprocessingDrawing" xmlns:wp="http://schemas.openxmlformats.org/drawingml/2006/wordprocessingDrawing" xmlns:w10="urn:schemas-microsoft-com:office:word" xmlns:w="http://schemas.openxmlformats.org/wordprocessingml/2006/main" xmlns:w14="http://schemas.microsoft.com/office/word/2010/wordml" xmlns:w15="http://schemas.microsoft.com/office/word/2012/wordml" xmlns:w16se="http://schemas.microsoft.com/office/word/2015/wordml/symex" xmlns:wpg="http://schemas.microsoft.com/office/word/2010/wordprocessingGroup" xmlns:wpi="http://schemas.microsoft.com/office/word/2010/wordprocessingInk" xmlns:wne="http://schemas.microsoft.com/office/word/2006/wordml" xmlns:wps="http://schemas.microsoft.com/office/word/2010/wordprocessingShape" mc:Ignorable="w14 w15 w16se wp14">
   <w:abstractNum w:abstractNumId="0" w15:restartNumberingAfterBreak="0">
     <w:nsid w:val="04D471DA"/>
     <w:multiLevelType w:val="hybridMultilevel"/>
@@ -6064,6 +6223,119 @@
     </w:lvl>
   </w:abstractNum>
   <w:abstractNum w:abstractNumId="4" w15:restartNumberingAfterBreak="0">
+    <w:nsid w:val="204B0714"/>
+    <w:multiLevelType w:val="hybridMultilevel"/>
+    <w:tmpl w:val="6E2062FA"/>
+    <w:lvl w:ilvl="0" w:tplc="04160001">
+      <w:start w:val="1"/>
+      <w:numFmt w:val="bullet"/>
+      <w:lvlText w:val=""/>
+      <w:lvlJc w:val="left"/>
+      <w:pPr>
+        <w:ind w:left="2988" w:hanging="360"/>
+      </w:pPr>
+      <w:rPr>
+        <w:rFonts w:ascii="Symbol" w:hAnsi="Symbol" w:hint="default"/>
+      </w:rPr>
+    </w:lvl>
+    <w:lvl w:ilvl="1" w:tplc="04160003" w:tentative="1">
+      <w:start w:val="1"/>
+      <w:numFmt w:val="bullet"/>
+      <w:lvlText w:val="o"/>
+      <w:lvlJc w:val="left"/>
+      <w:pPr>
+        <w:ind w:left="3708" w:hanging="360"/>
+      </w:pPr>
+      <w:rPr>
+        <w:rFonts w:ascii="Courier New" w:hAnsi="Courier New" w:cs="Courier New" w:hint="default"/>
+      </w:rPr>
+    </w:lvl>
+    <w:lvl w:ilvl="2" w:tplc="04160005" w:tentative="1">
+      <w:start w:val="1"/>
+      <w:numFmt w:val="bullet"/>
+      <w:lvlText w:val=""/>
+      <w:lvlJc w:val="left"/>
+      <w:pPr>
+        <w:ind w:left="4428" w:hanging="360"/>
+      </w:pPr>
+      <w:rPr>
+        <w:rFonts w:ascii="Wingdings" w:hAnsi="Wingdings" w:hint="default"/>
+      </w:rPr>
+    </w:lvl>
+    <w:lvl w:ilvl="3" w:tplc="04160001" w:tentative="1">
+      <w:start w:val="1"/>
+      <w:numFmt w:val="bullet"/>
+      <w:lvlText w:val=""/>
+      <w:lvlJc w:val="left"/>
+      <w:pPr>
+        <w:ind w:left="5148" w:hanging="360"/>
+      </w:pPr>
+      <w:rPr>
+        <w:rFonts w:ascii="Symbol" w:hAnsi="Symbol" w:hint="default"/>
+      </w:rPr>
+    </w:lvl>
+    <w:lvl w:ilvl="4" w:tplc="04160003" w:tentative="1">
+      <w:start w:val="1"/>
+      <w:numFmt w:val="bullet"/>
+      <w:lvlText w:val="o"/>
+      <w:lvlJc w:val="left"/>
+      <w:pPr>
+        <w:ind w:left="5868" w:hanging="360"/>
+      </w:pPr>
+      <w:rPr>
+        <w:rFonts w:ascii="Courier New" w:hAnsi="Courier New" w:cs="Courier New" w:hint="default"/>
+      </w:rPr>
+    </w:lvl>
+    <w:lvl w:ilvl="5" w:tplc="04160005" w:tentative="1">
+      <w:start w:val="1"/>
+      <w:numFmt w:val="bullet"/>
+      <w:lvlText w:val=""/>
+      <w:lvlJc w:val="left"/>
+      <w:pPr>
+        <w:ind w:left="6588" w:hanging="360"/>
+      </w:pPr>
+      <w:rPr>
+        <w:rFonts w:ascii="Wingdings" w:hAnsi="Wingdings" w:hint="default"/>
+      </w:rPr>
+    </w:lvl>
+    <w:lvl w:ilvl="6" w:tplc="04160001" w:tentative="1">
+      <w:start w:val="1"/>
+      <w:numFmt w:val="bullet"/>
+      <w:lvlText w:val=""/>
+      <w:lvlJc w:val="left"/>
+      <w:pPr>
+        <w:ind w:left="7308" w:hanging="360"/>
+      </w:pPr>
+      <w:rPr>
+        <w:rFonts w:ascii="Symbol" w:hAnsi="Symbol" w:hint="default"/>
+      </w:rPr>
+    </w:lvl>
+    <w:lvl w:ilvl="7" w:tplc="04160003" w:tentative="1">
+      <w:start w:val="1"/>
+      <w:numFmt w:val="bullet"/>
+      <w:lvlText w:val="o"/>
+      <w:lvlJc w:val="left"/>
+      <w:pPr>
+        <w:ind w:left="8028" w:hanging="360"/>
+      </w:pPr>
+      <w:rPr>
+        <w:rFonts w:ascii="Courier New" w:hAnsi="Courier New" w:cs="Courier New" w:hint="default"/>
+      </w:rPr>
+    </w:lvl>
+    <w:lvl w:ilvl="8" w:tplc="04160005" w:tentative="1">
+      <w:start w:val="1"/>
+      <w:numFmt w:val="bullet"/>
+      <w:lvlText w:val=""/>
+      <w:lvlJc w:val="left"/>
+      <w:pPr>
+        <w:ind w:left="8748" w:hanging="360"/>
+      </w:pPr>
+      <w:rPr>
+        <w:rFonts w:ascii="Wingdings" w:hAnsi="Wingdings" w:hint="default"/>
+      </w:rPr>
+    </w:lvl>
+  </w:abstractNum>
+  <w:abstractNum w:abstractNumId="5" w15:restartNumberingAfterBreak="0">
     <w:nsid w:val="2E4C6741"/>
     <w:multiLevelType w:val="multilevel"/>
     <w:tmpl w:val="04160025"/>
@@ -6158,7 +6430,7 @@
       </w:pPr>
     </w:lvl>
   </w:abstractNum>
-  <w:abstractNum w:abstractNumId="5" w15:restartNumberingAfterBreak="0">
+  <w:abstractNum w:abstractNumId="6" w15:restartNumberingAfterBreak="0">
     <w:nsid w:val="36023BBC"/>
     <w:multiLevelType w:val="hybridMultilevel"/>
     <w:tmpl w:val="D68C6682"/>
@@ -6271,7 +6543,7 @@
       </w:rPr>
     </w:lvl>
   </w:abstractNum>
-  <w:abstractNum w:abstractNumId="6" w15:restartNumberingAfterBreak="0">
+  <w:abstractNum w:abstractNumId="7" w15:restartNumberingAfterBreak="0">
     <w:nsid w:val="46FB4913"/>
     <w:multiLevelType w:val="hybridMultilevel"/>
     <w:tmpl w:val="376EF1D8"/>
@@ -6384,7 +6656,7 @@
       </w:rPr>
     </w:lvl>
   </w:abstractNum>
-  <w:abstractNum w:abstractNumId="7" w15:restartNumberingAfterBreak="0">
+  <w:abstractNum w:abstractNumId="8" w15:restartNumberingAfterBreak="0">
     <w:nsid w:val="4AD626F7"/>
     <w:multiLevelType w:val="hybridMultilevel"/>
     <w:tmpl w:val="20EC4ABC"/>
@@ -6470,7 +6742,7 @@
       </w:pPr>
     </w:lvl>
   </w:abstractNum>
-  <w:abstractNum w:abstractNumId="8" w15:restartNumberingAfterBreak="0">
+  <w:abstractNum w:abstractNumId="9" w15:restartNumberingAfterBreak="0">
     <w:nsid w:val="53B81093"/>
     <w:multiLevelType w:val="multilevel"/>
     <w:tmpl w:val="0416001F"/>
@@ -6556,7 +6828,7 @@
       </w:pPr>
     </w:lvl>
   </w:abstractNum>
-  <w:abstractNum w:abstractNumId="9" w15:restartNumberingAfterBreak="0">
+  <w:abstractNum w:abstractNumId="10" w15:restartNumberingAfterBreak="0">
     <w:nsid w:val="5EC1535A"/>
     <w:multiLevelType w:val="hybridMultilevel"/>
     <w:tmpl w:val="D7C89DC6"/>
@@ -6669,7 +6941,7 @@
       </w:rPr>
     </w:lvl>
   </w:abstractNum>
-  <w:abstractNum w:abstractNumId="10" w15:restartNumberingAfterBreak="0">
+  <w:abstractNum w:abstractNumId="11" w15:restartNumberingAfterBreak="0">
     <w:nsid w:val="619154D9"/>
     <w:multiLevelType w:val="hybridMultilevel"/>
     <w:tmpl w:val="883874C2"/>
@@ -6782,7 +7054,7 @@
       </w:rPr>
     </w:lvl>
   </w:abstractNum>
-  <w:abstractNum w:abstractNumId="11" w15:restartNumberingAfterBreak="0">
+  <w:abstractNum w:abstractNumId="12" w15:restartNumberingAfterBreak="0">
     <w:nsid w:val="67155C3E"/>
     <w:multiLevelType w:val="hybridMultilevel"/>
     <w:tmpl w:val="E7646A72"/>
@@ -6895,7 +7167,7 @@
       </w:rPr>
     </w:lvl>
   </w:abstractNum>
-  <w:abstractNum w:abstractNumId="12" w15:restartNumberingAfterBreak="0">
+  <w:abstractNum w:abstractNumId="13" w15:restartNumberingAfterBreak="0">
     <w:nsid w:val="6C665FF0"/>
     <w:multiLevelType w:val="hybridMultilevel"/>
     <w:tmpl w:val="FAC01D5C"/>
@@ -7008,7 +7280,7 @@
       </w:rPr>
     </w:lvl>
   </w:abstractNum>
-  <w:abstractNum w:abstractNumId="13" w15:restartNumberingAfterBreak="0">
+  <w:abstractNum w:abstractNumId="14" w15:restartNumberingAfterBreak="0">
     <w:nsid w:val="7599313B"/>
     <w:multiLevelType w:val="hybridMultilevel"/>
     <w:tmpl w:val="D7CA12F2"/>
@@ -7094,7 +7366,7 @@
       </w:pPr>
     </w:lvl>
   </w:abstractNum>
-  <w:abstractNum w:abstractNumId="14" w15:restartNumberingAfterBreak="0">
+  <w:abstractNum w:abstractNumId="15" w15:restartNumberingAfterBreak="0">
     <w:nsid w:val="7E015148"/>
     <w:multiLevelType w:val="multilevel"/>
     <w:tmpl w:val="0416001F"/>
@@ -7180,7 +7452,7 @@
       </w:pPr>
     </w:lvl>
   </w:abstractNum>
-  <w:abstractNum w:abstractNumId="15" w15:restartNumberingAfterBreak="0">
+  <w:abstractNum w:abstractNumId="16" w15:restartNumberingAfterBreak="0">
     <w:nsid w:val="7EED2195"/>
     <w:multiLevelType w:val="hybridMultilevel"/>
     <w:tmpl w:val="21CCD0BA"/>
@@ -7294,37 +7566,37 @@
     </w:lvl>
   </w:abstractNum>
   <w:num w:numId="1">
+    <w:abstractNumId w:val="14"/>
+  </w:num>
+  <w:num w:numId="2">
+    <w:abstractNumId w:val="8"/>
+  </w:num>
+  <w:num w:numId="3">
+    <w:abstractNumId w:val="16"/>
+  </w:num>
+  <w:num w:numId="4">
+    <w:abstractNumId w:val="7"/>
+  </w:num>
+  <w:num w:numId="5">
+    <w:abstractNumId w:val="6"/>
+  </w:num>
+  <w:num w:numId="6">
     <w:abstractNumId w:val="13"/>
   </w:num>
-  <w:num w:numId="2">
-    <w:abstractNumId w:val="7"/>
-  </w:num>
-  <w:num w:numId="3">
-    <w:abstractNumId w:val="15"/>
-  </w:num>
-  <w:num w:numId="4">
-    <w:abstractNumId w:val="6"/>
-  </w:num>
-  <w:num w:numId="5">
-    <w:abstractNumId w:val="5"/>
-  </w:num>
-  <w:num w:numId="6">
-    <w:abstractNumId w:val="12"/>
-  </w:num>
   <w:num w:numId="7">
-    <w:abstractNumId w:val="10"/>
+    <w:abstractNumId w:val="11"/>
   </w:num>
   <w:num w:numId="8">
-    <w:abstractNumId w:val="11"/>
+    <w:abstractNumId w:val="12"/>
   </w:num>
   <w:num w:numId="9">
     <w:abstractNumId w:val="3"/>
   </w:num>
   <w:num w:numId="10">
-    <w:abstractNumId w:val="8"/>
+    <w:abstractNumId w:val="9"/>
   </w:num>
   <w:num w:numId="11">
-    <w:abstractNumId w:val="14"/>
+    <w:abstractNumId w:val="15"/>
   </w:num>
   <w:num w:numId="12">
     <w:abstractNumId w:val="2"/>
@@ -7333,19 +7605,22 @@
     <w:abstractNumId w:val="1"/>
   </w:num>
   <w:num w:numId="14">
-    <w:abstractNumId w:val="4"/>
+    <w:abstractNumId w:val="5"/>
   </w:num>
   <w:num w:numId="15">
     <w:abstractNumId w:val="0"/>
   </w:num>
   <w:num w:numId="16">
-    <w:abstractNumId w:val="9"/>
+    <w:abstractNumId w:val="10"/>
+  </w:num>
+  <w:num w:numId="17">
+    <w:abstractNumId w:val="4"/>
   </w:num>
 </w:numbering>
 </file>
 
 <file path=word/styles.xml><?xml version="1.0" encoding="utf-8"?>
-<w:styles xmlns:mc="http://schemas.openxmlformats.org/markup-compatibility/2006" xmlns:r="http://schemas.openxmlformats.org/officeDocument/2006/relationships" xmlns:w="http://schemas.openxmlformats.org/wordprocessingml/2006/main" xmlns:w14="http://schemas.microsoft.com/office/word/2010/wordml" xmlns:w15="http://schemas.microsoft.com/office/word/2012/wordml" xmlns:w16cid="http://schemas.microsoft.com/office/word/2016/wordml/cid" xmlns:w16se="http://schemas.microsoft.com/office/word/2015/wordml/symex" mc:Ignorable="w14 w15 w16se w16cid">
+<w:styles xmlns:mc="http://schemas.openxmlformats.org/markup-compatibility/2006" xmlns:r="http://schemas.openxmlformats.org/officeDocument/2006/relationships" xmlns:w="http://schemas.openxmlformats.org/wordprocessingml/2006/main" xmlns:w14="http://schemas.microsoft.com/office/word/2010/wordml" xmlns:w15="http://schemas.microsoft.com/office/word/2012/wordml" xmlns:w16se="http://schemas.microsoft.com/office/word/2015/wordml/symex" mc:Ignorable="w14 w15 w16se">
   <w:docDefaults>
     <w:rPrDefault>
       <w:rPr>
@@ -7361,7 +7636,7 @@
       </w:pPr>
     </w:pPrDefault>
   </w:docDefaults>
-  <w:latentStyles w:defLockedState="0" w:defUIPriority="99" w:defSemiHidden="0" w:defUnhideWhenUsed="0" w:defQFormat="0" w:count="375">
+  <w:latentStyles w:defLockedState="0" w:defUIPriority="99" w:defSemiHidden="0" w:defUnhideWhenUsed="0" w:defQFormat="0" w:count="371">
     <w:lsdException w:name="Normal" w:uiPriority="0" w:qFormat="1"/>
     <w:lsdException w:name="heading 1" w:uiPriority="9" w:qFormat="1"/>
     <w:lsdException w:name="heading 2" w:semiHidden="1" w:uiPriority="9" w:unhideWhenUsed="1" w:qFormat="1"/>
@@ -7516,7 +7791,7 @@
     <w:lsdException w:name="Table Web 2" w:semiHidden="1" w:unhideWhenUsed="1"/>
     <w:lsdException w:name="Table Web 3" w:semiHidden="1" w:unhideWhenUsed="1"/>
     <w:lsdException w:name="Balloon Text" w:semiHidden="1" w:unhideWhenUsed="1"/>
-    <w:lsdException w:name="Table Grid" w:semiHidden="1" w:uiPriority="59" w:unhideWhenUsed="1"/>
+    <w:lsdException w:name="Table Grid" w:uiPriority="59"/>
     <w:lsdException w:name="Table Theme" w:semiHidden="1" w:unhideWhenUsed="1"/>
     <w:lsdException w:name="Placeholder Text" w:semiHidden="1"/>
     <w:lsdException w:name="No Spacing" w:uiPriority="1" w:qFormat="1"/>
@@ -7733,10 +8008,6 @@
     <w:lsdException w:name="List Table 5 Dark Accent 6" w:uiPriority="50"/>
     <w:lsdException w:name="List Table 6 Colorful Accent 6" w:uiPriority="51"/>
     <w:lsdException w:name="List Table 7 Colorful Accent 6" w:uiPriority="52"/>
-    <w:lsdException w:name="Mention" w:semiHidden="1" w:unhideWhenUsed="1"/>
-    <w:lsdException w:name="Smart Hyperlink" w:semiHidden="1" w:unhideWhenUsed="1"/>
-    <w:lsdException w:name="Hashtag" w:semiHidden="1" w:unhideWhenUsed="1"/>
-    <w:lsdException w:name="Unresolved Mention" w:semiHidden="1" w:unhideWhenUsed="1"/>
   </w:latentStyles>
   <w:style w:type="paragraph" w:default="1" w:styleId="Normal">
     <w:name w:val="Normal"/>
@@ -7988,6 +8259,7 @@
   <w:style w:type="character" w:default="1" w:styleId="Fontepargpadro">
     <w:name w:val="Default Paragraph Font"/>
     <w:uiPriority w:val="1"/>
+    <w:semiHidden/>
     <w:unhideWhenUsed/>
   </w:style>
   <w:style w:type="table" w:default="1" w:styleId="Tabelanormal">
@@ -8478,6 +8750,26 @@
     <w:unhideWhenUsed/>
     <w:rsid w:val="009467ED"/>
   </w:style>
+  <w:style w:type="paragraph" w:styleId="Legenda">
+    <w:name w:val="caption"/>
+    <w:basedOn w:val="Normal"/>
+    <w:next w:val="Normal"/>
+    <w:uiPriority w:val="35"/>
+    <w:semiHidden/>
+    <w:unhideWhenUsed/>
+    <w:qFormat/>
+    <w:rsid w:val="00FD64C2"/>
+    <w:pPr>
+      <w:spacing w:after="200" w:line="240" w:lineRule="auto"/>
+    </w:pPr>
+    <w:rPr>
+      <w:i/>
+      <w:iCs/>
+      <w:color w:val="1F497D" w:themeColor="text2"/>
+      <w:sz w:val="18"/>
+      <w:szCs w:val="18"/>
+    </w:rPr>
+  </w:style>
 </w:styles>
 </file>
 
@@ -8834,7 +9126,7 @@
         </b:NameList>
       </b:Author>
     </b:Author>
-    <b:RefOrder>9</b:RefOrder>
+    <b:RefOrder>12</b:RefOrder>
   </b:Source>
   <b:Source>
     <b:Tag>Rec01</b:Tag>
@@ -8994,11 +9286,84 @@
     <b:BookTitle>O indivíduo e as mídias: ensaios sobre comunicação, política, arte e sociedade no mundo contemporâneo</b:BookTitle>
     <b:RefOrder>8</b:RefOrder>
   </b:Source>
+  <b:Source>
+    <b:Tag>Alc15</b:Tag>
+    <b:SourceType>JournalArticle</b:SourceType>
+    <b:Guid>{D58CB851-6831-4D97-9BB7-47FEEF72419D}</b:Guid>
+    <b:Title>Ciberativismo e movimentos sociais: mapeando discussões</b:Title>
+    <b:Year>2015</b:Year>
+    <b:Author>
+      <b:Author>
+        <b:NameList>
+          <b:Person>
+            <b:Last>Alcântara</b:Last>
+            <b:First>Lívia</b:First>
+            <b:Middle>Moreira de</b:Middle>
+          </b:Person>
+        </b:NameList>
+      </b:Author>
+    </b:Author>
+    <b:JournalName>Aurora: revista de arte, mídia e política v.8, n.23</b:JournalName>
+    <b:Pages>73-97</b:Pages>
+    <b:RefOrder>9</b:RefOrder>
+  </b:Source>
+  <b:Source>
+    <b:Tag>Ara12</b:Tag>
+    <b:SourceType>JournalArticle</b:SourceType>
+    <b:Guid>{37034A6C-51DC-44CF-B29C-4DFE27DE6A5A}</b:Guid>
+    <b:Title>Ciberativismo como cultura de mobilização imanente à internet. </b:Title>
+    <b:JournalName> Processos culturais e suas manifestações.</b:JournalName>
+    <b:Year>2012</b:Year>
+    <b:Pages>163-190</b:Pages>
+    <b:Author>
+      <b:Author>
+        <b:NameList>
+          <b:Person>
+            <b:Last>Araújo</b:Last>
+            <b:Middle>F. </b:Middle>
+            <b:First>Willian</b:First>
+          </b:Person>
+          <b:Person>
+            <b:Last>Freitas</b:Last>
+            <b:Middle>C.</b:Middle>
+            <b:First>Ernani</b:First>
+          </b:Person>
+          <b:Person>
+            <b:Last>Montardo</b:Last>
+            <b:Middle>P.</b:Middle>
+            <b:First>Sandra</b:First>
+          </b:Person>
+        </b:NameList>
+      </b:Author>
+    </b:Author>
+    <b:RefOrder>10</b:RefOrder>
+  </b:Source>
+  <b:Source>
+    <b:Tag>Sil10</b:Tag>
+    <b:SourceType>JournalArticle</b:SourceType>
+    <b:Guid>{77BAB8D3-D3BC-49CA-ADFF-88797CDBB8C7}</b:Guid>
+    <b:Title>Ciberativismo, cultura hacker e o individualismo</b:Title>
+    <b:JournalName>Revista USP</b:JournalName>
+    <b:Year>2010</b:Year>
+    <b:Pages>28-39</b:Pages>
+    <b:Author>
+      <b:Author>
+        <b:NameList>
+          <b:Person>
+            <b:Last>Silveira</b:Last>
+            <b:Middle>Amadeu</b:Middle>
+            <b:First>Sergio </b:First>
+          </b:Person>
+        </b:NameList>
+      </b:Author>
+    </b:Author>
+    <b:RefOrder>11</b:RefOrder>
+  </b:Source>
 </b:Sources>
 </file>
 
 <file path=customXml/itemProps1.xml><?xml version="1.0" encoding="utf-8"?>
-<ds:datastoreItem xmlns:ds="http://schemas.openxmlformats.org/officeDocument/2006/customXml" ds:itemID="{E8323100-8C50-4E9E-831E-D35515CC98D5}">
+<ds:datastoreItem xmlns:ds="http://schemas.openxmlformats.org/officeDocument/2006/customXml" ds:itemID="{E6F50C5D-BE74-4A50-83BA-22DA200282C2}">
   <ds:schemaRefs>
     <ds:schemaRef ds:uri="http://schemas.openxmlformats.org/officeDocument/2006/bibliography"/>
   </ds:schemaRefs>

</xml_diff>

<commit_message>
introdução e jsutificativa nas regras
</commit_message>
<xml_diff>
--- a/outros/monografia/Monografia.docx
+++ b/outros/monografia/Monografia.docx
@@ -1969,245 +1969,6 @@
     </w:p>
     <w:p>
       <w:pPr>
-        <w:pStyle w:val="Ttulo"/>
-      </w:pPr>
-      <w:r>
-        <w:lastRenderedPageBreak/>
-        <w:t>Projeto</w:t>
-      </w:r>
-    </w:p>
-    <w:p>
-      <w:pPr>
-        <w:pStyle w:val="PargrafodaLista"/>
-        <w:numPr>
-          <w:ilvl w:val="0"/>
-          <w:numId w:val="4"/>
-        </w:numPr>
-      </w:pPr>
-      <w:r>
-        <w:rPr>
-          <w:b/>
-        </w:rPr>
-        <w:t>Problema Real</w:t>
-      </w:r>
-      <w:r>
-        <w:t xml:space="preserve">: </w:t>
-      </w:r>
-      <w:r>
-        <w:t xml:space="preserve">dificuldade </w:t>
-      </w:r>
-      <w:r>
-        <w:t xml:space="preserve">de doadores na identificação de necessidades das </w:t>
-      </w:r>
-      <w:proofErr w:type="spellStart"/>
-      <w:r>
-        <w:t>Ongs</w:t>
-      </w:r>
-      <w:proofErr w:type="spellEnd"/>
-      <w:r>
-        <w:t xml:space="preserve"> em Colatina</w:t>
-      </w:r>
-      <w:r>
-        <w:t>;</w:t>
-      </w:r>
-    </w:p>
-    <w:p>
-      <w:pPr>
-        <w:pStyle w:val="PargrafodaLista"/>
-        <w:numPr>
-          <w:ilvl w:val="0"/>
-          <w:numId w:val="4"/>
-        </w:numPr>
-      </w:pPr>
-      <w:r>
-        <w:rPr>
-          <w:b/>
-        </w:rPr>
-        <w:t>Problema Científico</w:t>
-      </w:r>
-      <w:r>
-        <w:t xml:space="preserve">: </w:t>
-      </w:r>
-      <w:r>
-        <w:t>c</w:t>
-      </w:r>
-      <w:r>
-        <w:t xml:space="preserve">omo facilitar </w:t>
-      </w:r>
-      <w:r>
-        <w:t xml:space="preserve">para os doadores, a identificação das necessidades das </w:t>
-      </w:r>
-      <w:proofErr w:type="spellStart"/>
-      <w:r>
-        <w:t>Ongs</w:t>
-      </w:r>
-      <w:proofErr w:type="spellEnd"/>
-      <w:r>
-        <w:t xml:space="preserve"> em Colatina</w:t>
-      </w:r>
-      <w:r>
-        <w:t>?</w:t>
-      </w:r>
-    </w:p>
-    <w:p>
-      <w:pPr>
-        <w:pStyle w:val="PargrafodaLista"/>
-        <w:numPr>
-          <w:ilvl w:val="0"/>
-          <w:numId w:val="4"/>
-        </w:numPr>
-      </w:pPr>
-      <w:r>
-        <w:rPr>
-          <w:b/>
-        </w:rPr>
-        <w:t>Hipótese</w:t>
-      </w:r>
-      <w:r>
-        <w:t>: s</w:t>
-      </w:r>
-      <w:r>
-        <w:t xml:space="preserve">e </w:t>
-      </w:r>
-      <w:r>
-        <w:t>desenvolvermos</w:t>
-      </w:r>
-      <w:r>
-        <w:t xml:space="preserve"> um</w:t>
-      </w:r>
-      <w:r>
-        <w:t xml:space="preserve"> sistema </w:t>
-      </w:r>
-      <w:r>
-        <w:t>colaborativ</w:t>
-      </w:r>
-      <w:r>
-        <w:t xml:space="preserve">o para cadastro das carências das </w:t>
-      </w:r>
-      <w:proofErr w:type="spellStart"/>
-      <w:r>
-        <w:t>Ongs</w:t>
-      </w:r>
-      <w:proofErr w:type="spellEnd"/>
-      <w:r>
-        <w:t>, então facilitaremos</w:t>
-      </w:r>
-      <w:r>
-        <w:t xml:space="preserve"> para os doadores, a identificação das necessidades</w:t>
-      </w:r>
-      <w:r>
-        <w:t>;</w:t>
-      </w:r>
-    </w:p>
-    <w:p>
-      <w:pPr>
-        <w:pStyle w:val="PargrafodaLista"/>
-        <w:numPr>
-          <w:ilvl w:val="0"/>
-          <w:numId w:val="4"/>
-        </w:numPr>
-      </w:pPr>
-      <w:r>
-        <w:rPr>
-          <w:b/>
-        </w:rPr>
-        <w:t>Variável Independente</w:t>
-      </w:r>
-      <w:r>
-        <w:t xml:space="preserve">: </w:t>
-      </w:r>
-      <w:r>
-        <w:t xml:space="preserve">desenvolvimento de </w:t>
-      </w:r>
-      <w:r>
-        <w:t xml:space="preserve">um sistema </w:t>
-      </w:r>
-      <w:r>
-        <w:t>colaborativ</w:t>
-      </w:r>
-      <w:r>
-        <w:t xml:space="preserve">o para cadastro das carências das </w:t>
-      </w:r>
-      <w:proofErr w:type="spellStart"/>
-      <w:r>
-        <w:t>Ongs</w:t>
-      </w:r>
-      <w:proofErr w:type="spellEnd"/>
-      <w:r>
-        <w:t>;</w:t>
-      </w:r>
-    </w:p>
-    <w:p>
-      <w:pPr>
-        <w:pStyle w:val="PargrafodaLista"/>
-        <w:numPr>
-          <w:ilvl w:val="0"/>
-          <w:numId w:val="4"/>
-        </w:numPr>
-      </w:pPr>
-      <w:r>
-        <w:rPr>
-          <w:b/>
-        </w:rPr>
-        <w:t>Variável dependente</w:t>
-      </w:r>
-      <w:r>
-        <w:t>: facilitação</w:t>
-      </w:r>
-      <w:r>
-        <w:t xml:space="preserve"> </w:t>
-      </w:r>
-      <w:r>
-        <w:t>para os doadores, na identificação das necessidades</w:t>
-      </w:r>
-      <w:r>
-        <w:t>;</w:t>
-      </w:r>
-    </w:p>
-    <w:p>
-      <w:pPr>
-        <w:pStyle w:val="PargrafodaLista"/>
-        <w:numPr>
-          <w:ilvl w:val="0"/>
-          <w:numId w:val="4"/>
-        </w:numPr>
-      </w:pPr>
-      <w:r>
-        <w:rPr>
-          <w:b/>
-        </w:rPr>
-        <w:t>Objetivo</w:t>
-      </w:r>
-      <w:r>
-        <w:t xml:space="preserve">: </w:t>
-      </w:r>
-      <w:r>
-        <w:t xml:space="preserve">facilitar para os doadores, a identificação das necessidades das </w:t>
-      </w:r>
-      <w:proofErr w:type="spellStart"/>
-      <w:r>
-        <w:t>Ongs</w:t>
-      </w:r>
-      <w:proofErr w:type="spellEnd"/>
-      <w:r>
-        <w:t xml:space="preserve"> em Colatina</w:t>
-      </w:r>
-      <w:r>
-        <w:t>.</w:t>
-      </w:r>
-    </w:p>
-    <w:p>
-      <w:pPr>
-        <w:spacing w:after="200" w:line="276" w:lineRule="auto"/>
-        <w:ind w:firstLine="0"/>
-        <w:jc w:val="left"/>
-      </w:pPr>
-      <w:r>
-        <w:br w:type="page"/>
-      </w:r>
-    </w:p>
-    <w:p>
-      <w:pPr>
         <w:pStyle w:val="Ttulo1"/>
         <w:numPr>
           <w:ilvl w:val="0"/>
@@ -2217,7 +1978,7 @@
       <w:bookmarkStart w:id="0" w:name="_Toc497931870"/>
       <w:r>
         <w:lastRenderedPageBreak/>
-        <w:t>Introdução e justificativa</w:t>
+        <w:t>Introdução</w:t>
       </w:r>
       <w:bookmarkEnd w:id="0"/>
     </w:p>
@@ -2226,13 +1987,19 @@
         <w:t>As ONGs representam, atualmente, um papel fundamental na política brasileira. F</w:t>
       </w:r>
       <w:r>
-        <w:t xml:space="preserve">azendo parte do Terceiro Setor </w:t>
+        <w:t>azendo parte do T</w:t>
+      </w:r>
+      <w:r>
+        <w:t>erceiro Setor</w:t>
       </w:r>
       <w:r>
         <w:rPr>
           <w:rStyle w:val="Refdenotaderodap"/>
         </w:rPr>
         <w:footnoteReference w:id="1"/>
+      </w:r>
+      <w:r>
+        <w:t xml:space="preserve"> </w:t>
       </w:r>
       <w:r>
         <w:t xml:space="preserve">elas representam os mais diversos interesses da sociedade. A Associação Brasileira de Organizações Não Governamentais - </w:t>
@@ -2275,13 +2042,11 @@
         <w:pStyle w:val="CitDirt4linhas"/>
       </w:pPr>
       <w:r>
-        <w:t xml:space="preserve">“Para efeito do disposto neste estatuto, são consideradas Organizações Não Governamentais-ONGs, as entidades que, juridicamente constituídas sob a forma de fundação ou associação, todas sem fins lucrativos, notadamente autônomas e pluralistas, tenham compromisso com a construção de uma sociedade democrática, participativa e com o fortalecimento dos movimentos sociais de caráter democrático, condições estas, atestadas pelas suas trajetórias institucionais e pelos termos dos seus </w:t>
-      </w:r>
-      <w:proofErr w:type="gramStart"/>
-      <w:r>
-        <w:t>estatutos.”</w:t>
-      </w:r>
-      <w:proofErr w:type="gramEnd"/>
+        <w:t>Para efeito do disposto neste estatuto, são consideradas Organizações Não Governamentais-ONGs, as entidades que, juridicamente constituídas sob a forma de fundação ou associação, todas sem fins lucrativos, notadamente autônomas e pluralistas, tenham compromisso com a construção de uma sociedade democrática, participativa e com o fortalecimento dos movimentos sociais de caráter democrático, condições estas, atestadas pelas suas trajetórias institucionais e p</w:t>
+      </w:r>
+      <w:r>
+        <w:t>elos termos dos seus estatutos.</w:t>
+      </w:r>
     </w:p>
     <w:p>
       <w:r>
@@ -2442,20 +2207,30 @@
         <w:pStyle w:val="CitDirt4linhas"/>
       </w:pPr>
       <w:r>
-        <w:t xml:space="preserve">“Diferentemente das empresas e cooperativas, as ONGs não possuem estrutura e finalidade de produção de bens voltados para o comércio; não podem cobrar impostos ou taxas da população, como o Estado; não administram grandes somas financeiras como as fundações; não cobram taxas sindicais; e não recebem “dízimo” nem grandes doações individuais como as </w:t>
-      </w:r>
-      <w:proofErr w:type="gramStart"/>
-      <w:r>
-        <w:t>Igrejas.”</w:t>
-      </w:r>
-      <w:proofErr w:type="gramEnd"/>
-    </w:p>
-    <w:p>
-      <w:r>
-        <w:t>Ou seja, para as ONGs, a independência financeira é a mais complicada e constante ameaça, justamente porque a maioria das ONGs sobrevive de doações. Observa-se, deste modo, o perigo que as ONGs correm de perderem sua autonomia devido à influência de seus f</w:t>
-      </w:r>
-      <w:r>
-        <w:t xml:space="preserve">inanciadores. </w:t>
+        <w:t>Diferentemente das empresas e cooperativas, as ONGs não possuem estrutura e finalidade de produção de bens voltados para o comércio; não podem cobrar impostos ou taxas da população, como o Estado; não administram grandes somas financeiras como as fundações; não cobram taxas sindicais; e não recebem “dízimo” nem grandes doaçõ</w:t>
+      </w:r>
+      <w:r>
+        <w:t>es individuais como as Igrejas.</w:t>
+      </w:r>
+    </w:p>
+    <w:p>
+      <w:r>
+        <w:t xml:space="preserve">Ou seja, para as ONGs, a independência financeira é a mais complicada e </w:t>
+      </w:r>
+      <w:r>
+        <w:t xml:space="preserve">se encontra em </w:t>
+      </w:r>
+      <w:r>
+        <w:t>constante ameaça, justamente porque a maioria das ONGs sobrevive de doações. Observa-se, deste modo, o perigo que as ONGs correm de perderem sua autonomia devido à influência de seus f</w:t>
+      </w:r>
+      <w:r>
+        <w:t>inanciadores</w:t>
+      </w:r>
+      <w:r>
+        <w:t>.</w:t>
+      </w:r>
+      <w:r>
+        <w:t xml:space="preserve"> </w:t>
       </w:r>
       <w:proofErr w:type="spellStart"/>
       <w:r>
@@ -2542,7 +2317,562 @@
     </w:p>
     <w:p>
       <w:r>
-        <w:t>Dentre esse cenário, em que se encontra os métodos para captação de doações das ONGs, se faz necessário a criação de um método para que mais pessoas pudessem estar cientes sobre quais seriam as ONGs em sua região, sobre a missão com que trabalham e o tipo de doação que necessitam no momento. Além da necessidade de uma forma fácil de estar doando. Assim, ajudaria as ONGs a se manter e tornaria o cenário, onde uma ONG é controlada devido a sua dependência financeira, menos recorrente, uma vez que a captação de recursos seria de diversas fontes.</w:t>
+        <w:t xml:space="preserve">A partir da realidade comentada, é possível afirmar que quando se há poucos doadores, o terceiro setor é afetado diretamente. Sendo assim se faz necessário a investigação sobre as possíveis causas que levam as pessoas não aderirem à causa das </w:t>
+      </w:r>
+      <w:proofErr w:type="spellStart"/>
+      <w:r>
+        <w:t>Ongs</w:t>
+      </w:r>
+      <w:proofErr w:type="spellEnd"/>
+      <w:r>
+        <w:t xml:space="preserve">. A nível nacional o </w:t>
+      </w:r>
+      <w:r>
+        <w:t>Instituto para o Desenvolvimento do Investimento Social</w:t>
+      </w:r>
+      <w:r>
+        <w:t xml:space="preserve"> (IDIS)</w:t>
+      </w:r>
+      <w:r>
+        <w:t xml:space="preserve">, realizou </w:t>
+      </w:r>
+      <w:r>
+        <w:t xml:space="preserve">uma pesquisa </w:t>
+      </w:r>
+      <w:r>
+        <w:t xml:space="preserve">que </w:t>
+      </w:r>
+      <w:r>
+        <w:t xml:space="preserve">forneceram alguns resultados, apontando algumas causas citadas a seguir. De acordo com </w:t>
+      </w:r>
+      <w:sdt>
+        <w:sdtPr>
+          <w:id w:val="-567035558"/>
+          <w:citation/>
+        </w:sdtPr>
+        <w:sdtContent>
+          <w:r>
+            <w:fldChar w:fldCharType="begin"/>
+          </w:r>
+          <w:r>
+            <w:instrText xml:space="preserve"> CITATION Ins14 \l 1046 </w:instrText>
+          </w:r>
+          <w:r>
+            <w:fldChar w:fldCharType="separate"/>
+          </w:r>
+          <w:r>
+            <w:rPr>
+              <w:noProof/>
+            </w:rPr>
+            <w:t>(Instituto para o Desenvolvimento do Investimento Social, 2014)</w:t>
+          </w:r>
+          <w:r>
+            <w:fldChar w:fldCharType="end"/>
+          </w:r>
+        </w:sdtContent>
+      </w:sdt>
+      <w:r>
+        <w:t>:</w:t>
+      </w:r>
+    </w:p>
+    <w:p>
+      <w:pPr>
+        <w:pStyle w:val="PargrafodaLista"/>
+        <w:numPr>
+          <w:ilvl w:val="0"/>
+          <w:numId w:val="19"/>
+        </w:numPr>
+      </w:pPr>
+      <w:r>
+        <w:t>Brasileiros ajudam mais pessoas pedintes de rua e igrejas que organizações da sociedade civil</w:t>
+      </w:r>
+      <w:r>
+        <w:t>;</w:t>
+      </w:r>
+    </w:p>
+    <w:p>
+      <w:pPr>
+        <w:pStyle w:val="PargrafodaLista"/>
+        <w:numPr>
+          <w:ilvl w:val="0"/>
+          <w:numId w:val="19"/>
+        </w:numPr>
+      </w:pPr>
+      <w:r>
+        <w:t xml:space="preserve">Do total de entrevistados, 58% informaram que não têm dinheiro, enquanto 18% afirmaram que não doaram porque ninguém solicitou e 12% porque não confiam nas organizações. </w:t>
+      </w:r>
+    </w:p>
+    <w:p>
+      <w:pPr>
+        <w:pStyle w:val="PargrafodaLista"/>
+        <w:numPr>
+          <w:ilvl w:val="0"/>
+          <w:numId w:val="19"/>
+        </w:numPr>
+      </w:pPr>
+      <w:r>
+        <w:t>A pesquisa também descobriu que 85% dos entrevistados não recebeu nenhum pedido de doação provenientes de or</w:t>
+      </w:r>
+      <w:r>
+        <w:t>ganizações nos últimos 12 meses.</w:t>
+      </w:r>
+    </w:p>
+    <w:p>
+      <w:pPr>
+        <w:pStyle w:val="PargrafodaLista"/>
+        <w:numPr>
+          <w:ilvl w:val="0"/>
+          <w:numId w:val="19"/>
+        </w:numPr>
+      </w:pPr>
+      <w:r>
+        <w:lastRenderedPageBreak/>
+        <w:t>Números indicam que também falta a ‘cultura de pedir’ por parte de quem precisa dos recursos. Esse resultado reforça a percepção de que há muito espaço para o crescimento das doações, a partir de um trabalho de captação estruturado e persistente</w:t>
+      </w:r>
+      <w:r>
+        <w:t>.</w:t>
+      </w:r>
+    </w:p>
+    <w:p>
+      <w:r>
+        <w:t xml:space="preserve">Dentre </w:t>
+      </w:r>
+      <w:r>
+        <w:t>o</w:t>
+      </w:r>
+      <w:r>
+        <w:t xml:space="preserve"> cenário </w:t>
+      </w:r>
+      <w:r>
+        <w:t>descrito na pe</w:t>
+      </w:r>
+      <w:r>
+        <w:t xml:space="preserve">squisa foi observado </w:t>
+      </w:r>
+      <w:r>
+        <w:t xml:space="preserve">a existência de uma dificuldade na comunicação entre a população e as </w:t>
+      </w:r>
+      <w:proofErr w:type="spellStart"/>
+      <w:r>
+        <w:t>Ongs</w:t>
+      </w:r>
+      <w:proofErr w:type="spellEnd"/>
+      <w:r>
+        <w:t>,</w:t>
+      </w:r>
+      <w:r>
+        <w:t xml:space="preserve"> viabilizando a proposta do presente projeto, que é a </w:t>
+      </w:r>
+      <w:r>
+        <w:t>facilitação para os doadores, na identificação das necessidades</w:t>
+      </w:r>
+      <w:r>
+        <w:t xml:space="preserve"> </w:t>
+      </w:r>
+      <w:r>
+        <w:t xml:space="preserve">das </w:t>
+      </w:r>
+      <w:proofErr w:type="spellStart"/>
+      <w:r>
+        <w:t>Ongs</w:t>
+      </w:r>
+      <w:proofErr w:type="spellEnd"/>
+      <w:r>
+        <w:t xml:space="preserve">. </w:t>
+      </w:r>
+    </w:p>
+    <w:p>
+      <w:r>
+        <w:t>Assim, a proposta desse trabalho é a</w:t>
+      </w:r>
+      <w:r>
+        <w:t xml:space="preserve"> </w:t>
+      </w:r>
+      <w:r>
+        <w:t xml:space="preserve">elaboração </w:t>
+      </w:r>
+      <w:r>
+        <w:t>de um</w:t>
+      </w:r>
+      <w:r>
+        <w:t>a</w:t>
+      </w:r>
+      <w:r>
+        <w:t xml:space="preserve"> </w:t>
+      </w:r>
+      <w:r>
+        <w:t xml:space="preserve">alternativa que ligue as </w:t>
+      </w:r>
+      <w:proofErr w:type="spellStart"/>
+      <w:r>
+        <w:t>Ongs</w:t>
+      </w:r>
+      <w:proofErr w:type="spellEnd"/>
+      <w:r>
+        <w:t xml:space="preserve"> a populaç</w:t>
+      </w:r>
+      <w:r>
+        <w:t xml:space="preserve">ão, </w:t>
+      </w:r>
+      <w:r>
+        <w:t>para que mais pessoas pudessem estar cientes sobre quais seriam as ONGs em sua região</w:t>
+      </w:r>
+      <w:r>
+        <w:t>,</w:t>
+      </w:r>
+      <w:r>
+        <w:t xml:space="preserve"> </w:t>
+      </w:r>
+      <w:r>
+        <w:t>a missão com que trabalham e o tipo de doação que necessitam no momento.</w:t>
+      </w:r>
+      <w:r>
+        <w:t xml:space="preserve"> Buscando dessa forma, facilitar a transparência para o doador, diminuindo a desconfiança e facilitando a forma das instituições estarem pedindo os itens necessitados.</w:t>
+      </w:r>
+      <w:r>
+        <w:t xml:space="preserve"> </w:t>
+      </w:r>
+    </w:p>
+    <w:p>
+      <w:pPr>
+        <w:pStyle w:val="Ttulo2"/>
+      </w:pPr>
+      <w:r>
+        <w:t>Tema</w:t>
+      </w:r>
+    </w:p>
+    <w:p>
+      <w:r>
+        <w:t>Identificar as</w:t>
+      </w:r>
+      <w:r>
+        <w:t xml:space="preserve"> necessidades de </w:t>
+      </w:r>
+      <w:proofErr w:type="spellStart"/>
+      <w:r>
+        <w:t>Ongs</w:t>
+      </w:r>
+      <w:proofErr w:type="spellEnd"/>
+      <w:r>
+        <w:t xml:space="preserve"> e simplificar o processo de doação.</w:t>
+      </w:r>
+    </w:p>
+    <w:p>
+      <w:pPr>
+        <w:pStyle w:val="Ttulo2"/>
+      </w:pPr>
+      <w:r>
+        <w:t>Problema Social</w:t>
+      </w:r>
+    </w:p>
+    <w:p>
+      <w:r>
+        <w:t>D</w:t>
+      </w:r>
+      <w:r>
+        <w:t xml:space="preserve">ificuldade de doadores na identificação de necessidades das </w:t>
+      </w:r>
+      <w:proofErr w:type="spellStart"/>
+      <w:r>
+        <w:t>Ongs</w:t>
+      </w:r>
+      <w:proofErr w:type="spellEnd"/>
+      <w:r>
+        <w:t xml:space="preserve"> em Colatina</w:t>
+      </w:r>
+      <w:r>
+        <w:t xml:space="preserve"> e um processo de várias etapas no processo de doação. A existência de uma comunicação precária entre as instituições que necessitam de doações e possíveis doadores e a pouca probabilidade dos mesmos se locomoverem para estar transportando as doações até as instituições. </w:t>
+      </w:r>
+    </w:p>
+    <w:p>
+      <w:pPr>
+        <w:pStyle w:val="Ttulo2"/>
+      </w:pPr>
+      <w:r>
+        <w:t>Problema Científico</w:t>
+      </w:r>
+    </w:p>
+    <w:p>
+      <w:r>
+        <w:t xml:space="preserve">Muitas pessoas ao pensar em realizar alguma doação não sabem por onde iniciar o processo ou para quem exatamente realizar a doação. São desinformadas sobre quais instituições existem em sua cidade e onde estão localizadas. Outras agem com desconfiança sobre o destino dos itens doados ou até mesmo não doam por não </w:t>
+      </w:r>
+      <w:r>
+        <w:t xml:space="preserve">saberem com o que estão contribuindo, ou seja, o papel social da </w:t>
+      </w:r>
+      <w:proofErr w:type="spellStart"/>
+      <w:r>
+        <w:t>Ong</w:t>
+      </w:r>
+      <w:proofErr w:type="spellEnd"/>
+      <w:r>
+        <w:t>.</w:t>
+      </w:r>
+    </w:p>
+    <w:p>
+      <w:r>
+        <w:t xml:space="preserve">Então uma possível </w:t>
+      </w:r>
+      <w:r>
+        <w:t>proposta</w:t>
+      </w:r>
+      <w:r>
+        <w:t xml:space="preserve"> pode ser identificada ao responder a seguinte pergunta:</w:t>
+      </w:r>
+    </w:p>
+    <w:p>
+      <w:pPr>
+        <w:rPr>
+          <w:b/>
+        </w:rPr>
+      </w:pPr>
+      <w:r>
+        <w:rPr>
+          <w:b/>
+        </w:rPr>
+        <w:t xml:space="preserve">Como facilitar para os doadores, a identificação das necessidades das </w:t>
+      </w:r>
+      <w:proofErr w:type="spellStart"/>
+      <w:r>
+        <w:rPr>
+          <w:b/>
+        </w:rPr>
+        <w:t>Ongs</w:t>
+      </w:r>
+      <w:proofErr w:type="spellEnd"/>
+      <w:r>
+        <w:rPr>
+          <w:b/>
+        </w:rPr>
+        <w:t xml:space="preserve"> em Colatina?</w:t>
+      </w:r>
+    </w:p>
+    <w:p>
+      <w:r>
+        <w:lastRenderedPageBreak/>
+        <w:t xml:space="preserve">A proposta deverá envolver todos os lados do problema, </w:t>
+      </w:r>
+      <w:r>
+        <w:t>ou seja,</w:t>
+      </w:r>
+      <w:r>
+        <w:t xml:space="preserve"> o doador e as </w:t>
+      </w:r>
+      <w:proofErr w:type="spellStart"/>
+      <w:r>
+        <w:t>Ongs</w:t>
+      </w:r>
+      <w:proofErr w:type="spellEnd"/>
+      <w:r>
+        <w:t xml:space="preserve">, observando assim, um possível problema de comunicação. </w:t>
+      </w:r>
+    </w:p>
+    <w:p>
+      <w:pPr>
+        <w:pStyle w:val="Ttulo2"/>
+      </w:pPr>
+      <w:r>
+        <w:t xml:space="preserve">Objetivos </w:t>
+      </w:r>
+      <w:r>
+        <w:t>Geral</w:t>
+      </w:r>
+    </w:p>
+    <w:p>
+      <w:r>
+        <w:t>F</w:t>
+      </w:r>
+      <w:r>
+        <w:t xml:space="preserve">acilitar para os doadores, a identificação das necessidades das </w:t>
+      </w:r>
+      <w:proofErr w:type="spellStart"/>
+      <w:r>
+        <w:t>Ongs</w:t>
+      </w:r>
+      <w:proofErr w:type="spellEnd"/>
+      <w:r>
+        <w:t xml:space="preserve"> em Colatina.</w:t>
+      </w:r>
+      <w:r>
+        <w:t xml:space="preserve"> </w:t>
+      </w:r>
+    </w:p>
+    <w:p>
+      <w:pPr>
+        <w:pStyle w:val="Ttulo3"/>
+      </w:pPr>
+      <w:r>
+        <w:t>Objetivos Específicos</w:t>
+      </w:r>
+    </w:p>
+    <w:p>
+      <w:pPr>
+        <w:pStyle w:val="PargrafodaLista"/>
+        <w:numPr>
+          <w:ilvl w:val="0"/>
+          <w:numId w:val="20"/>
+        </w:numPr>
+      </w:pPr>
+      <w:r>
+        <w:t>Identificar as dificuldades de doadores ao realizar uma doação;</w:t>
+      </w:r>
+    </w:p>
+    <w:p>
+      <w:pPr>
+        <w:pStyle w:val="PargrafodaLista"/>
+        <w:numPr>
+          <w:ilvl w:val="0"/>
+          <w:numId w:val="20"/>
+        </w:numPr>
+      </w:pPr>
+      <w:r>
+        <w:t xml:space="preserve">Identificar as dificuldades de </w:t>
+      </w:r>
+      <w:proofErr w:type="spellStart"/>
+      <w:r>
+        <w:t>Ongs</w:t>
+      </w:r>
+      <w:proofErr w:type="spellEnd"/>
+      <w:r>
+        <w:t xml:space="preserve"> em relação a comunicação com a população;</w:t>
+      </w:r>
+    </w:p>
+    <w:p>
+      <w:pPr>
+        <w:pStyle w:val="PargrafodaLista"/>
+        <w:numPr>
+          <w:ilvl w:val="0"/>
+          <w:numId w:val="20"/>
+        </w:numPr>
+      </w:pPr>
+      <w:r>
+        <w:t>Implementar um sistema de doação que abranja as dificuldades identificadas;</w:t>
+      </w:r>
+    </w:p>
+    <w:p>
+      <w:pPr>
+        <w:pStyle w:val="PargrafodaLista"/>
+        <w:numPr>
+          <w:ilvl w:val="0"/>
+          <w:numId w:val="20"/>
+        </w:numPr>
+      </w:pPr>
+      <w:r>
+        <w:t xml:space="preserve">Relatar com os usuários do sistema, a usabilidade do sistema como meio de comunicação entre as </w:t>
+      </w:r>
+      <w:proofErr w:type="spellStart"/>
+      <w:r>
+        <w:t>ongs</w:t>
+      </w:r>
+      <w:proofErr w:type="spellEnd"/>
+      <w:r>
+        <w:t xml:space="preserve"> e doadores.</w:t>
+      </w:r>
+    </w:p>
+    <w:p>
+      <w:pPr>
+        <w:pStyle w:val="Ttulo2"/>
+      </w:pPr>
+      <w:r>
+        <w:t>Hipótese</w:t>
+      </w:r>
+    </w:p>
+    <w:p>
+      <w:r>
+        <w:t xml:space="preserve">O desenvolvimento de um meio que conecte doadores e </w:t>
+      </w:r>
+      <w:proofErr w:type="spellStart"/>
+      <w:r>
+        <w:t>Ongs</w:t>
+      </w:r>
+      <w:proofErr w:type="spellEnd"/>
+      <w:r>
+        <w:t>, através de um sistema colaborativo</w:t>
+      </w:r>
+      <w:r>
+        <w:t xml:space="preserve">, onde será informado a carência das </w:t>
+      </w:r>
+      <w:proofErr w:type="spellStart"/>
+      <w:r>
+        <w:t>Ongs</w:t>
+      </w:r>
+      <w:proofErr w:type="spellEnd"/>
+      <w:r>
+        <w:t xml:space="preserve"> de forma atualizada, facilitará ao doador identificar a </w:t>
+      </w:r>
+      <w:proofErr w:type="spellStart"/>
+      <w:r>
+        <w:t>Ong</w:t>
+      </w:r>
+      <w:proofErr w:type="spellEnd"/>
+      <w:r>
+        <w:t xml:space="preserve"> necessitada e os itens que poderá servir na proposta da doação. </w:t>
+      </w:r>
+    </w:p>
+    <w:p>
+      <w:pPr>
+        <w:pStyle w:val="Ttulo2"/>
+      </w:pPr>
+      <w:r>
+        <w:t>Variável Independente</w:t>
+      </w:r>
+    </w:p>
+    <w:p>
+      <w:r>
+        <w:t>D</w:t>
+      </w:r>
+      <w:r>
+        <w:t xml:space="preserve">esenvolvimento de um sistema colaborativo para cadastro das carências das </w:t>
+      </w:r>
+      <w:proofErr w:type="spellStart"/>
+      <w:r>
+        <w:t>Ongs</w:t>
+      </w:r>
+      <w:proofErr w:type="spellEnd"/>
+      <w:r>
+        <w:t>;</w:t>
+      </w:r>
+    </w:p>
+    <w:p>
+      <w:pPr>
+        <w:pStyle w:val="Ttulo2"/>
+      </w:pPr>
+      <w:r>
+        <w:t>Variável Dependente</w:t>
+      </w:r>
+    </w:p>
+    <w:p>
+      <w:pPr>
+        <w:rPr>
+          <w:u w:val="single"/>
+        </w:rPr>
+      </w:pPr>
+      <w:r>
+        <w:t>F</w:t>
+      </w:r>
+      <w:r>
+        <w:t xml:space="preserve">acilitação </w:t>
+      </w:r>
+      <w:r>
+        <w:t xml:space="preserve">ao doador identificar a </w:t>
+      </w:r>
+      <w:proofErr w:type="spellStart"/>
+      <w:r>
+        <w:t>Ong</w:t>
+      </w:r>
+      <w:proofErr w:type="spellEnd"/>
+      <w:r>
+        <w:t xml:space="preserve"> necessitada e os itens que poderá servir na proposta da doação</w:t>
+      </w:r>
+      <w:r>
+        <w:t>.</w:t>
+      </w:r>
+    </w:p>
+    <w:p>
+      <w:pPr>
+        <w:pStyle w:val="Ttulo2"/>
+      </w:pPr>
+      <w:r>
+        <w:t>Justificativa e Relevância</w:t>
       </w:r>
     </w:p>
     <w:p>
@@ -2584,6 +2914,7 @@
     </w:p>
     <w:p>
       <w:r>
+        <w:lastRenderedPageBreak/>
         <w:t>●</w:t>
       </w:r>
       <w:r>
@@ -2602,124 +2933,220 @@
     </w:p>
     <w:p>
       <w:r>
+        <w:tab/>
+        <w:t xml:space="preserve">Apesar de sites do tipo divulgarem </w:t>
+      </w:r>
+      <w:proofErr w:type="spellStart"/>
+      <w:r>
+        <w:t>Ongs</w:t>
+      </w:r>
+      <w:proofErr w:type="spellEnd"/>
+      <w:r>
+        <w:t xml:space="preserve"> pelo Brasil, poucos ou nenhum deles apresenta uma forma de facilitar ao doador o ato de efetuar uma doaç</w:t>
+      </w:r>
+      <w:r>
+        <w:t xml:space="preserve">ão ou quais itens a organização mais precise. </w:t>
+      </w:r>
+    </w:p>
+    <w:p>
+      <w:r>
+        <w:t>A princípio esse trabalho pretende apresentar uma solução para ajudar as ONGs a divulgarem melhor os trabalhos que realizam e quais doações necessitam mais no momento. Com um sistema disponível para tal fim, elas poderão chegar a</w:t>
+      </w:r>
+      <w:r>
+        <w:t>os</w:t>
+      </w:r>
+      <w:r>
+        <w:t xml:space="preserve"> </w:t>
+      </w:r>
+      <w:r>
+        <w:t>doadores</w:t>
+      </w:r>
+      <w:r>
+        <w:t xml:space="preserve"> com mais facilidade, o que tornará a captação de </w:t>
+      </w:r>
+      <w:r>
+        <w:t>recursos</w:t>
+      </w:r>
+      <w:r>
+        <w:t xml:space="preserve"> mais eficiente.</w:t>
+      </w:r>
+      <w:r>
+        <w:t xml:space="preserve"> Dessa forma espera-se facilitar para os doadores, a identificação das necessidades das </w:t>
+      </w:r>
+      <w:proofErr w:type="spellStart"/>
+      <w:r>
+        <w:t>Ongs</w:t>
+      </w:r>
+      <w:proofErr w:type="spellEnd"/>
+      <w:r>
+        <w:t xml:space="preserve"> em Colatina.</w:t>
+      </w:r>
+    </w:p>
+    <w:p>
+      <w:r>
+        <w:t xml:space="preserve">O sistema irá contar com um mediador entre as </w:t>
+      </w:r>
+      <w:proofErr w:type="spellStart"/>
+      <w:r>
+        <w:t>Ongs</w:t>
+      </w:r>
+      <w:proofErr w:type="spellEnd"/>
+      <w:r>
+        <w:t xml:space="preserve"> e os doadores. Esse mediador terá uma função logística, que será ir ao encontro do doador buscar os produtos doados, armazenar em um local e em alguma hora, distribuir para as </w:t>
+      </w:r>
+      <w:proofErr w:type="spellStart"/>
+      <w:r>
+        <w:t>Ongs</w:t>
+      </w:r>
+      <w:proofErr w:type="spellEnd"/>
+      <w:r>
+        <w:t xml:space="preserve"> na qual os doadores designaram o material. Assim o sistema também irá facilitar a prática de doação, já que o doador, não precisará de se locomover.</w:t>
+      </w:r>
+    </w:p>
+    <w:p>
+      <w:pPr>
+        <w:pStyle w:val="Ttulo2"/>
+      </w:pPr>
+      <w:r>
+        <w:t>Delimitação de estudo</w:t>
+      </w:r>
+    </w:p>
+    <w:p>
+      <w:pPr>
+        <w:rPr>
+          <w:u w:val="single"/>
+        </w:rPr>
+      </w:pPr>
+      <w:r>
+        <w:t>A pesquisa é delimitada ao município de Colatina, apesar do problema registrado inicialmente ser de âmbito nacional, a proposta caso aplicada, só corresponderá às necessidades identificadas no município de Colatina no estado do Espirito Santo.</w:t>
+      </w:r>
+    </w:p>
+    <w:p>
+      <w:pPr>
+        <w:pStyle w:val="Ttulo2"/>
+        <w:rPr>
+          <w:u w:val="single"/>
+        </w:rPr>
+      </w:pPr>
+      <w:r>
+        <w:t xml:space="preserve">Novidade </w:t>
+      </w:r>
+      <w:r>
+        <w:t>científica</w:t>
+      </w:r>
+    </w:p>
+    <w:p>
+      <w:r>
+        <w:t xml:space="preserve">Consiste na proposta de utilizar o conceito de Sistemas Colaborativos </w:t>
+      </w:r>
+      <w:r>
+        <w:t xml:space="preserve">como meio de comunicação e colaboração entre </w:t>
+      </w:r>
+      <w:proofErr w:type="spellStart"/>
+      <w:r>
+        <w:t>Ongs</w:t>
+      </w:r>
+      <w:proofErr w:type="spellEnd"/>
+      <w:r>
+        <w:t xml:space="preserve"> e doadores, unindo três partes</w:t>
+      </w:r>
+      <w:r>
+        <w:t>:</w:t>
+      </w:r>
+      <w:r>
+        <w:t xml:space="preserve"> </w:t>
+      </w:r>
+    </w:p>
+    <w:p>
+      <w:pPr>
+        <w:pStyle w:val="PargrafodaLista"/>
+        <w:numPr>
+          <w:ilvl w:val="0"/>
+          <w:numId w:val="21"/>
+        </w:numPr>
+      </w:pPr>
+      <w:proofErr w:type="spellStart"/>
+      <w:r>
+        <w:t>Ongs</w:t>
+      </w:r>
+      <w:proofErr w:type="spellEnd"/>
+      <w:r>
+        <w:t>: que tem o papel de cadastrar seu trabalho no sistema, assim como os itens que necessitam e observar caso algum doador atender seu pedido;</w:t>
+      </w:r>
+    </w:p>
+    <w:p>
+      <w:pPr>
+        <w:pStyle w:val="PargrafodaLista"/>
+        <w:numPr>
+          <w:ilvl w:val="0"/>
+          <w:numId w:val="21"/>
+        </w:numPr>
+      </w:pPr>
+      <w:r>
+        <w:t xml:space="preserve">Doador: que identificará os itens que tem a probabilidade de estar doando para a </w:t>
+      </w:r>
+      <w:proofErr w:type="spellStart"/>
+      <w:r>
+        <w:t>Ong</w:t>
+      </w:r>
+      <w:proofErr w:type="spellEnd"/>
+      <w:r>
+        <w:t>, além de escolher para qual organização será destinado à sua doação e observar o status atual da transação;</w:t>
+      </w:r>
+    </w:p>
+    <w:p>
+      <w:pPr>
+        <w:pStyle w:val="PargrafodaLista"/>
+        <w:numPr>
+          <w:ilvl w:val="0"/>
+          <w:numId w:val="21"/>
+        </w:numPr>
+      </w:pPr>
+      <w:r>
+        <w:t xml:space="preserve">Mediador: voluntários que irá realizar o processo de transação dos produtos doados do doador à instituição escolhida e registrar as ações </w:t>
+      </w:r>
+      <w:r>
         <w:lastRenderedPageBreak/>
-        <w:t xml:space="preserve">Tais entidades divulgam os mais diversos trabalhos realizados por ONGs e todas possuem um site. Porém esse trabalho poderia ser melhor divulgado se houvesse também um canal de comunicação por meio de dispositivos móveis. Fazendo uma rápida pesquisa no Google Play, um dos maiores repositórios de aplicativos para </w:t>
+        <w:t xml:space="preserve">no sistema para manter informado, tanto o doador como a </w:t>
       </w:r>
       <w:proofErr w:type="spellStart"/>
       <w:r>
-        <w:t>Android</w:t>
+        <w:t>Ong</w:t>
       </w:r>
       <w:proofErr w:type="spellEnd"/>
       <w:r>
-        <w:t xml:space="preserve"> no mundo, percebe-se que praticamente não existem softwares destinados a divulgação dos trabalhos das ONGs e nem para captação de recursos que as mesmas necessitam.</w:t>
-      </w:r>
-    </w:p>
-    <w:p>
-      <w:r>
-        <w:t xml:space="preserve">A eficiência de um canal de comunicação na internet é mais efetiva quando há disponibilidade do conteúdo em dispositivos móveis. A </w:t>
+        <w:t>, sobre a situação atual da doação.</w:t>
+      </w:r>
+    </w:p>
+    <w:p>
+      <w:r>
+        <w:t xml:space="preserve">Todos esses usuários </w:t>
+      </w:r>
+      <w:r>
+        <w:t xml:space="preserve">irão cooperar em um sistema, a fim de amenizar um problema social. As ferramentas que conhecemos até o momento apenas </w:t>
+      </w:r>
+      <w:r>
+        <w:t xml:space="preserve">apresentam as </w:t>
       </w:r>
       <w:proofErr w:type="spellStart"/>
       <w:r>
-        <w:t>GlobalWebIndex</w:t>
+        <w:t>Ongs</w:t>
       </w:r>
       <w:proofErr w:type="spellEnd"/>
       <w:r>
-        <w:t>, uma empresa, especializada em estudos relacionados a internet e tecnologia, disponibilizou uma pesquisa sobre o uso de dispositivos móveis, realizada com mais de 40 mil usuários de internet, que utilizam tanto smartph</w:t>
+        <w:t xml:space="preserve"> ao usuário ou tem como ferramenta de mediação, </w:t>
+      </w:r>
+      <w:r>
+        <w:t xml:space="preserve">sistemas que trabalham </w:t>
+      </w:r>
+      <w:r>
+        <w:t xml:space="preserve">somente </w:t>
+      </w:r>
+      <w:r>
+        <w:t>com doações monetárias, cujo a transação não necessita de uma logística complexa.</w:t>
       </w:r>
       <w:bookmarkStart w:id="1" w:name="_GoBack"/>
       <w:bookmarkEnd w:id="1"/>
-      <w:r>
-        <w:t xml:space="preserve">ones, quanto </w:t>
-      </w:r>
-      <w:proofErr w:type="spellStart"/>
-      <w:r>
-        <w:t>tablets</w:t>
-      </w:r>
-      <w:proofErr w:type="spellEnd"/>
-      <w:r>
-        <w:t xml:space="preserve">, do mundo todo. A pesquisa revelou que 80% </w:t>
-      </w:r>
-      <w:r>
-        <w:t>dos entrevistados</w:t>
-      </w:r>
-      <w:r>
-        <w:t xml:space="preserve"> têm smartphone, 47% possuem </w:t>
-      </w:r>
-      <w:proofErr w:type="spellStart"/>
-      <w:r>
-        <w:t>tablets</w:t>
-      </w:r>
-      <w:proofErr w:type="spellEnd"/>
-      <w:r>
-        <w:t xml:space="preserve"> (INDEX, 2015). Demonstrando um resultado expressivo e favorável para disponibilização de aplicativos que facilitem o acesso às necessidades das ONGs.</w:t>
-      </w:r>
-    </w:p>
-    <w:p>
-      <w:r>
-        <w:t>A princípio esse trabalho pretende apresentar uma solução para ajudar as ONGs a divulgarem melhor os trabalhos que realizam e quais doações necessitam mais no momento. Com um sistema disponível para tal fim, elas poderão chegar a</w:t>
-      </w:r>
-      <w:r>
-        <w:t>os</w:t>
-      </w:r>
-      <w:r>
-        <w:t xml:space="preserve"> </w:t>
-      </w:r>
-      <w:r>
-        <w:t>doadores</w:t>
-      </w:r>
-      <w:r>
-        <w:t xml:space="preserve"> com mais facilidade, o que tornará a captação de </w:t>
-      </w:r>
-      <w:r>
-        <w:t>recursos</w:t>
-      </w:r>
-      <w:r>
-        <w:t xml:space="preserve"> mais eficiente.</w:t>
-      </w:r>
-      <w:r>
-        <w:t xml:space="preserve"> Dessa forma espera-se facilitar para os doadores, a identificação das necessidades das </w:t>
-      </w:r>
-      <w:proofErr w:type="spellStart"/>
-      <w:r>
-        <w:t>Ongs</w:t>
-      </w:r>
-      <w:proofErr w:type="spellEnd"/>
-      <w:r>
-        <w:t xml:space="preserve"> em Colatina.</w:t>
-      </w:r>
-    </w:p>
-    <w:p>
-      <w:pPr>
-        <w:rPr>
-          <w:u w:val="single"/>
-        </w:rPr>
-      </w:pPr>
-      <w:r>
-        <w:t xml:space="preserve">O sistema irá contar com um mediador entre as </w:t>
-      </w:r>
-      <w:proofErr w:type="spellStart"/>
-      <w:r>
-        <w:t>Ongs</w:t>
-      </w:r>
-      <w:proofErr w:type="spellEnd"/>
-      <w:r>
-        <w:t xml:space="preserve"> e os doadores. Esse mediador terá uma função logística, que será ir ao encontro do doador buscar os produtos doados, armazenar em um local e em alguma hora, distribuir para as </w:t>
-      </w:r>
-      <w:proofErr w:type="spellStart"/>
-      <w:r>
-        <w:t>Ongs</w:t>
-      </w:r>
-      <w:proofErr w:type="spellEnd"/>
-      <w:r>
-        <w:t xml:space="preserve"> na qual os doadores designaram o material. Assim o sistema também irá facilitar a prática de doação, já que o doador, não precisará de se locomover.</w:t>
-      </w:r>
-    </w:p>
-    <w:p>
-      <w:pPr>
-        <w:spacing w:after="200" w:line="276" w:lineRule="auto"/>
-        <w:ind w:firstLine="0"/>
-        <w:jc w:val="left"/>
-      </w:pPr>
       <w:r>
         <w:br w:type="page"/>
       </w:r>
@@ -8788,7 +9215,7 @@
           <w:rPr>
             <w:noProof/>
           </w:rPr>
-          <w:t>21</w:t>
+          <w:t>1</w:t>
         </w:r>
         <w:r>
           <w:fldChar w:fldCharType="end"/>
@@ -8841,15 +9268,13 @@
         <w:t xml:space="preserve"> </w:t>
       </w:r>
       <w:r>
-        <w:t xml:space="preserve">O Terceiro Setor engloba um conjunto de organizações sociais sem fins lucrativos (associações, fundações, institutos, etc.), presentes desde longa data em nossa sociedade, com atuação voltada ao atendimento das necessidades de segmentos da população e unidas por uma mesma legislação </w:t>
-      </w:r>
-      <w:proofErr w:type="spellStart"/>
-      <w:r>
-        <w:t>reguladora.A</w:t>
-      </w:r>
-      <w:proofErr w:type="spellEnd"/>
-      <w:r>
-        <w:t xml:space="preserve"> literatura internacional, entretanto, denomina esse agrupamento de diversas maneiras: organizações voluntárias, organizações sem fins lucrativos, organizações não-governamentais (ONGs), terceiro setor </w:t>
+        <w:t>O Terceiro Setor engloba um conjunto de organizações sociais sem fins lucrativos (associações, fundações, institutos, etc.), presentes desde longa data em nossa sociedade, com atuação voltada ao atendimento das necessidades de segmentos da população e unidas por uma mesma legislação reguladora.</w:t>
+      </w:r>
+      <w:r>
+        <w:t xml:space="preserve"> </w:t>
+      </w:r>
+      <w:r>
+        <w:t xml:space="preserve">A literatura internacional, entretanto, denomina esse agrupamento de diversas maneiras: organizações voluntárias, organizações sem fins lucrativos, organizações não-governamentais (ONGs), terceiro setor </w:t>
       </w:r>
       <w:sdt>
         <w:sdtPr>
@@ -8894,10 +9319,7 @@
         <w:footnoteRef/>
       </w:r>
       <w:r>
-        <w:t xml:space="preserve"> </w:t>
-      </w:r>
-      <w:r>
-        <w:t xml:space="preserve">Segundo (Wanderley </w:t>
+        <w:t xml:space="preserve"> Segundo (Wanderley </w:t>
       </w:r>
       <w:r>
         <w:t>1998</w:t>
@@ -9551,6 +9973,119 @@
     </w:lvl>
   </w:abstractNum>
   <w:abstractNum w:abstractNumId="5" w15:restartNumberingAfterBreak="0">
+    <w:nsid w:val="2D473944"/>
+    <w:multiLevelType w:val="hybridMultilevel"/>
+    <w:tmpl w:val="5700F384"/>
+    <w:lvl w:ilvl="0" w:tplc="04160001">
+      <w:start w:val="1"/>
+      <w:numFmt w:val="bullet"/>
+      <w:lvlText w:val=""/>
+      <w:lvlJc w:val="left"/>
+      <w:pPr>
+        <w:ind w:left="1429" w:hanging="360"/>
+      </w:pPr>
+      <w:rPr>
+        <w:rFonts w:ascii="Symbol" w:hAnsi="Symbol" w:hint="default"/>
+      </w:rPr>
+    </w:lvl>
+    <w:lvl w:ilvl="1" w:tplc="04160003" w:tentative="1">
+      <w:start w:val="1"/>
+      <w:numFmt w:val="bullet"/>
+      <w:lvlText w:val="o"/>
+      <w:lvlJc w:val="left"/>
+      <w:pPr>
+        <w:ind w:left="2149" w:hanging="360"/>
+      </w:pPr>
+      <w:rPr>
+        <w:rFonts w:ascii="Courier New" w:hAnsi="Courier New" w:cs="Courier New" w:hint="default"/>
+      </w:rPr>
+    </w:lvl>
+    <w:lvl w:ilvl="2" w:tplc="04160005" w:tentative="1">
+      <w:start w:val="1"/>
+      <w:numFmt w:val="bullet"/>
+      <w:lvlText w:val=""/>
+      <w:lvlJc w:val="left"/>
+      <w:pPr>
+        <w:ind w:left="2869" w:hanging="360"/>
+      </w:pPr>
+      <w:rPr>
+        <w:rFonts w:ascii="Wingdings" w:hAnsi="Wingdings" w:hint="default"/>
+      </w:rPr>
+    </w:lvl>
+    <w:lvl w:ilvl="3" w:tplc="04160001" w:tentative="1">
+      <w:start w:val="1"/>
+      <w:numFmt w:val="bullet"/>
+      <w:lvlText w:val=""/>
+      <w:lvlJc w:val="left"/>
+      <w:pPr>
+        <w:ind w:left="3589" w:hanging="360"/>
+      </w:pPr>
+      <w:rPr>
+        <w:rFonts w:ascii="Symbol" w:hAnsi="Symbol" w:hint="default"/>
+      </w:rPr>
+    </w:lvl>
+    <w:lvl w:ilvl="4" w:tplc="04160003" w:tentative="1">
+      <w:start w:val="1"/>
+      <w:numFmt w:val="bullet"/>
+      <w:lvlText w:val="o"/>
+      <w:lvlJc w:val="left"/>
+      <w:pPr>
+        <w:ind w:left="4309" w:hanging="360"/>
+      </w:pPr>
+      <w:rPr>
+        <w:rFonts w:ascii="Courier New" w:hAnsi="Courier New" w:cs="Courier New" w:hint="default"/>
+      </w:rPr>
+    </w:lvl>
+    <w:lvl w:ilvl="5" w:tplc="04160005" w:tentative="1">
+      <w:start w:val="1"/>
+      <w:numFmt w:val="bullet"/>
+      <w:lvlText w:val=""/>
+      <w:lvlJc w:val="left"/>
+      <w:pPr>
+        <w:ind w:left="5029" w:hanging="360"/>
+      </w:pPr>
+      <w:rPr>
+        <w:rFonts w:ascii="Wingdings" w:hAnsi="Wingdings" w:hint="default"/>
+      </w:rPr>
+    </w:lvl>
+    <w:lvl w:ilvl="6" w:tplc="04160001" w:tentative="1">
+      <w:start w:val="1"/>
+      <w:numFmt w:val="bullet"/>
+      <w:lvlText w:val=""/>
+      <w:lvlJc w:val="left"/>
+      <w:pPr>
+        <w:ind w:left="5749" w:hanging="360"/>
+      </w:pPr>
+      <w:rPr>
+        <w:rFonts w:ascii="Symbol" w:hAnsi="Symbol" w:hint="default"/>
+      </w:rPr>
+    </w:lvl>
+    <w:lvl w:ilvl="7" w:tplc="04160003" w:tentative="1">
+      <w:start w:val="1"/>
+      <w:numFmt w:val="bullet"/>
+      <w:lvlText w:val="o"/>
+      <w:lvlJc w:val="left"/>
+      <w:pPr>
+        <w:ind w:left="6469" w:hanging="360"/>
+      </w:pPr>
+      <w:rPr>
+        <w:rFonts w:ascii="Courier New" w:hAnsi="Courier New" w:cs="Courier New" w:hint="default"/>
+      </w:rPr>
+    </w:lvl>
+    <w:lvl w:ilvl="8" w:tplc="04160005" w:tentative="1">
+      <w:start w:val="1"/>
+      <w:numFmt w:val="bullet"/>
+      <w:lvlText w:val=""/>
+      <w:lvlJc w:val="left"/>
+      <w:pPr>
+        <w:ind w:left="7189" w:hanging="360"/>
+      </w:pPr>
+      <w:rPr>
+        <w:rFonts w:ascii="Wingdings" w:hAnsi="Wingdings" w:hint="default"/>
+      </w:rPr>
+    </w:lvl>
+  </w:abstractNum>
+  <w:abstractNum w:abstractNumId="6" w15:restartNumberingAfterBreak="0">
     <w:nsid w:val="2E4C6741"/>
     <w:multiLevelType w:val="multilevel"/>
     <w:tmpl w:val="04160025"/>
@@ -9645,7 +10180,7 @@
       </w:pPr>
     </w:lvl>
   </w:abstractNum>
-  <w:abstractNum w:abstractNumId="6" w15:restartNumberingAfterBreak="0">
+  <w:abstractNum w:abstractNumId="7" w15:restartNumberingAfterBreak="0">
     <w:nsid w:val="36023BBC"/>
     <w:multiLevelType w:val="hybridMultilevel"/>
     <w:tmpl w:val="D68C6682"/>
@@ -9758,7 +10293,120 @@
       </w:rPr>
     </w:lvl>
   </w:abstractNum>
-  <w:abstractNum w:abstractNumId="7" w15:restartNumberingAfterBreak="0">
+  <w:abstractNum w:abstractNumId="8" w15:restartNumberingAfterBreak="0">
+    <w:nsid w:val="3DAE7061"/>
+    <w:multiLevelType w:val="hybridMultilevel"/>
+    <w:tmpl w:val="EE6A1FC0"/>
+    <w:lvl w:ilvl="0" w:tplc="04160001">
+      <w:start w:val="1"/>
+      <w:numFmt w:val="bullet"/>
+      <w:lvlText w:val=""/>
+      <w:lvlJc w:val="left"/>
+      <w:pPr>
+        <w:ind w:left="1429" w:hanging="360"/>
+      </w:pPr>
+      <w:rPr>
+        <w:rFonts w:ascii="Symbol" w:hAnsi="Symbol" w:hint="default"/>
+      </w:rPr>
+    </w:lvl>
+    <w:lvl w:ilvl="1" w:tplc="04160003" w:tentative="1">
+      <w:start w:val="1"/>
+      <w:numFmt w:val="bullet"/>
+      <w:lvlText w:val="o"/>
+      <w:lvlJc w:val="left"/>
+      <w:pPr>
+        <w:ind w:left="2149" w:hanging="360"/>
+      </w:pPr>
+      <w:rPr>
+        <w:rFonts w:ascii="Courier New" w:hAnsi="Courier New" w:cs="Courier New" w:hint="default"/>
+      </w:rPr>
+    </w:lvl>
+    <w:lvl w:ilvl="2" w:tplc="04160005" w:tentative="1">
+      <w:start w:val="1"/>
+      <w:numFmt w:val="bullet"/>
+      <w:lvlText w:val=""/>
+      <w:lvlJc w:val="left"/>
+      <w:pPr>
+        <w:ind w:left="2869" w:hanging="360"/>
+      </w:pPr>
+      <w:rPr>
+        <w:rFonts w:ascii="Wingdings" w:hAnsi="Wingdings" w:hint="default"/>
+      </w:rPr>
+    </w:lvl>
+    <w:lvl w:ilvl="3" w:tplc="04160001" w:tentative="1">
+      <w:start w:val="1"/>
+      <w:numFmt w:val="bullet"/>
+      <w:lvlText w:val=""/>
+      <w:lvlJc w:val="left"/>
+      <w:pPr>
+        <w:ind w:left="3589" w:hanging="360"/>
+      </w:pPr>
+      <w:rPr>
+        <w:rFonts w:ascii="Symbol" w:hAnsi="Symbol" w:hint="default"/>
+      </w:rPr>
+    </w:lvl>
+    <w:lvl w:ilvl="4" w:tplc="04160003" w:tentative="1">
+      <w:start w:val="1"/>
+      <w:numFmt w:val="bullet"/>
+      <w:lvlText w:val="o"/>
+      <w:lvlJc w:val="left"/>
+      <w:pPr>
+        <w:ind w:left="4309" w:hanging="360"/>
+      </w:pPr>
+      <w:rPr>
+        <w:rFonts w:ascii="Courier New" w:hAnsi="Courier New" w:cs="Courier New" w:hint="default"/>
+      </w:rPr>
+    </w:lvl>
+    <w:lvl w:ilvl="5" w:tplc="04160005" w:tentative="1">
+      <w:start w:val="1"/>
+      <w:numFmt w:val="bullet"/>
+      <w:lvlText w:val=""/>
+      <w:lvlJc w:val="left"/>
+      <w:pPr>
+        <w:ind w:left="5029" w:hanging="360"/>
+      </w:pPr>
+      <w:rPr>
+        <w:rFonts w:ascii="Wingdings" w:hAnsi="Wingdings" w:hint="default"/>
+      </w:rPr>
+    </w:lvl>
+    <w:lvl w:ilvl="6" w:tplc="04160001" w:tentative="1">
+      <w:start w:val="1"/>
+      <w:numFmt w:val="bullet"/>
+      <w:lvlText w:val=""/>
+      <w:lvlJc w:val="left"/>
+      <w:pPr>
+        <w:ind w:left="5749" w:hanging="360"/>
+      </w:pPr>
+      <w:rPr>
+        <w:rFonts w:ascii="Symbol" w:hAnsi="Symbol" w:hint="default"/>
+      </w:rPr>
+    </w:lvl>
+    <w:lvl w:ilvl="7" w:tplc="04160003" w:tentative="1">
+      <w:start w:val="1"/>
+      <w:numFmt w:val="bullet"/>
+      <w:lvlText w:val="o"/>
+      <w:lvlJc w:val="left"/>
+      <w:pPr>
+        <w:ind w:left="6469" w:hanging="360"/>
+      </w:pPr>
+      <w:rPr>
+        <w:rFonts w:ascii="Courier New" w:hAnsi="Courier New" w:cs="Courier New" w:hint="default"/>
+      </w:rPr>
+    </w:lvl>
+    <w:lvl w:ilvl="8" w:tplc="04160005" w:tentative="1">
+      <w:start w:val="1"/>
+      <w:numFmt w:val="bullet"/>
+      <w:lvlText w:val=""/>
+      <w:lvlJc w:val="left"/>
+      <w:pPr>
+        <w:ind w:left="7189" w:hanging="360"/>
+      </w:pPr>
+      <w:rPr>
+        <w:rFonts w:ascii="Wingdings" w:hAnsi="Wingdings" w:hint="default"/>
+      </w:rPr>
+    </w:lvl>
+  </w:abstractNum>
+  <w:abstractNum w:abstractNumId="9" w15:restartNumberingAfterBreak="0">
     <w:nsid w:val="46FB4913"/>
     <w:multiLevelType w:val="hybridMultilevel"/>
     <w:tmpl w:val="376EF1D8"/>
@@ -9871,7 +10519,7 @@
       </w:rPr>
     </w:lvl>
   </w:abstractNum>
-  <w:abstractNum w:abstractNumId="8" w15:restartNumberingAfterBreak="0">
+  <w:abstractNum w:abstractNumId="10" w15:restartNumberingAfterBreak="0">
     <w:nsid w:val="4AD626F7"/>
     <w:multiLevelType w:val="hybridMultilevel"/>
     <w:tmpl w:val="20EC4ABC"/>
@@ -9957,7 +10605,7 @@
       </w:pPr>
     </w:lvl>
   </w:abstractNum>
-  <w:abstractNum w:abstractNumId="9" w15:restartNumberingAfterBreak="0">
+  <w:abstractNum w:abstractNumId="11" w15:restartNumberingAfterBreak="0">
     <w:nsid w:val="53B81093"/>
     <w:multiLevelType w:val="multilevel"/>
     <w:tmpl w:val="0416001F"/>
@@ -10043,7 +10691,7 @@
       </w:pPr>
     </w:lvl>
   </w:abstractNum>
-  <w:abstractNum w:abstractNumId="10" w15:restartNumberingAfterBreak="0">
+  <w:abstractNum w:abstractNumId="12" w15:restartNumberingAfterBreak="0">
     <w:nsid w:val="5EC1535A"/>
     <w:multiLevelType w:val="hybridMultilevel"/>
     <w:tmpl w:val="D7C89DC6"/>
@@ -10156,7 +10804,7 @@
       </w:rPr>
     </w:lvl>
   </w:abstractNum>
-  <w:abstractNum w:abstractNumId="11" w15:restartNumberingAfterBreak="0">
+  <w:abstractNum w:abstractNumId="13" w15:restartNumberingAfterBreak="0">
     <w:nsid w:val="619154D9"/>
     <w:multiLevelType w:val="hybridMultilevel"/>
     <w:tmpl w:val="883874C2"/>
@@ -10269,7 +10917,7 @@
       </w:rPr>
     </w:lvl>
   </w:abstractNum>
-  <w:abstractNum w:abstractNumId="12" w15:restartNumberingAfterBreak="0">
+  <w:abstractNum w:abstractNumId="14" w15:restartNumberingAfterBreak="0">
     <w:nsid w:val="64B71B24"/>
     <w:multiLevelType w:val="hybridMultilevel"/>
     <w:tmpl w:val="D806DD96"/>
@@ -10382,7 +11030,7 @@
       </w:rPr>
     </w:lvl>
   </w:abstractNum>
-  <w:abstractNum w:abstractNumId="13" w15:restartNumberingAfterBreak="0">
+  <w:abstractNum w:abstractNumId="15" w15:restartNumberingAfterBreak="0">
     <w:nsid w:val="67155C3E"/>
     <w:multiLevelType w:val="hybridMultilevel"/>
     <w:tmpl w:val="E7646A72"/>
@@ -10495,7 +11143,120 @@
       </w:rPr>
     </w:lvl>
   </w:abstractNum>
-  <w:abstractNum w:abstractNumId="14" w15:restartNumberingAfterBreak="0">
+  <w:abstractNum w:abstractNumId="16" w15:restartNumberingAfterBreak="0">
+    <w:nsid w:val="67877F27"/>
+    <w:multiLevelType w:val="hybridMultilevel"/>
+    <w:tmpl w:val="7AA69F52"/>
+    <w:lvl w:ilvl="0" w:tplc="04160001">
+      <w:start w:val="1"/>
+      <w:numFmt w:val="bullet"/>
+      <w:lvlText w:val=""/>
+      <w:lvlJc w:val="left"/>
+      <w:pPr>
+        <w:ind w:left="1429" w:hanging="360"/>
+      </w:pPr>
+      <w:rPr>
+        <w:rFonts w:ascii="Symbol" w:hAnsi="Symbol" w:hint="default"/>
+      </w:rPr>
+    </w:lvl>
+    <w:lvl w:ilvl="1" w:tplc="04160003" w:tentative="1">
+      <w:start w:val="1"/>
+      <w:numFmt w:val="bullet"/>
+      <w:lvlText w:val="o"/>
+      <w:lvlJc w:val="left"/>
+      <w:pPr>
+        <w:ind w:left="2149" w:hanging="360"/>
+      </w:pPr>
+      <w:rPr>
+        <w:rFonts w:ascii="Courier New" w:hAnsi="Courier New" w:cs="Courier New" w:hint="default"/>
+      </w:rPr>
+    </w:lvl>
+    <w:lvl w:ilvl="2" w:tplc="04160005" w:tentative="1">
+      <w:start w:val="1"/>
+      <w:numFmt w:val="bullet"/>
+      <w:lvlText w:val=""/>
+      <w:lvlJc w:val="left"/>
+      <w:pPr>
+        <w:ind w:left="2869" w:hanging="360"/>
+      </w:pPr>
+      <w:rPr>
+        <w:rFonts w:ascii="Wingdings" w:hAnsi="Wingdings" w:hint="default"/>
+      </w:rPr>
+    </w:lvl>
+    <w:lvl w:ilvl="3" w:tplc="04160001" w:tentative="1">
+      <w:start w:val="1"/>
+      <w:numFmt w:val="bullet"/>
+      <w:lvlText w:val=""/>
+      <w:lvlJc w:val="left"/>
+      <w:pPr>
+        <w:ind w:left="3589" w:hanging="360"/>
+      </w:pPr>
+      <w:rPr>
+        <w:rFonts w:ascii="Symbol" w:hAnsi="Symbol" w:hint="default"/>
+      </w:rPr>
+    </w:lvl>
+    <w:lvl w:ilvl="4" w:tplc="04160003" w:tentative="1">
+      <w:start w:val="1"/>
+      <w:numFmt w:val="bullet"/>
+      <w:lvlText w:val="o"/>
+      <w:lvlJc w:val="left"/>
+      <w:pPr>
+        <w:ind w:left="4309" w:hanging="360"/>
+      </w:pPr>
+      <w:rPr>
+        <w:rFonts w:ascii="Courier New" w:hAnsi="Courier New" w:cs="Courier New" w:hint="default"/>
+      </w:rPr>
+    </w:lvl>
+    <w:lvl w:ilvl="5" w:tplc="04160005" w:tentative="1">
+      <w:start w:val="1"/>
+      <w:numFmt w:val="bullet"/>
+      <w:lvlText w:val=""/>
+      <w:lvlJc w:val="left"/>
+      <w:pPr>
+        <w:ind w:left="5029" w:hanging="360"/>
+      </w:pPr>
+      <w:rPr>
+        <w:rFonts w:ascii="Wingdings" w:hAnsi="Wingdings" w:hint="default"/>
+      </w:rPr>
+    </w:lvl>
+    <w:lvl w:ilvl="6" w:tplc="04160001" w:tentative="1">
+      <w:start w:val="1"/>
+      <w:numFmt w:val="bullet"/>
+      <w:lvlText w:val=""/>
+      <w:lvlJc w:val="left"/>
+      <w:pPr>
+        <w:ind w:left="5749" w:hanging="360"/>
+      </w:pPr>
+      <w:rPr>
+        <w:rFonts w:ascii="Symbol" w:hAnsi="Symbol" w:hint="default"/>
+      </w:rPr>
+    </w:lvl>
+    <w:lvl w:ilvl="7" w:tplc="04160003" w:tentative="1">
+      <w:start w:val="1"/>
+      <w:numFmt w:val="bullet"/>
+      <w:lvlText w:val="o"/>
+      <w:lvlJc w:val="left"/>
+      <w:pPr>
+        <w:ind w:left="6469" w:hanging="360"/>
+      </w:pPr>
+      <w:rPr>
+        <w:rFonts w:ascii="Courier New" w:hAnsi="Courier New" w:cs="Courier New" w:hint="default"/>
+      </w:rPr>
+    </w:lvl>
+    <w:lvl w:ilvl="8" w:tplc="04160005" w:tentative="1">
+      <w:start w:val="1"/>
+      <w:numFmt w:val="bullet"/>
+      <w:lvlText w:val=""/>
+      <w:lvlJc w:val="left"/>
+      <w:pPr>
+        <w:ind w:left="7189" w:hanging="360"/>
+      </w:pPr>
+      <w:rPr>
+        <w:rFonts w:ascii="Wingdings" w:hAnsi="Wingdings" w:hint="default"/>
+      </w:rPr>
+    </w:lvl>
+  </w:abstractNum>
+  <w:abstractNum w:abstractNumId="17" w15:restartNumberingAfterBreak="0">
     <w:nsid w:val="6C665FF0"/>
     <w:multiLevelType w:val="hybridMultilevel"/>
     <w:tmpl w:val="FAC01D5C"/>
@@ -10608,7 +11369,7 @@
       </w:rPr>
     </w:lvl>
   </w:abstractNum>
-  <w:abstractNum w:abstractNumId="15" w15:restartNumberingAfterBreak="0">
+  <w:abstractNum w:abstractNumId="18" w15:restartNumberingAfterBreak="0">
     <w:nsid w:val="7599313B"/>
     <w:multiLevelType w:val="hybridMultilevel"/>
     <w:tmpl w:val="D7CA12F2"/>
@@ -10694,7 +11455,7 @@
       </w:pPr>
     </w:lvl>
   </w:abstractNum>
-  <w:abstractNum w:abstractNumId="16" w15:restartNumberingAfterBreak="0">
+  <w:abstractNum w:abstractNumId="19" w15:restartNumberingAfterBreak="0">
     <w:nsid w:val="7E015148"/>
     <w:multiLevelType w:val="multilevel"/>
     <w:tmpl w:val="0416001F"/>
@@ -10780,7 +11541,7 @@
       </w:pPr>
     </w:lvl>
   </w:abstractNum>
-  <w:abstractNum w:abstractNumId="17" w15:restartNumberingAfterBreak="0">
+  <w:abstractNum w:abstractNumId="20" w15:restartNumberingAfterBreak="0">
     <w:nsid w:val="7EED2195"/>
     <w:multiLevelType w:val="hybridMultilevel"/>
     <w:tmpl w:val="21CCD0BA"/>
@@ -10894,37 +11655,37 @@
     </w:lvl>
   </w:abstractNum>
   <w:num w:numId="1">
-    <w:abstractNumId w:val="15"/>
+    <w:abstractNumId w:val="18"/>
   </w:num>
   <w:num w:numId="2">
-    <w:abstractNumId w:val="8"/>
+    <w:abstractNumId w:val="10"/>
   </w:num>
   <w:num w:numId="3">
+    <w:abstractNumId w:val="20"/>
+  </w:num>
+  <w:num w:numId="4">
+    <w:abstractNumId w:val="9"/>
+  </w:num>
+  <w:num w:numId="5">
+    <w:abstractNumId w:val="7"/>
+  </w:num>
+  <w:num w:numId="6">
     <w:abstractNumId w:val="17"/>
   </w:num>
-  <w:num w:numId="4">
-    <w:abstractNumId w:val="7"/>
-  </w:num>
-  <w:num w:numId="5">
-    <w:abstractNumId w:val="6"/>
-  </w:num>
-  <w:num w:numId="6">
-    <w:abstractNumId w:val="14"/>
-  </w:num>
   <w:num w:numId="7">
-    <w:abstractNumId w:val="11"/>
+    <w:abstractNumId w:val="13"/>
   </w:num>
   <w:num w:numId="8">
-    <w:abstractNumId w:val="13"/>
+    <w:abstractNumId w:val="15"/>
   </w:num>
   <w:num w:numId="9">
     <w:abstractNumId w:val="3"/>
   </w:num>
   <w:num w:numId="10">
-    <w:abstractNumId w:val="9"/>
+    <w:abstractNumId w:val="11"/>
   </w:num>
   <w:num w:numId="11">
-    <w:abstractNumId w:val="16"/>
+    <w:abstractNumId w:val="19"/>
   </w:num>
   <w:num w:numId="12">
     <w:abstractNumId w:val="2"/>
@@ -10933,19 +11694,28 @@
     <w:abstractNumId w:val="1"/>
   </w:num>
   <w:num w:numId="14">
-    <w:abstractNumId w:val="5"/>
+    <w:abstractNumId w:val="6"/>
   </w:num>
   <w:num w:numId="15">
     <w:abstractNumId w:val="0"/>
   </w:num>
   <w:num w:numId="16">
-    <w:abstractNumId w:val="10"/>
+    <w:abstractNumId w:val="12"/>
   </w:num>
   <w:num w:numId="17">
     <w:abstractNumId w:val="4"/>
   </w:num>
   <w:num w:numId="18">
-    <w:abstractNumId w:val="12"/>
+    <w:abstractNumId w:val="14"/>
+  </w:num>
+  <w:num w:numId="19">
+    <w:abstractNumId w:val="5"/>
+  </w:num>
+  <w:num w:numId="20">
+    <w:abstractNumId w:val="8"/>
+  </w:num>
+  <w:num w:numId="21">
+    <w:abstractNumId w:val="16"/>
   </w:num>
 </w:numbering>
 </file>
@@ -11382,7 +12152,7 @@
     <w:uiPriority w:val="9"/>
     <w:unhideWhenUsed/>
     <w:qFormat/>
-    <w:rsid w:val="00164A05"/>
+    <w:rsid w:val="00282981"/>
     <w:pPr>
       <w:keepNext/>
       <w:keepLines/>
@@ -11394,8 +12164,8 @@
       <w:outlineLvl w:val="1"/>
     </w:pPr>
     <w:rPr>
-      <w:b w:val="0"/>
-      <w:sz w:val="28"/>
+      <w:caps w:val="0"/>
+      <w:sz w:val="24"/>
       <w:szCs w:val="26"/>
     </w:rPr>
   </w:style>
@@ -11407,7 +12177,7 @@
     <w:uiPriority w:val="9"/>
     <w:unhideWhenUsed/>
     <w:qFormat/>
-    <w:rsid w:val="00164A05"/>
+    <w:rsid w:val="004B4A06"/>
     <w:pPr>
       <w:keepNext/>
       <w:keepLines/>
@@ -11420,6 +12190,7 @@
     </w:pPr>
     <w:rPr>
       <w:rFonts w:eastAsiaTheme="majorEastAsia" w:cstheme="majorBidi"/>
+      <w:b/>
       <w:bCs/>
     </w:rPr>
   </w:style>
@@ -11666,13 +12437,13 @@
     <w:basedOn w:val="Fontepargpadro"/>
     <w:link w:val="Ttulo2"/>
     <w:uiPriority w:val="9"/>
-    <w:rsid w:val="00164A05"/>
+    <w:rsid w:val="00282981"/>
     <w:rPr>
       <w:rFonts w:ascii="Arial" w:eastAsiaTheme="majorEastAsia" w:hAnsi="Arial" w:cstheme="majorBidi"/>
-      <w:caps/>
+      <w:b/>
       <w:spacing w:val="-10"/>
       <w:kern w:val="28"/>
-      <w:sz w:val="28"/>
+      <w:sz w:val="24"/>
       <w:szCs w:val="26"/>
     </w:rPr>
   </w:style>
@@ -11895,9 +12666,10 @@
     <w:basedOn w:val="Fontepargpadro"/>
     <w:link w:val="Ttulo3"/>
     <w:uiPriority w:val="9"/>
-    <w:rsid w:val="00164A05"/>
+    <w:rsid w:val="004B4A06"/>
     <w:rPr>
       <w:rFonts w:ascii="Arial" w:eastAsiaTheme="majorEastAsia" w:hAnsi="Arial" w:cstheme="majorBidi"/>
+      <w:b/>
       <w:bCs/>
       <w:sz w:val="24"/>
     </w:rPr>
@@ -12447,7 +13219,7 @@
     </b:Author>
     <b:Volume>1</b:Volume>
     <b:NumberVolumes>1</b:NumberVolumes>
-    <b:RefOrder>11</b:RefOrder>
+    <b:RefOrder>12</b:RefOrder>
   </b:Source>
   <b:Source>
     <b:Tag>Mai08</b:Tag>
@@ -12468,7 +13240,7 @@
     </b:Author>
     <b:StateProvince>Paraná</b:StateProvince>
     <b:CountryRegion>Brasil</b:CountryRegion>
-    <b:RefOrder>12</b:RefOrder>
+    <b:RefOrder>13</b:RefOrder>
   </b:Source>
   <b:Source>
     <b:Tag>OBr10</b:Tag>
@@ -12489,7 +13261,7 @@
         </b:NameList>
       </b:Author>
     </b:Author>
-    <b:RefOrder>22</b:RefOrder>
+    <b:RefOrder>23</b:RefOrder>
   </b:Source>
   <b:Source>
     <b:Tag>Rec01</b:Tag>
@@ -12514,7 +13286,7 @@
     <b:Pages>109-126</b:Pages>
     <b:Volume>5</b:Volume>
     <b:Issue>2</b:Issue>
-    <b:RefOrder>13</b:RefOrder>
+    <b:RefOrder>14</b:RefOrder>
   </b:Source>
   <b:Source>
     <b:Tag>Pri97</b:Tag>
@@ -12541,7 +13313,7 @@
     <b:YearAccessed>2017</b:YearAccessed>
     <b:MonthAccessed>10</b:MonthAccessed>
     <b:DayAccessed>04</b:DayAccessed>
-    <b:RefOrder>14</b:RefOrder>
+    <b:RefOrder>15</b:RefOrder>
   </b:Source>
   <b:Source>
     <b:Tag>Dor02</b:Tag>
@@ -12561,7 +13333,7 @@
         </b:NameList>
       </b:Author>
     </b:Author>
-    <b:RefOrder>15</b:RefOrder>
+    <b:RefOrder>16</b:RefOrder>
   </b:Source>
   <b:Source>
     <b:Tag>Sch01</b:Tag>
@@ -12586,7 +13358,7 @@
     <b:Volume>1</b:Volume>
     <b:Issue>2</b:Issue>
     <b:StandardNumber>1519-8529</b:StandardNumber>
-    <b:RefOrder>16</b:RefOrder>
+    <b:RefOrder>17</b:RefOrder>
   </b:Source>
   <b:Source>
     <b:Tag>Jon97</b:Tag>
@@ -12607,7 +13379,7 @@
         </b:NameList>
       </b:Author>
     </b:Author>
-    <b:RefOrder>17</b:RefOrder>
+    <b:RefOrder>18</b:RefOrder>
   </b:Source>
   <b:Source>
     <b:Tag>Pal96</b:Tag>
@@ -12647,7 +13419,7 @@
       </b:BookAuthor>
     </b:Author>
     <b:BookTitle>O indivíduo e as mídias: ensaios sobre comunicação, política, arte e sociedade no mundo contemporâneo</b:BookTitle>
-    <b:RefOrder>18</b:RefOrder>
+    <b:RefOrder>19</b:RefOrder>
   </b:Source>
   <b:Source>
     <b:Tag>Alc15</b:Tag>
@@ -12668,7 +13440,7 @@
     </b:Author>
     <b:JournalName>Aurora: revista de arte, mídia e política v.8, n.23</b:JournalName>
     <b:Pages>73-97</b:Pages>
-    <b:RefOrder>19</b:RefOrder>
+    <b:RefOrder>20</b:RefOrder>
   </b:Source>
   <b:Source>
     <b:Tag>Ara12</b:Tag>
@@ -12699,7 +13471,7 @@
         </b:NameList>
       </b:Author>
     </b:Author>
-    <b:RefOrder>20</b:RefOrder>
+    <b:RefOrder>21</b:RefOrder>
   </b:Source>
   <b:Source>
     <b:Tag>Sil10</b:Tag>
@@ -12720,7 +13492,7 @@
         </b:NameList>
       </b:Author>
     </b:Author>
-    <b:RefOrder>21</b:RefOrder>
+    <b:RefOrder>22</b:RefOrder>
   </b:Source>
   <b:Source>
     <b:Tag>Ong18</b:Tag>
@@ -12737,7 +13509,7 @@
     <b:Month>09</b:Month>
     <b:Day>29</b:Day>
     <b:URL>http://www.ongsbrasil.com.br/default.asp?Pag=1&amp;Destino=Instituicoes&amp;Estado=ES&amp;Cidade=Colatina</b:URL>
-    <b:RefOrder>10</b:RefOrder>
+    <b:RefOrder>11</b:RefOrder>
   </b:Source>
   <b:Source>
     <b:Tag>Mac12</b:Tag>
@@ -12763,7 +13535,7 @@
     </b:Author>
     <b:PeriodicalTitle>IX SEMINÁRIO NACIONAL DE ESTUDOS E PESQUISAS “HISTÓRIA, SOCIEDADE E EDUCAÇÃO NO BRASIL</b:PeriodicalTitle>
     <b:Pages>3486 - 3502</b:Pages>
-    <b:RefOrder>6</b:RefOrder>
+    <b:RefOrder>7</b:RefOrder>
   </b:Source>
   <b:Source>
     <b:Tag>COM96</b:Tag>
@@ -12778,7 +13550,7 @@
     <b:Year>1996</b:Year>
     <b:City>Rio de Janeiro</b:City>
     <b:Publisher>Fundação Getúlio Vargas</b:Publisher>
-    <b:RefOrder>7</b:RefOrder>
+    <b:RefOrder>8</b:RefOrder>
   </b:Source>
   <b:Source>
     <b:Tag>Lan93</b:Tag>
@@ -12799,7 +13571,7 @@
     </b:Author>
     <b:InternetSiteTitle>Docplayer</b:InternetSiteTitle>
     <b:URL>https://docplayer.com.br/3308284-A-invencao-das-ongs-do-servico-invisivel-a-profissao-impossivel.html</b:URL>
-    <b:RefOrder>8</b:RefOrder>
+    <b:RefOrder>9</b:RefOrder>
   </b:Source>
   <b:Source>
     <b:Tag>Aci21</b:Tag>
@@ -12821,7 +13593,7 @@
         </b:NameList>
       </b:Author>
     </b:Author>
-    <b:RefOrder>9</b:RefOrder>
+    <b:RefOrder>10</b:RefOrder>
   </b:Source>
   <b:Source>
     <b:Tag>ABO91</b:Tag>
@@ -12899,7 +13671,7 @@
         </b:NameList>
       </b:Author>
     </b:Author>
-    <b:RefOrder>23</b:RefOrder>
+    <b:RefOrder>24</b:RefOrder>
   </b:Source>
   <b:Source>
     <b:Tag>Tud07</b:Tag>
@@ -12943,11 +13715,28 @@
     </b:Author>
     <b:RefOrder>5</b:RefOrder>
   </b:Source>
+  <b:Source>
+    <b:Tag>Ins14</b:Tag>
+    <b:SourceType>InternetSite</b:SourceType>
+    <b:Guid>{0FCBFC12-20BA-4C8F-B67D-64EE3C5EF26C}</b:Guid>
+    <b:Title>www.idis.org.br</b:Title>
+    <b:Year>2014</b:Year>
+    <b:Author>
+      <b:Author>
+        <b:Corporate>Instituto para o Desenvolvimento do Investimento Social</b:Corporate>
+      </b:Author>
+    </b:Author>
+    <b:InternetSiteTitle>Pesquisa IDIS/IPSOS Public Affairs: Retrato da Doação no Brasil</b:InternetSiteTitle>
+    <b:Month>Fevereiro</b:Month>
+    <b:Day>28</b:Day>
+    <b:URL>https://www.idis.org.br/pesquisa-idisipsos-public-affairs-retrato-da-doacao-no-brasil/</b:URL>
+    <b:RefOrder>6</b:RefOrder>
+  </b:Source>
 </b:Sources>
 </file>
 
 <file path=customXml/itemProps1.xml><?xml version="1.0" encoding="utf-8"?>
-<ds:datastoreItem xmlns:ds="http://schemas.openxmlformats.org/officeDocument/2006/customXml" ds:itemID="{A10F66BD-9672-4FA5-BBDD-F158CDC683CB}">
+<ds:datastoreItem xmlns:ds="http://schemas.openxmlformats.org/officeDocument/2006/customXml" ds:itemID="{C45ACBE8-50AC-4BAB-933F-EE5E7BA0DE9B}">
   <ds:schemaRefs>
     <ds:schemaRef ds:uri="http://schemas.openxmlformats.org/officeDocument/2006/bibliography"/>
   </ds:schemaRefs>

</xml_diff>

<commit_message>
diagnóstico da enquete iniciado: falta descrever perguntas
</commit_message>
<xml_diff>
--- a/outros/monografia/Monografia.docx
+++ b/outros/monografia/Monografia.docx
@@ -789,7 +789,7 @@
           <w:r>
             <w:fldChar w:fldCharType="separate"/>
           </w:r>
-          <w:hyperlink w:anchor="_Toc497931870" w:history="1">
+          <w:hyperlink w:anchor="_Toc527487253" w:history="1">
             <w:r>
               <w:rPr>
                 <w:rStyle w:val="Hyperlink"/>
@@ -808,7 +808,7 @@
               <w:rPr>
                 <w:rStyle w:val="Hyperlink"/>
               </w:rPr>
-              <w:t>Introdução e justificativa</w:t>
+              <w:t>Introdução</w:t>
             </w:r>
             <w:r>
               <w:rPr>
@@ -826,7 +826,7 @@
               <w:rPr>
                 <w:webHidden/>
               </w:rPr>
-              <w:instrText xml:space="preserve"> PAGEREF _Toc497931870 \h </w:instrText>
+              <w:instrText xml:space="preserve"> PAGEREF _Toc527487253 \h </w:instrText>
             </w:r>
             <w:r>
               <w:rPr>
@@ -844,79 +844,6 @@
                 <w:webHidden/>
               </w:rPr>
               <w:t>5</w:t>
-            </w:r>
-            <w:r>
-              <w:rPr>
-                <w:webHidden/>
-              </w:rPr>
-              <w:fldChar w:fldCharType="end"/>
-            </w:r>
-          </w:hyperlink>
-        </w:p>
-        <w:p>
-          <w:pPr>
-            <w:pStyle w:val="Sumrio1"/>
-            <w:rPr>
-              <w:rFonts w:asciiTheme="minorHAnsi" w:eastAsiaTheme="minorEastAsia" w:hAnsiTheme="minorHAnsi"/>
-              <w:sz w:val="22"/>
-              <w:lang w:eastAsia="pt-BR"/>
-            </w:rPr>
-          </w:pPr>
-          <w:hyperlink w:anchor="_Toc497931871" w:history="1">
-            <w:r>
-              <w:rPr>
-                <w:rStyle w:val="Hyperlink"/>
-              </w:rPr>
-              <w:t>2.</w:t>
-            </w:r>
-            <w:r>
-              <w:rPr>
-                <w:rFonts w:asciiTheme="minorHAnsi" w:eastAsiaTheme="minorEastAsia" w:hAnsiTheme="minorHAnsi"/>
-                <w:sz w:val="22"/>
-                <w:lang w:eastAsia="pt-BR"/>
-              </w:rPr>
-              <w:tab/>
-            </w:r>
-            <w:r>
-              <w:rPr>
-                <w:rStyle w:val="Hyperlink"/>
-              </w:rPr>
-              <w:t>Referencial Teórico</w:t>
-            </w:r>
-            <w:r>
-              <w:rPr>
-                <w:webHidden/>
-              </w:rPr>
-              <w:tab/>
-            </w:r>
-            <w:r>
-              <w:rPr>
-                <w:webHidden/>
-              </w:rPr>
-              <w:fldChar w:fldCharType="begin"/>
-            </w:r>
-            <w:r>
-              <w:rPr>
-                <w:webHidden/>
-              </w:rPr>
-              <w:instrText xml:space="preserve"> PAGEREF _Toc497931871 \h </w:instrText>
-            </w:r>
-            <w:r>
-              <w:rPr>
-                <w:webHidden/>
-              </w:rPr>
-            </w:r>
-            <w:r>
-              <w:rPr>
-                <w:webHidden/>
-              </w:rPr>
-              <w:fldChar w:fldCharType="separate"/>
-            </w:r>
-            <w:r>
-              <w:rPr>
-                <w:webHidden/>
-              </w:rPr>
-              <w:t>6</w:t>
             </w:r>
             <w:r>
               <w:rPr>
@@ -940,13 +867,13 @@
               <w:lang w:eastAsia="pt-BR"/>
             </w:rPr>
           </w:pPr>
-          <w:hyperlink w:anchor="_Toc497931874" w:history="1">
+          <w:hyperlink w:anchor="_Toc527487254" w:history="1">
             <w:r>
               <w:rPr>
                 <w:rStyle w:val="Hyperlink"/>
                 <w:noProof/>
               </w:rPr>
-              <w:t>2.1</w:t>
+              <w:t>1.1</w:t>
             </w:r>
             <w:r>
               <w:rPr>
@@ -962,7 +889,7 @@
                 <w:rStyle w:val="Hyperlink"/>
                 <w:noProof/>
               </w:rPr>
-              <w:t>Sistemas Colaborativos</w:t>
+              <w:t>Tema</w:t>
             </w:r>
             <w:r>
               <w:rPr>
@@ -983,7 +910,7 @@
                 <w:noProof/>
                 <w:webHidden/>
               </w:rPr>
-              <w:instrText xml:space="preserve"> PAGEREF _Toc497931874 \h </w:instrText>
+              <w:instrText xml:space="preserve"> PAGEREF _Toc527487254 \h </w:instrText>
             </w:r>
             <w:r>
               <w:rPr>
@@ -1003,7 +930,7 @@
                 <w:noProof/>
                 <w:webHidden/>
               </w:rPr>
-              <w:t>6</w:t>
+              <w:t>7</w:t>
             </w:r>
             <w:r>
               <w:rPr>
@@ -1028,13 +955,13 @@
               <w:lang w:eastAsia="pt-BR"/>
             </w:rPr>
           </w:pPr>
-          <w:hyperlink w:anchor="_Toc497931875" w:history="1">
+          <w:hyperlink w:anchor="_Toc527487255" w:history="1">
             <w:r>
               <w:rPr>
                 <w:rStyle w:val="Hyperlink"/>
                 <w:noProof/>
               </w:rPr>
-              <w:t>2.2</w:t>
+              <w:t>1.2</w:t>
             </w:r>
             <w:r>
               <w:rPr>
@@ -1050,7 +977,7 @@
                 <w:rStyle w:val="Hyperlink"/>
                 <w:noProof/>
               </w:rPr>
-              <w:t>Comunidades virtuais</w:t>
+              <w:t>Problema Social</w:t>
             </w:r>
             <w:r>
               <w:rPr>
@@ -1071,7 +998,7 @@
                 <w:noProof/>
                 <w:webHidden/>
               </w:rPr>
-              <w:instrText xml:space="preserve"> PAGEREF _Toc497931875 \h </w:instrText>
+              <w:instrText xml:space="preserve"> PAGEREF _Toc527487255 \h </w:instrText>
             </w:r>
             <w:r>
               <w:rPr>
@@ -1091,7 +1018,183 @@
                 <w:noProof/>
                 <w:webHidden/>
               </w:rPr>
-              <w:t>9</w:t>
+              <w:t>7</w:t>
+            </w:r>
+            <w:r>
+              <w:rPr>
+                <w:noProof/>
+                <w:webHidden/>
+              </w:rPr>
+              <w:fldChar w:fldCharType="end"/>
+            </w:r>
+          </w:hyperlink>
+        </w:p>
+        <w:p>
+          <w:pPr>
+            <w:pStyle w:val="Sumrio2"/>
+            <w:tabs>
+              <w:tab w:val="left" w:pos="1540"/>
+              <w:tab w:val="right" w:leader="dot" w:pos="9061"/>
+            </w:tabs>
+            <w:rPr>
+              <w:rFonts w:asciiTheme="minorHAnsi" w:eastAsiaTheme="minorEastAsia" w:hAnsiTheme="minorHAnsi"/>
+              <w:noProof/>
+              <w:sz w:val="22"/>
+              <w:lang w:eastAsia="pt-BR"/>
+            </w:rPr>
+          </w:pPr>
+          <w:hyperlink w:anchor="_Toc527487256" w:history="1">
+            <w:r>
+              <w:rPr>
+                <w:rStyle w:val="Hyperlink"/>
+                <w:noProof/>
+              </w:rPr>
+              <w:t>1.3</w:t>
+            </w:r>
+            <w:r>
+              <w:rPr>
+                <w:rFonts w:asciiTheme="minorHAnsi" w:eastAsiaTheme="minorEastAsia" w:hAnsiTheme="minorHAnsi"/>
+                <w:noProof/>
+                <w:sz w:val="22"/>
+                <w:lang w:eastAsia="pt-BR"/>
+              </w:rPr>
+              <w:tab/>
+            </w:r>
+            <w:r>
+              <w:rPr>
+                <w:rStyle w:val="Hyperlink"/>
+                <w:noProof/>
+              </w:rPr>
+              <w:t>Problema Científico</w:t>
+            </w:r>
+            <w:r>
+              <w:rPr>
+                <w:noProof/>
+                <w:webHidden/>
+              </w:rPr>
+              <w:tab/>
+            </w:r>
+            <w:r>
+              <w:rPr>
+                <w:noProof/>
+                <w:webHidden/>
+              </w:rPr>
+              <w:fldChar w:fldCharType="begin"/>
+            </w:r>
+            <w:r>
+              <w:rPr>
+                <w:noProof/>
+                <w:webHidden/>
+              </w:rPr>
+              <w:instrText xml:space="preserve"> PAGEREF _Toc527487256 \h </w:instrText>
+            </w:r>
+            <w:r>
+              <w:rPr>
+                <w:noProof/>
+                <w:webHidden/>
+              </w:rPr>
+            </w:r>
+            <w:r>
+              <w:rPr>
+                <w:noProof/>
+                <w:webHidden/>
+              </w:rPr>
+              <w:fldChar w:fldCharType="separate"/>
+            </w:r>
+            <w:r>
+              <w:rPr>
+                <w:noProof/>
+                <w:webHidden/>
+              </w:rPr>
+              <w:t>7</w:t>
+            </w:r>
+            <w:r>
+              <w:rPr>
+                <w:noProof/>
+                <w:webHidden/>
+              </w:rPr>
+              <w:fldChar w:fldCharType="end"/>
+            </w:r>
+          </w:hyperlink>
+        </w:p>
+        <w:p>
+          <w:pPr>
+            <w:pStyle w:val="Sumrio2"/>
+            <w:tabs>
+              <w:tab w:val="left" w:pos="1540"/>
+              <w:tab w:val="right" w:leader="dot" w:pos="9061"/>
+            </w:tabs>
+            <w:rPr>
+              <w:rFonts w:asciiTheme="minorHAnsi" w:eastAsiaTheme="minorEastAsia" w:hAnsiTheme="minorHAnsi"/>
+              <w:noProof/>
+              <w:sz w:val="22"/>
+              <w:lang w:eastAsia="pt-BR"/>
+            </w:rPr>
+          </w:pPr>
+          <w:hyperlink w:anchor="_Toc527487257" w:history="1">
+            <w:r>
+              <w:rPr>
+                <w:rStyle w:val="Hyperlink"/>
+                <w:noProof/>
+              </w:rPr>
+              <w:t>1.4</w:t>
+            </w:r>
+            <w:r>
+              <w:rPr>
+                <w:rFonts w:asciiTheme="minorHAnsi" w:eastAsiaTheme="minorEastAsia" w:hAnsiTheme="minorHAnsi"/>
+                <w:noProof/>
+                <w:sz w:val="22"/>
+                <w:lang w:eastAsia="pt-BR"/>
+              </w:rPr>
+              <w:tab/>
+            </w:r>
+            <w:r>
+              <w:rPr>
+                <w:rStyle w:val="Hyperlink"/>
+                <w:noProof/>
+              </w:rPr>
+              <w:t>Objetivos Geral</w:t>
+            </w:r>
+            <w:r>
+              <w:rPr>
+                <w:noProof/>
+                <w:webHidden/>
+              </w:rPr>
+              <w:tab/>
+            </w:r>
+            <w:r>
+              <w:rPr>
+                <w:noProof/>
+                <w:webHidden/>
+              </w:rPr>
+              <w:fldChar w:fldCharType="begin"/>
+            </w:r>
+            <w:r>
+              <w:rPr>
+                <w:noProof/>
+                <w:webHidden/>
+              </w:rPr>
+              <w:instrText xml:space="preserve"> PAGEREF _Toc527487257 \h </w:instrText>
+            </w:r>
+            <w:r>
+              <w:rPr>
+                <w:noProof/>
+                <w:webHidden/>
+              </w:rPr>
+            </w:r>
+            <w:r>
+              <w:rPr>
+                <w:noProof/>
+                <w:webHidden/>
+              </w:rPr>
+              <w:fldChar w:fldCharType="separate"/>
+            </w:r>
+            <w:r>
+              <w:rPr>
+                <w:noProof/>
+                <w:webHidden/>
+              </w:rPr>
+              <w:t>8</w:t>
             </w:r>
             <w:r>
               <w:rPr>
@@ -1116,13 +1219,13 @@
               <w:lang w:eastAsia="pt-BR"/>
             </w:rPr>
           </w:pPr>
-          <w:hyperlink w:anchor="_Toc497931876" w:history="1">
+          <w:hyperlink w:anchor="_Toc527487258" w:history="1">
             <w:r>
               <w:rPr>
                 <w:rStyle w:val="Hyperlink"/>
                 <w:noProof/>
               </w:rPr>
-              <w:t>2.2.1</w:t>
+              <w:t>1.4.1</w:t>
             </w:r>
             <w:r>
               <w:rPr>
@@ -1138,7 +1241,7 @@
                 <w:rStyle w:val="Hyperlink"/>
                 <w:noProof/>
               </w:rPr>
-              <w:t>Evolução do conceito de comunidades</w:t>
+              <w:t>Objetivos Específicos</w:t>
             </w:r>
             <w:r>
               <w:rPr>
@@ -1159,7 +1262,7 @@
                 <w:noProof/>
                 <w:webHidden/>
               </w:rPr>
-              <w:instrText xml:space="preserve"> PAGEREF _Toc497931876 \h </w:instrText>
+              <w:instrText xml:space="preserve"> PAGEREF _Toc527487258 \h </w:instrText>
             </w:r>
             <w:r>
               <w:rPr>
@@ -1179,7 +1282,872 @@
                 <w:noProof/>
                 <w:webHidden/>
               </w:rPr>
+              <w:t>8</w:t>
+            </w:r>
+            <w:r>
+              <w:rPr>
+                <w:noProof/>
+                <w:webHidden/>
+              </w:rPr>
+              <w:fldChar w:fldCharType="end"/>
+            </w:r>
+          </w:hyperlink>
+        </w:p>
+        <w:p>
+          <w:pPr>
+            <w:pStyle w:val="Sumrio2"/>
+            <w:tabs>
+              <w:tab w:val="left" w:pos="1540"/>
+              <w:tab w:val="right" w:leader="dot" w:pos="9061"/>
+            </w:tabs>
+            <w:rPr>
+              <w:rFonts w:asciiTheme="minorHAnsi" w:eastAsiaTheme="minorEastAsia" w:hAnsiTheme="minorHAnsi"/>
+              <w:noProof/>
+              <w:sz w:val="22"/>
+              <w:lang w:eastAsia="pt-BR"/>
+            </w:rPr>
+          </w:pPr>
+          <w:hyperlink w:anchor="_Toc527487259" w:history="1">
+            <w:r>
+              <w:rPr>
+                <w:rStyle w:val="Hyperlink"/>
+                <w:noProof/>
+              </w:rPr>
+              <w:t>1.5</w:t>
+            </w:r>
+            <w:r>
+              <w:rPr>
+                <w:rFonts w:asciiTheme="minorHAnsi" w:eastAsiaTheme="minorEastAsia" w:hAnsiTheme="minorHAnsi"/>
+                <w:noProof/>
+                <w:sz w:val="22"/>
+                <w:lang w:eastAsia="pt-BR"/>
+              </w:rPr>
+              <w:tab/>
+            </w:r>
+            <w:r>
+              <w:rPr>
+                <w:rStyle w:val="Hyperlink"/>
+                <w:noProof/>
+              </w:rPr>
+              <w:t>Hipótese</w:t>
+            </w:r>
+            <w:r>
+              <w:rPr>
+                <w:noProof/>
+                <w:webHidden/>
+              </w:rPr>
+              <w:tab/>
+            </w:r>
+            <w:r>
+              <w:rPr>
+                <w:noProof/>
+                <w:webHidden/>
+              </w:rPr>
+              <w:fldChar w:fldCharType="begin"/>
+            </w:r>
+            <w:r>
+              <w:rPr>
+                <w:noProof/>
+                <w:webHidden/>
+              </w:rPr>
+              <w:instrText xml:space="preserve"> PAGEREF _Toc527487259 \h </w:instrText>
+            </w:r>
+            <w:r>
+              <w:rPr>
+                <w:noProof/>
+                <w:webHidden/>
+              </w:rPr>
+            </w:r>
+            <w:r>
+              <w:rPr>
+                <w:noProof/>
+                <w:webHidden/>
+              </w:rPr>
+              <w:fldChar w:fldCharType="separate"/>
+            </w:r>
+            <w:r>
+              <w:rPr>
+                <w:noProof/>
+                <w:webHidden/>
+              </w:rPr>
+              <w:t>8</w:t>
+            </w:r>
+            <w:r>
+              <w:rPr>
+                <w:noProof/>
+                <w:webHidden/>
+              </w:rPr>
+              <w:fldChar w:fldCharType="end"/>
+            </w:r>
+          </w:hyperlink>
+        </w:p>
+        <w:p>
+          <w:pPr>
+            <w:pStyle w:val="Sumrio2"/>
+            <w:tabs>
+              <w:tab w:val="left" w:pos="1540"/>
+              <w:tab w:val="right" w:leader="dot" w:pos="9061"/>
+            </w:tabs>
+            <w:rPr>
+              <w:rFonts w:asciiTheme="minorHAnsi" w:eastAsiaTheme="minorEastAsia" w:hAnsiTheme="minorHAnsi"/>
+              <w:noProof/>
+              <w:sz w:val="22"/>
+              <w:lang w:eastAsia="pt-BR"/>
+            </w:rPr>
+          </w:pPr>
+          <w:hyperlink w:anchor="_Toc527487260" w:history="1">
+            <w:r>
+              <w:rPr>
+                <w:rStyle w:val="Hyperlink"/>
+                <w:noProof/>
+              </w:rPr>
+              <w:t>1.6</w:t>
+            </w:r>
+            <w:r>
+              <w:rPr>
+                <w:rFonts w:asciiTheme="minorHAnsi" w:eastAsiaTheme="minorEastAsia" w:hAnsiTheme="minorHAnsi"/>
+                <w:noProof/>
+                <w:sz w:val="22"/>
+                <w:lang w:eastAsia="pt-BR"/>
+              </w:rPr>
+              <w:tab/>
+            </w:r>
+            <w:r>
+              <w:rPr>
+                <w:rStyle w:val="Hyperlink"/>
+                <w:noProof/>
+              </w:rPr>
+              <w:t>Variável Independente</w:t>
+            </w:r>
+            <w:r>
+              <w:rPr>
+                <w:noProof/>
+                <w:webHidden/>
+              </w:rPr>
+              <w:tab/>
+            </w:r>
+            <w:r>
+              <w:rPr>
+                <w:noProof/>
+                <w:webHidden/>
+              </w:rPr>
+              <w:fldChar w:fldCharType="begin"/>
+            </w:r>
+            <w:r>
+              <w:rPr>
+                <w:noProof/>
+                <w:webHidden/>
+              </w:rPr>
+              <w:instrText xml:space="preserve"> PAGEREF _Toc527487260 \h </w:instrText>
+            </w:r>
+            <w:r>
+              <w:rPr>
+                <w:noProof/>
+                <w:webHidden/>
+              </w:rPr>
+            </w:r>
+            <w:r>
+              <w:rPr>
+                <w:noProof/>
+                <w:webHidden/>
+              </w:rPr>
+              <w:fldChar w:fldCharType="separate"/>
+            </w:r>
+            <w:r>
+              <w:rPr>
+                <w:noProof/>
+                <w:webHidden/>
+              </w:rPr>
+              <w:t>8</w:t>
+            </w:r>
+            <w:r>
+              <w:rPr>
+                <w:noProof/>
+                <w:webHidden/>
+              </w:rPr>
+              <w:fldChar w:fldCharType="end"/>
+            </w:r>
+          </w:hyperlink>
+        </w:p>
+        <w:p>
+          <w:pPr>
+            <w:pStyle w:val="Sumrio2"/>
+            <w:tabs>
+              <w:tab w:val="left" w:pos="1540"/>
+              <w:tab w:val="right" w:leader="dot" w:pos="9061"/>
+            </w:tabs>
+            <w:rPr>
+              <w:rFonts w:asciiTheme="minorHAnsi" w:eastAsiaTheme="minorEastAsia" w:hAnsiTheme="minorHAnsi"/>
+              <w:noProof/>
+              <w:sz w:val="22"/>
+              <w:lang w:eastAsia="pt-BR"/>
+            </w:rPr>
+          </w:pPr>
+          <w:hyperlink w:anchor="_Toc527487261" w:history="1">
+            <w:r>
+              <w:rPr>
+                <w:rStyle w:val="Hyperlink"/>
+                <w:noProof/>
+              </w:rPr>
+              <w:t>1.7</w:t>
+            </w:r>
+            <w:r>
+              <w:rPr>
+                <w:rFonts w:asciiTheme="minorHAnsi" w:eastAsiaTheme="minorEastAsia" w:hAnsiTheme="minorHAnsi"/>
+                <w:noProof/>
+                <w:sz w:val="22"/>
+                <w:lang w:eastAsia="pt-BR"/>
+              </w:rPr>
+              <w:tab/>
+            </w:r>
+            <w:r>
+              <w:rPr>
+                <w:rStyle w:val="Hyperlink"/>
+                <w:noProof/>
+              </w:rPr>
+              <w:t>Variável Dependente</w:t>
+            </w:r>
+            <w:r>
+              <w:rPr>
+                <w:noProof/>
+                <w:webHidden/>
+              </w:rPr>
+              <w:tab/>
+            </w:r>
+            <w:r>
+              <w:rPr>
+                <w:noProof/>
+                <w:webHidden/>
+              </w:rPr>
+              <w:fldChar w:fldCharType="begin"/>
+            </w:r>
+            <w:r>
+              <w:rPr>
+                <w:noProof/>
+                <w:webHidden/>
+              </w:rPr>
+              <w:instrText xml:space="preserve"> PAGEREF _Toc527487261 \h </w:instrText>
+            </w:r>
+            <w:r>
+              <w:rPr>
+                <w:noProof/>
+                <w:webHidden/>
+              </w:rPr>
+            </w:r>
+            <w:r>
+              <w:rPr>
+                <w:noProof/>
+                <w:webHidden/>
+              </w:rPr>
+              <w:fldChar w:fldCharType="separate"/>
+            </w:r>
+            <w:r>
+              <w:rPr>
+                <w:noProof/>
+                <w:webHidden/>
+              </w:rPr>
+              <w:t>8</w:t>
+            </w:r>
+            <w:r>
+              <w:rPr>
+                <w:noProof/>
+                <w:webHidden/>
+              </w:rPr>
+              <w:fldChar w:fldCharType="end"/>
+            </w:r>
+          </w:hyperlink>
+        </w:p>
+        <w:p>
+          <w:pPr>
+            <w:pStyle w:val="Sumrio2"/>
+            <w:tabs>
+              <w:tab w:val="left" w:pos="1540"/>
+              <w:tab w:val="right" w:leader="dot" w:pos="9061"/>
+            </w:tabs>
+            <w:rPr>
+              <w:rFonts w:asciiTheme="minorHAnsi" w:eastAsiaTheme="minorEastAsia" w:hAnsiTheme="minorHAnsi"/>
+              <w:noProof/>
+              <w:sz w:val="22"/>
+              <w:lang w:eastAsia="pt-BR"/>
+            </w:rPr>
+          </w:pPr>
+          <w:hyperlink w:anchor="_Toc527487262" w:history="1">
+            <w:r>
+              <w:rPr>
+                <w:rStyle w:val="Hyperlink"/>
+                <w:noProof/>
+              </w:rPr>
+              <w:t>1.8</w:t>
+            </w:r>
+            <w:r>
+              <w:rPr>
+                <w:rFonts w:asciiTheme="minorHAnsi" w:eastAsiaTheme="minorEastAsia" w:hAnsiTheme="minorHAnsi"/>
+                <w:noProof/>
+                <w:sz w:val="22"/>
+                <w:lang w:eastAsia="pt-BR"/>
+              </w:rPr>
+              <w:tab/>
+            </w:r>
+            <w:r>
+              <w:rPr>
+                <w:rStyle w:val="Hyperlink"/>
+                <w:noProof/>
+              </w:rPr>
+              <w:t>Justificativa e Relevância</w:t>
+            </w:r>
+            <w:r>
+              <w:rPr>
+                <w:noProof/>
+                <w:webHidden/>
+              </w:rPr>
+              <w:tab/>
+            </w:r>
+            <w:r>
+              <w:rPr>
+                <w:noProof/>
+                <w:webHidden/>
+              </w:rPr>
+              <w:fldChar w:fldCharType="begin"/>
+            </w:r>
+            <w:r>
+              <w:rPr>
+                <w:noProof/>
+                <w:webHidden/>
+              </w:rPr>
+              <w:instrText xml:space="preserve"> PAGEREF _Toc527487262 \h </w:instrText>
+            </w:r>
+            <w:r>
+              <w:rPr>
+                <w:noProof/>
+                <w:webHidden/>
+              </w:rPr>
+            </w:r>
+            <w:r>
+              <w:rPr>
+                <w:noProof/>
+                <w:webHidden/>
+              </w:rPr>
+              <w:fldChar w:fldCharType="separate"/>
+            </w:r>
+            <w:r>
+              <w:rPr>
+                <w:noProof/>
+                <w:webHidden/>
+              </w:rPr>
+              <w:t>8</w:t>
+            </w:r>
+            <w:r>
+              <w:rPr>
+                <w:noProof/>
+                <w:webHidden/>
+              </w:rPr>
+              <w:fldChar w:fldCharType="end"/>
+            </w:r>
+          </w:hyperlink>
+        </w:p>
+        <w:p>
+          <w:pPr>
+            <w:pStyle w:val="Sumrio2"/>
+            <w:tabs>
+              <w:tab w:val="left" w:pos="1540"/>
+              <w:tab w:val="right" w:leader="dot" w:pos="9061"/>
+            </w:tabs>
+            <w:rPr>
+              <w:rFonts w:asciiTheme="minorHAnsi" w:eastAsiaTheme="minorEastAsia" w:hAnsiTheme="minorHAnsi"/>
+              <w:noProof/>
+              <w:sz w:val="22"/>
+              <w:lang w:eastAsia="pt-BR"/>
+            </w:rPr>
+          </w:pPr>
+          <w:hyperlink w:anchor="_Toc527487263" w:history="1">
+            <w:r>
+              <w:rPr>
+                <w:rStyle w:val="Hyperlink"/>
+                <w:noProof/>
+              </w:rPr>
+              <w:t>1.9</w:t>
+            </w:r>
+            <w:r>
+              <w:rPr>
+                <w:rFonts w:asciiTheme="minorHAnsi" w:eastAsiaTheme="minorEastAsia" w:hAnsiTheme="minorHAnsi"/>
+                <w:noProof/>
+                <w:sz w:val="22"/>
+                <w:lang w:eastAsia="pt-BR"/>
+              </w:rPr>
+              <w:tab/>
+            </w:r>
+            <w:r>
+              <w:rPr>
+                <w:rStyle w:val="Hyperlink"/>
+                <w:noProof/>
+              </w:rPr>
+              <w:t>Delimitação de estudo</w:t>
+            </w:r>
+            <w:r>
+              <w:rPr>
+                <w:noProof/>
+                <w:webHidden/>
+              </w:rPr>
+              <w:tab/>
+            </w:r>
+            <w:r>
+              <w:rPr>
+                <w:noProof/>
+                <w:webHidden/>
+              </w:rPr>
+              <w:fldChar w:fldCharType="begin"/>
+            </w:r>
+            <w:r>
+              <w:rPr>
+                <w:noProof/>
+                <w:webHidden/>
+              </w:rPr>
+              <w:instrText xml:space="preserve"> PAGEREF _Toc527487263 \h </w:instrText>
+            </w:r>
+            <w:r>
+              <w:rPr>
+                <w:noProof/>
+                <w:webHidden/>
+              </w:rPr>
+            </w:r>
+            <w:r>
+              <w:rPr>
+                <w:noProof/>
+                <w:webHidden/>
+              </w:rPr>
+              <w:fldChar w:fldCharType="separate"/>
+            </w:r>
+            <w:r>
+              <w:rPr>
+                <w:noProof/>
+                <w:webHidden/>
+              </w:rPr>
               <w:t>9</w:t>
+            </w:r>
+            <w:r>
+              <w:rPr>
+                <w:noProof/>
+                <w:webHidden/>
+              </w:rPr>
+              <w:fldChar w:fldCharType="end"/>
+            </w:r>
+          </w:hyperlink>
+        </w:p>
+        <w:p>
+          <w:pPr>
+            <w:pStyle w:val="Sumrio2"/>
+            <w:tabs>
+              <w:tab w:val="left" w:pos="1760"/>
+              <w:tab w:val="right" w:leader="dot" w:pos="9061"/>
+            </w:tabs>
+            <w:rPr>
+              <w:rFonts w:asciiTheme="minorHAnsi" w:eastAsiaTheme="minorEastAsia" w:hAnsiTheme="minorHAnsi"/>
+              <w:noProof/>
+              <w:sz w:val="22"/>
+              <w:lang w:eastAsia="pt-BR"/>
+            </w:rPr>
+          </w:pPr>
+          <w:hyperlink w:anchor="_Toc527487264" w:history="1">
+            <w:r>
+              <w:rPr>
+                <w:rStyle w:val="Hyperlink"/>
+                <w:noProof/>
+              </w:rPr>
+              <w:t>1.10</w:t>
+            </w:r>
+            <w:r>
+              <w:rPr>
+                <w:rFonts w:asciiTheme="minorHAnsi" w:eastAsiaTheme="minorEastAsia" w:hAnsiTheme="minorHAnsi"/>
+                <w:noProof/>
+                <w:sz w:val="22"/>
+                <w:lang w:eastAsia="pt-BR"/>
+              </w:rPr>
+              <w:tab/>
+            </w:r>
+            <w:r>
+              <w:rPr>
+                <w:rStyle w:val="Hyperlink"/>
+                <w:noProof/>
+              </w:rPr>
+              <w:t>Novidade científica</w:t>
+            </w:r>
+            <w:r>
+              <w:rPr>
+                <w:noProof/>
+                <w:webHidden/>
+              </w:rPr>
+              <w:tab/>
+            </w:r>
+            <w:r>
+              <w:rPr>
+                <w:noProof/>
+                <w:webHidden/>
+              </w:rPr>
+              <w:fldChar w:fldCharType="begin"/>
+            </w:r>
+            <w:r>
+              <w:rPr>
+                <w:noProof/>
+                <w:webHidden/>
+              </w:rPr>
+              <w:instrText xml:space="preserve"> PAGEREF _Toc527487264 \h </w:instrText>
+            </w:r>
+            <w:r>
+              <w:rPr>
+                <w:noProof/>
+                <w:webHidden/>
+              </w:rPr>
+            </w:r>
+            <w:r>
+              <w:rPr>
+                <w:noProof/>
+                <w:webHidden/>
+              </w:rPr>
+              <w:fldChar w:fldCharType="separate"/>
+            </w:r>
+            <w:r>
+              <w:rPr>
+                <w:noProof/>
+                <w:webHidden/>
+              </w:rPr>
+              <w:t>9</w:t>
+            </w:r>
+            <w:r>
+              <w:rPr>
+                <w:noProof/>
+                <w:webHidden/>
+              </w:rPr>
+              <w:fldChar w:fldCharType="end"/>
+            </w:r>
+          </w:hyperlink>
+        </w:p>
+        <w:p>
+          <w:pPr>
+            <w:pStyle w:val="Sumrio1"/>
+            <w:rPr>
+              <w:rFonts w:asciiTheme="minorHAnsi" w:eastAsiaTheme="minorEastAsia" w:hAnsiTheme="minorHAnsi"/>
+              <w:sz w:val="22"/>
+              <w:lang w:eastAsia="pt-BR"/>
+            </w:rPr>
+          </w:pPr>
+          <w:hyperlink w:anchor="_Toc527487265" w:history="1">
+            <w:r>
+              <w:rPr>
+                <w:rStyle w:val="Hyperlink"/>
+              </w:rPr>
+              <w:t>2.</w:t>
+            </w:r>
+            <w:r>
+              <w:rPr>
+                <w:rFonts w:asciiTheme="minorHAnsi" w:eastAsiaTheme="minorEastAsia" w:hAnsiTheme="minorHAnsi"/>
+                <w:sz w:val="22"/>
+                <w:lang w:eastAsia="pt-BR"/>
+              </w:rPr>
+              <w:tab/>
+            </w:r>
+            <w:r>
+              <w:rPr>
+                <w:rStyle w:val="Hyperlink"/>
+              </w:rPr>
+              <w:t>Referencial Teórico</w:t>
+            </w:r>
+            <w:r>
+              <w:rPr>
+                <w:webHidden/>
+              </w:rPr>
+              <w:tab/>
+            </w:r>
+            <w:r>
+              <w:rPr>
+                <w:webHidden/>
+              </w:rPr>
+              <w:fldChar w:fldCharType="begin"/>
+            </w:r>
+            <w:r>
+              <w:rPr>
+                <w:webHidden/>
+              </w:rPr>
+              <w:instrText xml:space="preserve"> PAGEREF _Toc527487265 \h </w:instrText>
+            </w:r>
+            <w:r>
+              <w:rPr>
+                <w:webHidden/>
+              </w:rPr>
+            </w:r>
+            <w:r>
+              <w:rPr>
+                <w:webHidden/>
+              </w:rPr>
+              <w:fldChar w:fldCharType="separate"/>
+            </w:r>
+            <w:r>
+              <w:rPr>
+                <w:webHidden/>
+              </w:rPr>
+              <w:t>11</w:t>
+            </w:r>
+            <w:r>
+              <w:rPr>
+                <w:webHidden/>
+              </w:rPr>
+              <w:fldChar w:fldCharType="end"/>
+            </w:r>
+          </w:hyperlink>
+        </w:p>
+        <w:p>
+          <w:pPr>
+            <w:pStyle w:val="Sumrio2"/>
+            <w:tabs>
+              <w:tab w:val="left" w:pos="1540"/>
+              <w:tab w:val="right" w:leader="dot" w:pos="9061"/>
+            </w:tabs>
+            <w:rPr>
+              <w:rFonts w:asciiTheme="minorHAnsi" w:eastAsiaTheme="minorEastAsia" w:hAnsiTheme="minorHAnsi"/>
+              <w:noProof/>
+              <w:sz w:val="22"/>
+              <w:lang w:eastAsia="pt-BR"/>
+            </w:rPr>
+          </w:pPr>
+          <w:hyperlink w:anchor="_Toc527487267" w:history="1">
+            <w:r>
+              <w:rPr>
+                <w:rStyle w:val="Hyperlink"/>
+                <w:noProof/>
+              </w:rPr>
+              <w:t>2.1</w:t>
+            </w:r>
+            <w:r>
+              <w:rPr>
+                <w:rFonts w:asciiTheme="minorHAnsi" w:eastAsiaTheme="minorEastAsia" w:hAnsiTheme="minorHAnsi"/>
+                <w:noProof/>
+                <w:sz w:val="22"/>
+                <w:lang w:eastAsia="pt-BR"/>
+              </w:rPr>
+              <w:tab/>
+            </w:r>
+            <w:r>
+              <w:rPr>
+                <w:rStyle w:val="Hyperlink"/>
+                <w:noProof/>
+              </w:rPr>
+              <w:t>A importância das Ongs</w:t>
+            </w:r>
+            <w:r>
+              <w:rPr>
+                <w:noProof/>
+                <w:webHidden/>
+              </w:rPr>
+              <w:tab/>
+            </w:r>
+            <w:r>
+              <w:rPr>
+                <w:noProof/>
+                <w:webHidden/>
+              </w:rPr>
+              <w:fldChar w:fldCharType="begin"/>
+            </w:r>
+            <w:r>
+              <w:rPr>
+                <w:noProof/>
+                <w:webHidden/>
+              </w:rPr>
+              <w:instrText xml:space="preserve"> PAGEREF _Toc527487267 \h </w:instrText>
+            </w:r>
+            <w:r>
+              <w:rPr>
+                <w:noProof/>
+                <w:webHidden/>
+              </w:rPr>
+            </w:r>
+            <w:r>
+              <w:rPr>
+                <w:noProof/>
+                <w:webHidden/>
+              </w:rPr>
+              <w:fldChar w:fldCharType="separate"/>
+            </w:r>
+            <w:r>
+              <w:rPr>
+                <w:noProof/>
+                <w:webHidden/>
+              </w:rPr>
+              <w:t>11</w:t>
+            </w:r>
+            <w:r>
+              <w:rPr>
+                <w:noProof/>
+                <w:webHidden/>
+              </w:rPr>
+              <w:fldChar w:fldCharType="end"/>
+            </w:r>
+          </w:hyperlink>
+        </w:p>
+        <w:p>
+          <w:pPr>
+            <w:pStyle w:val="Sumrio2"/>
+            <w:tabs>
+              <w:tab w:val="left" w:pos="1540"/>
+              <w:tab w:val="right" w:leader="dot" w:pos="9061"/>
+            </w:tabs>
+            <w:rPr>
+              <w:rFonts w:asciiTheme="minorHAnsi" w:eastAsiaTheme="minorEastAsia" w:hAnsiTheme="minorHAnsi"/>
+              <w:noProof/>
+              <w:sz w:val="22"/>
+              <w:lang w:eastAsia="pt-BR"/>
+            </w:rPr>
+          </w:pPr>
+          <w:hyperlink w:anchor="_Toc527487268" w:history="1">
+            <w:r>
+              <w:rPr>
+                <w:rStyle w:val="Hyperlink"/>
+                <w:noProof/>
+              </w:rPr>
+              <w:t>2.2</w:t>
+            </w:r>
+            <w:r>
+              <w:rPr>
+                <w:rFonts w:asciiTheme="minorHAnsi" w:eastAsiaTheme="minorEastAsia" w:hAnsiTheme="minorHAnsi"/>
+                <w:noProof/>
+                <w:sz w:val="22"/>
+                <w:lang w:eastAsia="pt-BR"/>
+              </w:rPr>
+              <w:tab/>
+            </w:r>
+            <w:r>
+              <w:rPr>
+                <w:rStyle w:val="Hyperlink"/>
+                <w:noProof/>
+              </w:rPr>
+              <w:t>Sistemas Colaborativos</w:t>
+            </w:r>
+            <w:r>
+              <w:rPr>
+                <w:noProof/>
+                <w:webHidden/>
+              </w:rPr>
+              <w:tab/>
+            </w:r>
+            <w:r>
+              <w:rPr>
+                <w:noProof/>
+                <w:webHidden/>
+              </w:rPr>
+              <w:fldChar w:fldCharType="begin"/>
+            </w:r>
+            <w:r>
+              <w:rPr>
+                <w:noProof/>
+                <w:webHidden/>
+              </w:rPr>
+              <w:instrText xml:space="preserve"> PAGEREF _Toc527487268 \h </w:instrText>
+            </w:r>
+            <w:r>
+              <w:rPr>
+                <w:noProof/>
+                <w:webHidden/>
+              </w:rPr>
+            </w:r>
+            <w:r>
+              <w:rPr>
+                <w:noProof/>
+                <w:webHidden/>
+              </w:rPr>
+              <w:fldChar w:fldCharType="separate"/>
+            </w:r>
+            <w:r>
+              <w:rPr>
+                <w:noProof/>
+                <w:webHidden/>
+              </w:rPr>
+              <w:t>17</w:t>
+            </w:r>
+            <w:r>
+              <w:rPr>
+                <w:noProof/>
+                <w:webHidden/>
+              </w:rPr>
+              <w:fldChar w:fldCharType="end"/>
+            </w:r>
+          </w:hyperlink>
+        </w:p>
+        <w:p>
+          <w:pPr>
+            <w:pStyle w:val="Sumrio2"/>
+            <w:tabs>
+              <w:tab w:val="left" w:pos="1540"/>
+              <w:tab w:val="right" w:leader="dot" w:pos="9061"/>
+            </w:tabs>
+            <w:rPr>
+              <w:rFonts w:asciiTheme="minorHAnsi" w:eastAsiaTheme="minorEastAsia" w:hAnsiTheme="minorHAnsi"/>
+              <w:noProof/>
+              <w:sz w:val="22"/>
+              <w:lang w:eastAsia="pt-BR"/>
+            </w:rPr>
+          </w:pPr>
+          <w:hyperlink w:anchor="_Toc527487269" w:history="1">
+            <w:r>
+              <w:rPr>
+                <w:rStyle w:val="Hyperlink"/>
+                <w:noProof/>
+              </w:rPr>
+              <w:t>2.3</w:t>
+            </w:r>
+            <w:r>
+              <w:rPr>
+                <w:rFonts w:asciiTheme="minorHAnsi" w:eastAsiaTheme="minorEastAsia" w:hAnsiTheme="minorHAnsi"/>
+                <w:noProof/>
+                <w:sz w:val="22"/>
+                <w:lang w:eastAsia="pt-BR"/>
+              </w:rPr>
+              <w:tab/>
+            </w:r>
+            <w:r>
+              <w:rPr>
+                <w:rStyle w:val="Hyperlink"/>
+                <w:noProof/>
+              </w:rPr>
+              <w:t>Comunidades virtuais</w:t>
+            </w:r>
+            <w:r>
+              <w:rPr>
+                <w:noProof/>
+                <w:webHidden/>
+              </w:rPr>
+              <w:tab/>
+            </w:r>
+            <w:r>
+              <w:rPr>
+                <w:noProof/>
+                <w:webHidden/>
+              </w:rPr>
+              <w:fldChar w:fldCharType="begin"/>
+            </w:r>
+            <w:r>
+              <w:rPr>
+                <w:noProof/>
+                <w:webHidden/>
+              </w:rPr>
+              <w:instrText xml:space="preserve"> PAGEREF _Toc527487269 \h </w:instrText>
+            </w:r>
+            <w:r>
+              <w:rPr>
+                <w:noProof/>
+                <w:webHidden/>
+              </w:rPr>
+            </w:r>
+            <w:r>
+              <w:rPr>
+                <w:noProof/>
+                <w:webHidden/>
+              </w:rPr>
+              <w:fldChar w:fldCharType="separate"/>
+            </w:r>
+            <w:r>
+              <w:rPr>
+                <w:noProof/>
+                <w:webHidden/>
+              </w:rPr>
+              <w:t>19</w:t>
             </w:r>
             <w:r>
               <w:rPr>
@@ -1204,13 +2172,13 @@
               <w:lang w:eastAsia="pt-BR"/>
             </w:rPr>
           </w:pPr>
-          <w:hyperlink w:anchor="_Toc497931877" w:history="1">
+          <w:hyperlink w:anchor="_Toc527487270" w:history="1">
             <w:r>
               <w:rPr>
                 <w:rStyle w:val="Hyperlink"/>
                 <w:noProof/>
               </w:rPr>
-              <w:t>2.2.2</w:t>
+              <w:t>2.3.1</w:t>
             </w:r>
             <w:r>
               <w:rPr>
@@ -1226,7 +2194,7 @@
                 <w:rStyle w:val="Hyperlink"/>
                 <w:noProof/>
               </w:rPr>
-              <w:t>Comunidades virtuais</w:t>
+              <w:t>Evolução do conceito de comunidades</w:t>
             </w:r>
             <w:r>
               <w:rPr>
@@ -1247,7 +2215,7 @@
                 <w:noProof/>
                 <w:webHidden/>
               </w:rPr>
-              <w:instrText xml:space="preserve"> PAGEREF _Toc497931877 \h </w:instrText>
+              <w:instrText xml:space="preserve"> PAGEREF _Toc527487270 \h </w:instrText>
             </w:r>
             <w:r>
               <w:rPr>
@@ -1267,7 +2235,7 @@
                 <w:noProof/>
                 <w:webHidden/>
               </w:rPr>
-              <w:t>11</w:t>
+              <w:t>19</w:t>
             </w:r>
             <w:r>
               <w:rPr>
@@ -1292,13 +2260,13 @@
               <w:lang w:eastAsia="pt-BR"/>
             </w:rPr>
           </w:pPr>
-          <w:hyperlink w:anchor="_Toc497931878" w:history="1">
+          <w:hyperlink w:anchor="_Toc527487271" w:history="1">
             <w:r>
               <w:rPr>
                 <w:rStyle w:val="Hyperlink"/>
                 <w:noProof/>
               </w:rPr>
-              <w:t>2.2.3</w:t>
+              <w:t>2.3.2</w:t>
             </w:r>
             <w:r>
               <w:rPr>
@@ -1314,6 +2282,94 @@
                 <w:rStyle w:val="Hyperlink"/>
                 <w:noProof/>
               </w:rPr>
+              <w:t>Comunidades virtuais</w:t>
+            </w:r>
+            <w:r>
+              <w:rPr>
+                <w:noProof/>
+                <w:webHidden/>
+              </w:rPr>
+              <w:tab/>
+            </w:r>
+            <w:r>
+              <w:rPr>
+                <w:noProof/>
+                <w:webHidden/>
+              </w:rPr>
+              <w:fldChar w:fldCharType="begin"/>
+            </w:r>
+            <w:r>
+              <w:rPr>
+                <w:noProof/>
+                <w:webHidden/>
+              </w:rPr>
+              <w:instrText xml:space="preserve"> PAGEREF _Toc527487271 \h </w:instrText>
+            </w:r>
+            <w:r>
+              <w:rPr>
+                <w:noProof/>
+                <w:webHidden/>
+              </w:rPr>
+            </w:r>
+            <w:r>
+              <w:rPr>
+                <w:noProof/>
+                <w:webHidden/>
+              </w:rPr>
+              <w:fldChar w:fldCharType="separate"/>
+            </w:r>
+            <w:r>
+              <w:rPr>
+                <w:noProof/>
+                <w:webHidden/>
+              </w:rPr>
+              <w:t>21</w:t>
+            </w:r>
+            <w:r>
+              <w:rPr>
+                <w:noProof/>
+                <w:webHidden/>
+              </w:rPr>
+              <w:fldChar w:fldCharType="end"/>
+            </w:r>
+          </w:hyperlink>
+        </w:p>
+        <w:p>
+          <w:pPr>
+            <w:pStyle w:val="Sumrio3"/>
+            <w:tabs>
+              <w:tab w:val="left" w:pos="1943"/>
+              <w:tab w:val="right" w:leader="dot" w:pos="9061"/>
+            </w:tabs>
+            <w:rPr>
+              <w:rFonts w:asciiTheme="minorHAnsi" w:eastAsiaTheme="minorEastAsia" w:hAnsiTheme="minorHAnsi"/>
+              <w:noProof/>
+              <w:sz w:val="22"/>
+              <w:lang w:eastAsia="pt-BR"/>
+            </w:rPr>
+          </w:pPr>
+          <w:hyperlink w:anchor="_Toc527487272" w:history="1">
+            <w:r>
+              <w:rPr>
+                <w:rStyle w:val="Hyperlink"/>
+                <w:noProof/>
+              </w:rPr>
+              <w:t>2.3.3</w:t>
+            </w:r>
+            <w:r>
+              <w:rPr>
+                <w:rFonts w:asciiTheme="minorHAnsi" w:eastAsiaTheme="minorEastAsia" w:hAnsiTheme="minorHAnsi"/>
+                <w:noProof/>
+                <w:sz w:val="22"/>
+                <w:lang w:eastAsia="pt-BR"/>
+              </w:rPr>
+              <w:tab/>
+            </w:r>
+            <w:r>
+              <w:rPr>
+                <w:rStyle w:val="Hyperlink"/>
+                <w:noProof/>
+              </w:rPr>
               <w:t>Conclusão</w:t>
             </w:r>
             <w:r>
@@ -1335,7 +2391,7 @@
                 <w:noProof/>
                 <w:webHidden/>
               </w:rPr>
-              <w:instrText xml:space="preserve"> PAGEREF _Toc497931878 \h </w:instrText>
+              <w:instrText xml:space="preserve"> PAGEREF _Toc527487272 \h </w:instrText>
             </w:r>
             <w:r>
               <w:rPr>
@@ -1355,7 +2411,7 @@
                 <w:noProof/>
                 <w:webHidden/>
               </w:rPr>
-              <w:t>14</w:t>
+              <w:t>24</w:t>
             </w:r>
             <w:r>
               <w:rPr>
@@ -1380,13 +2436,13 @@
               <w:lang w:eastAsia="pt-BR"/>
             </w:rPr>
           </w:pPr>
-          <w:hyperlink w:anchor="_Toc497931879" w:history="1">
+          <w:hyperlink w:anchor="_Toc527487273" w:history="1">
             <w:r>
               <w:rPr>
                 <w:rStyle w:val="Hyperlink"/>
                 <w:noProof/>
               </w:rPr>
-              <w:t>2.3</w:t>
+              <w:t>2.4</w:t>
             </w:r>
             <w:r>
               <w:rPr>
@@ -1402,7 +2458,7 @@
                 <w:rStyle w:val="Hyperlink"/>
                 <w:noProof/>
               </w:rPr>
-              <w:t>Ativismo Social (Ciberativismo)</w:t>
+              <w:t>Ciberativismo</w:t>
             </w:r>
             <w:r>
               <w:rPr>
@@ -1423,7 +2479,7 @@
                 <w:noProof/>
                 <w:webHidden/>
               </w:rPr>
-              <w:instrText xml:space="preserve"> PAGEREF _Toc497931879 \h </w:instrText>
+              <w:instrText xml:space="preserve"> PAGEREF _Toc527487273 \h </w:instrText>
             </w:r>
             <w:r>
               <w:rPr>
@@ -1443,7 +2499,183 @@
                 <w:noProof/>
                 <w:webHidden/>
               </w:rPr>
-              <w:t>15</w:t>
+              <w:t>27</w:t>
+            </w:r>
+            <w:r>
+              <w:rPr>
+                <w:noProof/>
+                <w:webHidden/>
+              </w:rPr>
+              <w:fldChar w:fldCharType="end"/>
+            </w:r>
+          </w:hyperlink>
+        </w:p>
+        <w:p>
+          <w:pPr>
+            <w:pStyle w:val="Sumrio3"/>
+            <w:tabs>
+              <w:tab w:val="left" w:pos="1943"/>
+              <w:tab w:val="right" w:leader="dot" w:pos="9061"/>
+            </w:tabs>
+            <w:rPr>
+              <w:rFonts w:asciiTheme="minorHAnsi" w:eastAsiaTheme="minorEastAsia" w:hAnsiTheme="minorHAnsi"/>
+              <w:noProof/>
+              <w:sz w:val="22"/>
+              <w:lang w:eastAsia="pt-BR"/>
+            </w:rPr>
+          </w:pPr>
+          <w:hyperlink w:anchor="_Toc527487274" w:history="1">
+            <w:r>
+              <w:rPr>
+                <w:rStyle w:val="Hyperlink"/>
+                <w:noProof/>
+              </w:rPr>
+              <w:t>2.4.1</w:t>
+            </w:r>
+            <w:r>
+              <w:rPr>
+                <w:rFonts w:asciiTheme="minorHAnsi" w:eastAsiaTheme="minorEastAsia" w:hAnsiTheme="minorHAnsi"/>
+                <w:noProof/>
+                <w:sz w:val="22"/>
+                <w:lang w:eastAsia="pt-BR"/>
+              </w:rPr>
+              <w:tab/>
+            </w:r>
+            <w:r>
+              <w:rPr>
+                <w:rStyle w:val="Hyperlink"/>
+                <w:noProof/>
+              </w:rPr>
+              <w:t>Conceituando o ciberativismo</w:t>
+            </w:r>
+            <w:r>
+              <w:rPr>
+                <w:noProof/>
+                <w:webHidden/>
+              </w:rPr>
+              <w:tab/>
+            </w:r>
+            <w:r>
+              <w:rPr>
+                <w:noProof/>
+                <w:webHidden/>
+              </w:rPr>
+              <w:fldChar w:fldCharType="begin"/>
+            </w:r>
+            <w:r>
+              <w:rPr>
+                <w:noProof/>
+                <w:webHidden/>
+              </w:rPr>
+              <w:instrText xml:space="preserve"> PAGEREF _Toc527487274 \h </w:instrText>
+            </w:r>
+            <w:r>
+              <w:rPr>
+                <w:noProof/>
+                <w:webHidden/>
+              </w:rPr>
+            </w:r>
+            <w:r>
+              <w:rPr>
+                <w:noProof/>
+                <w:webHidden/>
+              </w:rPr>
+              <w:fldChar w:fldCharType="separate"/>
+            </w:r>
+            <w:r>
+              <w:rPr>
+                <w:noProof/>
+                <w:webHidden/>
+              </w:rPr>
+              <w:t>27</w:t>
+            </w:r>
+            <w:r>
+              <w:rPr>
+                <w:noProof/>
+                <w:webHidden/>
+              </w:rPr>
+              <w:fldChar w:fldCharType="end"/>
+            </w:r>
+          </w:hyperlink>
+        </w:p>
+        <w:p>
+          <w:pPr>
+            <w:pStyle w:val="Sumrio3"/>
+            <w:tabs>
+              <w:tab w:val="left" w:pos="1943"/>
+              <w:tab w:val="right" w:leader="dot" w:pos="9061"/>
+            </w:tabs>
+            <w:rPr>
+              <w:rFonts w:asciiTheme="minorHAnsi" w:eastAsiaTheme="minorEastAsia" w:hAnsiTheme="minorHAnsi"/>
+              <w:noProof/>
+              <w:sz w:val="22"/>
+              <w:lang w:eastAsia="pt-BR"/>
+            </w:rPr>
+          </w:pPr>
+          <w:hyperlink w:anchor="_Toc527487275" w:history="1">
+            <w:r>
+              <w:rPr>
+                <w:rStyle w:val="Hyperlink"/>
+                <w:noProof/>
+              </w:rPr>
+              <w:t>2.4.2</w:t>
+            </w:r>
+            <w:r>
+              <w:rPr>
+                <w:rFonts w:asciiTheme="minorHAnsi" w:eastAsiaTheme="minorEastAsia" w:hAnsiTheme="minorHAnsi"/>
+                <w:noProof/>
+                <w:sz w:val="22"/>
+                <w:lang w:eastAsia="pt-BR"/>
+              </w:rPr>
+              <w:tab/>
+            </w:r>
+            <w:r>
+              <w:rPr>
+                <w:rStyle w:val="Hyperlink"/>
+                <w:noProof/>
+              </w:rPr>
+              <w:t>Ciberativismo e a proposta do atual projeto</w:t>
+            </w:r>
+            <w:r>
+              <w:rPr>
+                <w:noProof/>
+                <w:webHidden/>
+              </w:rPr>
+              <w:tab/>
+            </w:r>
+            <w:r>
+              <w:rPr>
+                <w:noProof/>
+                <w:webHidden/>
+              </w:rPr>
+              <w:fldChar w:fldCharType="begin"/>
+            </w:r>
+            <w:r>
+              <w:rPr>
+                <w:noProof/>
+                <w:webHidden/>
+              </w:rPr>
+              <w:instrText xml:space="preserve"> PAGEREF _Toc527487275 \h </w:instrText>
+            </w:r>
+            <w:r>
+              <w:rPr>
+                <w:noProof/>
+                <w:webHidden/>
+              </w:rPr>
+            </w:r>
+            <w:r>
+              <w:rPr>
+                <w:noProof/>
+                <w:webHidden/>
+              </w:rPr>
+              <w:fldChar w:fldCharType="separate"/>
+            </w:r>
+            <w:r>
+              <w:rPr>
+                <w:noProof/>
+                <w:webHidden/>
+              </w:rPr>
+              <w:t>29</w:t>
             </w:r>
             <w:r>
               <w:rPr>
@@ -1463,7 +2695,7 @@
               <w:lang w:eastAsia="pt-BR"/>
             </w:rPr>
           </w:pPr>
-          <w:hyperlink w:anchor="_Toc497931880" w:history="1">
+          <w:hyperlink w:anchor="_Toc527487276" w:history="1">
             <w:r>
               <w:rPr>
                 <w:rStyle w:val="Hyperlink"/>
@@ -1500,7 +2732,7 @@
               <w:rPr>
                 <w:webHidden/>
               </w:rPr>
-              <w:instrText xml:space="preserve"> PAGEREF _Toc497931880 \h </w:instrText>
+              <w:instrText xml:space="preserve"> PAGEREF _Toc527487276 \h </w:instrText>
             </w:r>
             <w:r>
               <w:rPr>
@@ -1517,7 +2749,7 @@
               <w:rPr>
                 <w:webHidden/>
               </w:rPr>
-              <w:t>16</w:t>
+              <w:t>31</w:t>
             </w:r>
             <w:r>
               <w:rPr>
@@ -1541,7 +2773,7 @@
               <w:lang w:eastAsia="pt-BR"/>
             </w:rPr>
           </w:pPr>
-          <w:hyperlink w:anchor="_Toc497931882" w:history="1">
+          <w:hyperlink w:anchor="_Toc527487278" w:history="1">
             <w:r>
               <w:rPr>
                 <w:rStyle w:val="Hyperlink"/>
@@ -1563,7 +2795,7 @@
                 <w:rStyle w:val="Hyperlink"/>
                 <w:noProof/>
               </w:rPr>
-              <w:t>Pesquisas</w:t>
+              <w:t>Doadores (ou possíveis doadores)</w:t>
             </w:r>
             <w:r>
               <w:rPr>
@@ -1584,7 +2816,7 @@
                 <w:noProof/>
                 <w:webHidden/>
               </w:rPr>
-              <w:instrText xml:space="preserve"> PAGEREF _Toc497931882 \h </w:instrText>
+              <w:instrText xml:space="preserve"> PAGEREF _Toc527487278 \h </w:instrText>
             </w:r>
             <w:r>
               <w:rPr>
@@ -1604,7 +2836,359 @@
                 <w:noProof/>
                 <w:webHidden/>
               </w:rPr>
-              <w:t>16</w:t>
+              <w:t>32</w:t>
+            </w:r>
+            <w:r>
+              <w:rPr>
+                <w:noProof/>
+                <w:webHidden/>
+              </w:rPr>
+              <w:fldChar w:fldCharType="end"/>
+            </w:r>
+          </w:hyperlink>
+        </w:p>
+        <w:p>
+          <w:pPr>
+            <w:pStyle w:val="Sumrio3"/>
+            <w:tabs>
+              <w:tab w:val="left" w:pos="1943"/>
+              <w:tab w:val="right" w:leader="dot" w:pos="9061"/>
+            </w:tabs>
+            <w:rPr>
+              <w:rFonts w:asciiTheme="minorHAnsi" w:eastAsiaTheme="minorEastAsia" w:hAnsiTheme="minorHAnsi"/>
+              <w:noProof/>
+              <w:sz w:val="22"/>
+              <w:lang w:eastAsia="pt-BR"/>
+            </w:rPr>
+          </w:pPr>
+          <w:hyperlink w:anchor="_Toc527487279" w:history="1">
+            <w:r>
+              <w:rPr>
+                <w:rStyle w:val="Hyperlink"/>
+                <w:noProof/>
+              </w:rPr>
+              <w:t>3.1.1</w:t>
+            </w:r>
+            <w:r>
+              <w:rPr>
+                <w:rFonts w:asciiTheme="minorHAnsi" w:eastAsiaTheme="minorEastAsia" w:hAnsiTheme="minorHAnsi"/>
+                <w:noProof/>
+                <w:sz w:val="22"/>
+                <w:lang w:eastAsia="pt-BR"/>
+              </w:rPr>
+              <w:tab/>
+            </w:r>
+            <w:r>
+              <w:rPr>
+                <w:rStyle w:val="Hyperlink"/>
+                <w:noProof/>
+              </w:rPr>
+              <w:t>Descrição da população</w:t>
+            </w:r>
+            <w:r>
+              <w:rPr>
+                <w:noProof/>
+                <w:webHidden/>
+              </w:rPr>
+              <w:tab/>
+            </w:r>
+            <w:r>
+              <w:rPr>
+                <w:noProof/>
+                <w:webHidden/>
+              </w:rPr>
+              <w:fldChar w:fldCharType="begin"/>
+            </w:r>
+            <w:r>
+              <w:rPr>
+                <w:noProof/>
+                <w:webHidden/>
+              </w:rPr>
+              <w:instrText xml:space="preserve"> PAGEREF _Toc527487279 \h </w:instrText>
+            </w:r>
+            <w:r>
+              <w:rPr>
+                <w:noProof/>
+                <w:webHidden/>
+              </w:rPr>
+            </w:r>
+            <w:r>
+              <w:rPr>
+                <w:noProof/>
+                <w:webHidden/>
+              </w:rPr>
+              <w:fldChar w:fldCharType="separate"/>
+            </w:r>
+            <w:r>
+              <w:rPr>
+                <w:noProof/>
+                <w:webHidden/>
+              </w:rPr>
+              <w:t>32</w:t>
+            </w:r>
+            <w:r>
+              <w:rPr>
+                <w:noProof/>
+                <w:webHidden/>
+              </w:rPr>
+              <w:fldChar w:fldCharType="end"/>
+            </w:r>
+          </w:hyperlink>
+        </w:p>
+        <w:p>
+          <w:pPr>
+            <w:pStyle w:val="Sumrio3"/>
+            <w:tabs>
+              <w:tab w:val="left" w:pos="1943"/>
+              <w:tab w:val="right" w:leader="dot" w:pos="9061"/>
+            </w:tabs>
+            <w:rPr>
+              <w:rFonts w:asciiTheme="minorHAnsi" w:eastAsiaTheme="minorEastAsia" w:hAnsiTheme="minorHAnsi"/>
+              <w:noProof/>
+              <w:sz w:val="22"/>
+              <w:lang w:eastAsia="pt-BR"/>
+            </w:rPr>
+          </w:pPr>
+          <w:hyperlink w:anchor="_Toc527487280" w:history="1">
+            <w:r>
+              <w:rPr>
+                <w:rStyle w:val="Hyperlink"/>
+                <w:noProof/>
+              </w:rPr>
+              <w:t>3.1.2</w:t>
+            </w:r>
+            <w:r>
+              <w:rPr>
+                <w:rFonts w:asciiTheme="minorHAnsi" w:eastAsiaTheme="minorEastAsia" w:hAnsiTheme="minorHAnsi"/>
+                <w:noProof/>
+                <w:sz w:val="22"/>
+                <w:lang w:eastAsia="pt-BR"/>
+              </w:rPr>
+              <w:tab/>
+            </w:r>
+            <w:r>
+              <w:rPr>
+                <w:rStyle w:val="Hyperlink"/>
+                <w:noProof/>
+              </w:rPr>
+              <w:t>Época e local</w:t>
+            </w:r>
+            <w:r>
+              <w:rPr>
+                <w:noProof/>
+                <w:webHidden/>
+              </w:rPr>
+              <w:tab/>
+            </w:r>
+            <w:r>
+              <w:rPr>
+                <w:noProof/>
+                <w:webHidden/>
+              </w:rPr>
+              <w:fldChar w:fldCharType="begin"/>
+            </w:r>
+            <w:r>
+              <w:rPr>
+                <w:noProof/>
+                <w:webHidden/>
+              </w:rPr>
+              <w:instrText xml:space="preserve"> PAGEREF _Toc527487280 \h </w:instrText>
+            </w:r>
+            <w:r>
+              <w:rPr>
+                <w:noProof/>
+                <w:webHidden/>
+              </w:rPr>
+            </w:r>
+            <w:r>
+              <w:rPr>
+                <w:noProof/>
+                <w:webHidden/>
+              </w:rPr>
+              <w:fldChar w:fldCharType="separate"/>
+            </w:r>
+            <w:r>
+              <w:rPr>
+                <w:noProof/>
+                <w:webHidden/>
+              </w:rPr>
+              <w:t>32</w:t>
+            </w:r>
+            <w:r>
+              <w:rPr>
+                <w:noProof/>
+                <w:webHidden/>
+              </w:rPr>
+              <w:fldChar w:fldCharType="end"/>
+            </w:r>
+          </w:hyperlink>
+        </w:p>
+        <w:p>
+          <w:pPr>
+            <w:pStyle w:val="Sumrio3"/>
+            <w:tabs>
+              <w:tab w:val="left" w:pos="1943"/>
+              <w:tab w:val="right" w:leader="dot" w:pos="9061"/>
+            </w:tabs>
+            <w:rPr>
+              <w:rFonts w:asciiTheme="minorHAnsi" w:eastAsiaTheme="minorEastAsia" w:hAnsiTheme="minorHAnsi"/>
+              <w:noProof/>
+              <w:sz w:val="22"/>
+              <w:lang w:eastAsia="pt-BR"/>
+            </w:rPr>
+          </w:pPr>
+          <w:hyperlink w:anchor="_Toc527487281" w:history="1">
+            <w:r>
+              <w:rPr>
+                <w:rStyle w:val="Hyperlink"/>
+                <w:noProof/>
+              </w:rPr>
+              <w:t>3.1.3</w:t>
+            </w:r>
+            <w:r>
+              <w:rPr>
+                <w:rFonts w:asciiTheme="minorHAnsi" w:eastAsiaTheme="minorEastAsia" w:hAnsiTheme="minorHAnsi"/>
+                <w:noProof/>
+                <w:sz w:val="22"/>
+                <w:lang w:eastAsia="pt-BR"/>
+              </w:rPr>
+              <w:tab/>
+            </w:r>
+            <w:r>
+              <w:rPr>
+                <w:rStyle w:val="Hyperlink"/>
+                <w:noProof/>
+              </w:rPr>
+              <w:t>Estratégia utilizada</w:t>
+            </w:r>
+            <w:r>
+              <w:rPr>
+                <w:noProof/>
+                <w:webHidden/>
+              </w:rPr>
+              <w:tab/>
+            </w:r>
+            <w:r>
+              <w:rPr>
+                <w:noProof/>
+                <w:webHidden/>
+              </w:rPr>
+              <w:fldChar w:fldCharType="begin"/>
+            </w:r>
+            <w:r>
+              <w:rPr>
+                <w:noProof/>
+                <w:webHidden/>
+              </w:rPr>
+              <w:instrText xml:space="preserve"> PAGEREF _Toc527487281 \h </w:instrText>
+            </w:r>
+            <w:r>
+              <w:rPr>
+                <w:noProof/>
+                <w:webHidden/>
+              </w:rPr>
+            </w:r>
+            <w:r>
+              <w:rPr>
+                <w:noProof/>
+                <w:webHidden/>
+              </w:rPr>
+              <w:fldChar w:fldCharType="separate"/>
+            </w:r>
+            <w:r>
+              <w:rPr>
+                <w:noProof/>
+                <w:webHidden/>
+              </w:rPr>
+              <w:t>32</w:t>
+            </w:r>
+            <w:r>
+              <w:rPr>
+                <w:noProof/>
+                <w:webHidden/>
+              </w:rPr>
+              <w:fldChar w:fldCharType="end"/>
+            </w:r>
+          </w:hyperlink>
+        </w:p>
+        <w:p>
+          <w:pPr>
+            <w:pStyle w:val="Sumrio3"/>
+            <w:tabs>
+              <w:tab w:val="left" w:pos="1943"/>
+              <w:tab w:val="right" w:leader="dot" w:pos="9061"/>
+            </w:tabs>
+            <w:rPr>
+              <w:rFonts w:asciiTheme="minorHAnsi" w:eastAsiaTheme="minorEastAsia" w:hAnsiTheme="minorHAnsi"/>
+              <w:noProof/>
+              <w:sz w:val="22"/>
+              <w:lang w:eastAsia="pt-BR"/>
+            </w:rPr>
+          </w:pPr>
+          <w:hyperlink w:anchor="_Toc527487282" w:history="1">
+            <w:r>
+              <w:rPr>
+                <w:rStyle w:val="Hyperlink"/>
+                <w:noProof/>
+              </w:rPr>
+              <w:t>3.1.4</w:t>
+            </w:r>
+            <w:r>
+              <w:rPr>
+                <w:rFonts w:asciiTheme="minorHAnsi" w:eastAsiaTheme="minorEastAsia" w:hAnsiTheme="minorHAnsi"/>
+                <w:noProof/>
+                <w:sz w:val="22"/>
+                <w:lang w:eastAsia="pt-BR"/>
+              </w:rPr>
+              <w:tab/>
+            </w:r>
+            <w:r>
+              <w:rPr>
+                <w:rStyle w:val="Hyperlink"/>
+                <w:noProof/>
+              </w:rPr>
+              <w:t>Questões abordadas</w:t>
+            </w:r>
+            <w:r>
+              <w:rPr>
+                <w:noProof/>
+                <w:webHidden/>
+              </w:rPr>
+              <w:tab/>
+            </w:r>
+            <w:r>
+              <w:rPr>
+                <w:noProof/>
+                <w:webHidden/>
+              </w:rPr>
+              <w:fldChar w:fldCharType="begin"/>
+            </w:r>
+            <w:r>
+              <w:rPr>
+                <w:noProof/>
+                <w:webHidden/>
+              </w:rPr>
+              <w:instrText xml:space="preserve"> PAGEREF _Toc527487282 \h </w:instrText>
+            </w:r>
+            <w:r>
+              <w:rPr>
+                <w:noProof/>
+                <w:webHidden/>
+              </w:rPr>
+            </w:r>
+            <w:r>
+              <w:rPr>
+                <w:noProof/>
+                <w:webHidden/>
+              </w:rPr>
+              <w:fldChar w:fldCharType="separate"/>
+            </w:r>
+            <w:r>
+              <w:rPr>
+                <w:noProof/>
+                <w:webHidden/>
+              </w:rPr>
+              <w:t>32</w:t>
             </w:r>
             <w:r>
               <w:rPr>
@@ -1629,7 +3213,7 @@
               <w:lang w:eastAsia="pt-BR"/>
             </w:rPr>
           </w:pPr>
-          <w:hyperlink w:anchor="_Toc497931883" w:history="1">
+          <w:hyperlink w:anchor="_Toc527487283" w:history="1">
             <w:r>
               <w:rPr>
                 <w:rStyle w:val="Hyperlink"/>
@@ -1651,7 +3235,7 @@
                 <w:rStyle w:val="Hyperlink"/>
                 <w:noProof/>
               </w:rPr>
-              <w:t>Interpretação dos dados</w:t>
+              <w:t>Ongs</w:t>
             </w:r>
             <w:r>
               <w:rPr>
@@ -1672,7 +3256,7 @@
                 <w:noProof/>
                 <w:webHidden/>
               </w:rPr>
-              <w:instrText xml:space="preserve"> PAGEREF _Toc497931883 \h </w:instrText>
+              <w:instrText xml:space="preserve"> PAGEREF _Toc527487283 \h </w:instrText>
             </w:r>
             <w:r>
               <w:rPr>
@@ -1692,7 +3276,359 @@
                 <w:noProof/>
                 <w:webHidden/>
               </w:rPr>
-              <w:t>17</w:t>
+              <w:t>33</w:t>
+            </w:r>
+            <w:r>
+              <w:rPr>
+                <w:noProof/>
+                <w:webHidden/>
+              </w:rPr>
+              <w:fldChar w:fldCharType="end"/>
+            </w:r>
+          </w:hyperlink>
+        </w:p>
+        <w:p>
+          <w:pPr>
+            <w:pStyle w:val="Sumrio3"/>
+            <w:tabs>
+              <w:tab w:val="left" w:pos="1943"/>
+              <w:tab w:val="right" w:leader="dot" w:pos="9061"/>
+            </w:tabs>
+            <w:rPr>
+              <w:rFonts w:asciiTheme="minorHAnsi" w:eastAsiaTheme="minorEastAsia" w:hAnsiTheme="minorHAnsi"/>
+              <w:noProof/>
+              <w:sz w:val="22"/>
+              <w:lang w:eastAsia="pt-BR"/>
+            </w:rPr>
+          </w:pPr>
+          <w:hyperlink w:anchor="_Toc527487284" w:history="1">
+            <w:r>
+              <w:rPr>
+                <w:rStyle w:val="Hyperlink"/>
+                <w:noProof/>
+              </w:rPr>
+              <w:t>3.2.1</w:t>
+            </w:r>
+            <w:r>
+              <w:rPr>
+                <w:rFonts w:asciiTheme="minorHAnsi" w:eastAsiaTheme="minorEastAsia" w:hAnsiTheme="minorHAnsi"/>
+                <w:noProof/>
+                <w:sz w:val="22"/>
+                <w:lang w:eastAsia="pt-BR"/>
+              </w:rPr>
+              <w:tab/>
+            </w:r>
+            <w:r>
+              <w:rPr>
+                <w:rStyle w:val="Hyperlink"/>
+                <w:noProof/>
+              </w:rPr>
+              <w:t>Descrição da população</w:t>
+            </w:r>
+            <w:r>
+              <w:rPr>
+                <w:noProof/>
+                <w:webHidden/>
+              </w:rPr>
+              <w:tab/>
+            </w:r>
+            <w:r>
+              <w:rPr>
+                <w:noProof/>
+                <w:webHidden/>
+              </w:rPr>
+              <w:fldChar w:fldCharType="begin"/>
+            </w:r>
+            <w:r>
+              <w:rPr>
+                <w:noProof/>
+                <w:webHidden/>
+              </w:rPr>
+              <w:instrText xml:space="preserve"> PAGEREF _Toc527487284 \h </w:instrText>
+            </w:r>
+            <w:r>
+              <w:rPr>
+                <w:noProof/>
+                <w:webHidden/>
+              </w:rPr>
+            </w:r>
+            <w:r>
+              <w:rPr>
+                <w:noProof/>
+                <w:webHidden/>
+              </w:rPr>
+              <w:fldChar w:fldCharType="separate"/>
+            </w:r>
+            <w:r>
+              <w:rPr>
+                <w:noProof/>
+                <w:webHidden/>
+              </w:rPr>
+              <w:t>33</w:t>
+            </w:r>
+            <w:r>
+              <w:rPr>
+                <w:noProof/>
+                <w:webHidden/>
+              </w:rPr>
+              <w:fldChar w:fldCharType="end"/>
+            </w:r>
+          </w:hyperlink>
+        </w:p>
+        <w:p>
+          <w:pPr>
+            <w:pStyle w:val="Sumrio3"/>
+            <w:tabs>
+              <w:tab w:val="left" w:pos="1943"/>
+              <w:tab w:val="right" w:leader="dot" w:pos="9061"/>
+            </w:tabs>
+            <w:rPr>
+              <w:rFonts w:asciiTheme="minorHAnsi" w:eastAsiaTheme="minorEastAsia" w:hAnsiTheme="minorHAnsi"/>
+              <w:noProof/>
+              <w:sz w:val="22"/>
+              <w:lang w:eastAsia="pt-BR"/>
+            </w:rPr>
+          </w:pPr>
+          <w:hyperlink w:anchor="_Toc527487285" w:history="1">
+            <w:r>
+              <w:rPr>
+                <w:rStyle w:val="Hyperlink"/>
+                <w:noProof/>
+              </w:rPr>
+              <w:t>3.2.2</w:t>
+            </w:r>
+            <w:r>
+              <w:rPr>
+                <w:rFonts w:asciiTheme="minorHAnsi" w:eastAsiaTheme="minorEastAsia" w:hAnsiTheme="minorHAnsi"/>
+                <w:noProof/>
+                <w:sz w:val="22"/>
+                <w:lang w:eastAsia="pt-BR"/>
+              </w:rPr>
+              <w:tab/>
+            </w:r>
+            <w:r>
+              <w:rPr>
+                <w:rStyle w:val="Hyperlink"/>
+                <w:noProof/>
+              </w:rPr>
+              <w:t>Época e local</w:t>
+            </w:r>
+            <w:r>
+              <w:rPr>
+                <w:noProof/>
+                <w:webHidden/>
+              </w:rPr>
+              <w:tab/>
+            </w:r>
+            <w:r>
+              <w:rPr>
+                <w:noProof/>
+                <w:webHidden/>
+              </w:rPr>
+              <w:fldChar w:fldCharType="begin"/>
+            </w:r>
+            <w:r>
+              <w:rPr>
+                <w:noProof/>
+                <w:webHidden/>
+              </w:rPr>
+              <w:instrText xml:space="preserve"> PAGEREF _Toc527487285 \h </w:instrText>
+            </w:r>
+            <w:r>
+              <w:rPr>
+                <w:noProof/>
+                <w:webHidden/>
+              </w:rPr>
+            </w:r>
+            <w:r>
+              <w:rPr>
+                <w:noProof/>
+                <w:webHidden/>
+              </w:rPr>
+              <w:fldChar w:fldCharType="separate"/>
+            </w:r>
+            <w:r>
+              <w:rPr>
+                <w:noProof/>
+                <w:webHidden/>
+              </w:rPr>
+              <w:t>33</w:t>
+            </w:r>
+            <w:r>
+              <w:rPr>
+                <w:noProof/>
+                <w:webHidden/>
+              </w:rPr>
+              <w:fldChar w:fldCharType="end"/>
+            </w:r>
+          </w:hyperlink>
+        </w:p>
+        <w:p>
+          <w:pPr>
+            <w:pStyle w:val="Sumrio3"/>
+            <w:tabs>
+              <w:tab w:val="left" w:pos="1943"/>
+              <w:tab w:val="right" w:leader="dot" w:pos="9061"/>
+            </w:tabs>
+            <w:rPr>
+              <w:rFonts w:asciiTheme="minorHAnsi" w:eastAsiaTheme="minorEastAsia" w:hAnsiTheme="minorHAnsi"/>
+              <w:noProof/>
+              <w:sz w:val="22"/>
+              <w:lang w:eastAsia="pt-BR"/>
+            </w:rPr>
+          </w:pPr>
+          <w:hyperlink w:anchor="_Toc527487286" w:history="1">
+            <w:r>
+              <w:rPr>
+                <w:rStyle w:val="Hyperlink"/>
+                <w:noProof/>
+              </w:rPr>
+              <w:t>3.2.3</w:t>
+            </w:r>
+            <w:r>
+              <w:rPr>
+                <w:rFonts w:asciiTheme="minorHAnsi" w:eastAsiaTheme="minorEastAsia" w:hAnsiTheme="minorHAnsi"/>
+                <w:noProof/>
+                <w:sz w:val="22"/>
+                <w:lang w:eastAsia="pt-BR"/>
+              </w:rPr>
+              <w:tab/>
+            </w:r>
+            <w:r>
+              <w:rPr>
+                <w:rStyle w:val="Hyperlink"/>
+                <w:noProof/>
+              </w:rPr>
+              <w:t>Estratégia utilizada</w:t>
+            </w:r>
+            <w:r>
+              <w:rPr>
+                <w:noProof/>
+                <w:webHidden/>
+              </w:rPr>
+              <w:tab/>
+            </w:r>
+            <w:r>
+              <w:rPr>
+                <w:noProof/>
+                <w:webHidden/>
+              </w:rPr>
+              <w:fldChar w:fldCharType="begin"/>
+            </w:r>
+            <w:r>
+              <w:rPr>
+                <w:noProof/>
+                <w:webHidden/>
+              </w:rPr>
+              <w:instrText xml:space="preserve"> PAGEREF _Toc527487286 \h </w:instrText>
+            </w:r>
+            <w:r>
+              <w:rPr>
+                <w:noProof/>
+                <w:webHidden/>
+              </w:rPr>
+            </w:r>
+            <w:r>
+              <w:rPr>
+                <w:noProof/>
+                <w:webHidden/>
+              </w:rPr>
+              <w:fldChar w:fldCharType="separate"/>
+            </w:r>
+            <w:r>
+              <w:rPr>
+                <w:noProof/>
+                <w:webHidden/>
+              </w:rPr>
+              <w:t>33</w:t>
+            </w:r>
+            <w:r>
+              <w:rPr>
+                <w:noProof/>
+                <w:webHidden/>
+              </w:rPr>
+              <w:fldChar w:fldCharType="end"/>
+            </w:r>
+          </w:hyperlink>
+        </w:p>
+        <w:p>
+          <w:pPr>
+            <w:pStyle w:val="Sumrio3"/>
+            <w:tabs>
+              <w:tab w:val="left" w:pos="1943"/>
+              <w:tab w:val="right" w:leader="dot" w:pos="9061"/>
+            </w:tabs>
+            <w:rPr>
+              <w:rFonts w:asciiTheme="minorHAnsi" w:eastAsiaTheme="minorEastAsia" w:hAnsiTheme="minorHAnsi"/>
+              <w:noProof/>
+              <w:sz w:val="22"/>
+              <w:lang w:eastAsia="pt-BR"/>
+            </w:rPr>
+          </w:pPr>
+          <w:hyperlink w:anchor="_Toc527487287" w:history="1">
+            <w:r>
+              <w:rPr>
+                <w:rStyle w:val="Hyperlink"/>
+                <w:noProof/>
+              </w:rPr>
+              <w:t>3.2.4</w:t>
+            </w:r>
+            <w:r>
+              <w:rPr>
+                <w:rFonts w:asciiTheme="minorHAnsi" w:eastAsiaTheme="minorEastAsia" w:hAnsiTheme="minorHAnsi"/>
+                <w:noProof/>
+                <w:sz w:val="22"/>
+                <w:lang w:eastAsia="pt-BR"/>
+              </w:rPr>
+              <w:tab/>
+            </w:r>
+            <w:r>
+              <w:rPr>
+                <w:rStyle w:val="Hyperlink"/>
+                <w:noProof/>
+              </w:rPr>
+              <w:t>Questões abordadas</w:t>
+            </w:r>
+            <w:r>
+              <w:rPr>
+                <w:noProof/>
+                <w:webHidden/>
+              </w:rPr>
+              <w:tab/>
+            </w:r>
+            <w:r>
+              <w:rPr>
+                <w:noProof/>
+                <w:webHidden/>
+              </w:rPr>
+              <w:fldChar w:fldCharType="begin"/>
+            </w:r>
+            <w:r>
+              <w:rPr>
+                <w:noProof/>
+                <w:webHidden/>
+              </w:rPr>
+              <w:instrText xml:space="preserve"> PAGEREF _Toc527487287 \h </w:instrText>
+            </w:r>
+            <w:r>
+              <w:rPr>
+                <w:noProof/>
+                <w:webHidden/>
+              </w:rPr>
+            </w:r>
+            <w:r>
+              <w:rPr>
+                <w:noProof/>
+                <w:webHidden/>
+              </w:rPr>
+              <w:fldChar w:fldCharType="separate"/>
+            </w:r>
+            <w:r>
+              <w:rPr>
+                <w:noProof/>
+                <w:webHidden/>
+              </w:rPr>
+              <w:t>33</w:t>
             </w:r>
             <w:r>
               <w:rPr>
@@ -1717,7 +3653,7 @@
               <w:lang w:eastAsia="pt-BR"/>
             </w:rPr>
           </w:pPr>
-          <w:hyperlink w:anchor="_Toc497931884" w:history="1">
+          <w:hyperlink w:anchor="_Toc527487288" w:history="1">
             <w:r>
               <w:rPr>
                 <w:rStyle w:val="Hyperlink"/>
@@ -1739,7 +3675,7 @@
                 <w:rStyle w:val="Hyperlink"/>
                 <w:noProof/>
               </w:rPr>
-              <w:t>Proposta</w:t>
+              <w:t>Síntese final</w:t>
             </w:r>
             <w:r>
               <w:rPr>
@@ -1760,7 +3696,7 @@
                 <w:noProof/>
                 <w:webHidden/>
               </w:rPr>
-              <w:instrText xml:space="preserve"> PAGEREF _Toc497931884 \h </w:instrText>
+              <w:instrText xml:space="preserve"> PAGEREF _Toc527487288 \h </w:instrText>
             </w:r>
             <w:r>
               <w:rPr>
@@ -1780,7 +3716,7 @@
                 <w:noProof/>
                 <w:webHidden/>
               </w:rPr>
-              <w:t>18</w:t>
+              <w:t>34</w:t>
             </w:r>
             <w:r>
               <w:rPr>
@@ -1800,7 +3736,7 @@
               <w:lang w:eastAsia="pt-BR"/>
             </w:rPr>
           </w:pPr>
-          <w:hyperlink w:anchor="_Toc497931885" w:history="1">
+          <w:hyperlink w:anchor="_Toc527487289" w:history="1">
             <w:r>
               <w:rPr>
                 <w:rStyle w:val="Hyperlink"/>
@@ -1837,7 +3773,7 @@
               <w:rPr>
                 <w:webHidden/>
               </w:rPr>
-              <w:instrText xml:space="preserve"> PAGEREF _Toc497931885 \h </w:instrText>
+              <w:instrText xml:space="preserve"> PAGEREF _Toc527487289 \h </w:instrText>
             </w:r>
             <w:r>
               <w:rPr>
@@ -1854,7 +3790,7 @@
               <w:rPr>
                 <w:webHidden/>
               </w:rPr>
-              <w:t>19</w:t>
+              <w:t>35</w:t>
             </w:r>
             <w:r>
               <w:rPr>
@@ -1975,7 +3911,7 @@
           <w:numId w:val="13"/>
         </w:numPr>
       </w:pPr>
-      <w:bookmarkStart w:id="0" w:name="_Toc497931870"/>
+      <w:bookmarkStart w:id="0" w:name="_Toc527487253"/>
       <w:r>
         <w:lastRenderedPageBreak/>
         <w:t>Introdução</w:t>
@@ -2537,9 +4473,11 @@
       <w:pPr>
         <w:pStyle w:val="Ttulo2"/>
       </w:pPr>
+      <w:bookmarkStart w:id="1" w:name="_Toc527487254"/>
       <w:r>
         <w:t>Tema</w:t>
       </w:r>
+      <w:bookmarkEnd w:id="1"/>
     </w:p>
     <w:p>
       <w:r>
@@ -2561,9 +4499,11 @@
       <w:pPr>
         <w:pStyle w:val="Ttulo2"/>
       </w:pPr>
+      <w:bookmarkStart w:id="2" w:name="_Toc527487255"/>
       <w:r>
         <w:t>Problema Social</w:t>
       </w:r>
+      <w:bookmarkEnd w:id="2"/>
     </w:p>
     <w:p>
       <w:r>
@@ -2581,16 +4521,39 @@
         <w:t xml:space="preserve"> em Colatina</w:t>
       </w:r>
       <w:r>
-        <w:t xml:space="preserve"> e um processo de várias etapas no processo de doação. A existência de uma comunicação precária entre as instituições que necessitam de doações e possíveis doadores e a pouca probabilidade dos mesmos se locomoverem para estar transportando as doações até as instituições. </w:t>
+        <w:t xml:space="preserve">. </w:t>
+      </w:r>
+      <w:r>
+        <w:t xml:space="preserve">A existência de uma comunicação precária entre as instituições que necessitam de doações e possíveis doadores </w:t>
+      </w:r>
+      <w:r>
+        <w:t>juntando</w:t>
+      </w:r>
+      <w:r>
+        <w:t xml:space="preserve"> </w:t>
+      </w:r>
+      <w:r>
+        <w:t xml:space="preserve">à </w:t>
+      </w:r>
+      <w:r>
+        <w:t>pouca probabilidade dos mesmos se locomoverem para estar transportando as doações até as instituições</w:t>
+      </w:r>
+      <w:r>
+        <w:t>, entre outros problemas, podem estar por trás do problema citado</w:t>
+      </w:r>
+      <w:r>
+        <w:t xml:space="preserve">. </w:t>
       </w:r>
     </w:p>
     <w:p>
       <w:pPr>
         <w:pStyle w:val="Ttulo2"/>
       </w:pPr>
+      <w:bookmarkStart w:id="3" w:name="_Toc527487256"/>
       <w:r>
         <w:t>Problema Científico</w:t>
       </w:r>
+      <w:bookmarkEnd w:id="3"/>
     </w:p>
     <w:p>
       <w:r>
@@ -2670,12 +4633,14 @@
       <w:pPr>
         <w:pStyle w:val="Ttulo2"/>
       </w:pPr>
+      <w:bookmarkStart w:id="4" w:name="_Toc527487257"/>
       <w:r>
         <w:t xml:space="preserve">Objetivos </w:t>
       </w:r>
       <w:r>
         <w:t>Geral</w:t>
       </w:r>
+      <w:bookmarkEnd w:id="4"/>
     </w:p>
     <w:p>
       <w:r>
@@ -2700,9 +4665,11 @@
       <w:pPr>
         <w:pStyle w:val="Ttulo3"/>
       </w:pPr>
+      <w:bookmarkStart w:id="5" w:name="_Toc527487258"/>
       <w:r>
         <w:t>Objetivos Específicos</w:t>
       </w:r>
+      <w:bookmarkEnd w:id="5"/>
     </w:p>
     <w:p>
       <w:pPr>
@@ -2772,9 +4739,11 @@
       <w:pPr>
         <w:pStyle w:val="Ttulo2"/>
       </w:pPr>
+      <w:bookmarkStart w:id="6" w:name="_Toc527487259"/>
       <w:r>
         <w:t>Hipótese</w:t>
       </w:r>
+      <w:bookmarkEnd w:id="6"/>
     </w:p>
     <w:p>
       <w:r>
@@ -2812,9 +4781,11 @@
       <w:pPr>
         <w:pStyle w:val="Ttulo2"/>
       </w:pPr>
+      <w:bookmarkStart w:id="7" w:name="_Toc527487260"/>
       <w:r>
         <w:t>Variável Independente</w:t>
       </w:r>
+      <w:bookmarkEnd w:id="7"/>
     </w:p>
     <w:p>
       <w:r>
@@ -2836,9 +4807,11 @@
       <w:pPr>
         <w:pStyle w:val="Ttulo2"/>
       </w:pPr>
+      <w:bookmarkStart w:id="8" w:name="_Toc527487261"/>
       <w:r>
         <w:t>Variável Dependente</w:t>
       </w:r>
+      <w:bookmarkEnd w:id="8"/>
     </w:p>
     <w:p>
       <w:pPr>
@@ -2861,19 +4834,18 @@
       </w:r>
       <w:proofErr w:type="spellEnd"/>
       <w:r>
-        <w:t xml:space="preserve"> necessitada e os itens que poderá servir na proposta da doação</w:t>
-      </w:r>
-      <w:r>
-        <w:t>.</w:t>
+        <w:t xml:space="preserve"> necessitada e os itens que poderá servir na proposta da doação.</w:t>
       </w:r>
     </w:p>
     <w:p>
       <w:pPr>
         <w:pStyle w:val="Ttulo2"/>
       </w:pPr>
+      <w:bookmarkStart w:id="9" w:name="_Toc527487262"/>
       <w:r>
         <w:t>Justificativa e Relevância</w:t>
       </w:r>
+      <w:bookmarkEnd w:id="9"/>
     </w:p>
     <w:p>
       <w:r>
@@ -3007,9 +4979,11 @@
       <w:pPr>
         <w:pStyle w:val="Ttulo2"/>
       </w:pPr>
+      <w:bookmarkStart w:id="10" w:name="_Toc527487263"/>
       <w:r>
         <w:t>Delimitação de estudo</w:t>
       </w:r>
+      <w:bookmarkEnd w:id="10"/>
     </w:p>
     <w:p>
       <w:pPr>
@@ -3028,19 +5002,18 @@
           <w:u w:val="single"/>
         </w:rPr>
       </w:pPr>
+      <w:bookmarkStart w:id="11" w:name="_Toc527487264"/>
       <w:r>
         <w:t xml:space="preserve">Novidade </w:t>
       </w:r>
       <w:r>
         <w:t>científica</w:t>
       </w:r>
-    </w:p>
-    <w:p>
-      <w:r>
-        <w:t xml:space="preserve">Consiste na proposta de utilizar o conceito de Sistemas Colaborativos </w:t>
-      </w:r>
-      <w:r>
-        <w:t xml:space="preserve">como meio de comunicação e colaboração entre </w:t>
+      <w:bookmarkEnd w:id="11"/>
+    </w:p>
+    <w:p>
+      <w:r>
+        <w:t xml:space="preserve">Consiste na proposta de utilizar o conceito de Sistemas Colaborativos como meio de comunicação e colaboração entre </w:t>
       </w:r>
       <w:proofErr w:type="spellStart"/>
       <w:r>
@@ -3145,8 +5118,6 @@
       <w:r>
         <w:t>com doações monetárias, cujo a transação não necessita de uma logística complexa.</w:t>
       </w:r>
-      <w:bookmarkStart w:id="1" w:name="_GoBack"/>
-      <w:bookmarkEnd w:id="1"/>
       <w:r>
         <w:br w:type="page"/>
       </w:r>
@@ -3159,7 +5130,7 @@
           <w:numId w:val="13"/>
         </w:numPr>
       </w:pPr>
-      <w:bookmarkStart w:id="2" w:name="_Toc497931871"/>
+      <w:bookmarkStart w:id="12" w:name="_Toc527487265"/>
       <w:r>
         <w:lastRenderedPageBreak/>
         <w:t>Referencial Te</w:t>
@@ -3170,7 +5141,7 @@
       <w:r>
         <w:t>rico</w:t>
       </w:r>
-      <w:bookmarkEnd w:id="2"/>
+      <w:bookmarkEnd w:id="12"/>
     </w:p>
     <w:p>
       <w:r>
@@ -3294,37 +5265,25 @@
           <w:szCs w:val="32"/>
         </w:rPr>
       </w:pPr>
-    </w:p>
-    <w:p>
-      <w:pPr>
-        <w:pStyle w:val="PargrafodaLista"/>
-        <w:keepNext/>
-        <w:keepLines/>
-        <w:numPr>
-          <w:ilvl w:val="0"/>
-          <w:numId w:val="14"/>
-        </w:numPr>
-        <w:jc w:val="left"/>
-        <w:outlineLvl w:val="0"/>
-        <w:rPr>
-          <w:rFonts w:eastAsiaTheme="majorEastAsia" w:cstheme="majorBidi"/>
-          <w:b/>
-          <w:caps/>
-          <w:vanish/>
-          <w:spacing w:val="-10"/>
-          <w:kern w:val="28"/>
-          <w:sz w:val="32"/>
-          <w:szCs w:val="32"/>
-        </w:rPr>
-      </w:pPr>
+      <w:bookmarkStart w:id="13" w:name="_Toc527486502"/>
+      <w:bookmarkStart w:id="14" w:name="_Toc527487266"/>
+      <w:bookmarkEnd w:id="13"/>
+      <w:bookmarkEnd w:id="14"/>
     </w:p>
     <w:p>
       <w:pPr>
         <w:pStyle w:val="Ttulo2"/>
       </w:pPr>
-      <w:r>
-        <w:t>A importância das Ongs</w:t>
-      </w:r>
+      <w:bookmarkStart w:id="15" w:name="_Toc527487267"/>
+      <w:r>
+        <w:t xml:space="preserve">A importância das </w:t>
+      </w:r>
+      <w:proofErr w:type="spellStart"/>
+      <w:r>
+        <w:t>Ongs</w:t>
+      </w:r>
+      <w:bookmarkEnd w:id="15"/>
+      <w:proofErr w:type="spellEnd"/>
     </w:p>
     <w:p>
       <w:r>
@@ -4874,18 +6833,18 @@
       <w:pPr>
         <w:pStyle w:val="Ttulo2"/>
       </w:pPr>
-      <w:bookmarkStart w:id="3" w:name="_Toc496961725"/>
-      <w:bookmarkStart w:id="4" w:name="_Toc497931856"/>
-      <w:bookmarkStart w:id="5" w:name="_Toc497931872"/>
-      <w:bookmarkStart w:id="6" w:name="_Toc497931874"/>
-      <w:bookmarkEnd w:id="3"/>
-      <w:bookmarkEnd w:id="4"/>
-      <w:bookmarkEnd w:id="5"/>
+      <w:bookmarkStart w:id="16" w:name="_Toc496961725"/>
+      <w:bookmarkStart w:id="17" w:name="_Toc497931856"/>
+      <w:bookmarkStart w:id="18" w:name="_Toc497931872"/>
+      <w:bookmarkStart w:id="19" w:name="_Toc527487268"/>
+      <w:bookmarkEnd w:id="16"/>
+      <w:bookmarkEnd w:id="17"/>
+      <w:bookmarkEnd w:id="18"/>
       <w:r>
         <w:lastRenderedPageBreak/>
         <w:t>Sistemas Colaborativos</w:t>
       </w:r>
-      <w:bookmarkEnd w:id="6"/>
+      <w:bookmarkEnd w:id="19"/>
     </w:p>
     <w:p>
       <w:r>
@@ -5324,12 +7283,12 @@
       <w:pPr>
         <w:pStyle w:val="Ttulo2"/>
       </w:pPr>
-      <w:bookmarkStart w:id="7" w:name="_Toc497931875"/>
+      <w:bookmarkStart w:id="20" w:name="_Toc527487269"/>
       <w:r>
         <w:lastRenderedPageBreak/>
         <w:t>Comunidades virtuais</w:t>
       </w:r>
-      <w:bookmarkEnd w:id="7"/>
+      <w:bookmarkEnd w:id="20"/>
     </w:p>
     <w:p>
       <w:r>
@@ -5394,16 +7353,16 @@
       <w:pPr>
         <w:pStyle w:val="Ttulo3"/>
       </w:pPr>
-      <w:bookmarkStart w:id="8" w:name="_Ref497664925"/>
-      <w:bookmarkStart w:id="9" w:name="_Toc497931876"/>
+      <w:bookmarkStart w:id="21" w:name="_Ref497664925"/>
+      <w:bookmarkStart w:id="22" w:name="_Toc527487270"/>
       <w:r>
         <w:t>Evolução do conceito de comun</w:t>
       </w:r>
       <w:r>
         <w:t>idades</w:t>
       </w:r>
-      <w:bookmarkEnd w:id="8"/>
-      <w:bookmarkEnd w:id="9"/>
+      <w:bookmarkEnd w:id="21"/>
+      <w:bookmarkEnd w:id="22"/>
     </w:p>
     <w:p>
       <w:r>
@@ -6031,14 +7990,14 @@
       <w:pPr>
         <w:pStyle w:val="Ttulo3"/>
       </w:pPr>
-      <w:bookmarkStart w:id="10" w:name="_Toc497931877"/>
+      <w:bookmarkStart w:id="23" w:name="_Toc527487271"/>
       <w:r>
         <w:t>C</w:t>
       </w:r>
       <w:r>
         <w:t>omunidades virtuais</w:t>
       </w:r>
-      <w:bookmarkEnd w:id="10"/>
+      <w:bookmarkEnd w:id="23"/>
     </w:p>
     <w:p>
       <w:r>
@@ -7676,11 +9635,11 @@
       <w:pPr>
         <w:pStyle w:val="Ttulo3"/>
       </w:pPr>
-      <w:bookmarkStart w:id="11" w:name="_Toc497931878"/>
+      <w:bookmarkStart w:id="24" w:name="_Toc527487272"/>
       <w:r>
         <w:t>Conclusão</w:t>
       </w:r>
-      <w:bookmarkEnd w:id="11"/>
+      <w:bookmarkEnd w:id="24"/>
     </w:p>
     <w:p>
       <w:r>
@@ -8014,11 +9973,11 @@
       <w:pPr>
         <w:pStyle w:val="Ttulo2"/>
       </w:pPr>
-      <w:bookmarkStart w:id="12" w:name="_Toc497931879"/>
+      <w:bookmarkStart w:id="25" w:name="_Toc527487273"/>
       <w:r>
         <w:t>Ciberativismo</w:t>
       </w:r>
-      <w:bookmarkEnd w:id="12"/>
+      <w:bookmarkEnd w:id="25"/>
     </w:p>
     <w:p>
       <w:r>
@@ -8131,6 +10090,7 @@
       <w:pPr>
         <w:pStyle w:val="Ttulo3"/>
       </w:pPr>
+      <w:bookmarkStart w:id="26" w:name="_Toc527487274"/>
       <w:r>
         <w:t xml:space="preserve">Conceituando o </w:t>
       </w:r>
@@ -8138,6 +10098,7 @@
       <w:r>
         <w:t>ciberativismo</w:t>
       </w:r>
+      <w:bookmarkEnd w:id="26"/>
       <w:proofErr w:type="spellEnd"/>
     </w:p>
     <w:p>
@@ -8637,6 +10598,7 @@
       <w:pPr>
         <w:pStyle w:val="Ttulo3"/>
       </w:pPr>
+      <w:bookmarkStart w:id="27" w:name="_Toc527487275"/>
       <w:proofErr w:type="spellStart"/>
       <w:r>
         <w:t>Ciberativismo</w:t>
@@ -8651,6 +10613,7 @@
       <w:r>
         <w:t>projeto</w:t>
       </w:r>
+      <w:bookmarkEnd w:id="27"/>
     </w:p>
     <w:p>
       <w:proofErr w:type="spellStart"/>
@@ -9010,12 +10973,12 @@
           <w:numId w:val="13"/>
         </w:numPr>
       </w:pPr>
-      <w:bookmarkStart w:id="13" w:name="_Toc497931880"/>
+      <w:bookmarkStart w:id="28" w:name="_Toc527487276"/>
       <w:r>
         <w:lastRenderedPageBreak/>
         <w:t>Diagnóstico</w:t>
       </w:r>
-      <w:bookmarkEnd w:id="13"/>
+      <w:bookmarkEnd w:id="28"/>
     </w:p>
     <w:p>
       <w:pPr>
@@ -9037,22 +11000,83 @@
           <w:szCs w:val="32"/>
         </w:rPr>
       </w:pPr>
-      <w:bookmarkStart w:id="14" w:name="_Toc496961732"/>
-      <w:bookmarkStart w:id="15" w:name="_Toc497931865"/>
-      <w:bookmarkStart w:id="16" w:name="_Toc497931881"/>
-      <w:bookmarkEnd w:id="14"/>
-      <w:bookmarkEnd w:id="15"/>
-      <w:bookmarkEnd w:id="16"/>
-    </w:p>
-    <w:p>
-      <w:pPr>
-        <w:pStyle w:val="Ttulo2"/>
-      </w:pPr>
-      <w:bookmarkStart w:id="17" w:name="_Toc497931882"/>
-      <w:r>
-        <w:t>Pesquisas</w:t>
-      </w:r>
-      <w:bookmarkEnd w:id="17"/>
+      <w:bookmarkStart w:id="29" w:name="_Toc496961732"/>
+      <w:bookmarkStart w:id="30" w:name="_Toc497931865"/>
+      <w:bookmarkStart w:id="31" w:name="_Toc497931881"/>
+      <w:bookmarkStart w:id="32" w:name="_Toc527486514"/>
+      <w:bookmarkStart w:id="33" w:name="_Toc527487277"/>
+      <w:bookmarkEnd w:id="29"/>
+      <w:bookmarkEnd w:id="30"/>
+      <w:bookmarkEnd w:id="31"/>
+      <w:bookmarkEnd w:id="32"/>
+      <w:bookmarkEnd w:id="33"/>
+    </w:p>
+    <w:p>
+      <w:r>
+        <w:t>Esse capítulo apresenta um diagnóstico do cenário atual de Colatina na época em que o projeto se encontra em desenvolvimento. O objetivo</w:t>
+      </w:r>
+      <w:r>
+        <w:t xml:space="preserve"> é verificar se o</w:t>
+      </w:r>
+      <w:r>
+        <w:t xml:space="preserve"> problema</w:t>
+      </w:r>
+      <w:r>
+        <w:t xml:space="preserve"> social descrito no projeto existe, isto é, </w:t>
+      </w:r>
+      <w:r>
+        <w:rPr>
+          <w:b/>
+        </w:rPr>
+        <w:t xml:space="preserve">dificuldade de doadores na identificação de necessidades das </w:t>
+      </w:r>
+      <w:proofErr w:type="spellStart"/>
+      <w:r>
+        <w:rPr>
+          <w:b/>
+        </w:rPr>
+        <w:t>Ongs</w:t>
+      </w:r>
+      <w:proofErr w:type="spellEnd"/>
+      <w:r>
+        <w:rPr>
+          <w:b/>
+        </w:rPr>
+        <w:t xml:space="preserve"> em Colatina</w:t>
+      </w:r>
+      <w:r>
+        <w:t>. O diagnóstico pretende também extrair uma gama de informação de todas as partes envolvidas, para assim apontar possíveis causas.</w:t>
+      </w:r>
+    </w:p>
+    <w:p>
+      <w:r>
+        <w:t>O diagnóstico foi desenvolvido utilizando duas populações alvo: doadores</w:t>
+      </w:r>
+      <w:r>
+        <w:t xml:space="preserve"> (ou possíveis </w:t>
+      </w:r>
+      <w:r>
+        <w:t xml:space="preserve">doadores e </w:t>
+      </w:r>
+      <w:proofErr w:type="spellStart"/>
+      <w:r>
+        <w:t>Ongs</w:t>
+      </w:r>
+      <w:proofErr w:type="spellEnd"/>
+      <w:r>
+        <w:t xml:space="preserve"> presentes na cidade de Colatina. Por ser tratarem de duas populações alvos distintos, este capítulo será dividido em dois </w:t>
+      </w:r>
+      <w:proofErr w:type="spellStart"/>
+      <w:r>
+        <w:t>subt</w:t>
+      </w:r>
+      <w:r>
+        <w:t>ópicos</w:t>
+      </w:r>
+      <w:proofErr w:type="spellEnd"/>
+      <w:r>
+        <w:t>, abrangendo ambas.</w:t>
+      </w:r>
     </w:p>
     <w:p>
       <w:pPr>
@@ -9068,18 +11092,1296 @@
       <w:pPr>
         <w:pStyle w:val="Ttulo2"/>
       </w:pPr>
-      <w:bookmarkStart w:id="18" w:name="_Toc497931883"/>
+      <w:bookmarkStart w:id="34" w:name="_Toc527487278"/>
       <w:r>
         <w:lastRenderedPageBreak/>
-        <w:t>Interpretação dos dados</w:t>
-      </w:r>
-      <w:bookmarkEnd w:id="18"/>
+        <w:t>Doadores (ou possíveis doadores)</w:t>
+      </w:r>
+      <w:bookmarkEnd w:id="34"/>
+    </w:p>
+    <w:p>
+      <w:r>
+        <w:t>Esse tópico descreve o método utilizado para diagnosticar o problema relatado no projeto através de informações extraídas de doadores (ou possíveis doadores), que se trata de uma das partes envolvidas no presente trabalho.</w:t>
+      </w:r>
+    </w:p>
+    <w:p>
+      <w:pPr>
+        <w:pStyle w:val="Ttulo3"/>
+      </w:pPr>
+      <w:bookmarkStart w:id="35" w:name="_Toc527487279"/>
+      <w:r>
+        <w:t>Descrição da população</w:t>
+      </w:r>
+      <w:bookmarkEnd w:id="35"/>
+    </w:p>
+    <w:p>
+      <w:r>
+        <w:t>A população alvo desse tópico é os moradores de Colatina</w:t>
+      </w:r>
+      <w:r>
+        <w:t>, de qualquer idade.</w:t>
+      </w:r>
+    </w:p>
+    <w:p>
+      <w:pPr>
+        <w:pStyle w:val="Ttulo3"/>
+      </w:pPr>
+      <w:bookmarkStart w:id="36" w:name="_Toc527487280"/>
+      <w:r>
+        <w:t>Época e local</w:t>
+      </w:r>
+      <w:bookmarkEnd w:id="36"/>
+    </w:p>
+    <w:p>
+      <w:pPr>
+        <w:rPr>
+          <w:u w:val="single"/>
+        </w:rPr>
+      </w:pPr>
+      <w:r>
+        <w:t>As coletas foram realizadas em grupos presentes em redes sociais, onde a grande maioria de seus membros residiam na cidade de Colatina. A data de aplicação foi no período correspondente à</w:t>
+      </w:r>
+      <w:r>
+        <w:t xml:space="preserve"> 15 de outubro de 2017</w:t>
+      </w:r>
+      <w:r>
+        <w:t xml:space="preserve"> </w:t>
+      </w:r>
+      <w:r>
+        <w:t>até 16 de maio de 2018</w:t>
+      </w:r>
+      <w:r>
+        <w:t>.</w:t>
+      </w:r>
+    </w:p>
+    <w:p>
+      <w:pPr>
+        <w:pStyle w:val="Ttulo3"/>
+      </w:pPr>
+      <w:r>
+        <w:t>Características</w:t>
+      </w:r>
+    </w:p>
+    <w:p>
+      <w:r>
+        <w:t xml:space="preserve">A população alvo corresponde aos moradores de Colatina, como sugeria o fragmento de texto que acompanhava as questões dessa pesquisa. Foram aplicados em uma amostra de 127 voluntários de diferentes partes da cidade e de todos os níveis sociais. </w:t>
+      </w:r>
+    </w:p>
+    <w:p>
+      <w:r>
+        <w:t>Um texto explicando que a coleta era dedicada a quem já realiza doações ou há possibilidades reais de se tornar um doador acompanhava o endereço disponibilizado nas redes</w:t>
+      </w:r>
+      <w:r>
+        <w:t>.</w:t>
+      </w:r>
+      <w:r>
+        <w:t xml:space="preserve"> </w:t>
+      </w:r>
+      <w:r>
+        <w:t>Isso</w:t>
+      </w:r>
+      <w:r>
+        <w:t xml:space="preserve"> sugere que o indivíduo que</w:t>
+      </w:r>
+      <w:r>
+        <w:t xml:space="preserve"> participou da pesquisa possui tendência a ser ou se trata de um doador.</w:t>
+      </w:r>
+    </w:p>
+    <w:p>
+      <w:pPr>
+        <w:pStyle w:val="Ttulo3"/>
+      </w:pPr>
+      <w:bookmarkStart w:id="37" w:name="_Toc527487281"/>
+      <w:r>
+        <w:t>Estratégia utilizada</w:t>
+      </w:r>
+      <w:bookmarkEnd w:id="37"/>
+    </w:p>
+    <w:p>
+      <w:pPr>
+        <w:pStyle w:val="PargrafodaLista"/>
+        <w:numPr>
+          <w:ilvl w:val="0"/>
+          <w:numId w:val="22"/>
+        </w:numPr>
+      </w:pPr>
+      <w:r>
+        <w:t>Tipo de instrumento: o instrumento utilizado na am</w:t>
+      </w:r>
+      <w:r>
+        <w:t>ostra foi uma enquete contendo 9</w:t>
+      </w:r>
+      <w:r>
+        <w:t xml:space="preserve"> </w:t>
+      </w:r>
+      <w:r>
+        <w:t>questões</w:t>
+      </w:r>
+      <w:r>
+        <w:t>;</w:t>
+      </w:r>
+    </w:p>
+    <w:p>
+      <w:pPr>
+        <w:pStyle w:val="PargrafodaLista"/>
+        <w:numPr>
+          <w:ilvl w:val="0"/>
+          <w:numId w:val="22"/>
+        </w:numPr>
+      </w:pPr>
+      <w:r>
+        <w:t>Método de Divulgação: o método de divulgação foi um endereço eletrônico público, compartilhada nas redes sociais a fim de atrair a maior quantidade de perguntas e um público misto</w:t>
+      </w:r>
+      <w:r>
+        <w:t>, de idades, classes sociais ou qualquer outra característica que possa levar a um tipo de padrão nas respostas;</w:t>
+      </w:r>
+    </w:p>
+    <w:p>
+      <w:pPr>
+        <w:pStyle w:val="PargrafodaLista"/>
+        <w:numPr>
+          <w:ilvl w:val="0"/>
+          <w:numId w:val="22"/>
+        </w:numPr>
+      </w:pPr>
+      <w:r>
+        <w:t>Recursos utilizados:</w:t>
+      </w:r>
+      <w:r>
+        <w:t xml:space="preserve"> </w:t>
+      </w:r>
+      <w:r>
+        <w:t xml:space="preserve">o recurso utilizado para a coleta de dados foi a ferramenta da empresa Google: o </w:t>
+      </w:r>
+      <w:r>
+        <w:rPr>
+          <w:i/>
+        </w:rPr>
+        <w:t>G</w:t>
+      </w:r>
+      <w:r>
+        <w:rPr>
+          <w:i/>
+        </w:rPr>
+        <w:t xml:space="preserve">oogle </w:t>
+      </w:r>
+      <w:proofErr w:type="spellStart"/>
+      <w:r>
+        <w:rPr>
+          <w:i/>
+        </w:rPr>
+        <w:t>F</w:t>
+      </w:r>
+      <w:r>
+        <w:rPr>
+          <w:i/>
+        </w:rPr>
+        <w:t>orm</w:t>
+      </w:r>
+      <w:r>
+        <w:rPr>
+          <w:i/>
+        </w:rPr>
+        <w:t>s</w:t>
+      </w:r>
+      <w:proofErr w:type="spellEnd"/>
+      <w:r>
+        <w:t xml:space="preserve">, </w:t>
+      </w:r>
+      <w:r>
+        <w:t>um serviço gratuito para criar formulários online</w:t>
+      </w:r>
+      <w:r>
+        <w:t xml:space="preserve">. Com essa ferramenta é possível </w:t>
+      </w:r>
+      <w:r>
+        <w:t xml:space="preserve">produzir </w:t>
+      </w:r>
+      <w:r>
+        <w:lastRenderedPageBreak/>
+        <w:t>questões</w:t>
+      </w:r>
+      <w:r>
+        <w:t xml:space="preserve"> de múltipla escolha, </w:t>
+      </w:r>
+      <w:r>
+        <w:t>solicitar</w:t>
+      </w:r>
+      <w:r>
+        <w:t xml:space="preserve"> </w:t>
+      </w:r>
+      <w:r>
+        <w:t>resposta</w:t>
+      </w:r>
+      <w:r>
+        <w:t xml:space="preserve"> discursivas, </w:t>
+      </w:r>
+      <w:r>
+        <w:t>criar</w:t>
+      </w:r>
+      <w:r>
+        <w:t xml:space="preserve"> avaliações em escala numérica, entre </w:t>
+      </w:r>
+      <w:r>
+        <w:t>uma gama de outras</w:t>
+      </w:r>
+      <w:r>
+        <w:t xml:space="preserve"> opções</w:t>
+      </w:r>
+      <w:r>
+        <w:t>.</w:t>
+      </w:r>
+    </w:p>
+    <w:p>
+      <w:pPr>
+        <w:pStyle w:val="Ttulo3"/>
+        <w:rPr>
+          <w:u w:val="single"/>
+        </w:rPr>
+      </w:pPr>
+      <w:bookmarkStart w:id="38" w:name="_Toc527487282"/>
+      <w:r>
+        <w:t>Questões abordadas</w:t>
+      </w:r>
+      <w:bookmarkEnd w:id="38"/>
+    </w:p>
+    <w:p>
+      <w:r>
+        <w:t>A seguir, as perguntas acompanhadas dos gráficos com as respostas obtidas dos indivíduos participantes da enquete.</w:t>
+      </w:r>
+      <w:r>
+        <w:t xml:space="preserve"> (</w:t>
+      </w:r>
+      <w:proofErr w:type="gramStart"/>
+      <w:r>
+        <w:t>imagens</w:t>
+      </w:r>
+      <w:proofErr w:type="gramEnd"/>
+      <w:r>
+        <w:t xml:space="preserve"> </w:t>
+      </w:r>
+      <w:r>
+        <w:t>640</w:t>
+      </w:r>
+      <w:r>
+        <w:t>x</w:t>
+      </w:r>
+      <w:r>
+        <w:t>320</w:t>
+      </w:r>
+      <w:r>
+        <w:t>)</w:t>
+      </w:r>
+    </w:p>
+    <w:p/>
+    <w:p>
+      <w:pPr>
+        <w:pStyle w:val="PargrafodaLista"/>
+        <w:numPr>
+          <w:ilvl w:val="0"/>
+          <w:numId w:val="23"/>
+        </w:numPr>
+      </w:pPr>
+      <w:r>
+        <w:t xml:space="preserve">Questão 1: </w:t>
+      </w:r>
+      <w:r>
+        <w:t>Você tem o hábito de fazer doações para associações beneficentes na cidade de Colatina?</w:t>
+      </w:r>
+    </w:p>
+    <w:p>
+      <w:pPr>
+        <w:pStyle w:val="Citaodeimagemgrfico"/>
+      </w:pPr>
+      <w:r>
+        <w:t xml:space="preserve">Gráfico </w:t>
+      </w:r>
+      <w:r>
+        <w:fldChar w:fldCharType="begin"/>
+      </w:r>
+      <w:r>
+        <w:instrText xml:space="preserve"> SEQ Gráfico \* ARABIC </w:instrText>
+      </w:r>
+      <w:r>
+        <w:fldChar w:fldCharType="separate"/>
+      </w:r>
+      <w:r>
+        <w:rPr>
+          <w:noProof/>
+        </w:rPr>
+        <w:t>1</w:t>
+      </w:r>
+      <w:r>
+        <w:fldChar w:fldCharType="end"/>
+      </w:r>
+      <w:r>
+        <w:t xml:space="preserve"> – Questionário aplicado</w:t>
+      </w:r>
+    </w:p>
+    <w:p>
+      <w:pPr>
+        <w:pStyle w:val="ImagemGrfico"/>
+      </w:pPr>
+      <w:r>
+        <w:drawing>
+          <wp:inline distT="0" distB="0" distL="0" distR="0" wp14:anchorId="4AB28C3A" wp14:editId="75061F38">
+            <wp:extent cx="5760085" cy="2393950"/>
+            <wp:effectExtent l="0" t="0" r="0" b="6350"/>
+            <wp:docPr id="14" name="Imagem 14"/>
+            <wp:cNvGraphicFramePr>
+              <a:graphicFrameLocks xmlns:a="http://schemas.openxmlformats.org/drawingml/2006/main" noChangeAspect="1"/>
+            </wp:cNvGraphicFramePr>
+            <a:graphic xmlns:a="http://schemas.openxmlformats.org/drawingml/2006/main">
+              <a:graphicData uri="http://schemas.openxmlformats.org/drawingml/2006/picture">
+                <pic:pic xmlns:pic="http://schemas.openxmlformats.org/drawingml/2006/picture">
+                  <pic:nvPicPr>
+                    <pic:cNvPr id="1" name=""/>
+                    <pic:cNvPicPr/>
+                  </pic:nvPicPr>
+                  <pic:blipFill>
+                    <a:blip r:embed="rId8"/>
+                    <a:stretch>
+                      <a:fillRect/>
+                    </a:stretch>
+                  </pic:blipFill>
+                  <pic:spPr>
+                    <a:xfrm>
+                      <a:off x="0" y="0"/>
+                      <a:ext cx="5760085" cy="2393950"/>
+                    </a:xfrm>
+                    <a:prstGeom prst="rect">
+                      <a:avLst/>
+                    </a:prstGeom>
+                  </pic:spPr>
+                </pic:pic>
+              </a:graphicData>
+            </a:graphic>
+          </wp:inline>
+        </w:drawing>
+      </w:r>
+    </w:p>
+    <w:p>
+      <w:pPr>
+        <w:rPr>
+          <w:lang w:eastAsia="pt-BR"/>
+        </w:rPr>
+      </w:pPr>
+      <w:r>
+        <w:rPr>
+          <w:lang w:eastAsia="pt-BR"/>
+        </w:rPr>
+        <w:t>Esse gráfico mostra que...</w:t>
+      </w:r>
+    </w:p>
+    <w:p>
+      <w:pPr>
+        <w:rPr>
+          <w:lang w:eastAsia="pt-BR"/>
+        </w:rPr>
+      </w:pPr>
+    </w:p>
+    <w:p>
+      <w:pPr>
+        <w:pStyle w:val="PargrafodaLista"/>
+        <w:numPr>
+          <w:ilvl w:val="0"/>
+          <w:numId w:val="23"/>
+        </w:numPr>
+      </w:pPr>
+      <w:r>
+        <w:t xml:space="preserve">Questão </w:t>
+      </w:r>
+      <w:r>
+        <w:t>2</w:t>
+      </w:r>
+      <w:r>
+        <w:t>:</w:t>
+      </w:r>
+      <w:r>
+        <w:t xml:space="preserve"> </w:t>
+      </w:r>
+      <w:r>
+        <w:t>Em geral, por qual meio você sabe que algumas delas está precisando de doações?</w:t>
+      </w:r>
+    </w:p>
+    <w:p>
+      <w:pPr>
+        <w:pStyle w:val="Citaodeimagemgrfico"/>
+      </w:pPr>
+      <w:r>
+        <w:t xml:space="preserve">Gráfico </w:t>
+      </w:r>
+      <w:r>
+        <w:fldChar w:fldCharType="begin"/>
+      </w:r>
+      <w:r>
+        <w:instrText xml:space="preserve"> SEQ Gráfico \* ARABIC </w:instrText>
+      </w:r>
+      <w:r>
+        <w:fldChar w:fldCharType="separate"/>
+      </w:r>
+      <w:r>
+        <w:rPr>
+          <w:noProof/>
+        </w:rPr>
+        <w:t>2</w:t>
+      </w:r>
+      <w:r>
+        <w:fldChar w:fldCharType="end"/>
+      </w:r>
+      <w:r>
+        <w:t xml:space="preserve"> – Questionário aplicado</w:t>
+      </w:r>
+    </w:p>
+    <w:p>
+      <w:pPr>
+        <w:pStyle w:val="ImagemGrfico"/>
+        <w:rPr>
+          <w:lang w:eastAsia="en-US"/>
+        </w:rPr>
+      </w:pPr>
+      <w:r>
+        <w:lastRenderedPageBreak/>
+        <w:drawing>
+          <wp:inline distT="0" distB="0" distL="0" distR="0" wp14:anchorId="6D013E2C" wp14:editId="12022D22">
+            <wp:extent cx="5760085" cy="2917190"/>
+            <wp:effectExtent l="0" t="0" r="0" b="0"/>
+            <wp:docPr id="15" name="Imagem 15"/>
+            <wp:cNvGraphicFramePr>
+              <a:graphicFrameLocks xmlns:a="http://schemas.openxmlformats.org/drawingml/2006/main" noChangeAspect="1"/>
+            </wp:cNvGraphicFramePr>
+            <a:graphic xmlns:a="http://schemas.openxmlformats.org/drawingml/2006/main">
+              <a:graphicData uri="http://schemas.openxmlformats.org/drawingml/2006/picture">
+                <pic:pic xmlns:pic="http://schemas.openxmlformats.org/drawingml/2006/picture">
+                  <pic:nvPicPr>
+                    <pic:cNvPr id="1" name=""/>
+                    <pic:cNvPicPr/>
+                  </pic:nvPicPr>
+                  <pic:blipFill>
+                    <a:blip r:embed="rId9"/>
+                    <a:stretch>
+                      <a:fillRect/>
+                    </a:stretch>
+                  </pic:blipFill>
+                  <pic:spPr>
+                    <a:xfrm>
+                      <a:off x="0" y="0"/>
+                      <a:ext cx="5760085" cy="2917190"/>
+                    </a:xfrm>
+                    <a:prstGeom prst="rect">
+                      <a:avLst/>
+                    </a:prstGeom>
+                  </pic:spPr>
+                </pic:pic>
+              </a:graphicData>
+            </a:graphic>
+          </wp:inline>
+        </w:drawing>
+      </w:r>
+    </w:p>
+    <w:p>
+      <w:r>
+        <w:t>Se trata de uma questão de múltipla escolha...</w:t>
+      </w:r>
+    </w:p>
+    <w:p>
+      <w:pPr>
+        <w:ind w:left="1069" w:firstLine="0"/>
+      </w:pPr>
+    </w:p>
+    <w:p>
+      <w:pPr>
+        <w:pStyle w:val="PargrafodaLista"/>
+        <w:numPr>
+          <w:ilvl w:val="0"/>
+          <w:numId w:val="23"/>
+        </w:numPr>
+      </w:pPr>
+      <w:r>
+        <w:t xml:space="preserve">Questão </w:t>
+      </w:r>
+      <w:r>
+        <w:t>3</w:t>
+      </w:r>
+      <w:r>
+        <w:t>:</w:t>
+      </w:r>
+      <w:r>
+        <w:t xml:space="preserve"> </w:t>
+      </w:r>
+      <w:r>
+        <w:t>Em geral, você sabe o item específico na qual a associação beneficente está necessitando, ao realizar uma doação?</w:t>
+      </w:r>
+    </w:p>
+    <w:p>
+      <w:pPr>
+        <w:pStyle w:val="Citaodeimagemgrfico"/>
+      </w:pPr>
+      <w:r>
+        <w:t xml:space="preserve">Gráfico </w:t>
+      </w:r>
+      <w:r>
+        <w:fldChar w:fldCharType="begin"/>
+      </w:r>
+      <w:r>
+        <w:instrText xml:space="preserve"> SEQ Gráfico \* ARABIC </w:instrText>
+      </w:r>
+      <w:r>
+        <w:fldChar w:fldCharType="separate"/>
+      </w:r>
+      <w:r>
+        <w:rPr>
+          <w:noProof/>
+        </w:rPr>
+        <w:t>3</w:t>
+      </w:r>
+      <w:r>
+        <w:fldChar w:fldCharType="end"/>
+      </w:r>
+      <w:r>
+        <w:t xml:space="preserve"> – Questionário aplicado</w:t>
+      </w:r>
+    </w:p>
+    <w:p>
+      <w:pPr>
+        <w:pStyle w:val="ImagemGrfico"/>
+        <w:rPr>
+          <w:lang w:eastAsia="en-US"/>
+        </w:rPr>
+      </w:pPr>
+      <w:r>
+        <w:drawing>
+          <wp:inline distT="0" distB="0" distL="0" distR="0" wp14:anchorId="68CCC008" wp14:editId="54F4DCA8">
+            <wp:extent cx="5760085" cy="2468880"/>
+            <wp:effectExtent l="0" t="0" r="0" b="7620"/>
+            <wp:docPr id="16" name="Imagem 16"/>
+            <wp:cNvGraphicFramePr>
+              <a:graphicFrameLocks xmlns:a="http://schemas.openxmlformats.org/drawingml/2006/main" noChangeAspect="1"/>
+            </wp:cNvGraphicFramePr>
+            <a:graphic xmlns:a="http://schemas.openxmlformats.org/drawingml/2006/main">
+              <a:graphicData uri="http://schemas.openxmlformats.org/drawingml/2006/picture">
+                <pic:pic xmlns:pic="http://schemas.openxmlformats.org/drawingml/2006/picture">
+                  <pic:nvPicPr>
+                    <pic:cNvPr id="1" name=""/>
+                    <pic:cNvPicPr/>
+                  </pic:nvPicPr>
+                  <pic:blipFill>
+                    <a:blip r:embed="rId10"/>
+                    <a:stretch>
+                      <a:fillRect/>
+                    </a:stretch>
+                  </pic:blipFill>
+                  <pic:spPr>
+                    <a:xfrm>
+                      <a:off x="0" y="0"/>
+                      <a:ext cx="5760085" cy="2468880"/>
+                    </a:xfrm>
+                    <a:prstGeom prst="rect">
+                      <a:avLst/>
+                    </a:prstGeom>
+                  </pic:spPr>
+                </pic:pic>
+              </a:graphicData>
+            </a:graphic>
+          </wp:inline>
+        </w:drawing>
+      </w:r>
+    </w:p>
+    <w:p>
+      <w:pPr>
+        <w:ind w:left="1069" w:firstLine="0"/>
+      </w:pPr>
+    </w:p>
+    <w:p>
+      <w:pPr>
+        <w:pStyle w:val="PargrafodaLista"/>
+        <w:numPr>
+          <w:ilvl w:val="0"/>
+          <w:numId w:val="23"/>
+        </w:numPr>
+      </w:pPr>
+      <w:r>
+        <w:t xml:space="preserve">Questão </w:t>
+      </w:r>
+      <w:r>
+        <w:t>4</w:t>
+      </w:r>
+      <w:r>
+        <w:t xml:space="preserve">: </w:t>
+      </w:r>
+      <w:r>
+        <w:t>Quantas associações beneficentes você conhece na cidade de Colatina?</w:t>
+      </w:r>
+    </w:p>
+    <w:p>
+      <w:pPr>
+        <w:pStyle w:val="Citaodeimagemgrfico"/>
+      </w:pPr>
+      <w:r>
+        <w:t xml:space="preserve">Gráfico </w:t>
+      </w:r>
+      <w:r>
+        <w:fldChar w:fldCharType="begin"/>
+      </w:r>
+      <w:r>
+        <w:instrText xml:space="preserve"> SEQ Gráfico \* ARABIC </w:instrText>
+      </w:r>
+      <w:r>
+        <w:fldChar w:fldCharType="separate"/>
+      </w:r>
+      <w:r>
+        <w:rPr>
+          <w:noProof/>
+        </w:rPr>
+        <w:t>4</w:t>
+      </w:r>
+      <w:r>
+        <w:fldChar w:fldCharType="end"/>
+      </w:r>
+      <w:r>
+        <w:t xml:space="preserve"> – Questionário aplicado</w:t>
+      </w:r>
+    </w:p>
+    <w:p>
+      <w:pPr>
+        <w:pStyle w:val="ImagemGrfico"/>
+        <w:rPr>
+          <w:lang w:eastAsia="en-US"/>
+        </w:rPr>
+      </w:pPr>
+      <w:r>
+        <w:lastRenderedPageBreak/>
+        <w:drawing>
+          <wp:inline distT="0" distB="0" distL="0" distR="0" wp14:anchorId="461BFC89" wp14:editId="13C064F6">
+            <wp:extent cx="5760085" cy="2475865"/>
+            <wp:effectExtent l="0" t="0" r="0" b="635"/>
+            <wp:docPr id="17" name="Imagem 17"/>
+            <wp:cNvGraphicFramePr>
+              <a:graphicFrameLocks xmlns:a="http://schemas.openxmlformats.org/drawingml/2006/main" noChangeAspect="1"/>
+            </wp:cNvGraphicFramePr>
+            <a:graphic xmlns:a="http://schemas.openxmlformats.org/drawingml/2006/main">
+              <a:graphicData uri="http://schemas.openxmlformats.org/drawingml/2006/picture">
+                <pic:pic xmlns:pic="http://schemas.openxmlformats.org/drawingml/2006/picture">
+                  <pic:nvPicPr>
+                    <pic:cNvPr id="1" name=""/>
+                    <pic:cNvPicPr/>
+                  </pic:nvPicPr>
+                  <pic:blipFill>
+                    <a:blip r:embed="rId11"/>
+                    <a:stretch>
+                      <a:fillRect/>
+                    </a:stretch>
+                  </pic:blipFill>
+                  <pic:spPr>
+                    <a:xfrm>
+                      <a:off x="0" y="0"/>
+                      <a:ext cx="5760085" cy="2475865"/>
+                    </a:xfrm>
+                    <a:prstGeom prst="rect">
+                      <a:avLst/>
+                    </a:prstGeom>
+                  </pic:spPr>
+                </pic:pic>
+              </a:graphicData>
+            </a:graphic>
+          </wp:inline>
+        </w:drawing>
+      </w:r>
+    </w:p>
+    <w:p>
+      <w:pPr>
+        <w:ind w:left="1069" w:firstLine="0"/>
+      </w:pPr>
+    </w:p>
+    <w:p>
+      <w:pPr>
+        <w:pStyle w:val="PargrafodaLista"/>
+        <w:numPr>
+          <w:ilvl w:val="0"/>
+          <w:numId w:val="23"/>
+        </w:numPr>
+      </w:pPr>
+      <w:r>
+        <w:t xml:space="preserve">Questão </w:t>
+      </w:r>
+      <w:r>
+        <w:t>5</w:t>
+      </w:r>
+      <w:r>
+        <w:t xml:space="preserve">: </w:t>
+      </w:r>
+      <w:r>
+        <w:t>Em geral, que tipo de item você doa para uma associação beneficente?</w:t>
+      </w:r>
+    </w:p>
+    <w:p>
+      <w:pPr>
+        <w:pStyle w:val="Citaodeimagemgrfico"/>
+      </w:pPr>
+      <w:r>
+        <w:t xml:space="preserve">Gráfico </w:t>
+      </w:r>
+      <w:r>
+        <w:fldChar w:fldCharType="begin"/>
+      </w:r>
+      <w:r>
+        <w:instrText xml:space="preserve"> SEQ Gráfico \* ARABIC </w:instrText>
+      </w:r>
+      <w:r>
+        <w:fldChar w:fldCharType="separate"/>
+      </w:r>
+      <w:r>
+        <w:rPr>
+          <w:noProof/>
+        </w:rPr>
+        <w:t>5</w:t>
+      </w:r>
+      <w:r>
+        <w:fldChar w:fldCharType="end"/>
+      </w:r>
+      <w:r>
+        <w:t xml:space="preserve"> – Questionário aplicado</w:t>
+      </w:r>
+    </w:p>
+    <w:p>
+      <w:pPr>
+        <w:pStyle w:val="ImagemGrfico"/>
+        <w:rPr>
+          <w:lang w:eastAsia="en-US"/>
+        </w:rPr>
+      </w:pPr>
+      <w:r>
+        <w:drawing>
+          <wp:inline distT="0" distB="0" distL="0" distR="0" wp14:anchorId="6E4A1920" wp14:editId="3B9E48A5">
+            <wp:extent cx="5760085" cy="2468880"/>
+            <wp:effectExtent l="0" t="0" r="0" b="7620"/>
+            <wp:docPr id="18" name="Imagem 18"/>
+            <wp:cNvGraphicFramePr>
+              <a:graphicFrameLocks xmlns:a="http://schemas.openxmlformats.org/drawingml/2006/main" noChangeAspect="1"/>
+            </wp:cNvGraphicFramePr>
+            <a:graphic xmlns:a="http://schemas.openxmlformats.org/drawingml/2006/main">
+              <a:graphicData uri="http://schemas.openxmlformats.org/drawingml/2006/picture">
+                <pic:pic xmlns:pic="http://schemas.openxmlformats.org/drawingml/2006/picture">
+                  <pic:nvPicPr>
+                    <pic:cNvPr id="1" name=""/>
+                    <pic:cNvPicPr/>
+                  </pic:nvPicPr>
+                  <pic:blipFill>
+                    <a:blip r:embed="rId12"/>
+                    <a:stretch>
+                      <a:fillRect/>
+                    </a:stretch>
+                  </pic:blipFill>
+                  <pic:spPr>
+                    <a:xfrm>
+                      <a:off x="0" y="0"/>
+                      <a:ext cx="5760085" cy="2468880"/>
+                    </a:xfrm>
+                    <a:prstGeom prst="rect">
+                      <a:avLst/>
+                    </a:prstGeom>
+                  </pic:spPr>
+                </pic:pic>
+              </a:graphicData>
+            </a:graphic>
+          </wp:inline>
+        </w:drawing>
+      </w:r>
+    </w:p>
+    <w:p>
+      <w:pPr>
+        <w:pStyle w:val="PargrafodaLista"/>
+        <w:ind w:left="1429" w:firstLine="0"/>
+      </w:pPr>
+    </w:p>
+    <w:p>
+      <w:pPr>
+        <w:pStyle w:val="PargrafodaLista"/>
+        <w:numPr>
+          <w:ilvl w:val="0"/>
+          <w:numId w:val="23"/>
+        </w:numPr>
+      </w:pPr>
+      <w:r>
+        <w:t xml:space="preserve">Questão </w:t>
+      </w:r>
+      <w:r>
+        <w:t>6</w:t>
+      </w:r>
+      <w:r>
+        <w:t xml:space="preserve">: </w:t>
+      </w:r>
+      <w:r>
+        <w:t>Quais as dificuldades encontradas na hora de realizar uma doação?</w:t>
+      </w:r>
+    </w:p>
+    <w:p>
+      <w:pPr>
+        <w:pStyle w:val="Citaodeimagemgrfico"/>
+      </w:pPr>
+      <w:r>
+        <w:t xml:space="preserve">Gráfico </w:t>
+      </w:r>
+      <w:r>
+        <w:fldChar w:fldCharType="begin"/>
+      </w:r>
+      <w:r>
+        <w:instrText xml:space="preserve"> SEQ Gráfico \* ARABIC </w:instrText>
+      </w:r>
+      <w:r>
+        <w:fldChar w:fldCharType="separate"/>
+      </w:r>
+      <w:r>
+        <w:rPr>
+          <w:noProof/>
+        </w:rPr>
+        <w:t>6</w:t>
+      </w:r>
+      <w:r>
+        <w:fldChar w:fldCharType="end"/>
+      </w:r>
+      <w:r>
+        <w:t xml:space="preserve"> – Questionário aplicado</w:t>
+      </w:r>
+    </w:p>
+    <w:p>
+      <w:pPr>
+        <w:pStyle w:val="ImagemGrfico"/>
+        <w:rPr>
+          <w:lang w:eastAsia="en-US"/>
+        </w:rPr>
+      </w:pPr>
+      <w:r>
+        <w:lastRenderedPageBreak/>
+        <w:drawing>
+          <wp:inline distT="0" distB="0" distL="0" distR="0" wp14:anchorId="3DD966A3" wp14:editId="48DE32FB">
+            <wp:extent cx="5760085" cy="2693035"/>
+            <wp:effectExtent l="0" t="0" r="0" b="0"/>
+            <wp:docPr id="19" name="Imagem 19"/>
+            <wp:cNvGraphicFramePr>
+              <a:graphicFrameLocks xmlns:a="http://schemas.openxmlformats.org/drawingml/2006/main" noChangeAspect="1"/>
+            </wp:cNvGraphicFramePr>
+            <a:graphic xmlns:a="http://schemas.openxmlformats.org/drawingml/2006/main">
+              <a:graphicData uri="http://schemas.openxmlformats.org/drawingml/2006/picture">
+                <pic:pic xmlns:pic="http://schemas.openxmlformats.org/drawingml/2006/picture">
+                  <pic:nvPicPr>
+                    <pic:cNvPr id="1" name=""/>
+                    <pic:cNvPicPr/>
+                  </pic:nvPicPr>
+                  <pic:blipFill>
+                    <a:blip r:embed="rId13"/>
+                    <a:stretch>
+                      <a:fillRect/>
+                    </a:stretch>
+                  </pic:blipFill>
+                  <pic:spPr>
+                    <a:xfrm>
+                      <a:off x="0" y="0"/>
+                      <a:ext cx="5760085" cy="2693035"/>
+                    </a:xfrm>
+                    <a:prstGeom prst="rect">
+                      <a:avLst/>
+                    </a:prstGeom>
+                  </pic:spPr>
+                </pic:pic>
+              </a:graphicData>
+            </a:graphic>
+          </wp:inline>
+        </w:drawing>
+      </w:r>
+    </w:p>
+    <w:p>
+      <w:pPr>
+        <w:pStyle w:val="PargrafodaLista"/>
+        <w:ind w:left="1429" w:firstLine="0"/>
+      </w:pPr>
+    </w:p>
+    <w:p>
+      <w:pPr>
+        <w:pStyle w:val="PargrafodaLista"/>
+        <w:numPr>
+          <w:ilvl w:val="0"/>
+          <w:numId w:val="23"/>
+        </w:numPr>
+      </w:pPr>
+      <w:r>
+        <w:t xml:space="preserve">Questão </w:t>
+      </w:r>
+      <w:r>
+        <w:t>7</w:t>
+      </w:r>
+      <w:r>
+        <w:t xml:space="preserve">: </w:t>
+      </w:r>
+      <w:r>
+        <w:t>Já houve alguma situação na qual você se desfez de algo que poderia se converter em uma doação, não o enviando para a caridade?</w:t>
+      </w:r>
+    </w:p>
+    <w:p>
+      <w:pPr>
+        <w:pStyle w:val="Citaodeimagemgrfico"/>
+      </w:pPr>
+      <w:r>
+        <w:t xml:space="preserve">Gráfico </w:t>
+      </w:r>
+      <w:r>
+        <w:fldChar w:fldCharType="begin"/>
+      </w:r>
+      <w:r>
+        <w:instrText xml:space="preserve"> SEQ Gráfico \* ARABIC </w:instrText>
+      </w:r>
+      <w:r>
+        <w:fldChar w:fldCharType="separate"/>
+      </w:r>
+      <w:r>
+        <w:rPr>
+          <w:noProof/>
+        </w:rPr>
+        <w:t>7</w:t>
+      </w:r>
+      <w:r>
+        <w:fldChar w:fldCharType="end"/>
+      </w:r>
+      <w:r>
+        <w:t xml:space="preserve"> – Questionário aplicado</w:t>
+      </w:r>
+    </w:p>
+    <w:p>
+      <w:pPr>
+        <w:pStyle w:val="ImagemGrfico"/>
+        <w:rPr>
+          <w:lang w:eastAsia="en-US"/>
+        </w:rPr>
+      </w:pPr>
+      <w:r>
+        <w:drawing>
+          <wp:inline distT="0" distB="0" distL="0" distR="0" wp14:anchorId="67130A3A" wp14:editId="6EC69F5B">
+            <wp:extent cx="5760085" cy="2468880"/>
+            <wp:effectExtent l="0" t="0" r="0" b="7620"/>
+            <wp:docPr id="20" name="Imagem 20"/>
+            <wp:cNvGraphicFramePr>
+              <a:graphicFrameLocks xmlns:a="http://schemas.openxmlformats.org/drawingml/2006/main" noChangeAspect="1"/>
+            </wp:cNvGraphicFramePr>
+            <a:graphic xmlns:a="http://schemas.openxmlformats.org/drawingml/2006/main">
+              <a:graphicData uri="http://schemas.openxmlformats.org/drawingml/2006/picture">
+                <pic:pic xmlns:pic="http://schemas.openxmlformats.org/drawingml/2006/picture">
+                  <pic:nvPicPr>
+                    <pic:cNvPr id="1" name=""/>
+                    <pic:cNvPicPr/>
+                  </pic:nvPicPr>
+                  <pic:blipFill>
+                    <a:blip r:embed="rId14"/>
+                    <a:stretch>
+                      <a:fillRect/>
+                    </a:stretch>
+                  </pic:blipFill>
+                  <pic:spPr>
+                    <a:xfrm>
+                      <a:off x="0" y="0"/>
+                      <a:ext cx="5760085" cy="2468880"/>
+                    </a:xfrm>
+                    <a:prstGeom prst="rect">
+                      <a:avLst/>
+                    </a:prstGeom>
+                  </pic:spPr>
+                </pic:pic>
+              </a:graphicData>
+            </a:graphic>
+          </wp:inline>
+        </w:drawing>
+      </w:r>
+    </w:p>
+    <w:p>
+      <w:pPr>
+        <w:pStyle w:val="PargrafodaLista"/>
+        <w:numPr>
+          <w:ilvl w:val="0"/>
+          <w:numId w:val="23"/>
+        </w:numPr>
+        <w:rPr>
+          <w:lang w:eastAsia="pt-BR"/>
+        </w:rPr>
+      </w:pPr>
+      <w:r>
+        <w:t xml:space="preserve">Questão </w:t>
+      </w:r>
+      <w:r>
+        <w:t>8</w:t>
+      </w:r>
+      <w:r>
+        <w:t xml:space="preserve">:  </w:t>
+      </w:r>
+      <w:r>
+        <w:t>O que você faz quando sobra algo que possa vir a ser uma doação em sua casa?</w:t>
+      </w:r>
+    </w:p>
+    <w:p>
+      <w:pPr>
+        <w:pStyle w:val="Citaodeimagemgrfico"/>
+      </w:pPr>
+      <w:r>
+        <w:t xml:space="preserve">Gráfico </w:t>
+      </w:r>
+      <w:r>
+        <w:fldChar w:fldCharType="begin"/>
+      </w:r>
+      <w:r>
+        <w:instrText xml:space="preserve"> SEQ Gráfico \* ARABIC </w:instrText>
+      </w:r>
+      <w:r>
+        <w:fldChar w:fldCharType="separate"/>
+      </w:r>
+      <w:r>
+        <w:rPr>
+          <w:noProof/>
+        </w:rPr>
+        <w:t>8</w:t>
+      </w:r>
+      <w:r>
+        <w:fldChar w:fldCharType="end"/>
+      </w:r>
+      <w:r>
+        <w:t xml:space="preserve"> – Questionário aplicado</w:t>
+      </w:r>
+    </w:p>
+    <w:p>
+      <w:pPr>
+        <w:pStyle w:val="ImagemGrfico"/>
+        <w:rPr>
+          <w:lang w:eastAsia="en-US"/>
+        </w:rPr>
+      </w:pPr>
+      <w:r>
+        <w:lastRenderedPageBreak/>
+        <w:drawing>
+          <wp:inline distT="0" distB="0" distL="0" distR="0" wp14:anchorId="67A36AF4" wp14:editId="0682AA1C">
+            <wp:extent cx="5760085" cy="2745105"/>
+            <wp:effectExtent l="0" t="0" r="0" b="0"/>
+            <wp:docPr id="21" name="Imagem 21"/>
+            <wp:cNvGraphicFramePr>
+              <a:graphicFrameLocks xmlns:a="http://schemas.openxmlformats.org/drawingml/2006/main" noChangeAspect="1"/>
+            </wp:cNvGraphicFramePr>
+            <a:graphic xmlns:a="http://schemas.openxmlformats.org/drawingml/2006/main">
+              <a:graphicData uri="http://schemas.openxmlformats.org/drawingml/2006/picture">
+                <pic:pic xmlns:pic="http://schemas.openxmlformats.org/drawingml/2006/picture">
+                  <pic:nvPicPr>
+                    <pic:cNvPr id="1" name=""/>
+                    <pic:cNvPicPr/>
+                  </pic:nvPicPr>
+                  <pic:blipFill>
+                    <a:blip r:embed="rId15"/>
+                    <a:stretch>
+                      <a:fillRect/>
+                    </a:stretch>
+                  </pic:blipFill>
+                  <pic:spPr>
+                    <a:xfrm>
+                      <a:off x="0" y="0"/>
+                      <a:ext cx="5760085" cy="2745105"/>
+                    </a:xfrm>
+                    <a:prstGeom prst="rect">
+                      <a:avLst/>
+                    </a:prstGeom>
+                  </pic:spPr>
+                </pic:pic>
+              </a:graphicData>
+            </a:graphic>
+          </wp:inline>
+        </w:drawing>
+      </w:r>
+    </w:p>
+    <w:p/>
+    <w:p>
+      <w:pPr>
+        <w:pStyle w:val="PargrafodaLista"/>
+      </w:pPr>
+    </w:p>
+    <w:p>
+      <w:pPr>
+        <w:pStyle w:val="PargrafodaLista"/>
+        <w:numPr>
+          <w:ilvl w:val="0"/>
+          <w:numId w:val="23"/>
+        </w:numPr>
+        <w:rPr>
+          <w:lang w:eastAsia="pt-BR"/>
+        </w:rPr>
+      </w:pPr>
+      <w:r>
+        <w:t xml:space="preserve">Questão 9: </w:t>
+      </w:r>
+      <w:r>
+        <w:t>Em geral você conhece todo o trabalho que a associação beneficente para qual doa, oferece à sociedade?</w:t>
+      </w:r>
+    </w:p>
+    <w:p>
+      <w:pPr>
+        <w:pStyle w:val="Citaodeimagemgrfico"/>
+      </w:pPr>
+      <w:r>
+        <w:t xml:space="preserve">Gráfico </w:t>
+      </w:r>
+      <w:r>
+        <w:fldChar w:fldCharType="begin"/>
+      </w:r>
+      <w:r>
+        <w:instrText xml:space="preserve"> SEQ Gráfico \* ARABIC </w:instrText>
+      </w:r>
+      <w:r>
+        <w:fldChar w:fldCharType="separate"/>
+      </w:r>
+      <w:r>
+        <w:rPr>
+          <w:noProof/>
+        </w:rPr>
+        <w:t>9</w:t>
+      </w:r>
+      <w:r>
+        <w:fldChar w:fldCharType="end"/>
+      </w:r>
+      <w:r>
+        <w:t xml:space="preserve"> – Questionário aplicado</w:t>
+      </w:r>
+      <w:r>
+        <w:t xml:space="preserve"> </w:t>
+      </w:r>
+    </w:p>
+    <w:p>
+      <w:pPr>
+        <w:pStyle w:val="Citaodeimagemgrfico"/>
+        <w:rPr>
+          <w:lang w:eastAsia="pt-BR"/>
+        </w:rPr>
+      </w:pPr>
+      <w:bookmarkStart w:id="39" w:name="_GoBack"/>
+      <w:bookmarkEnd w:id="39"/>
+      <w:r>
+        <w:rPr>
+          <w:noProof/>
+          <w:lang w:eastAsia="pt-BR"/>
+        </w:rPr>
+        <w:drawing>
+          <wp:inline distT="0" distB="0" distL="0" distR="0" wp14:anchorId="01570247" wp14:editId="0020C96D">
+            <wp:extent cx="5760085" cy="2580640"/>
+            <wp:effectExtent l="0" t="0" r="0" b="0"/>
+            <wp:docPr id="22" name="Imagem 22"/>
+            <wp:cNvGraphicFramePr>
+              <a:graphicFrameLocks xmlns:a="http://schemas.openxmlformats.org/drawingml/2006/main" noChangeAspect="1"/>
+            </wp:cNvGraphicFramePr>
+            <a:graphic xmlns:a="http://schemas.openxmlformats.org/drawingml/2006/main">
+              <a:graphicData uri="http://schemas.openxmlformats.org/drawingml/2006/picture">
+                <pic:pic xmlns:pic="http://schemas.openxmlformats.org/drawingml/2006/picture">
+                  <pic:nvPicPr>
+                    <pic:cNvPr id="1" name=""/>
+                    <pic:cNvPicPr/>
+                  </pic:nvPicPr>
+                  <pic:blipFill>
+                    <a:blip r:embed="rId16"/>
+                    <a:stretch>
+                      <a:fillRect/>
+                    </a:stretch>
+                  </pic:blipFill>
+                  <pic:spPr>
+                    <a:xfrm>
+                      <a:off x="0" y="0"/>
+                      <a:ext cx="5760085" cy="2580640"/>
+                    </a:xfrm>
+                    <a:prstGeom prst="rect">
+                      <a:avLst/>
+                    </a:prstGeom>
+                  </pic:spPr>
+                </pic:pic>
+              </a:graphicData>
+            </a:graphic>
+          </wp:inline>
+        </w:drawing>
+      </w:r>
+      <w:r>
+        <w:t xml:space="preserve"> </w:t>
+      </w:r>
+      <w:r>
+        <w:br w:type="page"/>
+      </w:r>
+    </w:p>
+    <w:p>
+      <w:pPr>
+        <w:pStyle w:val="Ttulo2"/>
+      </w:pPr>
+      <w:bookmarkStart w:id="40" w:name="_Toc527487283"/>
+      <w:proofErr w:type="spellStart"/>
+      <w:r>
+        <w:lastRenderedPageBreak/>
+        <w:t>Ongs</w:t>
+      </w:r>
+      <w:bookmarkEnd w:id="40"/>
+      <w:proofErr w:type="spellEnd"/>
+    </w:p>
+    <w:p/>
+    <w:p>
+      <w:pPr>
+        <w:pStyle w:val="Ttulo3"/>
+      </w:pPr>
+      <w:bookmarkStart w:id="41" w:name="_Toc527487284"/>
+      <w:r>
+        <w:t>Descrição da população</w:t>
+      </w:r>
+      <w:bookmarkEnd w:id="41"/>
+    </w:p>
+    <w:p/>
+    <w:p>
+      <w:pPr>
+        <w:pStyle w:val="Ttulo3"/>
+      </w:pPr>
+      <w:bookmarkStart w:id="42" w:name="_Toc527487285"/>
+      <w:r>
+        <w:t>Época e local</w:t>
+      </w:r>
+      <w:bookmarkEnd w:id="42"/>
+    </w:p>
+    <w:p/>
+    <w:p>
+      <w:pPr>
+        <w:pStyle w:val="Ttulo3"/>
+      </w:pPr>
+      <w:r>
+        <w:t>Características</w:t>
+      </w:r>
+    </w:p>
+    <w:p/>
+    <w:p>
+      <w:pPr>
+        <w:pStyle w:val="Ttulo3"/>
+      </w:pPr>
+      <w:bookmarkStart w:id="43" w:name="_Toc527487286"/>
+      <w:r>
+        <w:t>Estratégia utilizada</w:t>
+      </w:r>
+      <w:bookmarkEnd w:id="43"/>
+    </w:p>
+    <w:p/>
+    <w:p>
+      <w:pPr>
+        <w:pStyle w:val="Ttulo3"/>
+      </w:pPr>
+      <w:bookmarkStart w:id="44" w:name="_Toc527487287"/>
+      <w:r>
+        <w:t>Questões abordadas</w:t>
+      </w:r>
+      <w:bookmarkEnd w:id="44"/>
+      <w:r>
+        <w:t xml:space="preserve"> </w:t>
+      </w:r>
     </w:p>
     <w:p>
       <w:pPr>
         <w:spacing w:after="200" w:line="276" w:lineRule="auto"/>
         <w:ind w:firstLine="0"/>
         <w:jc w:val="left"/>
+        <w:rPr>
+          <w:rFonts w:eastAsiaTheme="majorEastAsia" w:cstheme="majorBidi"/>
+          <w:b/>
+          <w:bCs/>
+        </w:rPr>
       </w:pPr>
       <w:r>
         <w:br w:type="page"/>
@@ -9089,24 +12391,17 @@
       <w:pPr>
         <w:pStyle w:val="Ttulo2"/>
       </w:pPr>
-      <w:bookmarkStart w:id="19" w:name="_Toc497931884"/>
+      <w:bookmarkStart w:id="45" w:name="_Toc527487288"/>
       <w:r>
         <w:lastRenderedPageBreak/>
-        <w:t>Proposta</w:t>
-      </w:r>
-      <w:bookmarkEnd w:id="19"/>
+        <w:t>Síntese final</w:t>
+      </w:r>
+      <w:bookmarkEnd w:id="45"/>
+      <w:r>
+        <w:br w:type="page"/>
+      </w:r>
     </w:p>
     <w:p/>
-    <w:p>
-      <w:pPr>
-        <w:spacing w:after="200" w:line="276" w:lineRule="auto"/>
-        <w:ind w:firstLine="0"/>
-        <w:jc w:val="left"/>
-      </w:pPr>
-      <w:r>
-        <w:br w:type="page"/>
-      </w:r>
-    </w:p>
     <w:p/>
     <w:p>
       <w:pPr>
@@ -9116,11 +12411,11 @@
           <w:numId w:val="13"/>
         </w:numPr>
       </w:pPr>
-      <w:bookmarkStart w:id="20" w:name="_Toc497931885"/>
+      <w:bookmarkStart w:id="46" w:name="_Toc527487289"/>
       <w:r>
         <w:t>Referências</w:t>
       </w:r>
-      <w:bookmarkEnd w:id="20"/>
+      <w:bookmarkEnd w:id="46"/>
     </w:p>
     <w:p>
       <w:pPr>
@@ -9151,7 +12446,7 @@
       </w:pPr>
     </w:p>
     <w:sectPr>
-      <w:footerReference w:type="default" r:id="rId8"/>
+      <w:footerReference w:type="default" r:id="rId17"/>
       <w:pgSz w:w="11906" w:h="16838"/>
       <w:pgMar w:top="1701" w:right="1134" w:bottom="1134" w:left="1701" w:header="709" w:footer="709" w:gutter="0"/>
       <w:cols w:space="708"/>
@@ -9215,7 +12510,7 @@
           <w:rPr>
             <w:noProof/>
           </w:rPr>
-          <w:t>1</w:t>
+          <w:t>39</w:t>
         </w:r>
         <w:r>
           <w:fldChar w:fldCharType="end"/>
@@ -9599,6 +12894,119 @@
     </w:lvl>
   </w:abstractNum>
   <w:abstractNum w:abstractNumId="1" w15:restartNumberingAfterBreak="0">
+    <w:nsid w:val="138B6A6A"/>
+    <w:multiLevelType w:val="hybridMultilevel"/>
+    <w:tmpl w:val="7332CED6"/>
+    <w:lvl w:ilvl="0" w:tplc="04160001">
+      <w:start w:val="1"/>
+      <w:numFmt w:val="bullet"/>
+      <w:lvlText w:val=""/>
+      <w:lvlJc w:val="left"/>
+      <w:pPr>
+        <w:ind w:left="1429" w:hanging="360"/>
+      </w:pPr>
+      <w:rPr>
+        <w:rFonts w:ascii="Symbol" w:hAnsi="Symbol" w:hint="default"/>
+      </w:rPr>
+    </w:lvl>
+    <w:lvl w:ilvl="1" w:tplc="04160003" w:tentative="1">
+      <w:start w:val="1"/>
+      <w:numFmt w:val="bullet"/>
+      <w:lvlText w:val="o"/>
+      <w:lvlJc w:val="left"/>
+      <w:pPr>
+        <w:ind w:left="2149" w:hanging="360"/>
+      </w:pPr>
+      <w:rPr>
+        <w:rFonts w:ascii="Courier New" w:hAnsi="Courier New" w:cs="Courier New" w:hint="default"/>
+      </w:rPr>
+    </w:lvl>
+    <w:lvl w:ilvl="2" w:tplc="04160005" w:tentative="1">
+      <w:start w:val="1"/>
+      <w:numFmt w:val="bullet"/>
+      <w:lvlText w:val=""/>
+      <w:lvlJc w:val="left"/>
+      <w:pPr>
+        <w:ind w:left="2869" w:hanging="360"/>
+      </w:pPr>
+      <w:rPr>
+        <w:rFonts w:ascii="Wingdings" w:hAnsi="Wingdings" w:hint="default"/>
+      </w:rPr>
+    </w:lvl>
+    <w:lvl w:ilvl="3" w:tplc="04160001" w:tentative="1">
+      <w:start w:val="1"/>
+      <w:numFmt w:val="bullet"/>
+      <w:lvlText w:val=""/>
+      <w:lvlJc w:val="left"/>
+      <w:pPr>
+        <w:ind w:left="3589" w:hanging="360"/>
+      </w:pPr>
+      <w:rPr>
+        <w:rFonts w:ascii="Symbol" w:hAnsi="Symbol" w:hint="default"/>
+      </w:rPr>
+    </w:lvl>
+    <w:lvl w:ilvl="4" w:tplc="04160003" w:tentative="1">
+      <w:start w:val="1"/>
+      <w:numFmt w:val="bullet"/>
+      <w:lvlText w:val="o"/>
+      <w:lvlJc w:val="left"/>
+      <w:pPr>
+        <w:ind w:left="4309" w:hanging="360"/>
+      </w:pPr>
+      <w:rPr>
+        <w:rFonts w:ascii="Courier New" w:hAnsi="Courier New" w:cs="Courier New" w:hint="default"/>
+      </w:rPr>
+    </w:lvl>
+    <w:lvl w:ilvl="5" w:tplc="04160005" w:tentative="1">
+      <w:start w:val="1"/>
+      <w:numFmt w:val="bullet"/>
+      <w:lvlText w:val=""/>
+      <w:lvlJc w:val="left"/>
+      <w:pPr>
+        <w:ind w:left="5029" w:hanging="360"/>
+      </w:pPr>
+      <w:rPr>
+        <w:rFonts w:ascii="Wingdings" w:hAnsi="Wingdings" w:hint="default"/>
+      </w:rPr>
+    </w:lvl>
+    <w:lvl w:ilvl="6" w:tplc="04160001" w:tentative="1">
+      <w:start w:val="1"/>
+      <w:numFmt w:val="bullet"/>
+      <w:lvlText w:val=""/>
+      <w:lvlJc w:val="left"/>
+      <w:pPr>
+        <w:ind w:left="5749" w:hanging="360"/>
+      </w:pPr>
+      <w:rPr>
+        <w:rFonts w:ascii="Symbol" w:hAnsi="Symbol" w:hint="default"/>
+      </w:rPr>
+    </w:lvl>
+    <w:lvl w:ilvl="7" w:tplc="04160003" w:tentative="1">
+      <w:start w:val="1"/>
+      <w:numFmt w:val="bullet"/>
+      <w:lvlText w:val="o"/>
+      <w:lvlJc w:val="left"/>
+      <w:pPr>
+        <w:ind w:left="6469" w:hanging="360"/>
+      </w:pPr>
+      <w:rPr>
+        <w:rFonts w:ascii="Courier New" w:hAnsi="Courier New" w:cs="Courier New" w:hint="default"/>
+      </w:rPr>
+    </w:lvl>
+    <w:lvl w:ilvl="8" w:tplc="04160005" w:tentative="1">
+      <w:start w:val="1"/>
+      <w:numFmt w:val="bullet"/>
+      <w:lvlText w:val=""/>
+      <w:lvlJc w:val="left"/>
+      <w:pPr>
+        <w:ind w:left="7189" w:hanging="360"/>
+      </w:pPr>
+      <w:rPr>
+        <w:rFonts w:ascii="Wingdings" w:hAnsi="Wingdings" w:hint="default"/>
+      </w:rPr>
+    </w:lvl>
+  </w:abstractNum>
+  <w:abstractNum w:abstractNumId="2" w15:restartNumberingAfterBreak="0">
     <w:nsid w:val="166840C0"/>
     <w:multiLevelType w:val="multilevel"/>
     <w:tmpl w:val="0416001F"/>
@@ -9684,7 +13092,7 @@
       </w:pPr>
     </w:lvl>
   </w:abstractNum>
-  <w:abstractNum w:abstractNumId="2" w15:restartNumberingAfterBreak="0">
+  <w:abstractNum w:abstractNumId="3" w15:restartNumberingAfterBreak="0">
     <w:nsid w:val="18D271F0"/>
     <w:multiLevelType w:val="multilevel"/>
     <w:tmpl w:val="0416001F"/>
@@ -9770,7 +13178,7 @@
       </w:pPr>
     </w:lvl>
   </w:abstractNum>
-  <w:abstractNum w:abstractNumId="3" w15:restartNumberingAfterBreak="0">
+  <w:abstractNum w:abstractNumId="4" w15:restartNumberingAfterBreak="0">
     <w:nsid w:val="18D55B35"/>
     <w:multiLevelType w:val="hybridMultilevel"/>
     <w:tmpl w:val="3A681CC0"/>
@@ -9859,7 +13267,7 @@
       </w:pPr>
     </w:lvl>
   </w:abstractNum>
-  <w:abstractNum w:abstractNumId="4" w15:restartNumberingAfterBreak="0">
+  <w:abstractNum w:abstractNumId="5" w15:restartNumberingAfterBreak="0">
     <w:nsid w:val="204B0714"/>
     <w:multiLevelType w:val="hybridMultilevel"/>
     <w:tmpl w:val="6E2062FA"/>
@@ -9972,7 +13380,7 @@
       </w:rPr>
     </w:lvl>
   </w:abstractNum>
-  <w:abstractNum w:abstractNumId="5" w15:restartNumberingAfterBreak="0">
+  <w:abstractNum w:abstractNumId="6" w15:restartNumberingAfterBreak="0">
     <w:nsid w:val="2D473944"/>
     <w:multiLevelType w:val="hybridMultilevel"/>
     <w:tmpl w:val="5700F384"/>
@@ -10085,7 +13493,7 @@
       </w:rPr>
     </w:lvl>
   </w:abstractNum>
-  <w:abstractNum w:abstractNumId="6" w15:restartNumberingAfterBreak="0">
+  <w:abstractNum w:abstractNumId="7" w15:restartNumberingAfterBreak="0">
     <w:nsid w:val="2E4C6741"/>
     <w:multiLevelType w:val="multilevel"/>
     <w:tmpl w:val="04160025"/>
@@ -10180,7 +13588,7 @@
       </w:pPr>
     </w:lvl>
   </w:abstractNum>
-  <w:abstractNum w:abstractNumId="7" w15:restartNumberingAfterBreak="0">
+  <w:abstractNum w:abstractNumId="8" w15:restartNumberingAfterBreak="0">
     <w:nsid w:val="36023BBC"/>
     <w:multiLevelType w:val="hybridMultilevel"/>
     <w:tmpl w:val="D68C6682"/>
@@ -10293,7 +13701,7 @@
       </w:rPr>
     </w:lvl>
   </w:abstractNum>
-  <w:abstractNum w:abstractNumId="8" w15:restartNumberingAfterBreak="0">
+  <w:abstractNum w:abstractNumId="9" w15:restartNumberingAfterBreak="0">
     <w:nsid w:val="3DAE7061"/>
     <w:multiLevelType w:val="hybridMultilevel"/>
     <w:tmpl w:val="EE6A1FC0"/>
@@ -10406,7 +13814,7 @@
       </w:rPr>
     </w:lvl>
   </w:abstractNum>
-  <w:abstractNum w:abstractNumId="9" w15:restartNumberingAfterBreak="0">
+  <w:abstractNum w:abstractNumId="10" w15:restartNumberingAfterBreak="0">
     <w:nsid w:val="46FB4913"/>
     <w:multiLevelType w:val="hybridMultilevel"/>
     <w:tmpl w:val="376EF1D8"/>
@@ -10519,7 +13927,120 @@
       </w:rPr>
     </w:lvl>
   </w:abstractNum>
-  <w:abstractNum w:abstractNumId="10" w15:restartNumberingAfterBreak="0">
+  <w:abstractNum w:abstractNumId="11" w15:restartNumberingAfterBreak="0">
+    <w:nsid w:val="47193DCD"/>
+    <w:multiLevelType w:val="hybridMultilevel"/>
+    <w:tmpl w:val="4AF64810"/>
+    <w:lvl w:ilvl="0" w:tplc="04160001">
+      <w:start w:val="1"/>
+      <w:numFmt w:val="bullet"/>
+      <w:lvlText w:val=""/>
+      <w:lvlJc w:val="left"/>
+      <w:pPr>
+        <w:ind w:left="1429" w:hanging="360"/>
+      </w:pPr>
+      <w:rPr>
+        <w:rFonts w:ascii="Symbol" w:hAnsi="Symbol" w:hint="default"/>
+      </w:rPr>
+    </w:lvl>
+    <w:lvl w:ilvl="1" w:tplc="04160003" w:tentative="1">
+      <w:start w:val="1"/>
+      <w:numFmt w:val="bullet"/>
+      <w:lvlText w:val="o"/>
+      <w:lvlJc w:val="left"/>
+      <w:pPr>
+        <w:ind w:left="2149" w:hanging="360"/>
+      </w:pPr>
+      <w:rPr>
+        <w:rFonts w:ascii="Courier New" w:hAnsi="Courier New" w:cs="Courier New" w:hint="default"/>
+      </w:rPr>
+    </w:lvl>
+    <w:lvl w:ilvl="2" w:tplc="04160005" w:tentative="1">
+      <w:start w:val="1"/>
+      <w:numFmt w:val="bullet"/>
+      <w:lvlText w:val=""/>
+      <w:lvlJc w:val="left"/>
+      <w:pPr>
+        <w:ind w:left="2869" w:hanging="360"/>
+      </w:pPr>
+      <w:rPr>
+        <w:rFonts w:ascii="Wingdings" w:hAnsi="Wingdings" w:hint="default"/>
+      </w:rPr>
+    </w:lvl>
+    <w:lvl w:ilvl="3" w:tplc="04160001" w:tentative="1">
+      <w:start w:val="1"/>
+      <w:numFmt w:val="bullet"/>
+      <w:lvlText w:val=""/>
+      <w:lvlJc w:val="left"/>
+      <w:pPr>
+        <w:ind w:left="3589" w:hanging="360"/>
+      </w:pPr>
+      <w:rPr>
+        <w:rFonts w:ascii="Symbol" w:hAnsi="Symbol" w:hint="default"/>
+      </w:rPr>
+    </w:lvl>
+    <w:lvl w:ilvl="4" w:tplc="04160003" w:tentative="1">
+      <w:start w:val="1"/>
+      <w:numFmt w:val="bullet"/>
+      <w:lvlText w:val="o"/>
+      <w:lvlJc w:val="left"/>
+      <w:pPr>
+        <w:ind w:left="4309" w:hanging="360"/>
+      </w:pPr>
+      <w:rPr>
+        <w:rFonts w:ascii="Courier New" w:hAnsi="Courier New" w:cs="Courier New" w:hint="default"/>
+      </w:rPr>
+    </w:lvl>
+    <w:lvl w:ilvl="5" w:tplc="04160005" w:tentative="1">
+      <w:start w:val="1"/>
+      <w:numFmt w:val="bullet"/>
+      <w:lvlText w:val=""/>
+      <w:lvlJc w:val="left"/>
+      <w:pPr>
+        <w:ind w:left="5029" w:hanging="360"/>
+      </w:pPr>
+      <w:rPr>
+        <w:rFonts w:ascii="Wingdings" w:hAnsi="Wingdings" w:hint="default"/>
+      </w:rPr>
+    </w:lvl>
+    <w:lvl w:ilvl="6" w:tplc="04160001" w:tentative="1">
+      <w:start w:val="1"/>
+      <w:numFmt w:val="bullet"/>
+      <w:lvlText w:val=""/>
+      <w:lvlJc w:val="left"/>
+      <w:pPr>
+        <w:ind w:left="5749" w:hanging="360"/>
+      </w:pPr>
+      <w:rPr>
+        <w:rFonts w:ascii="Symbol" w:hAnsi="Symbol" w:hint="default"/>
+      </w:rPr>
+    </w:lvl>
+    <w:lvl w:ilvl="7" w:tplc="04160003" w:tentative="1">
+      <w:start w:val="1"/>
+      <w:numFmt w:val="bullet"/>
+      <w:lvlText w:val="o"/>
+      <w:lvlJc w:val="left"/>
+      <w:pPr>
+        <w:ind w:left="6469" w:hanging="360"/>
+      </w:pPr>
+      <w:rPr>
+        <w:rFonts w:ascii="Courier New" w:hAnsi="Courier New" w:cs="Courier New" w:hint="default"/>
+      </w:rPr>
+    </w:lvl>
+    <w:lvl w:ilvl="8" w:tplc="04160005" w:tentative="1">
+      <w:start w:val="1"/>
+      <w:numFmt w:val="bullet"/>
+      <w:lvlText w:val=""/>
+      <w:lvlJc w:val="left"/>
+      <w:pPr>
+        <w:ind w:left="7189" w:hanging="360"/>
+      </w:pPr>
+      <w:rPr>
+        <w:rFonts w:ascii="Wingdings" w:hAnsi="Wingdings" w:hint="default"/>
+      </w:rPr>
+    </w:lvl>
+  </w:abstractNum>
+  <w:abstractNum w:abstractNumId="12" w15:restartNumberingAfterBreak="0">
     <w:nsid w:val="4AD626F7"/>
     <w:multiLevelType w:val="hybridMultilevel"/>
     <w:tmpl w:val="20EC4ABC"/>
@@ -10605,7 +14126,7 @@
       </w:pPr>
     </w:lvl>
   </w:abstractNum>
-  <w:abstractNum w:abstractNumId="11" w15:restartNumberingAfterBreak="0">
+  <w:abstractNum w:abstractNumId="13" w15:restartNumberingAfterBreak="0">
     <w:nsid w:val="53B81093"/>
     <w:multiLevelType w:val="multilevel"/>
     <w:tmpl w:val="0416001F"/>
@@ -10691,7 +14212,7 @@
       </w:pPr>
     </w:lvl>
   </w:abstractNum>
-  <w:abstractNum w:abstractNumId="12" w15:restartNumberingAfterBreak="0">
+  <w:abstractNum w:abstractNumId="14" w15:restartNumberingAfterBreak="0">
     <w:nsid w:val="5EC1535A"/>
     <w:multiLevelType w:val="hybridMultilevel"/>
     <w:tmpl w:val="D7C89DC6"/>
@@ -10804,7 +14325,7 @@
       </w:rPr>
     </w:lvl>
   </w:abstractNum>
-  <w:abstractNum w:abstractNumId="13" w15:restartNumberingAfterBreak="0">
+  <w:abstractNum w:abstractNumId="15" w15:restartNumberingAfterBreak="0">
     <w:nsid w:val="619154D9"/>
     <w:multiLevelType w:val="hybridMultilevel"/>
     <w:tmpl w:val="883874C2"/>
@@ -10917,7 +14438,7 @@
       </w:rPr>
     </w:lvl>
   </w:abstractNum>
-  <w:abstractNum w:abstractNumId="14" w15:restartNumberingAfterBreak="0">
+  <w:abstractNum w:abstractNumId="16" w15:restartNumberingAfterBreak="0">
     <w:nsid w:val="64B71B24"/>
     <w:multiLevelType w:val="hybridMultilevel"/>
     <w:tmpl w:val="D806DD96"/>
@@ -11030,7 +14551,7 @@
       </w:rPr>
     </w:lvl>
   </w:abstractNum>
-  <w:abstractNum w:abstractNumId="15" w15:restartNumberingAfterBreak="0">
+  <w:abstractNum w:abstractNumId="17" w15:restartNumberingAfterBreak="0">
     <w:nsid w:val="67155C3E"/>
     <w:multiLevelType w:val="hybridMultilevel"/>
     <w:tmpl w:val="E7646A72"/>
@@ -11143,7 +14664,7 @@
       </w:rPr>
     </w:lvl>
   </w:abstractNum>
-  <w:abstractNum w:abstractNumId="16" w15:restartNumberingAfterBreak="0">
+  <w:abstractNum w:abstractNumId="18" w15:restartNumberingAfterBreak="0">
     <w:nsid w:val="67877F27"/>
     <w:multiLevelType w:val="hybridMultilevel"/>
     <w:tmpl w:val="7AA69F52"/>
@@ -11256,7 +14777,7 @@
       </w:rPr>
     </w:lvl>
   </w:abstractNum>
-  <w:abstractNum w:abstractNumId="17" w15:restartNumberingAfterBreak="0">
+  <w:abstractNum w:abstractNumId="19" w15:restartNumberingAfterBreak="0">
     <w:nsid w:val="6C665FF0"/>
     <w:multiLevelType w:val="hybridMultilevel"/>
     <w:tmpl w:val="FAC01D5C"/>
@@ -11369,7 +14890,7 @@
       </w:rPr>
     </w:lvl>
   </w:abstractNum>
-  <w:abstractNum w:abstractNumId="18" w15:restartNumberingAfterBreak="0">
+  <w:abstractNum w:abstractNumId="20" w15:restartNumberingAfterBreak="0">
     <w:nsid w:val="7599313B"/>
     <w:multiLevelType w:val="hybridMultilevel"/>
     <w:tmpl w:val="D7CA12F2"/>
@@ -11455,7 +14976,7 @@
       </w:pPr>
     </w:lvl>
   </w:abstractNum>
-  <w:abstractNum w:abstractNumId="19" w15:restartNumberingAfterBreak="0">
+  <w:abstractNum w:abstractNumId="21" w15:restartNumberingAfterBreak="0">
     <w:nsid w:val="7E015148"/>
     <w:multiLevelType w:val="multilevel"/>
     <w:tmpl w:val="0416001F"/>
@@ -11541,7 +15062,7 @@
       </w:pPr>
     </w:lvl>
   </w:abstractNum>
-  <w:abstractNum w:abstractNumId="20" w15:restartNumberingAfterBreak="0">
+  <w:abstractNum w:abstractNumId="22" w15:restartNumberingAfterBreak="0">
     <w:nsid w:val="7EED2195"/>
     <w:multiLevelType w:val="hybridMultilevel"/>
     <w:tmpl w:val="21CCD0BA"/>
@@ -11655,67 +15176,73 @@
     </w:lvl>
   </w:abstractNum>
   <w:num w:numId="1">
-    <w:abstractNumId w:val="18"/>
+    <w:abstractNumId w:val="20"/>
   </w:num>
   <w:num w:numId="2">
+    <w:abstractNumId w:val="12"/>
+  </w:num>
+  <w:num w:numId="3">
+    <w:abstractNumId w:val="22"/>
+  </w:num>
+  <w:num w:numId="4">
     <w:abstractNumId w:val="10"/>
   </w:num>
-  <w:num w:numId="3">
-    <w:abstractNumId w:val="20"/>
-  </w:num>
-  <w:num w:numId="4">
-    <w:abstractNumId w:val="9"/>
-  </w:num>
   <w:num w:numId="5">
-    <w:abstractNumId w:val="7"/>
+    <w:abstractNumId w:val="8"/>
   </w:num>
   <w:num w:numId="6">
+    <w:abstractNumId w:val="19"/>
+  </w:num>
+  <w:num w:numId="7">
+    <w:abstractNumId w:val="15"/>
+  </w:num>
+  <w:num w:numId="8">
     <w:abstractNumId w:val="17"/>
   </w:num>
-  <w:num w:numId="7">
+  <w:num w:numId="9">
+    <w:abstractNumId w:val="4"/>
+  </w:num>
+  <w:num w:numId="10">
     <w:abstractNumId w:val="13"/>
   </w:num>
-  <w:num w:numId="8">
-    <w:abstractNumId w:val="15"/>
+  <w:num w:numId="11">
+    <w:abstractNumId w:val="21"/>
   </w:num>
-  <w:num w:numId="9">
+  <w:num w:numId="12">
     <w:abstractNumId w:val="3"/>
   </w:num>
-  <w:num w:numId="10">
-    <w:abstractNumId w:val="11"/>
-  </w:num>
-  <w:num w:numId="11">
-    <w:abstractNumId w:val="19"/>
-  </w:num>
-  <w:num w:numId="12">
+  <w:num w:numId="13">
     <w:abstractNumId w:val="2"/>
   </w:num>
-  <w:num w:numId="13">
-    <w:abstractNumId w:val="1"/>
-  </w:num>
   <w:num w:numId="14">
-    <w:abstractNumId w:val="6"/>
+    <w:abstractNumId w:val="7"/>
   </w:num>
   <w:num w:numId="15">
     <w:abstractNumId w:val="0"/>
   </w:num>
   <w:num w:numId="16">
-    <w:abstractNumId w:val="12"/>
+    <w:abstractNumId w:val="14"/>
   </w:num>
   <w:num w:numId="17">
-    <w:abstractNumId w:val="4"/>
+    <w:abstractNumId w:val="5"/>
   </w:num>
   <w:num w:numId="18">
-    <w:abstractNumId w:val="14"/>
+    <w:abstractNumId w:val="16"/>
   </w:num>
   <w:num w:numId="19">
-    <w:abstractNumId w:val="5"/>
+    <w:abstractNumId w:val="6"/>
   </w:num>
   <w:num w:numId="20">
-    <w:abstractNumId w:val="8"/>
+    <w:abstractNumId w:val="9"/>
   </w:num>
   <w:num w:numId="21">
-    <w:abstractNumId w:val="16"/>
+    <w:abstractNumId w:val="18"/>
+  </w:num>
+  <w:num w:numId="22">
+    <w:abstractNumId w:val="1"/>
+  </w:num>
+  <w:num w:numId="23">
+    <w:abstractNumId w:val="11"/>
   </w:num>
 </w:numbering>
 </file>
@@ -12850,7 +16377,6 @@
     <w:basedOn w:val="Normal"/>
     <w:next w:val="Normal"/>
     <w:uiPriority w:val="35"/>
-    <w:semiHidden/>
     <w:unhideWhenUsed/>
     <w:qFormat/>
     <w:rsid w:val="00FD64C2"/>
@@ -12903,6 +16429,37 @@
     <w:rsid w:val="00B0630B"/>
     <w:rPr>
       <w:vertAlign w:val="superscript"/>
+    </w:rPr>
+  </w:style>
+  <w:style w:type="paragraph" w:customStyle="1" w:styleId="ImagemGrfico">
+    <w:name w:val="Imagem/Gráfico"/>
+    <w:basedOn w:val="Normal"/>
+    <w:next w:val="Normal"/>
+    <w:qFormat/>
+    <w:rsid w:val="00533D99"/>
+    <w:pPr>
+      <w:spacing w:before="120" w:after="120"/>
+      <w:ind w:firstLine="0"/>
+      <w:jc w:val="center"/>
+    </w:pPr>
+    <w:rPr>
+      <w:noProof/>
+      <w:lang w:eastAsia="pt-BR"/>
+    </w:rPr>
+  </w:style>
+  <w:style w:type="paragraph" w:customStyle="1" w:styleId="Citaodeimagemgrfico">
+    <w:name w:val="Citação de imagem/gráfico"/>
+    <w:basedOn w:val="Normal"/>
+    <w:next w:val="ImagemGrfico"/>
+    <w:qFormat/>
+    <w:rsid w:val="00533D99"/>
+    <w:pPr>
+      <w:spacing w:before="120" w:after="120" w:line="240" w:lineRule="auto"/>
+      <w:ind w:firstLine="0"/>
+      <w:jc w:val="center"/>
+    </w:pPr>
+    <w:rPr>
+      <w:sz w:val="20"/>
     </w:rPr>
   </w:style>
 </w:styles>
@@ -13736,7 +17293,7 @@
 </file>
 
 <file path=customXml/itemProps1.xml><?xml version="1.0" encoding="utf-8"?>
-<ds:datastoreItem xmlns:ds="http://schemas.openxmlformats.org/officeDocument/2006/customXml" ds:itemID="{C45ACBE8-50AC-4BAB-933F-EE5E7BA0DE9B}">
+<ds:datastoreItem xmlns:ds="http://schemas.openxmlformats.org/officeDocument/2006/customXml" ds:itemID="{7B987E3D-9168-4D21-BF13-7FF00AF45329}">
   <ds:schemaRefs>
     <ds:schemaRef ds:uri="http://schemas.openxmlformats.org/officeDocument/2006/bibliography"/>
   </ds:schemaRefs>

</xml_diff>

<commit_message>
parte do diagnóstico (enquete) finalizada
</commit_message>
<xml_diff>
--- a/outros/monografia/Monografia.docx
+++ b/outros/monografia/Monografia.docx
@@ -9974,10 +9974,12 @@
         <w:pStyle w:val="Ttulo2"/>
       </w:pPr>
       <w:bookmarkStart w:id="25" w:name="_Toc527487273"/>
+      <w:proofErr w:type="spellStart"/>
       <w:r>
         <w:t>Ciberativismo</w:t>
       </w:r>
       <w:bookmarkEnd w:id="25"/>
+      <w:proofErr w:type="spellEnd"/>
     </w:p>
     <w:p>
       <w:r>
@@ -11158,9 +11160,11 @@
       <w:pPr>
         <w:pStyle w:val="Ttulo3"/>
       </w:pPr>
+      <w:bookmarkStart w:id="37" w:name="_Ref527575183"/>
       <w:r>
         <w:t>Características</w:t>
       </w:r>
+      <w:bookmarkEnd w:id="37"/>
     </w:p>
     <w:p>
       <w:r>
@@ -11191,11 +11195,11 @@
       <w:pPr>
         <w:pStyle w:val="Ttulo3"/>
       </w:pPr>
-      <w:bookmarkStart w:id="37" w:name="_Toc527487281"/>
+      <w:bookmarkStart w:id="38" w:name="_Toc527487281"/>
       <w:r>
         <w:t>Estratégia utilizada</w:t>
       </w:r>
-      <w:bookmarkEnd w:id="37"/>
+      <w:bookmarkEnd w:id="38"/>
     </w:p>
     <w:p>
       <w:pPr>
@@ -11339,41 +11343,20 @@
           <w:u w:val="single"/>
         </w:rPr>
       </w:pPr>
-      <w:bookmarkStart w:id="38" w:name="_Toc527487282"/>
+      <w:bookmarkStart w:id="39" w:name="_Toc527487282"/>
       <w:r>
         <w:t>Questões abordadas</w:t>
       </w:r>
-      <w:bookmarkEnd w:id="38"/>
+      <w:bookmarkEnd w:id="39"/>
     </w:p>
     <w:p>
       <w:r>
         <w:t>A seguir, as perguntas acompanhadas dos gráficos com as respostas obtidas dos indivíduos participantes da enquete.</w:t>
       </w:r>
       <w:r>
-        <w:t xml:space="preserve"> (</w:t>
-      </w:r>
-      <w:proofErr w:type="gramStart"/>
-      <w:r>
-        <w:t>imagens</w:t>
-      </w:r>
-      <w:proofErr w:type="gramEnd"/>
-      <w:r>
         <w:t xml:space="preserve"> </w:t>
       </w:r>
-      <w:r>
-        <w:t>640</w:t>
-      </w:r>
-      <w:r>
-        <w:t>x</w:t>
-      </w:r>
-      <w:r>
-        <w:t>320</w:t>
-      </w:r>
-      <w:r>
-        <w:t>)</w:t>
-      </w:r>
-    </w:p>
-    <w:p/>
+    </w:p>
     <w:p>
       <w:pPr>
         <w:pStyle w:val="PargrafodaLista"/>
@@ -11393,27 +11376,19 @@
       <w:pPr>
         <w:pStyle w:val="Citaodeimagemgrfico"/>
       </w:pPr>
+      <w:bookmarkStart w:id="40" w:name="_Ref527581859"/>
       <w:r>
         <w:t xml:space="preserve">Gráfico </w:t>
       </w:r>
-      <w:r>
-        <w:fldChar w:fldCharType="begin"/>
-      </w:r>
-      <w:r>
-        <w:instrText xml:space="preserve"> SEQ Gráfico \* ARABIC </w:instrText>
-      </w:r>
-      <w:r>
-        <w:fldChar w:fldCharType="separate"/>
-      </w:r>
-      <w:r>
-        <w:rPr>
-          <w:noProof/>
-        </w:rPr>
-        <w:t>1</w:t>
-      </w:r>
-      <w:r>
-        <w:fldChar w:fldCharType="end"/>
-      </w:r>
+      <w:fldSimple w:instr=" SEQ Gráfico \* ARABIC ">
+        <w:r>
+          <w:rPr>
+            <w:noProof/>
+          </w:rPr>
+          <w:t>1</w:t>
+        </w:r>
+      </w:fldSimple>
+      <w:bookmarkEnd w:id="40"/>
       <w:r>
         <w:t xml:space="preserve"> – Questionário aplicado</w:t>
       </w:r>
@@ -11470,8 +11445,173 @@
         <w:rPr>
           <w:lang w:eastAsia="pt-BR"/>
         </w:rPr>
-        <w:t>Esse gráfico mostra que...</w:t>
-      </w:r>
+        <w:t xml:space="preserve">A premissa presente no tópico </w:t>
+      </w:r>
+      <w:r>
+        <w:rPr>
+          <w:lang w:eastAsia="pt-BR"/>
+        </w:rPr>
+        <w:fldChar w:fldCharType="begin"/>
+      </w:r>
+      <w:r>
+        <w:rPr>
+          <w:lang w:eastAsia="pt-BR"/>
+        </w:rPr>
+        <w:instrText xml:space="preserve"> REF _Ref527575183 \r \h </w:instrText>
+      </w:r>
+      <w:r>
+        <w:rPr>
+          <w:lang w:eastAsia="pt-BR"/>
+        </w:rPr>
+      </w:r>
+      <w:r>
+        <w:rPr>
+          <w:lang w:eastAsia="pt-BR"/>
+        </w:rPr>
+        <w:fldChar w:fldCharType="separate"/>
+      </w:r>
+      <w:r>
+        <w:rPr>
+          <w:lang w:eastAsia="pt-BR"/>
+        </w:rPr>
+        <w:t>3.1.3</w:t>
+      </w:r>
+      <w:r>
+        <w:rPr>
+          <w:lang w:eastAsia="pt-BR"/>
+        </w:rPr>
+        <w:fldChar w:fldCharType="end"/>
+      </w:r>
+      <w:r>
+        <w:rPr>
+          <w:lang w:eastAsia="pt-BR"/>
+        </w:rPr>
+        <w:t xml:space="preserve">, diz que </w:t>
+      </w:r>
+      <w:r>
+        <w:rPr>
+          <w:lang w:eastAsia="pt-BR"/>
+        </w:rPr>
+        <w:t>o indivíduo que participou da pesquisa possui tendência a ser ou se trata de um doador</w:t>
+      </w:r>
+      <w:r>
+        <w:rPr>
+          <w:lang w:eastAsia="pt-BR"/>
+        </w:rPr>
+        <w:t xml:space="preserve">. </w:t>
+      </w:r>
+      <w:r>
+        <w:rPr>
+          <w:lang w:eastAsia="pt-BR"/>
+        </w:rPr>
+        <w:t xml:space="preserve">O </w:t>
+      </w:r>
+      <w:r>
+        <w:rPr>
+          <w:lang w:eastAsia="pt-BR"/>
+        </w:rPr>
+        <w:fldChar w:fldCharType="begin"/>
+      </w:r>
+      <w:r>
+        <w:rPr>
+          <w:lang w:eastAsia="pt-BR"/>
+        </w:rPr>
+        <w:instrText xml:space="preserve"> REF _Ref527581859 \h </w:instrText>
+      </w:r>
+      <w:r>
+        <w:rPr>
+          <w:lang w:eastAsia="pt-BR"/>
+        </w:rPr>
+      </w:r>
+      <w:r>
+        <w:rPr>
+          <w:lang w:eastAsia="pt-BR"/>
+        </w:rPr>
+        <w:fldChar w:fldCharType="separate"/>
+      </w:r>
+      <w:r>
+        <w:t xml:space="preserve">Gráfico </w:t>
+      </w:r>
+      <w:r>
+        <w:rPr>
+          <w:noProof/>
+        </w:rPr>
+        <w:t>1</w:t>
+      </w:r>
+      <w:r>
+        <w:rPr>
+          <w:lang w:eastAsia="pt-BR"/>
+        </w:rPr>
+        <w:fldChar w:fldCharType="end"/>
+      </w:r>
+      <w:r>
+        <w:rPr>
+          <w:lang w:eastAsia="pt-BR"/>
+        </w:rPr>
+        <w:t xml:space="preserve"> mostra que 70,9% não possui o hábito de realizar doações, ou seja, se cruzar as duas premissas, podemos observar que quem não doa, não doa por causa de alg</w:t>
+      </w:r>
+      <w:r>
+        <w:rPr>
+          <w:lang w:eastAsia="pt-BR"/>
+        </w:rPr>
+        <w:t>um motivo que o impede.</w:t>
+      </w:r>
+    </w:p>
+    <w:p>
+      <w:pPr>
+        <w:rPr>
+          <w:lang w:eastAsia="pt-BR"/>
+        </w:rPr>
+      </w:pPr>
+    </w:p>
+    <w:p>
+      <w:pPr>
+        <w:rPr>
+          <w:lang w:eastAsia="pt-BR"/>
+        </w:rPr>
+      </w:pPr>
+    </w:p>
+    <w:p>
+      <w:pPr>
+        <w:rPr>
+          <w:lang w:eastAsia="pt-BR"/>
+        </w:rPr>
+      </w:pPr>
+    </w:p>
+    <w:p>
+      <w:pPr>
+        <w:rPr>
+          <w:lang w:eastAsia="pt-BR"/>
+        </w:rPr>
+      </w:pPr>
+    </w:p>
+    <w:p>
+      <w:pPr>
+        <w:rPr>
+          <w:lang w:eastAsia="pt-BR"/>
+        </w:rPr>
+      </w:pPr>
+    </w:p>
+    <w:p>
+      <w:pPr>
+        <w:rPr>
+          <w:lang w:eastAsia="pt-BR"/>
+        </w:rPr>
+      </w:pPr>
+    </w:p>
+    <w:p>
+      <w:pPr>
+        <w:rPr>
+          <w:lang w:eastAsia="pt-BR"/>
+        </w:rPr>
+      </w:pPr>
+    </w:p>
+    <w:p>
+      <w:pPr>
+        <w:rPr>
+          <w:lang w:eastAsia="pt-BR"/>
+        </w:rPr>
+      </w:pPr>
     </w:p>
     <w:p>
       <w:pPr>
@@ -11489,16 +11629,8 @@
         </w:numPr>
       </w:pPr>
       <w:r>
-        <w:t xml:space="preserve">Questão </w:t>
-      </w:r>
-      <w:r>
-        <w:t>2</w:t>
-      </w:r>
-      <w:r>
-        <w:t>:</w:t>
-      </w:r>
-      <w:r>
-        <w:t xml:space="preserve"> </w:t>
+        <w:lastRenderedPageBreak/>
+        <w:t xml:space="preserve">Questão 2: </w:t>
       </w:r>
       <w:r>
         <w:t>Em geral, por qual meio você sabe que algumas delas está precisando de doações?</w:t>
@@ -11508,27 +11640,19 @@
       <w:pPr>
         <w:pStyle w:val="Citaodeimagemgrfico"/>
       </w:pPr>
+      <w:bookmarkStart w:id="41" w:name="_Ref527581816"/>
       <w:r>
         <w:t xml:space="preserve">Gráfico </w:t>
       </w:r>
-      <w:r>
-        <w:fldChar w:fldCharType="begin"/>
-      </w:r>
-      <w:r>
-        <w:instrText xml:space="preserve"> SEQ Gráfico \* ARABIC </w:instrText>
-      </w:r>
-      <w:r>
-        <w:fldChar w:fldCharType="separate"/>
-      </w:r>
-      <w:r>
-        <w:rPr>
-          <w:noProof/>
-        </w:rPr>
-        <w:t>2</w:t>
-      </w:r>
-      <w:r>
-        <w:fldChar w:fldCharType="end"/>
-      </w:r>
+      <w:fldSimple w:instr=" SEQ Gráfico \* ARABIC ">
+        <w:r>
+          <w:rPr>
+            <w:noProof/>
+          </w:rPr>
+          <w:t>2</w:t>
+        </w:r>
+      </w:fldSimple>
+      <w:bookmarkEnd w:id="41"/>
       <w:r>
         <w:t xml:space="preserve"> – Questionário aplicado</w:t>
       </w:r>
@@ -11541,7 +11665,6 @@
         </w:rPr>
       </w:pPr>
       <w:r>
-        <w:lastRenderedPageBreak/>
         <w:drawing>
           <wp:inline distT="0" distB="0" distL="0" distR="0" wp14:anchorId="6D013E2C" wp14:editId="12022D22">
             <wp:extent cx="5760085" cy="2917190"/>
@@ -11581,8 +11704,142 @@
     </w:p>
     <w:p>
       <w:r>
-        <w:t>Se trata de uma questão de múltipla escolha...</w:t>
-      </w:r>
+        <w:t xml:space="preserve">O </w:t>
+      </w:r>
+      <w:r>
+        <w:fldChar w:fldCharType="begin"/>
+      </w:r>
+      <w:r>
+        <w:instrText xml:space="preserve"> REF _Ref527581816 \h </w:instrText>
+      </w:r>
+      <w:r>
+        <w:fldChar w:fldCharType="separate"/>
+      </w:r>
+      <w:r>
+        <w:t xml:space="preserve">Gráfico </w:t>
+      </w:r>
+      <w:r>
+        <w:rPr>
+          <w:noProof/>
+        </w:rPr>
+        <w:t>2</w:t>
+      </w:r>
+      <w:r>
+        <w:fldChar w:fldCharType="end"/>
+      </w:r>
+      <w:r>
+        <w:t xml:space="preserve"> s</w:t>
+      </w:r>
+      <w:r>
+        <w:t>e trata de um</w:t>
+      </w:r>
+      <w:r>
+        <w:t>a questão de múltipla escolha e com uma opção “outros” que especifica qual o meio utilizado.</w:t>
+      </w:r>
+    </w:p>
+    <w:p>
+      <w:r>
+        <w:t xml:space="preserve">O </w:t>
+      </w:r>
+      <w:r>
+        <w:fldChar w:fldCharType="begin"/>
+      </w:r>
+      <w:r>
+        <w:instrText xml:space="preserve"> REF _Ref527581816 \h </w:instrText>
+      </w:r>
+      <w:r>
+        <w:fldChar w:fldCharType="separate"/>
+      </w:r>
+      <w:r>
+        <w:t xml:space="preserve">Gráfico </w:t>
+      </w:r>
+      <w:r>
+        <w:rPr>
+          <w:noProof/>
+        </w:rPr>
+        <w:t>2</w:t>
+      </w:r>
+      <w:r>
+        <w:fldChar w:fldCharType="end"/>
+      </w:r>
+      <w:r>
+        <w:t xml:space="preserve"> mostra que há várias partes da amostra populacional se informam sobre o tema por vários meios diferentes, mostrando uma divisão</w:t>
+      </w:r>
+      <w:r>
+        <w:t>.</w:t>
+      </w:r>
+      <w:r>
+        <w:t xml:space="preserve"> </w:t>
+      </w:r>
+      <w:r>
+        <w:t xml:space="preserve">Esse cenário pode ser favorável apenas </w:t>
+      </w:r>
+      <w:r>
+        <w:t xml:space="preserve">à </w:t>
+      </w:r>
+      <w:r>
+        <w:t>aquelas instituições que detém pessoal qualificado para operar no trabalho de</w:t>
+      </w:r>
+      <w:r>
+        <w:t xml:space="preserve"> marke</w:t>
+      </w:r>
+      <w:r>
+        <w:t xml:space="preserve">ting, ou de maior poderio financeiro, para pagar um profissional ou </w:t>
+      </w:r>
+      <w:r>
+        <w:t xml:space="preserve">horas em uma rede </w:t>
+      </w:r>
+      <w:r>
+        <w:t>televisiva.</w:t>
+      </w:r>
+      <w:r>
+        <w:t xml:space="preserve"> Sendo assim, muitas instituições menores acabam por serem esquecidas pelo doador.</w:t>
+      </w:r>
+    </w:p>
+    <w:p>
+      <w:r>
+        <w:t>Esse gráfico reforça</w:t>
+      </w:r>
+      <w:r>
+        <w:t xml:space="preserve"> também</w:t>
+      </w:r>
+      <w:r>
+        <w:t xml:space="preserve"> a ideia da existência de um sistema colaborativo </w:t>
+      </w:r>
+      <w:r>
+        <w:t xml:space="preserve">hospedado na web </w:t>
+      </w:r>
+      <w:r>
+        <w:t xml:space="preserve">para informar a população, </w:t>
+      </w:r>
+      <w:r>
+        <w:t xml:space="preserve">pois metade da amostra populacional da pesquisa, já utiliza um sistema do tipo: as redes sociais. </w:t>
+      </w:r>
+    </w:p>
+    <w:p>
+      <w:pPr>
+        <w:ind w:left="1069" w:firstLine="0"/>
+      </w:pPr>
+    </w:p>
+    <w:p>
+      <w:pPr>
+        <w:ind w:left="1069" w:firstLine="0"/>
+      </w:pPr>
+    </w:p>
+    <w:p>
+      <w:pPr>
+        <w:ind w:left="1069" w:firstLine="0"/>
+      </w:pPr>
+    </w:p>
+    <w:p>
+      <w:pPr>
+        <w:ind w:left="1069" w:firstLine="0"/>
+      </w:pPr>
+    </w:p>
+    <w:p>
+      <w:pPr>
+        <w:ind w:left="1069" w:firstLine="0"/>
+      </w:pPr>
     </w:p>
     <w:p>
       <w:pPr>
@@ -11598,16 +11855,8 @@
         </w:numPr>
       </w:pPr>
       <w:r>
-        <w:t xml:space="preserve">Questão </w:t>
-      </w:r>
-      <w:r>
-        <w:t>3</w:t>
-      </w:r>
-      <w:r>
-        <w:t>:</w:t>
-      </w:r>
-      <w:r>
-        <w:t xml:space="preserve"> </w:t>
+        <w:lastRenderedPageBreak/>
+        <w:t xml:space="preserve">Questão 3: </w:t>
       </w:r>
       <w:r>
         <w:t>Em geral, você sabe o item específico na qual a associação beneficente está necessitando, ao realizar uma doação?</w:t>
@@ -11617,27 +11866,19 @@
       <w:pPr>
         <w:pStyle w:val="Citaodeimagemgrfico"/>
       </w:pPr>
+      <w:bookmarkStart w:id="42" w:name="_Ref527581794"/>
       <w:r>
         <w:t xml:space="preserve">Gráfico </w:t>
       </w:r>
-      <w:r>
-        <w:fldChar w:fldCharType="begin"/>
-      </w:r>
-      <w:r>
-        <w:instrText xml:space="preserve"> SEQ Gráfico \* ARABIC </w:instrText>
-      </w:r>
-      <w:r>
-        <w:fldChar w:fldCharType="separate"/>
-      </w:r>
-      <w:r>
-        <w:rPr>
-          <w:noProof/>
-        </w:rPr>
-        <w:t>3</w:t>
-      </w:r>
-      <w:r>
-        <w:fldChar w:fldCharType="end"/>
-      </w:r>
+      <w:fldSimple w:instr=" SEQ Gráfico \* ARABIC ">
+        <w:r>
+          <w:rPr>
+            <w:noProof/>
+          </w:rPr>
+          <w:t>3</w:t>
+        </w:r>
+      </w:fldSimple>
+      <w:bookmarkEnd w:id="42"/>
       <w:r>
         <w:t xml:space="preserve"> – Questionário aplicado</w:t>
       </w:r>
@@ -11691,6 +11932,53 @@
       <w:pPr>
         <w:ind w:left="1069" w:firstLine="0"/>
       </w:pPr>
+      <w:r>
+        <w:t xml:space="preserve">O </w:t>
+      </w:r>
+      <w:r>
+        <w:fldChar w:fldCharType="begin"/>
+      </w:r>
+      <w:r>
+        <w:instrText xml:space="preserve"> REF _Ref527581794 \h </w:instrText>
+      </w:r>
+      <w:r>
+        <w:fldChar w:fldCharType="separate"/>
+      </w:r>
+      <w:r>
+        <w:t xml:space="preserve">Gráfico </w:t>
+      </w:r>
+      <w:r>
+        <w:rPr>
+          <w:noProof/>
+        </w:rPr>
+        <w:t>3</w:t>
+      </w:r>
+      <w:r>
+        <w:fldChar w:fldCharType="end"/>
+      </w:r>
+      <w:r>
+        <w:t xml:space="preserve"> mostra </w:t>
+      </w:r>
+      <w:r>
+        <w:t>a quão precária</w:t>
+      </w:r>
+      <w:r>
+        <w:t xml:space="preserve"> é a situação entre as instituições e os doadores</w:t>
+      </w:r>
+      <w:r>
+        <w:t>. Pois não saber o que realmente a associação necessita antes de realizar uma doação, pode diminuir significativamente o valor da doação para instituição.</w:t>
+      </w:r>
+    </w:p>
+    <w:p>
+      <w:pPr>
+        <w:ind w:left="1069" w:firstLine="0"/>
+      </w:pPr>
+      <w:r>
+        <w:t xml:space="preserve"> </w:t>
+      </w:r>
+      <w:r>
+        <w:t xml:space="preserve"> </w:t>
+      </w:r>
     </w:p>
     <w:p>
       <w:pPr>
@@ -11701,13 +11989,7 @@
         </w:numPr>
       </w:pPr>
       <w:r>
-        <w:t xml:space="preserve">Questão </w:t>
-      </w:r>
-      <w:r>
-        <w:t>4</w:t>
-      </w:r>
-      <w:r>
-        <w:t xml:space="preserve">: </w:t>
+        <w:t xml:space="preserve">Questão 4: </w:t>
       </w:r>
       <w:r>
         <w:t>Quantas associações beneficentes você conhece na cidade de Colatina?</w:t>
@@ -11717,27 +11999,19 @@
       <w:pPr>
         <w:pStyle w:val="Citaodeimagemgrfico"/>
       </w:pPr>
+      <w:bookmarkStart w:id="43" w:name="_Ref527581777"/>
       <w:r>
         <w:t xml:space="preserve">Gráfico </w:t>
       </w:r>
-      <w:r>
-        <w:fldChar w:fldCharType="begin"/>
-      </w:r>
-      <w:r>
-        <w:instrText xml:space="preserve"> SEQ Gráfico \* ARABIC </w:instrText>
-      </w:r>
-      <w:r>
-        <w:fldChar w:fldCharType="separate"/>
-      </w:r>
-      <w:r>
-        <w:rPr>
-          <w:noProof/>
-        </w:rPr>
-        <w:t>4</w:t>
-      </w:r>
-      <w:r>
-        <w:fldChar w:fldCharType="end"/>
-      </w:r>
+      <w:fldSimple w:instr=" SEQ Gráfico \* ARABIC ">
+        <w:r>
+          <w:rPr>
+            <w:noProof/>
+          </w:rPr>
+          <w:t>4</w:t>
+        </w:r>
+      </w:fldSimple>
+      <w:bookmarkEnd w:id="43"/>
       <w:r>
         <w:t xml:space="preserve"> – Questionário aplicado</w:t>
       </w:r>
@@ -11750,7 +12024,6 @@
         </w:rPr>
       </w:pPr>
       <w:r>
-        <w:lastRenderedPageBreak/>
         <w:drawing>
           <wp:inline distT="0" distB="0" distL="0" distR="0" wp14:anchorId="461BFC89" wp14:editId="13C064F6">
             <wp:extent cx="5760085" cy="2475865"/>
@@ -11792,6 +12065,95 @@
       <w:pPr>
         <w:ind w:left="1069" w:firstLine="0"/>
       </w:pPr>
+      <w:r>
+        <w:t xml:space="preserve">O </w:t>
+      </w:r>
+      <w:r>
+        <w:fldChar w:fldCharType="begin"/>
+      </w:r>
+      <w:r>
+        <w:instrText xml:space="preserve"> REF _Ref527581777 \h </w:instrText>
+      </w:r>
+      <w:r>
+        <w:fldChar w:fldCharType="separate"/>
+      </w:r>
+      <w:r>
+        <w:t xml:space="preserve">Gráfico </w:t>
+      </w:r>
+      <w:r>
+        <w:rPr>
+          <w:noProof/>
+        </w:rPr>
+        <w:t>4</w:t>
+      </w:r>
+      <w:r>
+        <w:fldChar w:fldCharType="end"/>
+      </w:r>
+      <w:r>
+        <w:t xml:space="preserve"> mostra que a grande maioria da amostra populacional desconhece a maior parte das instituições existentes em Colatina. </w:t>
+      </w:r>
+    </w:p>
+    <w:p>
+      <w:pPr>
+        <w:ind w:left="1069" w:firstLine="0"/>
+      </w:pPr>
+      <w:r>
+        <w:lastRenderedPageBreak/>
+        <w:t xml:space="preserve">Existem atualmente, no tempo em que este trabalho está sendo escrito, 12 </w:t>
+      </w:r>
+      <w:proofErr w:type="spellStart"/>
+      <w:r>
+        <w:t>Ongs</w:t>
+      </w:r>
+      <w:proofErr w:type="spellEnd"/>
+      <w:r>
+        <w:t xml:space="preserve"> na cidade de Colatina </w:t>
+      </w:r>
+      <w:sdt>
+        <w:sdtPr>
+          <w:id w:val="-928658352"/>
+          <w:citation/>
+        </w:sdtPr>
+        <w:sdtContent>
+          <w:r>
+            <w:fldChar w:fldCharType="begin"/>
+          </w:r>
+          <w:r>
+            <w:instrText xml:space="preserve"> CITATION OngBrasil18 \l 1046 </w:instrText>
+          </w:r>
+          <w:r>
+            <w:fldChar w:fldCharType="separate"/>
+          </w:r>
+          <w:r>
+            <w:rPr>
+              <w:noProof/>
+            </w:rPr>
+            <w:t>(OngsBrasil, 2018)</w:t>
+          </w:r>
+          <w:r>
+            <w:fldChar w:fldCharType="end"/>
+          </w:r>
+        </w:sdtContent>
+      </w:sdt>
+      <w:r>
+        <w:t>.</w:t>
+      </w:r>
+      <w:r>
+        <w:t xml:space="preserve"> O fato de a grande maioria da população conhecer de 0 a 2 </w:t>
+      </w:r>
+      <w:proofErr w:type="spellStart"/>
+      <w:r>
+        <w:t>Ongs</w:t>
+      </w:r>
+      <w:proofErr w:type="spellEnd"/>
+      <w:r>
+        <w:t xml:space="preserve"> apenas, realça a ideia de que a grande maioria das doações, podem estar indo apenas para um grupo pequeno e distinto.</w:t>
+      </w:r>
+    </w:p>
+    <w:p>
+      <w:pPr>
+        <w:ind w:left="1069" w:firstLine="0"/>
+      </w:pPr>
     </w:p>
     <w:p>
       <w:pPr>
@@ -11802,13 +12164,7 @@
         </w:numPr>
       </w:pPr>
       <w:r>
-        <w:t xml:space="preserve">Questão </w:t>
-      </w:r>
-      <w:r>
-        <w:t>5</w:t>
-      </w:r>
-      <w:r>
-        <w:t xml:space="preserve">: </w:t>
+        <w:t xml:space="preserve">Questão 5: </w:t>
       </w:r>
       <w:r>
         <w:t>Em geral, que tipo de item você doa para uma associação beneficente?</w:t>
@@ -11818,27 +12174,19 @@
       <w:pPr>
         <w:pStyle w:val="Citaodeimagemgrfico"/>
       </w:pPr>
+      <w:bookmarkStart w:id="44" w:name="_Ref527581721"/>
       <w:r>
         <w:t xml:space="preserve">Gráfico </w:t>
       </w:r>
-      <w:r>
-        <w:fldChar w:fldCharType="begin"/>
-      </w:r>
-      <w:r>
-        <w:instrText xml:space="preserve"> SEQ Gráfico \* ARABIC </w:instrText>
-      </w:r>
-      <w:r>
-        <w:fldChar w:fldCharType="separate"/>
-      </w:r>
-      <w:r>
-        <w:rPr>
-          <w:noProof/>
-        </w:rPr>
-        <w:t>5</w:t>
-      </w:r>
-      <w:r>
-        <w:fldChar w:fldCharType="end"/>
-      </w:r>
+      <w:fldSimple w:instr=" SEQ Gráfico \* ARABIC ">
+        <w:r>
+          <w:rPr>
+            <w:noProof/>
+          </w:rPr>
+          <w:t>5</w:t>
+        </w:r>
+      </w:fldSimple>
+      <w:bookmarkEnd w:id="44"/>
       <w:r>
         <w:t xml:space="preserve"> – Questionário aplicado</w:t>
       </w:r>
@@ -11889,6 +12237,136 @@
       </w:r>
     </w:p>
     <w:p>
+      <w:r>
+        <w:t xml:space="preserve">O </w:t>
+      </w:r>
+      <w:r>
+        <w:fldChar w:fldCharType="begin"/>
+      </w:r>
+      <w:r>
+        <w:instrText xml:space="preserve"> REF _Ref527581721 \h </w:instrText>
+      </w:r>
+      <w:r>
+        <w:fldChar w:fldCharType="separate"/>
+      </w:r>
+      <w:r>
+        <w:t xml:space="preserve">Gráfico </w:t>
+      </w:r>
+      <w:r>
+        <w:rPr>
+          <w:noProof/>
+        </w:rPr>
+        <w:t>5</w:t>
+      </w:r>
+      <w:r>
+        <w:fldChar w:fldCharType="end"/>
+      </w:r>
+      <w:r>
+        <w:t xml:space="preserve"> aponta que </w:t>
+      </w:r>
+      <w:r>
+        <w:t>a grande maioria dos doadores não realizam doações monetárias, e sim um produto final. Esse tipo de doação gera a necessidade de locomoção por uma das partes (doador ou instituição) para concretizar o processo da doação.</w:t>
+      </w:r>
+    </w:p>
+    <w:p>
+      <w:r>
+        <w:t xml:space="preserve">O </w:t>
+      </w:r>
+      <w:r>
+        <w:fldChar w:fldCharType="begin"/>
+      </w:r>
+      <w:r>
+        <w:instrText xml:space="preserve"> REF _Ref527581721 \h </w:instrText>
+      </w:r>
+      <w:r>
+        <w:fldChar w:fldCharType="separate"/>
+      </w:r>
+      <w:r>
+        <w:t xml:space="preserve">Gráfico </w:t>
+      </w:r>
+      <w:r>
+        <w:rPr>
+          <w:noProof/>
+        </w:rPr>
+        <w:t>5</w:t>
+      </w:r>
+      <w:r>
+        <w:fldChar w:fldCharType="end"/>
+      </w:r>
+      <w:r>
+        <w:t xml:space="preserve"> faz sentido com o </w:t>
+      </w:r>
+      <w:r>
+        <w:fldChar w:fldCharType="begin"/>
+      </w:r>
+      <w:r>
+        <w:instrText xml:space="preserve"> REF _Ref527581384 \h </w:instrText>
+      </w:r>
+      <w:r>
+        <w:fldChar w:fldCharType="separate"/>
+      </w:r>
+      <w:r>
+        <w:t xml:space="preserve">Gráfico </w:t>
+      </w:r>
+      <w:r>
+        <w:rPr>
+          <w:noProof/>
+        </w:rPr>
+        <w:t>6</w:t>
+      </w:r>
+      <w:r>
+        <w:fldChar w:fldCharType="end"/>
+      </w:r>
+      <w:r>
+        <w:t>,</w:t>
+      </w:r>
+      <w:r>
+        <w:t xml:space="preserve"> próxima questão do questionário. </w:t>
+      </w:r>
+    </w:p>
+    <w:p>
+      <w:pPr>
+        <w:pStyle w:val="PargrafodaLista"/>
+        <w:ind w:left="1429" w:firstLine="0"/>
+      </w:pPr>
+    </w:p>
+    <w:p>
+      <w:pPr>
+        <w:pStyle w:val="PargrafodaLista"/>
+        <w:ind w:left="1429" w:firstLine="0"/>
+      </w:pPr>
+    </w:p>
+    <w:p>
+      <w:pPr>
+        <w:pStyle w:val="PargrafodaLista"/>
+        <w:ind w:left="1429" w:firstLine="0"/>
+      </w:pPr>
+    </w:p>
+    <w:p>
+      <w:pPr>
+        <w:pStyle w:val="PargrafodaLista"/>
+        <w:ind w:left="1429" w:firstLine="0"/>
+      </w:pPr>
+    </w:p>
+    <w:p>
+      <w:pPr>
+        <w:pStyle w:val="PargrafodaLista"/>
+        <w:ind w:left="1429" w:firstLine="0"/>
+      </w:pPr>
+    </w:p>
+    <w:p>
+      <w:pPr>
+        <w:pStyle w:val="PargrafodaLista"/>
+        <w:ind w:left="1429" w:firstLine="0"/>
+      </w:pPr>
+    </w:p>
+    <w:p>
+      <w:pPr>
+        <w:pStyle w:val="PargrafodaLista"/>
+        <w:ind w:left="1429" w:firstLine="0"/>
+      </w:pPr>
+    </w:p>
+    <w:p>
       <w:pPr>
         <w:pStyle w:val="PargrafodaLista"/>
         <w:ind w:left="1429" w:firstLine="0"/>
@@ -11903,13 +12381,8 @@
         </w:numPr>
       </w:pPr>
       <w:r>
-        <w:t xml:space="preserve">Questão </w:t>
-      </w:r>
-      <w:r>
-        <w:t>6</w:t>
-      </w:r>
-      <w:r>
-        <w:t xml:space="preserve">: </w:t>
+        <w:lastRenderedPageBreak/>
+        <w:t xml:space="preserve">Questão 6: </w:t>
       </w:r>
       <w:r>
         <w:t>Quais as dificuldades encontradas na hora de realizar uma doação?</w:t>
@@ -11919,30 +12392,24 @@
       <w:pPr>
         <w:pStyle w:val="Citaodeimagemgrfico"/>
       </w:pPr>
+      <w:bookmarkStart w:id="45" w:name="_Ref527581384"/>
+      <w:bookmarkStart w:id="46" w:name="_Ref527581365"/>
       <w:r>
         <w:t xml:space="preserve">Gráfico </w:t>
       </w:r>
-      <w:r>
-        <w:fldChar w:fldCharType="begin"/>
-      </w:r>
-      <w:r>
-        <w:instrText xml:space="preserve"> SEQ Gráfico \* ARABIC </w:instrText>
-      </w:r>
-      <w:r>
-        <w:fldChar w:fldCharType="separate"/>
-      </w:r>
-      <w:r>
-        <w:rPr>
-          <w:noProof/>
-        </w:rPr>
-        <w:t>6</w:t>
-      </w:r>
-      <w:r>
-        <w:fldChar w:fldCharType="end"/>
-      </w:r>
+      <w:fldSimple w:instr=" SEQ Gráfico \* ARABIC ">
+        <w:r>
+          <w:rPr>
+            <w:noProof/>
+          </w:rPr>
+          <w:t>6</w:t>
+        </w:r>
+      </w:fldSimple>
+      <w:bookmarkEnd w:id="45"/>
       <w:r>
         <w:t xml:space="preserve"> – Questionário aplicado</w:t>
       </w:r>
+      <w:bookmarkEnd w:id="46"/>
     </w:p>
     <w:p>
       <w:pPr>
@@ -11952,7 +12419,6 @@
         </w:rPr>
       </w:pPr>
       <w:r>
-        <w:lastRenderedPageBreak/>
         <w:drawing>
           <wp:inline distT="0" distB="0" distL="0" distR="0" wp14:anchorId="3DD966A3" wp14:editId="48DE32FB">
             <wp:extent cx="5760085" cy="2693035"/>
@@ -11990,6 +12456,53 @@
         </w:drawing>
       </w:r>
     </w:p>
+    <w:p/>
+    <w:p>
+      <w:r>
+        <w:t>Como premissa, foi observado anteriormente que a grande maioria dos doadores não realizam doações monetárias, e sim um produto final.</w:t>
+      </w:r>
+      <w:r>
+        <w:t xml:space="preserve"> Como esse tipo de doação gera a necessidade de locomoção por uma das partes, o </w:t>
+      </w:r>
+      <w:r>
+        <w:fldChar w:fldCharType="begin"/>
+      </w:r>
+      <w:r>
+        <w:instrText xml:space="preserve"> REF _Ref527581384 \h </w:instrText>
+      </w:r>
+      <w:r>
+        <w:fldChar w:fldCharType="separate"/>
+      </w:r>
+      <w:r>
+        <w:t xml:space="preserve">Gráfico </w:t>
+      </w:r>
+      <w:r>
+        <w:rPr>
+          <w:noProof/>
+        </w:rPr>
+        <w:t>6</w:t>
+      </w:r>
+      <w:r>
+        <w:fldChar w:fldCharType="end"/>
+      </w:r>
+      <w:r>
+        <w:t xml:space="preserve"> </w:t>
+      </w:r>
+      <w:r>
+        <w:t>mostra uma grande dificuldade no processo de doação relacionado a logística.</w:t>
+      </w:r>
+    </w:p>
+    <w:p/>
+    <w:p/>
+    <w:p/>
+    <w:p/>
+    <w:p/>
+    <w:p/>
+    <w:p/>
+    <w:p/>
+    <w:p/>
+    <w:p/>
+    <w:p/>
     <w:p>
       <w:pPr>
         <w:pStyle w:val="PargrafodaLista"/>
@@ -12005,13 +12518,8 @@
         </w:numPr>
       </w:pPr>
       <w:r>
-        <w:t xml:space="preserve">Questão </w:t>
-      </w:r>
-      <w:r>
-        <w:t>7</w:t>
-      </w:r>
-      <w:r>
-        <w:t xml:space="preserve">: </w:t>
+        <w:lastRenderedPageBreak/>
+        <w:t xml:space="preserve">Questão 7: </w:t>
       </w:r>
       <w:r>
         <w:t>Já houve alguma situação na qual você se desfez de algo que poderia se converter em uma doação, não o enviando para a caridade?</w:t>
@@ -12021,30 +12529,24 @@
       <w:pPr>
         <w:pStyle w:val="Citaodeimagemgrfico"/>
       </w:pPr>
+      <w:bookmarkStart w:id="47" w:name="_Ref527582586"/>
+      <w:bookmarkStart w:id="48" w:name="_Ref527582576"/>
       <w:r>
         <w:t xml:space="preserve">Gráfico </w:t>
       </w:r>
-      <w:r>
-        <w:fldChar w:fldCharType="begin"/>
-      </w:r>
-      <w:r>
-        <w:instrText xml:space="preserve"> SEQ Gráfico \* ARABIC </w:instrText>
-      </w:r>
-      <w:r>
-        <w:fldChar w:fldCharType="separate"/>
-      </w:r>
-      <w:r>
-        <w:rPr>
-          <w:noProof/>
-        </w:rPr>
-        <w:t>7</w:t>
-      </w:r>
-      <w:r>
-        <w:fldChar w:fldCharType="end"/>
-      </w:r>
+      <w:fldSimple w:instr=" SEQ Gráfico \* ARABIC ">
+        <w:r>
+          <w:rPr>
+            <w:noProof/>
+          </w:rPr>
+          <w:t>7</w:t>
+        </w:r>
+      </w:fldSimple>
+      <w:bookmarkEnd w:id="47"/>
       <w:r>
         <w:t xml:space="preserve"> – Questionário aplicado</w:t>
       </w:r>
+      <w:bookmarkEnd w:id="48"/>
     </w:p>
     <w:p>
       <w:pPr>
@@ -12092,6 +12594,50 @@
       </w:r>
     </w:p>
     <w:p>
+      <w:r>
+        <w:t xml:space="preserve">O </w:t>
+      </w:r>
+      <w:r>
+        <w:fldChar w:fldCharType="begin"/>
+      </w:r>
+      <w:r>
+        <w:instrText xml:space="preserve"> REF _Ref527582586 \h </w:instrText>
+      </w:r>
+      <w:r>
+        <w:fldChar w:fldCharType="separate"/>
+      </w:r>
+      <w:r>
+        <w:t xml:space="preserve">Gráfico </w:t>
+      </w:r>
+      <w:r>
+        <w:rPr>
+          <w:noProof/>
+        </w:rPr>
+        <w:t>7</w:t>
+      </w:r>
+      <w:r>
+        <w:fldChar w:fldCharType="end"/>
+      </w:r>
+      <w:r>
+        <w:t xml:space="preserve"> retrata um efeito negativo da d</w:t>
+      </w:r>
+      <w:r>
+        <w:t xml:space="preserve">ificuldade de doadores na identificação de necessidades das </w:t>
+      </w:r>
+      <w:proofErr w:type="spellStart"/>
+      <w:r>
+        <w:t>Ongs</w:t>
+      </w:r>
+      <w:proofErr w:type="spellEnd"/>
+      <w:r>
+        <w:t xml:space="preserve"> em Colatina</w:t>
+      </w:r>
+      <w:r>
+        <w:t>. Percebe-se um grande desperdício apresentado por grande parte da população, de itens que poderia se converter em uma doação.</w:t>
+      </w:r>
+    </w:p>
+    <w:p/>
+    <w:p>
       <w:pPr>
         <w:pStyle w:val="PargrafodaLista"/>
         <w:numPr>
@@ -12103,13 +12649,7 @@
         </w:rPr>
       </w:pPr>
       <w:r>
-        <w:t xml:space="preserve">Questão </w:t>
-      </w:r>
-      <w:r>
-        <w:t>8</w:t>
-      </w:r>
-      <w:r>
-        <w:t xml:space="preserve">:  </w:t>
+        <w:t xml:space="preserve">Questão 8:  </w:t>
       </w:r>
       <w:r>
         <w:t>O que você faz quando sobra algo que possa vir a ser uma doação em sua casa?</w:t>
@@ -12119,27 +12659,19 @@
       <w:pPr>
         <w:pStyle w:val="Citaodeimagemgrfico"/>
       </w:pPr>
+      <w:bookmarkStart w:id="49" w:name="_Ref527583683"/>
       <w:r>
         <w:t xml:space="preserve">Gráfico </w:t>
       </w:r>
-      <w:r>
-        <w:fldChar w:fldCharType="begin"/>
-      </w:r>
-      <w:r>
-        <w:instrText xml:space="preserve"> SEQ Gráfico \* ARABIC </w:instrText>
-      </w:r>
-      <w:r>
-        <w:fldChar w:fldCharType="separate"/>
-      </w:r>
-      <w:r>
-        <w:rPr>
-          <w:noProof/>
-        </w:rPr>
-        <w:t>8</w:t>
-      </w:r>
-      <w:r>
-        <w:fldChar w:fldCharType="end"/>
-      </w:r>
+      <w:fldSimple w:instr=" SEQ Gráfico \* ARABIC ">
+        <w:r>
+          <w:rPr>
+            <w:noProof/>
+          </w:rPr>
+          <w:t>8</w:t>
+        </w:r>
+      </w:fldSimple>
+      <w:bookmarkEnd w:id="49"/>
       <w:r>
         <w:t xml:space="preserve"> – Questionário aplicado</w:t>
       </w:r>
@@ -12152,7 +12684,6 @@
         </w:rPr>
       </w:pPr>
       <w:r>
-        <w:lastRenderedPageBreak/>
         <w:drawing>
           <wp:inline distT="0" distB="0" distL="0" distR="0" wp14:anchorId="67A36AF4" wp14:editId="0682AA1C">
             <wp:extent cx="5760085" cy="2745105"/>
@@ -12190,7 +12721,63 @@
         </w:drawing>
       </w:r>
     </w:p>
-    <w:p/>
+    <w:p>
+      <w:r>
+        <w:lastRenderedPageBreak/>
+        <w:t xml:space="preserve">O </w:t>
+      </w:r>
+      <w:r>
+        <w:fldChar w:fldCharType="begin"/>
+      </w:r>
+      <w:r>
+        <w:instrText xml:space="preserve"> REF _Ref527583683 \h </w:instrText>
+      </w:r>
+      <w:r>
+        <w:fldChar w:fldCharType="separate"/>
+      </w:r>
+      <w:r>
+        <w:t xml:space="preserve">Gráfico </w:t>
+      </w:r>
+      <w:r>
+        <w:rPr>
+          <w:noProof/>
+        </w:rPr>
+        <w:t>8</w:t>
+      </w:r>
+      <w:r>
+        <w:fldChar w:fldCharType="end"/>
+      </w:r>
+      <w:r>
+        <w:t xml:space="preserve"> mostra que </w:t>
+      </w:r>
+      <w:r>
+        <w:t xml:space="preserve">apenas 14% de itens que pode se transformar em uma doação, mostrando assim como no </w:t>
+      </w:r>
+      <w:r>
+        <w:fldChar w:fldCharType="begin"/>
+      </w:r>
+      <w:r>
+        <w:instrText xml:space="preserve"> REF _Ref527582586 \h </w:instrText>
+      </w:r>
+      <w:r>
+        <w:fldChar w:fldCharType="separate"/>
+      </w:r>
+      <w:r>
+        <w:t xml:space="preserve">Gráfico </w:t>
+      </w:r>
+      <w:r>
+        <w:rPr>
+          <w:noProof/>
+        </w:rPr>
+        <w:t>7</w:t>
+      </w:r>
+      <w:r>
+        <w:fldChar w:fldCharType="end"/>
+      </w:r>
+      <w:r>
+        <w:t xml:space="preserve">, um desperdício que poderia ser melhor aproveitado, caso houver uma facilitação no processo de doação. </w:t>
+      </w:r>
+    </w:p>
     <w:p>
       <w:pPr>
         <w:pStyle w:val="PargrafodaLista"/>
@@ -12221,40 +12808,22 @@
       <w:r>
         <w:t xml:space="preserve">Gráfico </w:t>
       </w:r>
-      <w:r>
-        <w:fldChar w:fldCharType="begin"/>
-      </w:r>
-      <w:r>
-        <w:instrText xml:space="preserve"> SEQ Gráfico \* ARABIC </w:instrText>
-      </w:r>
-      <w:r>
-        <w:fldChar w:fldCharType="separate"/>
-      </w:r>
-      <w:r>
-        <w:rPr>
-          <w:noProof/>
-        </w:rPr>
-        <w:t>9</w:t>
-      </w:r>
-      <w:r>
-        <w:fldChar w:fldCharType="end"/>
-      </w:r>
-      <w:r>
-        <w:t xml:space="preserve"> – Questionário aplicado</w:t>
-      </w:r>
-      <w:r>
-        <w:t xml:space="preserve"> </w:t>
+      <w:fldSimple w:instr=" SEQ Gráfico \* ARABIC ">
+        <w:r>
+          <w:rPr>
+            <w:noProof/>
+          </w:rPr>
+          <w:t>9</w:t>
+        </w:r>
+      </w:fldSimple>
+      <w:r>
+        <w:t xml:space="preserve"> – Questionário aplicado </w:t>
       </w:r>
     </w:p>
     <w:p>
       <w:pPr>
         <w:pStyle w:val="Citaodeimagemgrfico"/>
-        <w:rPr>
-          <w:lang w:eastAsia="pt-BR"/>
-        </w:rPr>
-      </w:pPr>
-      <w:bookmarkStart w:id="39" w:name="_GoBack"/>
-      <w:bookmarkEnd w:id="39"/>
+      </w:pPr>
       <w:r>
         <w:rPr>
           <w:noProof/>
@@ -12299,6 +12868,175 @@
       <w:r>
         <w:t xml:space="preserve"> </w:t>
       </w:r>
+    </w:p>
+    <w:p>
+      <w:pPr>
+        <w:pStyle w:val="ImagemGrfico"/>
+        <w:rPr>
+          <w:lang w:eastAsia="en-US"/>
+        </w:rPr>
+      </w:pPr>
+    </w:p>
+    <w:p>
+      <w:pPr>
+        <w:rPr>
+          <w:u w:val="single"/>
+        </w:rPr>
+      </w:pPr>
+      <w:r>
+        <w:t xml:space="preserve">Segundo uma pesquisa realizada a nível nacional pelo IDIS </w:t>
+      </w:r>
+      <w:sdt>
+        <w:sdtPr>
+          <w:id w:val="533546267"/>
+          <w:citation/>
+        </w:sdtPr>
+        <w:sdtContent>
+          <w:r>
+            <w:fldChar w:fldCharType="begin"/>
+          </w:r>
+          <w:r>
+            <w:instrText xml:space="preserve"> CITATION Ins14 \l 1046 </w:instrText>
+          </w:r>
+          <w:r>
+            <w:fldChar w:fldCharType="separate"/>
+          </w:r>
+          <w:r>
+            <w:rPr>
+              <w:noProof/>
+            </w:rPr>
+            <w:t>(Instituto para o Desenvolvimento do Investimento Social, 2014)</w:t>
+          </w:r>
+          <w:r>
+            <w:fldChar w:fldCharType="end"/>
+          </w:r>
+        </w:sdtContent>
+      </w:sdt>
+      <w:r>
+        <w:t xml:space="preserve">, foi apresentado que 12% da população não realiza doações por não confiar no trabalho realizado pelas </w:t>
+      </w:r>
+      <w:proofErr w:type="spellStart"/>
+      <w:r>
+        <w:t>Ongs</w:t>
+      </w:r>
+      <w:proofErr w:type="spellEnd"/>
+      <w:r>
+        <w:t xml:space="preserve">. Esse fato é mais um dos problemas gerados pela falta de comunicação entre </w:t>
+      </w:r>
+      <w:proofErr w:type="spellStart"/>
+      <w:r>
+        <w:t>Ong</w:t>
+      </w:r>
+      <w:proofErr w:type="spellEnd"/>
+      <w:r>
+        <w:t xml:space="preserve"> e doador.</w:t>
+      </w:r>
+    </w:p>
+    <w:p>
+      <w:pPr>
+        <w:rPr>
+          <w:u w:val="single"/>
+        </w:rPr>
+      </w:pPr>
+    </w:p>
+    <w:p>
+      <w:pPr>
+        <w:pStyle w:val="Ttulo3"/>
+      </w:pPr>
+      <w:r>
+        <w:t xml:space="preserve">Síntese </w:t>
+      </w:r>
+    </w:p>
+    <w:p>
+      <w:r>
+        <w:t xml:space="preserve">Com a enquete aplicada foi possível identificar não só o problema em si, </w:t>
+      </w:r>
+      <w:r>
+        <w:t xml:space="preserve">isto é, </w:t>
+      </w:r>
+      <w:r>
+        <w:t xml:space="preserve">a </w:t>
+      </w:r>
+      <w:r>
+        <w:t xml:space="preserve">dificuldade de doadores na identificação de necessidades das </w:t>
+      </w:r>
+      <w:proofErr w:type="spellStart"/>
+      <w:r>
+        <w:t>Ongs</w:t>
+      </w:r>
+      <w:proofErr w:type="spellEnd"/>
+      <w:r>
+        <w:t xml:space="preserve"> em Colatina</w:t>
+      </w:r>
+      <w:r>
+        <w:t>, como também foram observados alguns efeitos dessa</w:t>
+      </w:r>
+      <w:r>
+        <w:t xml:space="preserve"> dificuldade, como citada no</w:t>
+      </w:r>
+      <w:r>
+        <w:t xml:space="preserve"> </w:t>
+      </w:r>
+      <w:r>
+        <w:fldChar w:fldCharType="begin"/>
+      </w:r>
+      <w:r>
+        <w:instrText xml:space="preserve"> REF _Ref527582586 \h </w:instrText>
+      </w:r>
+      <w:r>
+        <w:fldChar w:fldCharType="separate"/>
+      </w:r>
+      <w:r>
+        <w:t xml:space="preserve">Gráfico </w:t>
+      </w:r>
+      <w:r>
+        <w:rPr>
+          <w:noProof/>
+        </w:rPr>
+        <w:t>7</w:t>
+      </w:r>
+      <w:r>
+        <w:fldChar w:fldCharType="end"/>
+      </w:r>
+      <w:r>
+        <w:t xml:space="preserve"> e também no </w:t>
+      </w:r>
+      <w:r>
+        <w:fldChar w:fldCharType="begin"/>
+      </w:r>
+      <w:r>
+        <w:instrText xml:space="preserve"> REF _Ref527583683 \h </w:instrText>
+      </w:r>
+      <w:r>
+        <w:fldChar w:fldCharType="separate"/>
+      </w:r>
+      <w:r>
+        <w:t xml:space="preserve">Gráfico </w:t>
+      </w:r>
+      <w:r>
+        <w:rPr>
+          <w:noProof/>
+        </w:rPr>
+        <w:t>8</w:t>
+      </w:r>
+      <w:r>
+        <w:fldChar w:fldCharType="end"/>
+      </w:r>
+      <w:r>
+        <w:t>. Foram identificadas também possíveis causas que leva ao problema.</w:t>
+      </w:r>
+      <w:bookmarkStart w:id="50" w:name="_GoBack"/>
+      <w:bookmarkEnd w:id="50"/>
+    </w:p>
+    <w:p>
+      <w:pPr>
+        <w:rPr>
+          <w:lang w:eastAsia="pt-BR"/>
+        </w:rPr>
+      </w:pPr>
+      <w:r>
+        <w:tab/>
+      </w:r>
       <w:r>
         <w:br w:type="page"/>
       </w:r>
@@ -12307,13 +13045,13 @@
       <w:pPr>
         <w:pStyle w:val="Ttulo2"/>
       </w:pPr>
-      <w:bookmarkStart w:id="40" w:name="_Toc527487283"/>
+      <w:bookmarkStart w:id="51" w:name="_Toc527487283"/>
       <w:proofErr w:type="spellStart"/>
       <w:r>
         <w:lastRenderedPageBreak/>
         <w:t>Ongs</w:t>
       </w:r>
-      <w:bookmarkEnd w:id="40"/>
+      <w:bookmarkEnd w:id="51"/>
       <w:proofErr w:type="spellEnd"/>
     </w:p>
     <w:p/>
@@ -12321,22 +13059,22 @@
       <w:pPr>
         <w:pStyle w:val="Ttulo3"/>
       </w:pPr>
-      <w:bookmarkStart w:id="41" w:name="_Toc527487284"/>
+      <w:bookmarkStart w:id="52" w:name="_Toc527487284"/>
       <w:r>
         <w:t>Descrição da população</w:t>
       </w:r>
-      <w:bookmarkEnd w:id="41"/>
+      <w:bookmarkEnd w:id="52"/>
     </w:p>
     <w:p/>
     <w:p>
       <w:pPr>
         <w:pStyle w:val="Ttulo3"/>
       </w:pPr>
-      <w:bookmarkStart w:id="42" w:name="_Toc527487285"/>
+      <w:bookmarkStart w:id="53" w:name="_Toc527487285"/>
       <w:r>
         <w:t>Época e local</w:t>
       </w:r>
-      <w:bookmarkEnd w:id="42"/>
+      <w:bookmarkEnd w:id="53"/>
     </w:p>
     <w:p/>
     <w:p>
@@ -12352,22 +13090,22 @@
       <w:pPr>
         <w:pStyle w:val="Ttulo3"/>
       </w:pPr>
-      <w:bookmarkStart w:id="43" w:name="_Toc527487286"/>
+      <w:bookmarkStart w:id="54" w:name="_Toc527487286"/>
       <w:r>
         <w:t>Estratégia utilizada</w:t>
       </w:r>
-      <w:bookmarkEnd w:id="43"/>
+      <w:bookmarkEnd w:id="54"/>
     </w:p>
     <w:p/>
     <w:p>
       <w:pPr>
         <w:pStyle w:val="Ttulo3"/>
       </w:pPr>
-      <w:bookmarkStart w:id="44" w:name="_Toc527487287"/>
+      <w:bookmarkStart w:id="55" w:name="_Toc527487287"/>
       <w:r>
         <w:t>Questões abordadas</w:t>
       </w:r>
-      <w:bookmarkEnd w:id="44"/>
+      <w:bookmarkEnd w:id="55"/>
       <w:r>
         <w:t xml:space="preserve"> </w:t>
       </w:r>
@@ -12391,12 +13129,12 @@
       <w:pPr>
         <w:pStyle w:val="Ttulo2"/>
       </w:pPr>
-      <w:bookmarkStart w:id="45" w:name="_Toc527487288"/>
+      <w:bookmarkStart w:id="56" w:name="_Toc527487288"/>
       <w:r>
         <w:lastRenderedPageBreak/>
         <w:t>Síntese final</w:t>
       </w:r>
-      <w:bookmarkEnd w:id="45"/>
+      <w:bookmarkEnd w:id="56"/>
       <w:r>
         <w:br w:type="page"/>
       </w:r>
@@ -12411,11 +13149,11 @@
           <w:numId w:val="13"/>
         </w:numPr>
       </w:pPr>
-      <w:bookmarkStart w:id="46" w:name="_Toc527487289"/>
+      <w:bookmarkStart w:id="57" w:name="_Toc527487289"/>
       <w:r>
         <w:t>Referências</w:t>
       </w:r>
-      <w:bookmarkEnd w:id="46"/>
+      <w:bookmarkEnd w:id="57"/>
     </w:p>
     <w:p>
       <w:pPr>
@@ -12510,7 +13248,7 @@
           <w:rPr>
             <w:noProof/>
           </w:rPr>
-          <w:t>39</w:t>
+          <w:t>40</w:t>
         </w:r>
         <w:r>
           <w:fldChar w:fldCharType="end"/>
@@ -16818,7 +17556,7 @@
         </b:NameList>
       </b:Author>
     </b:Author>
-    <b:RefOrder>23</b:RefOrder>
+    <b:RefOrder>24</b:RefOrder>
   </b:Source>
   <b:Source>
     <b:Tag>Rec01</b:Tag>
@@ -17228,7 +17966,7 @@
         </b:NameList>
       </b:Author>
     </b:Author>
-    <b:RefOrder>24</b:RefOrder>
+    <b:RefOrder>25</b:RefOrder>
   </b:Source>
   <b:Source>
     <b:Tag>Tud07</b:Tag>
@@ -17289,11 +18027,28 @@
     <b:URL>https://www.idis.org.br/pesquisa-idisipsos-public-affairs-retrato-da-doacao-no-brasil/</b:URL>
     <b:RefOrder>6</b:RefOrder>
   </b:Source>
+  <b:Source>
+    <b:Tag>OngBrasil18</b:Tag>
+    <b:SourceType>DocumentFromInternetSite</b:SourceType>
+    <b:Guid>{0D2E3CEB-64CB-4BBE-BFA3-8485D8C286A9}</b:Guid>
+    <b:Author>
+      <b:Author>
+        <b:Corporate>OngsBrasil</b:Corporate>
+      </b:Author>
+    </b:Author>
+    <b:Title>ONGs em Colatina</b:Title>
+    <b:Year>2018</b:Year>
+    <b:Month>Outubro</b:Month>
+    <b:Day>17</b:Day>
+    <b:InternetSiteTitle>OngsBrasil</b:InternetSiteTitle>
+    <b:URL>http://www.ongsbrasil.com.br/default.asp?Pag=1&amp;Destino=Instituicoes&amp;Estado=ES&amp;Cidade=Colatina</b:URL>
+    <b:RefOrder>23</b:RefOrder>
+  </b:Source>
 </b:Sources>
 </file>
 
 <file path=customXml/itemProps1.xml><?xml version="1.0" encoding="utf-8"?>
-<ds:datastoreItem xmlns:ds="http://schemas.openxmlformats.org/officeDocument/2006/customXml" ds:itemID="{7B987E3D-9168-4D21-BF13-7FF00AF45329}">
+<ds:datastoreItem xmlns:ds="http://schemas.openxmlformats.org/officeDocument/2006/customXml" ds:itemID="{0083F94A-B9E8-4FCB-ACA8-0841E9AA48F0}">
   <ds:schemaRefs>
     <ds:schemaRef ds:uri="http://schemas.openxmlformats.org/officeDocument/2006/bibliography"/>
   </ds:schemaRefs>

</xml_diff>